<commit_message>
Journal de travail + Documentation (Stratégie de tests)
</commit_message>
<xml_diff>
--- a/Documentations/Docuementation.docx
+++ b/Documentations/Docuementation.docx
@@ -12,38 +12,9 @@
         <w:pStyle w:val="TM1"/>
       </w:pPr>
     </w:p>
-    <w:p>
-      <w:pPr>
-        <w:pStyle w:val="TM1"/>
-      </w:pPr>
-    </w:p>
-    <w:p>
-      <w:pPr>
-        <w:pStyle w:val="TM1"/>
-      </w:pPr>
-    </w:p>
-    <w:p>
-      <w:pPr>
-        <w:pStyle w:val="TM1"/>
-      </w:pPr>
-    </w:p>
-    <w:p>
-      <w:pPr>
-        <w:pStyle w:val="TM1"/>
-      </w:pPr>
-    </w:p>
-    <w:p>
-      <w:pPr>
-        <w:pStyle w:val="TM1"/>
-      </w:pPr>
-    </w:p>
-    <w:p>
-      <w:pPr>
-        <w:pStyle w:val="TM1"/>
-      </w:pPr>
-    </w:p>
     <w:tbl>
       <w:tblPr>
+        <w:tblpPr w:leftFromText="141" w:rightFromText="141" w:vertAnchor="text" w:horzAnchor="margin" w:tblpY="417"/>
         <w:tblW w:w="0" w:type="auto"/>
         <w:tblBorders>
           <w:top w:val="single" w:sz="4" w:space="0" w:color="auto"/>
@@ -65,7 +36,7 @@
       <w:tr>
         <w:tc>
           <w:tcPr>
-            <w:tcW w:w="9210" w:type="dxa"/>
+            <w:tcW w:w="9060" w:type="dxa"/>
           </w:tcPr>
           <w:p>
             <w:pPr>
@@ -88,6 +59,36 @@
     </w:tbl>
     <w:p>
       <w:pPr>
+        <w:pStyle w:val="TM1"/>
+      </w:pPr>
+    </w:p>
+    <w:p>
+      <w:pPr>
+        <w:pStyle w:val="TM1"/>
+      </w:pPr>
+    </w:p>
+    <w:p>
+      <w:pPr>
+        <w:pStyle w:val="TM1"/>
+      </w:pPr>
+    </w:p>
+    <w:p>
+      <w:pPr>
+        <w:pStyle w:val="TM1"/>
+      </w:pPr>
+    </w:p>
+    <w:p>
+      <w:pPr>
+        <w:pStyle w:val="TM1"/>
+      </w:pPr>
+    </w:p>
+    <w:p>
+      <w:pPr>
+        <w:pStyle w:val="TM1"/>
+      </w:pPr>
+    </w:p>
+    <w:p>
+      <w:pPr>
         <w:rPr>
           <w:sz w:val="52"/>
         </w:rPr>
@@ -120,11 +121,6 @@
     <w:p/>
     <w:p/>
     <w:p/>
-    <w:p/>
-    <w:p/>
-    <w:p/>
-    <w:p/>
-    <w:p/>
     <w:p>
       <w:r>
         <w:br w:type="page"/>
@@ -2158,76 +2154,6 @@
       </w:pPr>
     </w:p>
     <w:p>
-      <w:pPr>
-        <w:rPr>
-          <w:bCs/>
-          <w:i/>
-          <w:sz w:val="20"/>
-        </w:rPr>
-      </w:pPr>
-      <w:r>
-        <w:rPr>
-          <w:bCs/>
-          <w:i/>
-          <w:sz w:val="20"/>
-          <w:u w:val="single"/>
-        </w:rPr>
-        <w:t>NOTE L’INTENTION DES UTILISATEURS DE CE CANEVAS</w:t>
-      </w:r>
-      <w:r>
-        <w:rPr>
-          <w:bCs/>
-          <w:i/>
-          <w:sz w:val="20"/>
-        </w:rPr>
-        <w:t>:</w:t>
-      </w:r>
-      <w:r>
-        <w:rPr>
-          <w:bCs/>
-          <w:i/>
-          <w:sz w:val="20"/>
-        </w:rPr>
-        <w:br/>
-        <w:t>Toutes les parties en italiques sont là pour aider à comprendre ce qu’il faut mettre dans cette partie du document. Elles n’ont donc aucune raison d’être dans le document final.</w:t>
-      </w:r>
-    </w:p>
-    <w:p>
-      <w:pPr>
-        <w:rPr>
-          <w:bCs/>
-          <w:i/>
-          <w:sz w:val="20"/>
-        </w:rPr>
-      </w:pPr>
-      <w:r>
-        <w:rPr>
-          <w:bCs/>
-          <w:i/>
-          <w:sz w:val="20"/>
-        </w:rPr>
-        <w:t xml:space="preserve">De plus, en fonction du type de </w:t>
-      </w:r>
-      <w:proofErr w:type="gramStart"/>
-      <w:r>
-        <w:rPr>
-          <w:bCs/>
-          <w:i/>
-          <w:sz w:val="20"/>
-        </w:rPr>
-        <w:t>projet,  il</w:t>
-      </w:r>
-      <w:proofErr w:type="gramEnd"/>
-      <w:r>
-        <w:rPr>
-          <w:bCs/>
-          <w:i/>
-          <w:sz w:val="20"/>
-        </w:rPr>
-        <w:t xml:space="preserve"> est tout à fait possible que certains chapitres ou paragraphes n’aient aucun sens. Dans ce cas il est recommandé de les retirer du document pour éviter de l’alourdir inutilement.  </w:t>
-      </w:r>
-    </w:p>
-    <w:p>
       <w:r>
         <w:br w:type="page"/>
       </w:r>
@@ -2307,6 +2233,44 @@
     </w:p>
     <w:p>
       <w:pPr>
+        <w:pStyle w:val="En-tte"/>
+        <w:tabs>
+          <w:tab w:val="clear" w:pos="4536"/>
+          <w:tab w:val="clear" w:pos="9072"/>
+        </w:tabs>
+        <w:rPr>
+          <w:i/>
+          <w:color w:val="FF0000"/>
+          <w:szCs w:val="14"/>
+        </w:rPr>
+      </w:pPr>
+      <w:r>
+        <w:rPr>
+          <w:i/>
+          <w:color w:val="FF0000"/>
+          <w:szCs w:val="14"/>
+        </w:rPr>
+        <w:t>Pas encore terminé</w:t>
+      </w:r>
+    </w:p>
+    <w:p>
+      <w:pPr>
+        <w:rPr>
+          <w:iCs/>
+          <w:szCs w:val="14"/>
+        </w:rPr>
+      </w:pPr>
+    </w:p>
+    <w:p>
+      <w:pPr>
+        <w:rPr>
+          <w:iCs/>
+          <w:szCs w:val="14"/>
+        </w:rPr>
+      </w:pPr>
+    </w:p>
+    <w:p>
+      <w:pPr>
         <w:rPr>
           <w:iCs/>
           <w:szCs w:val="14"/>
@@ -2471,111 +2435,403 @@
           <w:szCs w:val="14"/>
         </w:rPr>
       </w:pPr>
-    </w:p>
-    <w:p>
-      <w:pPr>
-        <w:rPr>
-          <w:i/>
-          <w:iCs/>
-          <w:szCs w:val="14"/>
-        </w:rPr>
-      </w:pPr>
-      <w:r>
-        <w:rPr>
-          <w:i/>
-          <w:iCs/>
-          <w:szCs w:val="14"/>
-        </w:rPr>
-        <w:t xml:space="preserve">Ce chapitre montre la planification </w:t>
-      </w:r>
-      <w:r>
-        <w:rPr>
-          <w:i/>
-          <w:iCs/>
-          <w:szCs w:val="14"/>
-        </w:rPr>
-        <w:t xml:space="preserve">du projet. Celui-ci peut être découpé en tâches qui seront planifiées. Il s'agit de la première planification du projet, celle-ci </w:t>
-      </w:r>
-      <w:r>
-        <w:rPr>
-          <w:i/>
-          <w:iCs/>
-          <w:szCs w:val="14"/>
-        </w:rPr>
-        <w:t>devra être</w:t>
-      </w:r>
-      <w:r>
-        <w:rPr>
-          <w:i/>
-          <w:iCs/>
-          <w:szCs w:val="14"/>
-        </w:rPr>
-        <w:t xml:space="preserve"> revue après l'analyse. Cette planification sera présentée sous l</w:t>
-      </w:r>
-      <w:r>
-        <w:rPr>
-          <w:i/>
-          <w:iCs/>
-          <w:szCs w:val="14"/>
-        </w:rPr>
-        <w:t>a forme d'un diagramme.</w:t>
-      </w:r>
-    </w:p>
-    <w:p>
-      <w:pPr>
-        <w:rPr>
-          <w:szCs w:val="14"/>
-        </w:rPr>
-      </w:pPr>
-    </w:p>
-    <w:p>
-      <w:pPr>
-        <w:rPr>
-          <w:i/>
-          <w:iCs/>
-          <w:szCs w:val="14"/>
-        </w:rPr>
-      </w:pPr>
-      <w:r>
-        <w:rPr>
-          <w:i/>
-          <w:iCs/>
-          <w:szCs w:val="14"/>
-        </w:rPr>
-        <w:t>Ces éléments peuvent être repris des</w:t>
-      </w:r>
-      <w:r>
-        <w:rPr>
-          <w:i/>
-          <w:iCs/>
-          <w:szCs w:val="14"/>
-        </w:rPr>
-        <w:t xml:space="preserve"> </w:t>
-      </w:r>
-      <w:r>
-        <w:rPr>
-          <w:i/>
-          <w:iCs/>
-          <w:szCs w:val="14"/>
-        </w:rPr>
-        <w:t>spécifications</w:t>
-      </w:r>
-      <w:r>
-        <w:rPr>
-          <w:i/>
-          <w:iCs/>
-          <w:szCs w:val="14"/>
-        </w:rPr>
-        <w:t xml:space="preserve"> </w:t>
-      </w:r>
-      <w:r>
-        <w:rPr>
-          <w:i/>
-          <w:iCs/>
-          <w:szCs w:val="14"/>
-        </w:rPr>
-        <w:t>de départ.</w:t>
-      </w:r>
+      <w:r>
+        <w:rPr>
+          <w:noProof/>
+          <w:szCs w:val="14"/>
+          <w:lang w:val="fr-CH" w:eastAsia="fr-CH"/>
+        </w:rPr>
+        <w:drawing>
+          <wp:anchor distT="0" distB="0" distL="114300" distR="114300" simplePos="0" relativeHeight="251662336" behindDoc="1" locked="0" layoutInCell="1" allowOverlap="1">
+            <wp:simplePos x="0" y="0"/>
+            <wp:positionH relativeFrom="margin">
+              <wp:align>left</wp:align>
+            </wp:positionH>
+            <wp:positionV relativeFrom="paragraph">
+              <wp:posOffset>6456782</wp:posOffset>
+            </wp:positionV>
+            <wp:extent cx="5781040" cy="1163955"/>
+            <wp:effectExtent l="0" t="0" r="0" b="0"/>
+            <wp:wrapTight wrapText="bothSides">
+              <wp:wrapPolygon edited="0">
+                <wp:start x="0" y="0"/>
+                <wp:lineTo x="0" y="21211"/>
+                <wp:lineTo x="21496" y="21211"/>
+                <wp:lineTo x="21496" y="0"/>
+                <wp:lineTo x="0" y="0"/>
+              </wp:wrapPolygon>
+            </wp:wrapTight>
+            <wp:docPr id="8" name="Image 8"/>
+            <wp:cNvGraphicFramePr>
+              <a:graphicFrameLocks xmlns:a="http://schemas.openxmlformats.org/drawingml/2006/main" noChangeAspect="1"/>
+            </wp:cNvGraphicFramePr>
+            <a:graphic xmlns:a="http://schemas.openxmlformats.org/drawingml/2006/main">
+              <a:graphicData uri="http://schemas.openxmlformats.org/drawingml/2006/picture">
+                <pic:pic xmlns:pic="http://schemas.openxmlformats.org/drawingml/2006/picture">
+                  <pic:nvPicPr>
+                    <pic:cNvPr id="1" name=""/>
+                    <pic:cNvPicPr/>
+                  </pic:nvPicPr>
+                  <pic:blipFill rotWithShape="1">
+                    <a:blip r:embed="rId7">
+                      <a:extLst>
+                        <a:ext uri="{28A0092B-C50C-407E-A947-70E740481C1C}">
+                          <a14:useLocalDpi xmlns:a14="http://schemas.microsoft.com/office/drawing/2010/main" val="0"/>
+                        </a:ext>
+                      </a:extLst>
+                    </a:blip>
+                    <a:srcRect t="1309" r="1820" b="10327"/>
+                    <a:stretch/>
+                  </pic:blipFill>
+                  <pic:spPr bwMode="auto">
+                    <a:xfrm>
+                      <a:off x="0" y="0"/>
+                      <a:ext cx="5781040" cy="1163955"/>
+                    </a:xfrm>
+                    <a:prstGeom prst="rect">
+                      <a:avLst/>
+                    </a:prstGeom>
+                    <a:ln>
+                      <a:noFill/>
+                    </a:ln>
+                    <a:extLst>
+                      <a:ext uri="{53640926-AAD7-44D8-BBD7-CCE9431645EC}">
+                        <a14:shadowObscured xmlns:a14="http://schemas.microsoft.com/office/drawing/2010/main"/>
+                      </a:ext>
+                    </a:extLst>
+                  </pic:spPr>
+                </pic:pic>
+              </a:graphicData>
+            </a:graphic>
+            <wp14:sizeRelH relativeFrom="margin">
+              <wp14:pctWidth>0</wp14:pctWidth>
+            </wp14:sizeRelH>
+            <wp14:sizeRelV relativeFrom="margin">
+              <wp14:pctHeight>0</wp14:pctHeight>
+            </wp14:sizeRelV>
+          </wp:anchor>
+        </w:drawing>
+      </w:r>
+      <w:r>
+        <w:rPr>
+          <w:noProof/>
+          <w:szCs w:val="14"/>
+          <w:lang w:val="fr-CH" w:eastAsia="fr-CH"/>
+        </w:rPr>
+        <w:drawing>
+          <wp:anchor distT="0" distB="0" distL="114300" distR="114300" simplePos="0" relativeHeight="251661312" behindDoc="1" locked="0" layoutInCell="1" allowOverlap="1">
+            <wp:simplePos x="0" y="0"/>
+            <wp:positionH relativeFrom="margin">
+              <wp:align>left</wp:align>
+            </wp:positionH>
+            <wp:positionV relativeFrom="paragraph">
+              <wp:posOffset>5302327</wp:posOffset>
+            </wp:positionV>
+            <wp:extent cx="5770245" cy="1138555"/>
+            <wp:effectExtent l="0" t="0" r="1905" b="4445"/>
+            <wp:wrapTight wrapText="bothSides">
+              <wp:wrapPolygon edited="0">
+                <wp:start x="0" y="0"/>
+                <wp:lineTo x="0" y="21323"/>
+                <wp:lineTo x="21536" y="21323"/>
+                <wp:lineTo x="21536" y="0"/>
+                <wp:lineTo x="0" y="0"/>
+              </wp:wrapPolygon>
+            </wp:wrapTight>
+            <wp:docPr id="7" name="Image 7"/>
+            <wp:cNvGraphicFramePr>
+              <a:graphicFrameLocks xmlns:a="http://schemas.openxmlformats.org/drawingml/2006/main" noChangeAspect="1"/>
+            </wp:cNvGraphicFramePr>
+            <a:graphic xmlns:a="http://schemas.openxmlformats.org/drawingml/2006/main">
+              <a:graphicData uri="http://schemas.openxmlformats.org/drawingml/2006/picture">
+                <pic:pic xmlns:pic="http://schemas.openxmlformats.org/drawingml/2006/picture">
+                  <pic:nvPicPr>
+                    <pic:cNvPr id="1" name=""/>
+                    <pic:cNvPicPr/>
+                  </pic:nvPicPr>
+                  <pic:blipFill rotWithShape="1">
+                    <a:blip r:embed="rId8">
+                      <a:extLst>
+                        <a:ext uri="{28A0092B-C50C-407E-A947-70E740481C1C}">
+                          <a14:useLocalDpi xmlns:a14="http://schemas.microsoft.com/office/drawing/2010/main" val="0"/>
+                        </a:ext>
+                      </a:extLst>
+                    </a:blip>
+                    <a:srcRect t="6545" r="1511" b="2421"/>
+                    <a:stretch/>
+                  </pic:blipFill>
+                  <pic:spPr bwMode="auto">
+                    <a:xfrm>
+                      <a:off x="0" y="0"/>
+                      <a:ext cx="5770245" cy="1138555"/>
+                    </a:xfrm>
+                    <a:prstGeom prst="rect">
+                      <a:avLst/>
+                    </a:prstGeom>
+                    <a:ln>
+                      <a:noFill/>
+                    </a:ln>
+                    <a:extLst>
+                      <a:ext uri="{53640926-AAD7-44D8-BBD7-CCE9431645EC}">
+                        <a14:shadowObscured xmlns:a14="http://schemas.microsoft.com/office/drawing/2010/main"/>
+                      </a:ext>
+                    </a:extLst>
+                  </pic:spPr>
+                </pic:pic>
+              </a:graphicData>
+            </a:graphic>
+            <wp14:sizeRelH relativeFrom="margin">
+              <wp14:pctWidth>0</wp14:pctWidth>
+            </wp14:sizeRelH>
+            <wp14:sizeRelV relativeFrom="margin">
+              <wp14:pctHeight>0</wp14:pctHeight>
+            </wp14:sizeRelV>
+          </wp:anchor>
+        </w:drawing>
+      </w:r>
+      <w:r>
+        <w:rPr>
+          <w:noProof/>
+          <w:szCs w:val="14"/>
+          <w:lang w:val="fr-CH" w:eastAsia="fr-CH"/>
+        </w:rPr>
+        <w:drawing>
+          <wp:anchor distT="0" distB="0" distL="114300" distR="114300" simplePos="0" relativeHeight="251658240" behindDoc="1" locked="0" layoutInCell="1" allowOverlap="1">
+            <wp:simplePos x="0" y="0"/>
+            <wp:positionH relativeFrom="margin">
+              <wp:posOffset>-1600</wp:posOffset>
+            </wp:positionH>
+            <wp:positionV relativeFrom="paragraph">
+              <wp:posOffset>4142613</wp:posOffset>
+            </wp:positionV>
+            <wp:extent cx="5753735" cy="1155065"/>
+            <wp:effectExtent l="0" t="0" r="0" b="6985"/>
+            <wp:wrapTight wrapText="bothSides">
+              <wp:wrapPolygon edited="0">
+                <wp:start x="0" y="0"/>
+                <wp:lineTo x="0" y="21374"/>
+                <wp:lineTo x="21526" y="21374"/>
+                <wp:lineTo x="21526" y="0"/>
+                <wp:lineTo x="0" y="0"/>
+              </wp:wrapPolygon>
+            </wp:wrapTight>
+            <wp:docPr id="6" name="Image 6"/>
+            <wp:cNvGraphicFramePr>
+              <a:graphicFrameLocks xmlns:a="http://schemas.openxmlformats.org/drawingml/2006/main" noChangeAspect="1"/>
+            </wp:cNvGraphicFramePr>
+            <a:graphic xmlns:a="http://schemas.openxmlformats.org/drawingml/2006/main">
+              <a:graphicData uri="http://schemas.openxmlformats.org/drawingml/2006/picture">
+                <pic:pic xmlns:pic="http://schemas.openxmlformats.org/drawingml/2006/picture">
+                  <pic:nvPicPr>
+                    <pic:cNvPr id="1" name=""/>
+                    <pic:cNvPicPr/>
+                  </pic:nvPicPr>
+                  <pic:blipFill rotWithShape="1">
+                    <a:blip r:embed="rId9">
+                      <a:extLst>
+                        <a:ext uri="{28A0092B-C50C-407E-A947-70E740481C1C}">
+                          <a14:useLocalDpi xmlns:a14="http://schemas.microsoft.com/office/drawing/2010/main" val="0"/>
+                        </a:ext>
+                      </a:extLst>
+                    </a:blip>
+                    <a:srcRect t="2604" r="1681" b="3904"/>
+                    <a:stretch/>
+                  </pic:blipFill>
+                  <pic:spPr bwMode="auto">
+                    <a:xfrm>
+                      <a:off x="0" y="0"/>
+                      <a:ext cx="5753735" cy="1155065"/>
+                    </a:xfrm>
+                    <a:prstGeom prst="rect">
+                      <a:avLst/>
+                    </a:prstGeom>
+                    <a:ln>
+                      <a:noFill/>
+                    </a:ln>
+                    <a:extLst>
+                      <a:ext uri="{53640926-AAD7-44D8-BBD7-CCE9431645EC}">
+                        <a14:shadowObscured xmlns:a14="http://schemas.microsoft.com/office/drawing/2010/main"/>
+                      </a:ext>
+                    </a:extLst>
+                  </pic:spPr>
+                </pic:pic>
+              </a:graphicData>
+            </a:graphic>
+            <wp14:sizeRelH relativeFrom="margin">
+              <wp14:pctWidth>0</wp14:pctWidth>
+            </wp14:sizeRelH>
+            <wp14:sizeRelV relativeFrom="margin">
+              <wp14:pctHeight>0</wp14:pctHeight>
+            </wp14:sizeRelV>
+          </wp:anchor>
+        </w:drawing>
+      </w:r>
+      <w:r>
+        <w:rPr>
+          <w:noProof/>
+          <w:szCs w:val="14"/>
+          <w:lang w:val="fr-CH" w:eastAsia="fr-CH"/>
+        </w:rPr>
+        <w:drawing>
+          <wp:anchor distT="0" distB="0" distL="114300" distR="114300" simplePos="0" relativeHeight="251660288" behindDoc="1" locked="0" layoutInCell="1" allowOverlap="1">
+            <wp:simplePos x="0" y="0"/>
+            <wp:positionH relativeFrom="margin">
+              <wp:align>right</wp:align>
+            </wp:positionH>
+            <wp:positionV relativeFrom="paragraph">
+              <wp:posOffset>2200910</wp:posOffset>
+            </wp:positionV>
+            <wp:extent cx="5755005" cy="1941830"/>
+            <wp:effectExtent l="0" t="0" r="0" b="1270"/>
+            <wp:wrapTight wrapText="bothSides">
+              <wp:wrapPolygon edited="0">
+                <wp:start x="0" y="0"/>
+                <wp:lineTo x="0" y="21402"/>
+                <wp:lineTo x="21521" y="21402"/>
+                <wp:lineTo x="21521" y="0"/>
+                <wp:lineTo x="0" y="0"/>
+              </wp:wrapPolygon>
+            </wp:wrapTight>
+            <wp:docPr id="5" name="Image 5"/>
+            <wp:cNvGraphicFramePr>
+              <a:graphicFrameLocks xmlns:a="http://schemas.openxmlformats.org/drawingml/2006/main" noChangeAspect="1"/>
+            </wp:cNvGraphicFramePr>
+            <a:graphic xmlns:a="http://schemas.openxmlformats.org/drawingml/2006/main">
+              <a:graphicData uri="http://schemas.openxmlformats.org/drawingml/2006/picture">
+                <pic:pic xmlns:pic="http://schemas.openxmlformats.org/drawingml/2006/picture">
+                  <pic:nvPicPr>
+                    <pic:cNvPr id="1" name=""/>
+                    <pic:cNvPicPr/>
+                  </pic:nvPicPr>
+                  <pic:blipFill rotWithShape="1">
+                    <a:blip r:embed="rId10">
+                      <a:extLst>
+                        <a:ext uri="{28A0092B-C50C-407E-A947-70E740481C1C}">
+                          <a14:useLocalDpi xmlns:a14="http://schemas.microsoft.com/office/drawing/2010/main" val="0"/>
+                        </a:ext>
+                      </a:extLst>
+                    </a:blip>
+                    <a:srcRect t="7110" r="583" b="1980"/>
+                    <a:stretch/>
+                  </pic:blipFill>
+                  <pic:spPr bwMode="auto">
+                    <a:xfrm>
+                      <a:off x="0" y="0"/>
+                      <a:ext cx="5755005" cy="1941830"/>
+                    </a:xfrm>
+                    <a:prstGeom prst="rect">
+                      <a:avLst/>
+                    </a:prstGeom>
+                    <a:ln>
+                      <a:noFill/>
+                    </a:ln>
+                    <a:extLst>
+                      <a:ext uri="{53640926-AAD7-44D8-BBD7-CCE9431645EC}">
+                        <a14:shadowObscured xmlns:a14="http://schemas.microsoft.com/office/drawing/2010/main"/>
+                      </a:ext>
+                    </a:extLst>
+                  </pic:spPr>
+                </pic:pic>
+              </a:graphicData>
+            </a:graphic>
+            <wp14:sizeRelH relativeFrom="margin">
+              <wp14:pctWidth>0</wp14:pctWidth>
+            </wp14:sizeRelH>
+            <wp14:sizeRelV relativeFrom="margin">
+              <wp14:pctHeight>0</wp14:pctHeight>
+            </wp14:sizeRelV>
+          </wp:anchor>
+        </w:drawing>
+      </w:r>
+      <w:r>
+        <w:rPr>
+          <w:i/>
+          <w:iCs/>
+          <w:noProof/>
+          <w:szCs w:val="14"/>
+          <w:lang w:val="fr-CH" w:eastAsia="fr-CH"/>
+        </w:rPr>
+        <w:drawing>
+          <wp:anchor distT="0" distB="0" distL="114300" distR="114300" simplePos="0" relativeHeight="251659264" behindDoc="1" locked="0" layoutInCell="1" allowOverlap="1">
+            <wp:simplePos x="0" y="0"/>
+            <wp:positionH relativeFrom="margin">
+              <wp:align>left</wp:align>
+            </wp:positionH>
+            <wp:positionV relativeFrom="paragraph">
+              <wp:posOffset>191163</wp:posOffset>
+            </wp:positionV>
+            <wp:extent cx="5724940" cy="1971675"/>
+            <wp:effectExtent l="0" t="0" r="9525" b="0"/>
+            <wp:wrapTight wrapText="bothSides">
+              <wp:wrapPolygon edited="0">
+                <wp:start x="0" y="0"/>
+                <wp:lineTo x="0" y="21287"/>
+                <wp:lineTo x="21564" y="21287"/>
+                <wp:lineTo x="21564" y="0"/>
+                <wp:lineTo x="0" y="0"/>
+              </wp:wrapPolygon>
+            </wp:wrapTight>
+            <wp:docPr id="4" name="Image 4"/>
+            <wp:cNvGraphicFramePr>
+              <a:graphicFrameLocks xmlns:a="http://schemas.openxmlformats.org/drawingml/2006/main" noChangeAspect="1"/>
+            </wp:cNvGraphicFramePr>
+            <a:graphic xmlns:a="http://schemas.openxmlformats.org/drawingml/2006/main">
+              <a:graphicData uri="http://schemas.openxmlformats.org/drawingml/2006/picture">
+                <pic:pic xmlns:pic="http://schemas.openxmlformats.org/drawingml/2006/picture">
+                  <pic:nvPicPr>
+                    <pic:cNvPr id="1" name=""/>
+                    <pic:cNvPicPr/>
+                  </pic:nvPicPr>
+                  <pic:blipFill rotWithShape="1">
+                    <a:blip r:embed="rId11">
+                      <a:extLst>
+                        <a:ext uri="{28A0092B-C50C-407E-A947-70E740481C1C}">
+                          <a14:useLocalDpi xmlns:a14="http://schemas.microsoft.com/office/drawing/2010/main" val="0"/>
+                        </a:ext>
+                      </a:extLst>
+                    </a:blip>
+                    <a:srcRect t="1938" r="587" b="1921"/>
+                    <a:stretch/>
+                  </pic:blipFill>
+                  <pic:spPr bwMode="auto">
+                    <a:xfrm>
+                      <a:off x="0" y="0"/>
+                      <a:ext cx="5724940" cy="1971675"/>
+                    </a:xfrm>
+                    <a:prstGeom prst="rect">
+                      <a:avLst/>
+                    </a:prstGeom>
+                    <a:ln>
+                      <a:noFill/>
+                    </a:ln>
+                    <a:extLst>
+                      <a:ext uri="{53640926-AAD7-44D8-BBD7-CCE9431645EC}">
+                        <a14:shadowObscured xmlns:a14="http://schemas.microsoft.com/office/drawing/2010/main"/>
+                      </a:ext>
+                    </a:extLst>
+                  </pic:spPr>
+                </pic:pic>
+              </a:graphicData>
+            </a:graphic>
+          </wp:anchor>
+        </w:drawing>
+      </w:r>
+    </w:p>
+    <w:p>
+      <w:pPr>
+        <w:rPr>
+          <w:i/>
+          <w:iCs/>
+          <w:szCs w:val="14"/>
+        </w:rPr>
+      </w:pPr>
+    </w:p>
+    <w:p>
+      <w:pPr>
+        <w:rPr>
+          <w:szCs w:val="14"/>
+        </w:rPr>
+      </w:pPr>
     </w:p>
     <w:p>
       <w:pPr>
@@ -2590,6 +2846,7 @@
       </w:pPr>
       <w:bookmarkStart w:id="4" w:name="_Toc499021836"/>
       <w:r>
+        <w:lastRenderedPageBreak/>
         <w:t>Analyse</w:t>
       </w:r>
       <w:r>
@@ -3304,13 +3561,443 @@
           <w:tab w:val="clear" w:pos="4536"/>
           <w:tab w:val="clear" w:pos="9072"/>
         </w:tabs>
+        <w:rPr>
+          <w:szCs w:val="14"/>
+        </w:rPr>
+      </w:pPr>
+      <w:r>
+        <w:rPr>
+          <w:szCs w:val="14"/>
+        </w:rPr>
+        <w:t>Tests de l’AD :</w:t>
+      </w:r>
+    </w:p>
+    <w:p>
+      <w:pPr>
+        <w:pStyle w:val="En-tte"/>
+        <w:tabs>
+          <w:tab w:val="clear" w:pos="4536"/>
+          <w:tab w:val="clear" w:pos="9072"/>
+        </w:tabs>
+        <w:rPr>
+          <w:szCs w:val="14"/>
+        </w:rPr>
+      </w:pPr>
+      <w:r>
+        <w:rPr>
+          <w:szCs w:val="14"/>
+        </w:rPr>
+        <w:t>Pour les effectuer les tests concernant l’active directory, il faudra vérifier si :</w:t>
+      </w:r>
+    </w:p>
+    <w:p>
+      <w:pPr>
+        <w:pStyle w:val="En-tte"/>
+        <w:tabs>
+          <w:tab w:val="clear" w:pos="4536"/>
+          <w:tab w:val="clear" w:pos="9072"/>
+        </w:tabs>
         <w:ind w:left="717"/>
         <w:rPr>
           <w:szCs w:val="14"/>
         </w:rPr>
       </w:pPr>
+    </w:p>
+    <w:p>
+      <w:pPr>
+        <w:pStyle w:val="En-tte"/>
+        <w:numPr>
+          <w:ilvl w:val="0"/>
+          <w:numId w:val="14"/>
+        </w:numPr>
+        <w:tabs>
+          <w:tab w:val="clear" w:pos="4536"/>
+          <w:tab w:val="clear" w:pos="9072"/>
+        </w:tabs>
+        <w:rPr>
+          <w:szCs w:val="14"/>
+        </w:rPr>
+      </w:pPr>
+      <w:r>
+        <w:rPr>
+          <w:szCs w:val="14"/>
+        </w:rPr>
+        <w:t>Un active directory est installé sur le serveur</w:t>
+      </w:r>
+    </w:p>
+    <w:p>
+      <w:pPr>
+        <w:pStyle w:val="En-tte"/>
+        <w:numPr>
+          <w:ilvl w:val="0"/>
+          <w:numId w:val="14"/>
+        </w:numPr>
+        <w:tabs>
+          <w:tab w:val="clear" w:pos="4536"/>
+          <w:tab w:val="clear" w:pos="9072"/>
+        </w:tabs>
+        <w:rPr>
+          <w:szCs w:val="14"/>
+        </w:rPr>
+      </w:pPr>
+      <w:r>
+        <w:rPr>
+          <w:szCs w:val="14"/>
+        </w:rPr>
+        <w:t xml:space="preserve">Le serveur est dans un domaine </w:t>
+      </w:r>
+    </w:p>
+    <w:p>
+      <w:pPr>
+        <w:pStyle w:val="En-tte"/>
+        <w:numPr>
+          <w:ilvl w:val="0"/>
+          <w:numId w:val="14"/>
+        </w:numPr>
+        <w:tabs>
+          <w:tab w:val="clear" w:pos="4536"/>
+          <w:tab w:val="clear" w:pos="9072"/>
+        </w:tabs>
+        <w:rPr>
+          <w:szCs w:val="14"/>
+        </w:rPr>
+      </w:pPr>
+      <w:r>
+        <w:rPr>
+          <w:szCs w:val="14"/>
+        </w:rPr>
+        <w:t>Le serveur est contr</w:t>
+      </w:r>
+      <w:r>
+        <w:rPr>
+          <w:szCs w:val="14"/>
+        </w:rPr>
+        <w:t>ôleur du</w:t>
+      </w:r>
+      <w:r>
+        <w:rPr>
+          <w:szCs w:val="14"/>
+        </w:rPr>
+        <w:t xml:space="preserve"> domaine </w:t>
+      </w:r>
+    </w:p>
+    <w:p>
+      <w:pPr>
+        <w:pStyle w:val="En-tte"/>
+        <w:tabs>
+          <w:tab w:val="clear" w:pos="4536"/>
+          <w:tab w:val="clear" w:pos="9072"/>
+        </w:tabs>
+        <w:rPr>
+          <w:szCs w:val="14"/>
+        </w:rPr>
+      </w:pPr>
+    </w:p>
+    <w:p>
+      <w:pPr>
+        <w:pStyle w:val="En-tte"/>
+        <w:tabs>
+          <w:tab w:val="clear" w:pos="4536"/>
+          <w:tab w:val="clear" w:pos="9072"/>
+        </w:tabs>
+        <w:rPr>
+          <w:i/>
+          <w:color w:val="FF0000"/>
+          <w:szCs w:val="14"/>
+        </w:rPr>
+      </w:pPr>
+      <w:r>
+        <w:rPr>
+          <w:i/>
+          <w:color w:val="FF0000"/>
+          <w:szCs w:val="14"/>
+        </w:rPr>
+        <w:t>Pas encore terminé</w:t>
+      </w:r>
+    </w:p>
+    <w:p>
+      <w:pPr>
+        <w:pStyle w:val="En-tte"/>
+        <w:tabs>
+          <w:tab w:val="clear" w:pos="4536"/>
+          <w:tab w:val="clear" w:pos="9072"/>
+        </w:tabs>
+        <w:ind w:left="708"/>
+        <w:rPr>
+          <w:szCs w:val="14"/>
+        </w:rPr>
+      </w:pPr>
+    </w:p>
+    <w:p>
+      <w:pPr>
+        <w:pStyle w:val="En-tte"/>
+        <w:tabs>
+          <w:tab w:val="clear" w:pos="4536"/>
+          <w:tab w:val="clear" w:pos="9072"/>
+        </w:tabs>
+        <w:rPr>
+          <w:szCs w:val="14"/>
+        </w:rPr>
+      </w:pPr>
+      <w:r>
+        <w:rPr>
+          <w:szCs w:val="14"/>
+        </w:rPr>
+        <w:t>Tests du DNS :</w:t>
+      </w:r>
+    </w:p>
+    <w:p>
+      <w:pPr>
+        <w:pStyle w:val="En-tte"/>
+        <w:tabs>
+          <w:tab w:val="clear" w:pos="4536"/>
+          <w:tab w:val="clear" w:pos="9072"/>
+        </w:tabs>
+        <w:rPr>
+          <w:szCs w:val="14"/>
+        </w:rPr>
+      </w:pPr>
+      <w:r>
+        <w:rPr>
+          <w:szCs w:val="14"/>
+        </w:rPr>
+        <w:t>Pour effectuer les tests concernant le DNS, il faudra vérifier si :</w:t>
+      </w:r>
+    </w:p>
+    <w:p>
+      <w:pPr>
+        <w:pStyle w:val="En-tte"/>
+        <w:tabs>
+          <w:tab w:val="clear" w:pos="4536"/>
+          <w:tab w:val="clear" w:pos="9072"/>
+        </w:tabs>
+        <w:ind w:left="708"/>
+        <w:rPr>
+          <w:szCs w:val="14"/>
+        </w:rPr>
+      </w:pPr>
+    </w:p>
+    <w:p>
+      <w:pPr>
+        <w:pStyle w:val="En-tte"/>
+        <w:numPr>
+          <w:ilvl w:val="0"/>
+          <w:numId w:val="14"/>
+        </w:numPr>
+        <w:tabs>
+          <w:tab w:val="clear" w:pos="4536"/>
+          <w:tab w:val="clear" w:pos="9072"/>
+        </w:tabs>
+        <w:rPr>
+          <w:szCs w:val="14"/>
+        </w:rPr>
+      </w:pPr>
+      <w:r>
+        <w:rPr>
+          <w:szCs w:val="14"/>
+        </w:rPr>
+        <w:t>Le DNS est installé sur le serveur</w:t>
+      </w:r>
+    </w:p>
+    <w:p>
+      <w:pPr>
+        <w:pStyle w:val="En-tte"/>
+        <w:numPr>
+          <w:ilvl w:val="0"/>
+          <w:numId w:val="14"/>
+        </w:numPr>
+        <w:tabs>
+          <w:tab w:val="clear" w:pos="4536"/>
+          <w:tab w:val="clear" w:pos="9072"/>
+        </w:tabs>
+        <w:rPr>
+          <w:szCs w:val="14"/>
+        </w:rPr>
+      </w:pPr>
+      <w:r>
+        <w:rPr>
+          <w:szCs w:val="14"/>
+        </w:rPr>
+        <w:t>Toutes les machines déployées sont dans les zones de recherche du DNS</w:t>
+      </w:r>
+    </w:p>
+    <w:p>
+      <w:pPr>
+        <w:pStyle w:val="En-tte"/>
+        <w:numPr>
+          <w:ilvl w:val="0"/>
+          <w:numId w:val="14"/>
+        </w:numPr>
+        <w:tabs>
+          <w:tab w:val="clear" w:pos="4536"/>
+          <w:tab w:val="clear" w:pos="9072"/>
+        </w:tabs>
+        <w:rPr>
+          <w:szCs w:val="14"/>
+        </w:rPr>
+      </w:pPr>
+      <w:r>
+        <w:rPr>
+          <w:szCs w:val="14"/>
+        </w:rPr>
+        <w:t>Une zone de recherche inversée a été configurée</w:t>
+      </w:r>
+    </w:p>
+    <w:p>
+      <w:pPr>
+        <w:pStyle w:val="En-tte"/>
+        <w:tabs>
+          <w:tab w:val="clear" w:pos="4536"/>
+          <w:tab w:val="clear" w:pos="9072"/>
+        </w:tabs>
+        <w:rPr>
+          <w:szCs w:val="14"/>
+        </w:rPr>
+      </w:pPr>
+    </w:p>
+    <w:p>
+      <w:pPr>
+        <w:pStyle w:val="En-tte"/>
+        <w:tabs>
+          <w:tab w:val="clear" w:pos="4536"/>
+          <w:tab w:val="clear" w:pos="9072"/>
+        </w:tabs>
+        <w:rPr>
+          <w:i/>
+          <w:color w:val="FF0000"/>
+          <w:szCs w:val="14"/>
+        </w:rPr>
+      </w:pPr>
       <w:bookmarkStart w:id="8" w:name="_GoBack"/>
-      <w:bookmarkEnd w:id="8"/>
+      <w:r>
+        <w:rPr>
+          <w:i/>
+          <w:color w:val="FF0000"/>
+          <w:szCs w:val="14"/>
+        </w:rPr>
+        <w:t>Pas encore terminé</w:t>
+      </w:r>
+    </w:p>
+    <w:bookmarkEnd w:id="8"/>
+    <w:p>
+      <w:pPr>
+        <w:pStyle w:val="En-tte"/>
+        <w:tabs>
+          <w:tab w:val="clear" w:pos="4536"/>
+          <w:tab w:val="clear" w:pos="9072"/>
+        </w:tabs>
+        <w:rPr>
+          <w:szCs w:val="14"/>
+        </w:rPr>
+      </w:pPr>
+    </w:p>
+    <w:p>
+      <w:pPr>
+        <w:pStyle w:val="En-tte"/>
+        <w:tabs>
+          <w:tab w:val="clear" w:pos="4536"/>
+          <w:tab w:val="clear" w:pos="9072"/>
+        </w:tabs>
+        <w:rPr>
+          <w:szCs w:val="14"/>
+        </w:rPr>
+      </w:pPr>
+      <w:r>
+        <w:rPr>
+          <w:szCs w:val="14"/>
+        </w:rPr>
+        <w:t>Tests du DHCP :</w:t>
+      </w:r>
+    </w:p>
+    <w:p>
+      <w:pPr>
+        <w:pStyle w:val="En-tte"/>
+        <w:tabs>
+          <w:tab w:val="clear" w:pos="4536"/>
+          <w:tab w:val="clear" w:pos="9072"/>
+        </w:tabs>
+        <w:rPr>
+          <w:szCs w:val="14"/>
+        </w:rPr>
+      </w:pPr>
+      <w:r>
+        <w:rPr>
+          <w:szCs w:val="14"/>
+        </w:rPr>
+        <w:t>Pour effectuer les tests concernant le DHCP, il faudra vérifier si :</w:t>
+      </w:r>
+    </w:p>
+    <w:p>
+      <w:pPr>
+        <w:pStyle w:val="En-tte"/>
+        <w:tabs>
+          <w:tab w:val="clear" w:pos="4536"/>
+          <w:tab w:val="clear" w:pos="9072"/>
+        </w:tabs>
+        <w:rPr>
+          <w:szCs w:val="14"/>
+        </w:rPr>
+      </w:pPr>
+    </w:p>
+    <w:p>
+      <w:pPr>
+        <w:pStyle w:val="En-tte"/>
+        <w:numPr>
+          <w:ilvl w:val="0"/>
+          <w:numId w:val="14"/>
+        </w:numPr>
+        <w:tabs>
+          <w:tab w:val="clear" w:pos="4536"/>
+          <w:tab w:val="clear" w:pos="9072"/>
+        </w:tabs>
+        <w:rPr>
+          <w:szCs w:val="14"/>
+        </w:rPr>
+      </w:pPr>
+    </w:p>
+    <w:p>
+      <w:pPr>
+        <w:pStyle w:val="Retraitnormal1"/>
+        <w:numPr>
+          <w:ilvl w:val="0"/>
+          <w:numId w:val="0"/>
+        </w:numPr>
+        <w:ind w:left="360" w:hanging="360"/>
+        <w:rPr>
+          <w:rFonts w:ascii="Arial" w:hAnsi="Arial"/>
+          <w:sz w:val="24"/>
+          <w:szCs w:val="14"/>
+          <w:lang w:eastAsia="fr-FR"/>
+        </w:rPr>
+      </w:pPr>
+    </w:p>
+    <w:p>
+      <w:pPr>
+        <w:pStyle w:val="Titre2"/>
+        <w:rPr>
+          <w:i w:val="0"/>
+          <w:iCs/>
+        </w:rPr>
+      </w:pPr>
+      <w:bookmarkStart w:id="9" w:name="_Toc25553310"/>
+      <w:bookmarkStart w:id="10" w:name="_Toc71691015"/>
+      <w:bookmarkStart w:id="11" w:name="_Toc499021839"/>
+      <w:r>
+        <w:rPr>
+          <w:rFonts w:cs="Arial"/>
+        </w:rPr>
+        <w:lastRenderedPageBreak/>
+        <w:t>R</w:t>
+      </w:r>
+      <w:r>
+        <w:rPr>
+          <w:rFonts w:cs="Arial"/>
+        </w:rPr>
+        <w:t>isques techniques</w:t>
+      </w:r>
+      <w:bookmarkEnd w:id="9"/>
+      <w:bookmarkEnd w:id="10"/>
+      <w:bookmarkEnd w:id="11"/>
     </w:p>
     <w:p>
       <w:pPr>
@@ -3321,39 +4008,51 @@
         </w:numPr>
         <w:ind w:left="360"/>
         <w:rPr>
-          <w:rFonts w:ascii="Arial" w:hAnsi="Arial"/>
+          <w:rFonts w:ascii="Arial" w:hAnsi="Arial" w:cs="Arial"/>
+          <w:iCs/>
           <w:sz w:val="24"/>
-          <w:szCs w:val="14"/>
-          <w:lang w:eastAsia="fr-FR"/>
-        </w:rPr>
-      </w:pPr>
-    </w:p>
-    <w:p>
-      <w:pPr>
-        <w:pStyle w:val="Titre2"/>
-        <w:rPr>
-          <w:i w:val="0"/>
-          <w:iCs/>
-        </w:rPr>
-      </w:pPr>
-      <w:bookmarkStart w:id="9" w:name="_Toc25553310"/>
-      <w:bookmarkStart w:id="10" w:name="_Toc71691015"/>
-      <w:bookmarkStart w:id="11" w:name="_Toc499021839"/>
-      <w:r>
-        <w:rPr>
-          <w:rFonts w:cs="Arial"/>
-        </w:rPr>
-        <w:t>R</w:t>
-      </w:r>
-      <w:r>
-        <w:rPr>
-          <w:rFonts w:cs="Arial"/>
-        </w:rPr>
-        <w:t>isques techniques</w:t>
-      </w:r>
-      <w:bookmarkEnd w:id="9"/>
-      <w:bookmarkEnd w:id="10"/>
-      <w:bookmarkEnd w:id="11"/>
+        </w:rPr>
+      </w:pPr>
+    </w:p>
+    <w:p>
+      <w:pPr>
+        <w:pStyle w:val="Retraitnormal1"/>
+        <w:numPr>
+          <w:ilvl w:val="0"/>
+          <w:numId w:val="5"/>
+        </w:numPr>
+        <w:rPr>
+          <w:rFonts w:ascii="Arial" w:hAnsi="Arial" w:cs="Arial"/>
+          <w:i/>
+          <w:sz w:val="24"/>
+        </w:rPr>
+      </w:pPr>
+      <w:proofErr w:type="gramStart"/>
+      <w:r>
+        <w:rPr>
+          <w:rFonts w:ascii="Arial" w:hAnsi="Arial" w:cs="Arial"/>
+          <w:i/>
+          <w:sz w:val="24"/>
+        </w:rPr>
+        <w:t>risques</w:t>
+      </w:r>
+      <w:proofErr w:type="gramEnd"/>
+      <w:r>
+        <w:rPr>
+          <w:rFonts w:ascii="Arial" w:hAnsi="Arial" w:cs="Arial"/>
+          <w:i/>
+          <w:sz w:val="24"/>
+        </w:rPr>
+        <w:t xml:space="preserve"> techniques (complexité, manque de compétences, …)</w:t>
+      </w:r>
+      <w:r>
+        <w:rPr>
+          <w:rFonts w:ascii="Arial" w:hAnsi="Arial" w:cs="Arial"/>
+          <w:i/>
+          <w:sz w:val="24"/>
+        </w:rPr>
+        <w:t>.</w:t>
+      </w:r>
     </w:p>
     <w:p>
       <w:pPr>
@@ -3365,50 +4064,10 @@
         <w:ind w:left="360"/>
         <w:rPr>
           <w:rFonts w:ascii="Arial" w:hAnsi="Arial" w:cs="Arial"/>
-          <w:iCs/>
+          <w:i/>
           <w:sz w:val="24"/>
         </w:rPr>
       </w:pPr>
-    </w:p>
-    <w:p>
-      <w:pPr>
-        <w:pStyle w:val="Retraitnormal1"/>
-        <w:numPr>
-          <w:ilvl w:val="0"/>
-          <w:numId w:val="5"/>
-        </w:numPr>
-        <w:rPr>
-          <w:rFonts w:ascii="Arial" w:hAnsi="Arial" w:cs="Arial"/>
-          <w:i/>
-          <w:sz w:val="24"/>
-        </w:rPr>
-      </w:pPr>
-      <w:proofErr w:type="gramStart"/>
-      <w:r>
-        <w:rPr>
-          <w:rFonts w:ascii="Arial" w:hAnsi="Arial" w:cs="Arial"/>
-          <w:i/>
-          <w:sz w:val="24"/>
-        </w:rPr>
-        <w:t>risques</w:t>
-      </w:r>
-      <w:proofErr w:type="gramEnd"/>
-      <w:r>
-        <w:rPr>
-          <w:rFonts w:ascii="Arial" w:hAnsi="Arial" w:cs="Arial"/>
-          <w:i/>
-          <w:sz w:val="24"/>
-        </w:rPr>
-        <w:t xml:space="preserve"> techniques (complexité, manque de compétences, …)</w:t>
-      </w:r>
-      <w:r>
-        <w:rPr>
-          <w:rFonts w:ascii="Arial" w:hAnsi="Arial" w:cs="Arial"/>
-          <w:i/>
-          <w:sz w:val="24"/>
-        </w:rPr>
-        <w:t>.</w:t>
-      </w:r>
     </w:p>
     <w:p>
       <w:pPr>
@@ -3424,6 +4083,22 @@
           <w:sz w:val="24"/>
         </w:rPr>
       </w:pPr>
+      <w:r>
+        <w:rPr>
+          <w:rFonts w:ascii="Arial" w:hAnsi="Arial" w:cs="Arial"/>
+          <w:i/>
+          <w:sz w:val="24"/>
+        </w:rPr>
+        <w:t>Décrire aussi quelles solutions ont été appliquées pour réduire les risques (priorités, formation, actions, …)</w:t>
+      </w:r>
+      <w:r>
+        <w:rPr>
+          <w:rFonts w:ascii="Arial" w:hAnsi="Arial" w:cs="Arial"/>
+          <w:i/>
+          <w:sz w:val="24"/>
+        </w:rPr>
+        <w:t>.</w:t>
+      </w:r>
     </w:p>
     <w:p>
       <w:pPr>
@@ -3435,26 +4110,176 @@
         <w:ind w:left="360"/>
         <w:rPr>
           <w:rFonts w:ascii="Arial" w:hAnsi="Arial" w:cs="Arial"/>
-          <w:i/>
+          <w:iCs/>
           <w:sz w:val="24"/>
         </w:rPr>
       </w:pPr>
-      <w:r>
-        <w:rPr>
-          <w:rFonts w:ascii="Arial" w:hAnsi="Arial" w:cs="Arial"/>
-          <w:i/>
+    </w:p>
+    <w:p>
+      <w:pPr>
+        <w:pStyle w:val="Titre2"/>
+        <w:rPr>
+          <w:i w:val="0"/>
+          <w:iCs/>
+        </w:rPr>
+      </w:pPr>
+      <w:bookmarkStart w:id="12" w:name="_Toc499021840"/>
+      <w:r>
+        <w:rPr>
+          <w:i w:val="0"/>
+          <w:iCs/>
+        </w:rPr>
+        <w:t>Planification</w:t>
+      </w:r>
+      <w:bookmarkEnd w:id="12"/>
+    </w:p>
+    <w:p/>
+    <w:p>
+      <w:pPr>
+        <w:pStyle w:val="Retraitnormal1"/>
+        <w:numPr>
+          <w:ilvl w:val="0"/>
+          <w:numId w:val="0"/>
+        </w:numPr>
+        <w:ind w:left="349"/>
+        <w:rPr>
+          <w:rFonts w:ascii="Arial" w:hAnsi="Arial"/>
+          <w:i/>
+          <w:iCs/>
           <w:sz w:val="24"/>
-        </w:rPr>
-        <w:t>Décrire aussi quelles solutions ont été appliquées pour réduire les risques (priorités, formation, actions, …)</w:t>
-      </w:r>
-      <w:r>
-        <w:rPr>
-          <w:rFonts w:ascii="Arial" w:hAnsi="Arial" w:cs="Arial"/>
-          <w:i/>
+          <w:szCs w:val="14"/>
+          <w:lang w:eastAsia="fr-FR"/>
+        </w:rPr>
+      </w:pPr>
+      <w:r>
+        <w:rPr>
+          <w:rFonts w:ascii="Arial" w:hAnsi="Arial"/>
+          <w:i/>
+          <w:iCs/>
           <w:sz w:val="24"/>
-        </w:rPr>
-        <w:t>.</w:t>
-      </w:r>
+          <w:szCs w:val="14"/>
+          <w:lang w:eastAsia="fr-FR"/>
+        </w:rPr>
+        <w:t>Révision de la planification initiale du projet :</w:t>
+      </w:r>
+    </w:p>
+    <w:p>
+      <w:pPr>
+        <w:pStyle w:val="Retraitnormal1"/>
+        <w:numPr>
+          <w:ilvl w:val="0"/>
+          <w:numId w:val="0"/>
+        </w:numPr>
+        <w:ind w:left="349"/>
+        <w:rPr>
+          <w:rFonts w:ascii="Arial" w:hAnsi="Arial"/>
+          <w:i/>
+          <w:iCs/>
+          <w:sz w:val="24"/>
+          <w:szCs w:val="14"/>
+          <w:lang w:eastAsia="fr-FR"/>
+        </w:rPr>
+      </w:pPr>
+    </w:p>
+    <w:p>
+      <w:pPr>
+        <w:pStyle w:val="Retraitnormal1"/>
+        <w:numPr>
+          <w:ilvl w:val="0"/>
+          <w:numId w:val="7"/>
+        </w:numPr>
+        <w:rPr>
+          <w:rFonts w:ascii="Arial" w:hAnsi="Arial"/>
+          <w:i/>
+          <w:iCs/>
+          <w:sz w:val="24"/>
+          <w:szCs w:val="14"/>
+          <w:lang w:eastAsia="fr-FR"/>
+        </w:rPr>
+      </w:pPr>
+      <w:proofErr w:type="gramStart"/>
+      <w:r>
+        <w:rPr>
+          <w:rFonts w:ascii="Arial" w:hAnsi="Arial"/>
+          <w:i/>
+          <w:iCs/>
+          <w:sz w:val="24"/>
+          <w:szCs w:val="14"/>
+          <w:lang w:eastAsia="fr-FR"/>
+        </w:rPr>
+        <w:t>planning</w:t>
+      </w:r>
+      <w:proofErr w:type="gramEnd"/>
+      <w:r>
+        <w:rPr>
+          <w:rFonts w:ascii="Arial" w:hAnsi="Arial"/>
+          <w:i/>
+          <w:iCs/>
+          <w:sz w:val="24"/>
+          <w:szCs w:val="14"/>
+          <w:lang w:eastAsia="fr-FR"/>
+        </w:rPr>
+        <w:t xml:space="preserve"> indiquant les dates de début et de fin du projet ainsi que le découpage connu des diverses phases. </w:t>
+      </w:r>
+    </w:p>
+    <w:p>
+      <w:pPr>
+        <w:pStyle w:val="Retraitnormal1"/>
+        <w:numPr>
+          <w:ilvl w:val="0"/>
+          <w:numId w:val="7"/>
+        </w:numPr>
+        <w:rPr>
+          <w:rFonts w:ascii="Arial" w:hAnsi="Arial"/>
+          <w:i/>
+          <w:iCs/>
+          <w:sz w:val="24"/>
+          <w:szCs w:val="14"/>
+          <w:lang w:eastAsia="fr-FR"/>
+        </w:rPr>
+      </w:pPr>
+      <w:proofErr w:type="gramStart"/>
+      <w:r>
+        <w:rPr>
+          <w:rFonts w:ascii="Arial" w:hAnsi="Arial"/>
+          <w:i/>
+          <w:iCs/>
+          <w:sz w:val="24"/>
+          <w:szCs w:val="14"/>
+          <w:lang w:eastAsia="fr-FR"/>
+        </w:rPr>
+        <w:t>partage</w:t>
+      </w:r>
+      <w:proofErr w:type="gramEnd"/>
+      <w:r>
+        <w:rPr>
+          <w:rFonts w:ascii="Arial" w:hAnsi="Arial"/>
+          <w:i/>
+          <w:iCs/>
+          <w:sz w:val="24"/>
+          <w:szCs w:val="14"/>
+          <w:lang w:eastAsia="fr-FR"/>
+        </w:rPr>
+        <w:t xml:space="preserve"> des tâches en cas de travail à plusieurs.</w:t>
+      </w:r>
+    </w:p>
+    <w:p>
+      <w:pPr>
+        <w:pStyle w:val="Retraitnormal1"/>
+        <w:numPr>
+          <w:ilvl w:val="0"/>
+          <w:numId w:val="0"/>
+        </w:numPr>
+        <w:ind w:left="720"/>
+        <w:rPr>
+          <w:rFonts w:ascii="Arial" w:hAnsi="Arial"/>
+          <w:i/>
+          <w:iCs/>
+          <w:sz w:val="24"/>
+          <w:szCs w:val="14"/>
+          <w:lang w:eastAsia="fr-FR"/>
+        </w:rPr>
+      </w:pPr>
     </w:p>
     <w:p>
       <w:pPr>
@@ -3465,31 +4290,50 @@
         </w:numPr>
         <w:ind w:left="360"/>
         <w:rPr>
-          <w:rFonts w:ascii="Arial" w:hAnsi="Arial" w:cs="Arial"/>
+          <w:rFonts w:ascii="Arial" w:hAnsi="Arial"/>
+          <w:i/>
           <w:iCs/>
           <w:sz w:val="24"/>
-        </w:rPr>
-      </w:pPr>
-    </w:p>
-    <w:p>
-      <w:pPr>
-        <w:pStyle w:val="Titre2"/>
-        <w:rPr>
-          <w:i w:val="0"/>
-          <w:iCs/>
-        </w:rPr>
-      </w:pPr>
-      <w:bookmarkStart w:id="12" w:name="_Toc499021840"/>
-      <w:r>
-        <w:rPr>
-          <w:i w:val="0"/>
-          <w:iCs/>
-        </w:rPr>
-        <w:t>Planification</w:t>
-      </w:r>
-      <w:bookmarkEnd w:id="12"/>
-    </w:p>
-    <w:p/>
+          <w:szCs w:val="14"/>
+          <w:lang w:eastAsia="fr-FR"/>
+        </w:rPr>
+      </w:pPr>
+      <w:r>
+        <w:rPr>
+          <w:rFonts w:ascii="Arial" w:hAnsi="Arial"/>
+          <w:i/>
+          <w:iCs/>
+          <w:sz w:val="24"/>
+          <w:szCs w:val="14"/>
+          <w:lang w:eastAsia="fr-FR"/>
+        </w:rPr>
+        <w:t xml:space="preserve">Il s’agit en principe de la planification </w:t>
+      </w:r>
+      <w:r>
+        <w:rPr>
+          <w:rFonts w:ascii="Arial" w:hAnsi="Arial"/>
+          <w:b/>
+          <w:bCs/>
+          <w:i/>
+          <w:iCs/>
+          <w:sz w:val="24"/>
+          <w:szCs w:val="14"/>
+          <w:lang w:eastAsia="fr-FR"/>
+        </w:rPr>
+        <w:t>définitive du projet</w:t>
+      </w:r>
+      <w:r>
+        <w:rPr>
+          <w:rFonts w:ascii="Arial" w:hAnsi="Arial"/>
+          <w:i/>
+          <w:iCs/>
+          <w:sz w:val="24"/>
+          <w:szCs w:val="14"/>
+          <w:lang w:eastAsia="fr-FR"/>
+        </w:rPr>
+        <w:t>. Elle peut être ensuite affinée (découpage des tâches). Si les délais doivent être ensuite modifiés, le responsable de projet doit être avisé, et les raisons doivent être expliquées dans l’historique.</w:t>
+      </w:r>
+    </w:p>
     <w:p>
       <w:pPr>
         <w:pStyle w:val="Retraitnormal1"/>
@@ -3497,7 +4341,7 @@
           <w:ilvl w:val="0"/>
           <w:numId w:val="0"/>
         </w:numPr>
-        <w:ind w:left="349"/>
+        <w:ind w:left="360"/>
         <w:rPr>
           <w:rFonts w:ascii="Arial" w:hAnsi="Arial"/>
           <w:i/>
@@ -3507,17 +4351,28 @@
           <w:lang w:eastAsia="fr-FR"/>
         </w:rPr>
       </w:pPr>
-      <w:r>
-        <w:rPr>
-          <w:rFonts w:ascii="Arial" w:hAnsi="Arial"/>
-          <w:i/>
-          <w:iCs/>
-          <w:sz w:val="24"/>
-          <w:szCs w:val="14"/>
-          <w:lang w:eastAsia="fr-FR"/>
-        </w:rPr>
-        <w:t>Révision de la planification initiale du projet :</w:t>
-      </w:r>
+    </w:p>
+    <w:p>
+      <w:pPr>
+        <w:pStyle w:val="Titre2"/>
+        <w:rPr>
+          <w:i w:val="0"/>
+          <w:iCs/>
+        </w:rPr>
+      </w:pPr>
+      <w:bookmarkStart w:id="13" w:name="_Toc25553314"/>
+      <w:bookmarkStart w:id="14" w:name="_Toc71691019"/>
+      <w:bookmarkStart w:id="15" w:name="_Toc499021841"/>
+      <w:r>
+        <w:rPr>
+          <w:i w:val="0"/>
+          <w:iCs/>
+        </w:rPr>
+        <w:t>Dossier de conception</w:t>
+      </w:r>
+      <w:bookmarkEnd w:id="13"/>
+      <w:bookmarkEnd w:id="14"/>
+      <w:bookmarkEnd w:id="15"/>
     </w:p>
     <w:p>
       <w:pPr>
@@ -3526,14 +4381,10 @@
           <w:ilvl w:val="0"/>
           <w:numId w:val="0"/>
         </w:numPr>
-        <w:ind w:left="349"/>
-        <w:rPr>
-          <w:rFonts w:ascii="Arial" w:hAnsi="Arial"/>
-          <w:i/>
-          <w:iCs/>
+        <w:ind w:left="360"/>
+        <w:rPr>
+          <w:i/>
           <w:sz w:val="24"/>
-          <w:szCs w:val="14"/>
-          <w:lang w:eastAsia="fr-FR"/>
         </w:rPr>
       </w:pPr>
     </w:p>
@@ -3542,81 +4393,313 @@
         <w:pStyle w:val="Retraitnormal1"/>
         <w:numPr>
           <w:ilvl w:val="0"/>
-          <w:numId w:val="7"/>
+          <w:numId w:val="0"/>
         </w:numPr>
-        <w:rPr>
-          <w:rFonts w:ascii="Arial" w:hAnsi="Arial"/>
-          <w:i/>
-          <w:iCs/>
+        <w:ind w:left="360"/>
+        <w:rPr>
+          <w:rFonts w:ascii="Arial" w:hAnsi="Arial" w:cs="Arial"/>
+          <w:i/>
           <w:sz w:val="24"/>
-          <w:szCs w:val="14"/>
-          <w:lang w:eastAsia="fr-FR"/>
-        </w:rPr>
-      </w:pPr>
+        </w:rPr>
+      </w:pPr>
+      <w:r>
+        <w:rPr>
+          <w:rFonts w:ascii="Arial" w:hAnsi="Arial" w:cs="Arial"/>
+          <w:i/>
+          <w:sz w:val="24"/>
+        </w:rPr>
+        <w:t xml:space="preserve">Fournir tous les document de </w:t>
+      </w:r>
       <w:proofErr w:type="gramStart"/>
       <w:r>
         <w:rPr>
-          <w:rFonts w:ascii="Arial" w:hAnsi="Arial"/>
-          <w:i/>
-          <w:iCs/>
+          <w:rFonts w:ascii="Arial" w:hAnsi="Arial" w:cs="Arial"/>
+          <w:i/>
           <w:sz w:val="24"/>
-          <w:szCs w:val="14"/>
-          <w:lang w:eastAsia="fr-FR"/>
-        </w:rPr>
-        <w:t>planning</w:t>
+        </w:rPr>
+        <w:t>conception:</w:t>
       </w:r>
       <w:proofErr w:type="gramEnd"/>
-      <w:r>
-        <w:rPr>
-          <w:rFonts w:ascii="Arial" w:hAnsi="Arial"/>
-          <w:i/>
-          <w:iCs/>
-          <w:sz w:val="24"/>
-          <w:szCs w:val="14"/>
-          <w:lang w:eastAsia="fr-FR"/>
-        </w:rPr>
-        <w:t xml:space="preserve"> indiquant les dates de début et de fin du projet ainsi que le découpage connu des diverses phases. </w:t>
-      </w:r>
     </w:p>
     <w:p>
       <w:pPr>
         <w:pStyle w:val="Retraitnormal1"/>
         <w:numPr>
           <w:ilvl w:val="0"/>
-          <w:numId w:val="7"/>
+          <w:numId w:val="0"/>
         </w:numPr>
-        <w:rPr>
-          <w:rFonts w:ascii="Arial" w:hAnsi="Arial"/>
-          <w:i/>
-          <w:iCs/>
+        <w:ind w:left="360"/>
+        <w:rPr>
+          <w:rFonts w:ascii="Arial" w:hAnsi="Arial" w:cs="Arial"/>
+          <w:i/>
           <w:sz w:val="24"/>
-          <w:szCs w:val="14"/>
-          <w:lang w:eastAsia="fr-FR"/>
+        </w:rPr>
+      </w:pPr>
+    </w:p>
+    <w:p>
+      <w:pPr>
+        <w:pStyle w:val="Retraitnormal1"/>
+        <w:numPr>
+          <w:ilvl w:val="0"/>
+          <w:numId w:val="9"/>
+        </w:numPr>
+        <w:rPr>
+          <w:rFonts w:ascii="Arial" w:hAnsi="Arial" w:cs="Arial"/>
+          <w:i/>
+          <w:sz w:val="24"/>
         </w:rPr>
       </w:pPr>
       <w:proofErr w:type="gramStart"/>
       <w:r>
         <w:rPr>
-          <w:rFonts w:ascii="Arial" w:hAnsi="Arial"/>
-          <w:i/>
-          <w:iCs/>
+          <w:rFonts w:ascii="Arial" w:hAnsi="Arial" w:cs="Arial"/>
+          <w:i/>
           <w:sz w:val="24"/>
-          <w:szCs w:val="14"/>
-          <w:lang w:eastAsia="fr-FR"/>
-        </w:rPr>
-        <w:t>partage</w:t>
+        </w:rPr>
+        <w:t>le</w:t>
       </w:r>
       <w:proofErr w:type="gramEnd"/>
       <w:r>
         <w:rPr>
-          <w:rFonts w:ascii="Arial" w:hAnsi="Arial"/>
-          <w:i/>
-          <w:iCs/>
+          <w:rFonts w:ascii="Arial" w:hAnsi="Arial" w:cs="Arial"/>
+          <w:i/>
           <w:sz w:val="24"/>
-          <w:szCs w:val="14"/>
-          <w:lang w:eastAsia="fr-FR"/>
-        </w:rPr>
-        <w:t xml:space="preserve"> des tâches en cas de travail à plusieurs.</w:t>
+        </w:rPr>
+        <w:t xml:space="preserve"> choix du matériel HW</w:t>
+      </w:r>
+    </w:p>
+    <w:p>
+      <w:pPr>
+        <w:pStyle w:val="Retraitnormal1"/>
+        <w:numPr>
+          <w:ilvl w:val="0"/>
+          <w:numId w:val="9"/>
+        </w:numPr>
+        <w:rPr>
+          <w:rFonts w:ascii="Arial" w:hAnsi="Arial" w:cs="Arial"/>
+          <w:i/>
+          <w:sz w:val="24"/>
+        </w:rPr>
+      </w:pPr>
+      <w:proofErr w:type="gramStart"/>
+      <w:r>
+        <w:rPr>
+          <w:rFonts w:ascii="Arial" w:hAnsi="Arial" w:cs="Arial"/>
+          <w:i/>
+          <w:sz w:val="24"/>
+        </w:rPr>
+        <w:t>le</w:t>
+      </w:r>
+      <w:proofErr w:type="gramEnd"/>
+      <w:r>
+        <w:rPr>
+          <w:rFonts w:ascii="Arial" w:hAnsi="Arial" w:cs="Arial"/>
+          <w:i/>
+          <w:sz w:val="24"/>
+        </w:rPr>
+        <w:t xml:space="preserve"> choix des systèmes d'exploitation pour la réalisation </w:t>
+      </w:r>
+      <w:r>
+        <w:rPr>
+          <w:rFonts w:ascii="Arial" w:hAnsi="Arial" w:cs="Arial"/>
+          <w:i/>
+          <w:sz w:val="24"/>
+          <w:u w:val="single"/>
+        </w:rPr>
+        <w:t>et</w:t>
+      </w:r>
+      <w:r>
+        <w:rPr>
+          <w:rFonts w:ascii="Arial" w:hAnsi="Arial" w:cs="Arial"/>
+          <w:i/>
+          <w:sz w:val="24"/>
+        </w:rPr>
+        <w:t xml:space="preserve"> l'utilisation</w:t>
+      </w:r>
+    </w:p>
+    <w:p>
+      <w:pPr>
+        <w:pStyle w:val="Retraitnormal1"/>
+        <w:numPr>
+          <w:ilvl w:val="0"/>
+          <w:numId w:val="9"/>
+        </w:numPr>
+        <w:rPr>
+          <w:rFonts w:ascii="Arial" w:hAnsi="Arial" w:cs="Arial"/>
+          <w:i/>
+          <w:sz w:val="24"/>
+        </w:rPr>
+      </w:pPr>
+      <w:proofErr w:type="gramStart"/>
+      <w:r>
+        <w:rPr>
+          <w:rFonts w:ascii="Arial" w:hAnsi="Arial" w:cs="Arial"/>
+          <w:i/>
+          <w:sz w:val="24"/>
+        </w:rPr>
+        <w:t>le</w:t>
+      </w:r>
+      <w:proofErr w:type="gramEnd"/>
+      <w:r>
+        <w:rPr>
+          <w:rFonts w:ascii="Arial" w:hAnsi="Arial" w:cs="Arial"/>
+          <w:i/>
+          <w:sz w:val="24"/>
+        </w:rPr>
+        <w:t xml:space="preserve"> choix des outils logiciels pour la réalisation </w:t>
+      </w:r>
+      <w:r>
+        <w:rPr>
+          <w:rFonts w:ascii="Arial" w:hAnsi="Arial" w:cs="Arial"/>
+          <w:i/>
+          <w:sz w:val="24"/>
+          <w:u w:val="single"/>
+        </w:rPr>
+        <w:t>et</w:t>
+      </w:r>
+      <w:r>
+        <w:rPr>
+          <w:rFonts w:ascii="Arial" w:hAnsi="Arial" w:cs="Arial"/>
+          <w:i/>
+          <w:sz w:val="24"/>
+        </w:rPr>
+        <w:t xml:space="preserve"> l'utilisation</w:t>
+      </w:r>
+    </w:p>
+    <w:p>
+      <w:pPr>
+        <w:pStyle w:val="Retraitnormal1"/>
+        <w:numPr>
+          <w:ilvl w:val="0"/>
+          <w:numId w:val="9"/>
+        </w:numPr>
+        <w:rPr>
+          <w:rFonts w:ascii="Arial" w:hAnsi="Arial" w:cs="Arial"/>
+          <w:i/>
+          <w:sz w:val="24"/>
+        </w:rPr>
+      </w:pPr>
+      <w:proofErr w:type="gramStart"/>
+      <w:r>
+        <w:rPr>
+          <w:rFonts w:ascii="Arial" w:hAnsi="Arial" w:cs="Arial"/>
+          <w:i/>
+          <w:sz w:val="24"/>
+        </w:rPr>
+        <w:t>site</w:t>
+      </w:r>
+      <w:proofErr w:type="gramEnd"/>
+      <w:r>
+        <w:rPr>
+          <w:rFonts w:ascii="Arial" w:hAnsi="Arial" w:cs="Arial"/>
+          <w:i/>
+          <w:sz w:val="24"/>
+        </w:rPr>
+        <w:t xml:space="preserve"> web: </w:t>
+      </w:r>
+      <w:r>
+        <w:rPr>
+          <w:rFonts w:ascii="Arial" w:hAnsi="Arial" w:cs="Arial"/>
+          <w:i/>
+          <w:sz w:val="24"/>
+        </w:rPr>
+        <w:t>réaliser les maquettes avec un logiciel, décrire toutes les animations sur papier, définir les mots-clés, choisir une formule d'hébergement, définir la méthode de mise à jour, …</w:t>
+      </w:r>
+    </w:p>
+    <w:p>
+      <w:pPr>
+        <w:pStyle w:val="Retraitnormal1"/>
+        <w:numPr>
+          <w:ilvl w:val="0"/>
+          <w:numId w:val="4"/>
+        </w:numPr>
+        <w:rPr>
+          <w:rFonts w:ascii="Arial" w:hAnsi="Arial" w:cs="Arial"/>
+          <w:i/>
+          <w:sz w:val="24"/>
+        </w:rPr>
+      </w:pPr>
+      <w:proofErr w:type="gramStart"/>
+      <w:r>
+        <w:rPr>
+          <w:rFonts w:ascii="Arial" w:hAnsi="Arial" w:cs="Arial"/>
+          <w:i/>
+          <w:sz w:val="24"/>
+        </w:rPr>
+        <w:t>bases</w:t>
+      </w:r>
+      <w:proofErr w:type="gramEnd"/>
+      <w:r>
+        <w:rPr>
+          <w:rFonts w:ascii="Arial" w:hAnsi="Arial" w:cs="Arial"/>
+          <w:i/>
+          <w:sz w:val="24"/>
+        </w:rPr>
+        <w:t xml:space="preserve"> de données: décrire le modèle relationnel, le contenu détaillé des tables (caractéristiques de chaque champs) et les requêtes.</w:t>
+      </w:r>
+    </w:p>
+    <w:p>
+      <w:pPr>
+        <w:pStyle w:val="Retraitnormal1"/>
+        <w:numPr>
+          <w:ilvl w:val="0"/>
+          <w:numId w:val="4"/>
+        </w:numPr>
+        <w:rPr>
+          <w:rFonts w:ascii="Arial" w:hAnsi="Arial" w:cs="Arial"/>
+          <w:i/>
+          <w:sz w:val="24"/>
+        </w:rPr>
+      </w:pPr>
+      <w:proofErr w:type="gramStart"/>
+      <w:r>
+        <w:rPr>
+          <w:rFonts w:ascii="Arial" w:hAnsi="Arial" w:cs="Arial"/>
+          <w:i/>
+          <w:sz w:val="24"/>
+        </w:rPr>
+        <w:t>programmation</w:t>
+      </w:r>
+      <w:proofErr w:type="gramEnd"/>
+      <w:r>
+        <w:rPr>
+          <w:rFonts w:ascii="Arial" w:hAnsi="Arial" w:cs="Arial"/>
+          <w:i/>
+          <w:sz w:val="24"/>
+        </w:rPr>
+        <w:t xml:space="preserve"> et scripts: organigramme, architecture du programme, découpage modulaire, entrées-sorties des modules, pseudo-code</w:t>
+      </w:r>
+      <w:r>
+        <w:rPr>
+          <w:rFonts w:ascii="Arial" w:hAnsi="Arial" w:cs="Arial"/>
+          <w:i/>
+          <w:sz w:val="24"/>
+        </w:rPr>
+        <w:t xml:space="preserve"> </w:t>
+      </w:r>
+      <w:r>
+        <w:rPr>
+          <w:rFonts w:ascii="Arial" w:hAnsi="Arial" w:cs="Arial"/>
+          <w:i/>
+          <w:sz w:val="24"/>
+        </w:rPr>
+        <w:t>/</w:t>
+      </w:r>
+      <w:r>
+        <w:rPr>
+          <w:rFonts w:ascii="Arial" w:hAnsi="Arial" w:cs="Arial"/>
+          <w:i/>
+          <w:sz w:val="24"/>
+        </w:rPr>
+        <w:t xml:space="preserve"> </w:t>
+      </w:r>
+      <w:r>
+        <w:rPr>
+          <w:rFonts w:ascii="Arial" w:hAnsi="Arial" w:cs="Arial"/>
+          <w:i/>
+          <w:sz w:val="24"/>
+        </w:rPr>
+        <w:t>structogramme…</w:t>
       </w:r>
     </w:p>
     <w:p>
@@ -3628,12 +4711,9 @@
         </w:numPr>
         <w:ind w:left="720"/>
         <w:rPr>
-          <w:rFonts w:ascii="Arial" w:hAnsi="Arial"/>
-          <w:i/>
-          <w:iCs/>
+          <w:rFonts w:ascii="Arial" w:hAnsi="Arial" w:cs="Arial"/>
+          <w:i/>
           <w:sz w:val="24"/>
-          <w:szCs w:val="14"/>
-          <w:lang w:eastAsia="fr-FR"/>
         </w:rPr>
       </w:pPr>
     </w:p>
@@ -3646,442 +4726,6 @@
         </w:numPr>
         <w:ind w:left="360"/>
         <w:rPr>
-          <w:rFonts w:ascii="Arial" w:hAnsi="Arial"/>
-          <w:i/>
-          <w:iCs/>
-          <w:sz w:val="24"/>
-          <w:szCs w:val="14"/>
-          <w:lang w:eastAsia="fr-FR"/>
-        </w:rPr>
-      </w:pPr>
-      <w:r>
-        <w:rPr>
-          <w:rFonts w:ascii="Arial" w:hAnsi="Arial"/>
-          <w:i/>
-          <w:iCs/>
-          <w:sz w:val="24"/>
-          <w:szCs w:val="14"/>
-          <w:lang w:eastAsia="fr-FR"/>
-        </w:rPr>
-        <w:t xml:space="preserve">Il s’agit en principe de la planification </w:t>
-      </w:r>
-      <w:r>
-        <w:rPr>
-          <w:rFonts w:ascii="Arial" w:hAnsi="Arial"/>
-          <w:b/>
-          <w:bCs/>
-          <w:i/>
-          <w:iCs/>
-          <w:sz w:val="24"/>
-          <w:szCs w:val="14"/>
-          <w:lang w:eastAsia="fr-FR"/>
-        </w:rPr>
-        <w:t>définitive du projet</w:t>
-      </w:r>
-      <w:r>
-        <w:rPr>
-          <w:rFonts w:ascii="Arial" w:hAnsi="Arial"/>
-          <w:i/>
-          <w:iCs/>
-          <w:sz w:val="24"/>
-          <w:szCs w:val="14"/>
-          <w:lang w:eastAsia="fr-FR"/>
-        </w:rPr>
-        <w:t>. Elle peut être ensuite affinée (découpage des tâches). Si les délais doivent être ensuite modifiés, le responsable de projet doit être avisé, et les raisons doivent être expliquées dans l’historique.</w:t>
-      </w:r>
-    </w:p>
-    <w:p>
-      <w:pPr>
-        <w:pStyle w:val="Retraitnormal1"/>
-        <w:numPr>
-          <w:ilvl w:val="0"/>
-          <w:numId w:val="0"/>
-        </w:numPr>
-        <w:ind w:left="360"/>
-        <w:rPr>
-          <w:rFonts w:ascii="Arial" w:hAnsi="Arial"/>
-          <w:i/>
-          <w:iCs/>
-          <w:sz w:val="24"/>
-          <w:szCs w:val="14"/>
-          <w:lang w:eastAsia="fr-FR"/>
-        </w:rPr>
-      </w:pPr>
-    </w:p>
-    <w:p>
-      <w:pPr>
-        <w:pStyle w:val="Titre2"/>
-        <w:rPr>
-          <w:i w:val="0"/>
-          <w:iCs/>
-        </w:rPr>
-      </w:pPr>
-      <w:bookmarkStart w:id="13" w:name="_Toc25553314"/>
-      <w:bookmarkStart w:id="14" w:name="_Toc71691019"/>
-      <w:bookmarkStart w:id="15" w:name="_Toc499021841"/>
-      <w:r>
-        <w:rPr>
-          <w:i w:val="0"/>
-          <w:iCs/>
-        </w:rPr>
-        <w:t>Dossier de conception</w:t>
-      </w:r>
-      <w:bookmarkEnd w:id="13"/>
-      <w:bookmarkEnd w:id="14"/>
-      <w:bookmarkEnd w:id="15"/>
-    </w:p>
-    <w:p>
-      <w:pPr>
-        <w:pStyle w:val="Retraitnormal1"/>
-        <w:numPr>
-          <w:ilvl w:val="0"/>
-          <w:numId w:val="0"/>
-        </w:numPr>
-        <w:ind w:left="360"/>
-        <w:rPr>
-          <w:i/>
-          <w:sz w:val="24"/>
-        </w:rPr>
-      </w:pPr>
-    </w:p>
-    <w:p>
-      <w:pPr>
-        <w:pStyle w:val="Retraitnormal1"/>
-        <w:numPr>
-          <w:ilvl w:val="0"/>
-          <w:numId w:val="0"/>
-        </w:numPr>
-        <w:ind w:left="360"/>
-        <w:rPr>
-          <w:rFonts w:ascii="Arial" w:hAnsi="Arial" w:cs="Arial"/>
-          <w:i/>
-          <w:sz w:val="24"/>
-        </w:rPr>
-      </w:pPr>
-      <w:r>
-        <w:rPr>
-          <w:rFonts w:ascii="Arial" w:hAnsi="Arial" w:cs="Arial"/>
-          <w:i/>
-          <w:sz w:val="24"/>
-        </w:rPr>
-        <w:t xml:space="preserve">Fournir tous les document de </w:t>
-      </w:r>
-      <w:proofErr w:type="gramStart"/>
-      <w:r>
-        <w:rPr>
-          <w:rFonts w:ascii="Arial" w:hAnsi="Arial" w:cs="Arial"/>
-          <w:i/>
-          <w:sz w:val="24"/>
-        </w:rPr>
-        <w:t>conception:</w:t>
-      </w:r>
-      <w:proofErr w:type="gramEnd"/>
-    </w:p>
-    <w:p>
-      <w:pPr>
-        <w:pStyle w:val="Retraitnormal1"/>
-        <w:numPr>
-          <w:ilvl w:val="0"/>
-          <w:numId w:val="0"/>
-        </w:numPr>
-        <w:ind w:left="360"/>
-        <w:rPr>
-          <w:rFonts w:ascii="Arial" w:hAnsi="Arial" w:cs="Arial"/>
-          <w:i/>
-          <w:sz w:val="24"/>
-        </w:rPr>
-      </w:pPr>
-    </w:p>
-    <w:p>
-      <w:pPr>
-        <w:pStyle w:val="Retraitnormal1"/>
-        <w:numPr>
-          <w:ilvl w:val="0"/>
-          <w:numId w:val="9"/>
-        </w:numPr>
-        <w:rPr>
-          <w:rFonts w:ascii="Arial" w:hAnsi="Arial" w:cs="Arial"/>
-          <w:i/>
-          <w:sz w:val="24"/>
-        </w:rPr>
-      </w:pPr>
-      <w:proofErr w:type="gramStart"/>
-      <w:r>
-        <w:rPr>
-          <w:rFonts w:ascii="Arial" w:hAnsi="Arial" w:cs="Arial"/>
-          <w:i/>
-          <w:sz w:val="24"/>
-        </w:rPr>
-        <w:t>le</w:t>
-      </w:r>
-      <w:proofErr w:type="gramEnd"/>
-      <w:r>
-        <w:rPr>
-          <w:rFonts w:ascii="Arial" w:hAnsi="Arial" w:cs="Arial"/>
-          <w:i/>
-          <w:sz w:val="24"/>
-        </w:rPr>
-        <w:t xml:space="preserve"> choix du matériel HW</w:t>
-      </w:r>
-    </w:p>
-    <w:p>
-      <w:pPr>
-        <w:pStyle w:val="Retraitnormal1"/>
-        <w:numPr>
-          <w:ilvl w:val="0"/>
-          <w:numId w:val="9"/>
-        </w:numPr>
-        <w:rPr>
-          <w:rFonts w:ascii="Arial" w:hAnsi="Arial" w:cs="Arial"/>
-          <w:i/>
-          <w:sz w:val="24"/>
-        </w:rPr>
-      </w:pPr>
-      <w:proofErr w:type="gramStart"/>
-      <w:r>
-        <w:rPr>
-          <w:rFonts w:ascii="Arial" w:hAnsi="Arial" w:cs="Arial"/>
-          <w:i/>
-          <w:sz w:val="24"/>
-        </w:rPr>
-        <w:t>le</w:t>
-      </w:r>
-      <w:proofErr w:type="gramEnd"/>
-      <w:r>
-        <w:rPr>
-          <w:rFonts w:ascii="Arial" w:hAnsi="Arial" w:cs="Arial"/>
-          <w:i/>
-          <w:sz w:val="24"/>
-        </w:rPr>
-        <w:t xml:space="preserve"> choix des systèmes d'exploitation pour la réalisation </w:t>
-      </w:r>
-      <w:r>
-        <w:rPr>
-          <w:rFonts w:ascii="Arial" w:hAnsi="Arial" w:cs="Arial"/>
-          <w:i/>
-          <w:sz w:val="24"/>
-          <w:u w:val="single"/>
-        </w:rPr>
-        <w:t>et</w:t>
-      </w:r>
-      <w:r>
-        <w:rPr>
-          <w:rFonts w:ascii="Arial" w:hAnsi="Arial" w:cs="Arial"/>
-          <w:i/>
-          <w:sz w:val="24"/>
-        </w:rPr>
-        <w:t xml:space="preserve"> l'utilisation</w:t>
-      </w:r>
-    </w:p>
-    <w:p>
-      <w:pPr>
-        <w:pStyle w:val="Retraitnormal1"/>
-        <w:numPr>
-          <w:ilvl w:val="0"/>
-          <w:numId w:val="9"/>
-        </w:numPr>
-        <w:rPr>
-          <w:rFonts w:ascii="Arial" w:hAnsi="Arial" w:cs="Arial"/>
-          <w:i/>
-          <w:sz w:val="24"/>
-        </w:rPr>
-      </w:pPr>
-      <w:proofErr w:type="gramStart"/>
-      <w:r>
-        <w:rPr>
-          <w:rFonts w:ascii="Arial" w:hAnsi="Arial" w:cs="Arial"/>
-          <w:i/>
-          <w:sz w:val="24"/>
-        </w:rPr>
-        <w:t>le</w:t>
-      </w:r>
-      <w:proofErr w:type="gramEnd"/>
-      <w:r>
-        <w:rPr>
-          <w:rFonts w:ascii="Arial" w:hAnsi="Arial" w:cs="Arial"/>
-          <w:i/>
-          <w:sz w:val="24"/>
-        </w:rPr>
-        <w:t xml:space="preserve"> choix des outils logiciels pour la réalisation </w:t>
-      </w:r>
-      <w:r>
-        <w:rPr>
-          <w:rFonts w:ascii="Arial" w:hAnsi="Arial" w:cs="Arial"/>
-          <w:i/>
-          <w:sz w:val="24"/>
-          <w:u w:val="single"/>
-        </w:rPr>
-        <w:t>et</w:t>
-      </w:r>
-      <w:r>
-        <w:rPr>
-          <w:rFonts w:ascii="Arial" w:hAnsi="Arial" w:cs="Arial"/>
-          <w:i/>
-          <w:sz w:val="24"/>
-        </w:rPr>
-        <w:t xml:space="preserve"> l'utilisation</w:t>
-      </w:r>
-    </w:p>
-    <w:p>
-      <w:pPr>
-        <w:pStyle w:val="Retraitnormal1"/>
-        <w:numPr>
-          <w:ilvl w:val="0"/>
-          <w:numId w:val="9"/>
-        </w:numPr>
-        <w:rPr>
-          <w:rFonts w:ascii="Arial" w:hAnsi="Arial" w:cs="Arial"/>
-          <w:i/>
-          <w:sz w:val="24"/>
-        </w:rPr>
-      </w:pPr>
-      <w:proofErr w:type="gramStart"/>
-      <w:r>
-        <w:rPr>
-          <w:rFonts w:ascii="Arial" w:hAnsi="Arial" w:cs="Arial"/>
-          <w:i/>
-          <w:sz w:val="24"/>
-        </w:rPr>
-        <w:t>site</w:t>
-      </w:r>
-      <w:proofErr w:type="gramEnd"/>
-      <w:r>
-        <w:rPr>
-          <w:rFonts w:ascii="Arial" w:hAnsi="Arial" w:cs="Arial"/>
-          <w:i/>
-          <w:sz w:val="24"/>
-        </w:rPr>
-        <w:t xml:space="preserve"> web: </w:t>
-      </w:r>
-      <w:r>
-        <w:rPr>
-          <w:rFonts w:ascii="Arial" w:hAnsi="Arial" w:cs="Arial"/>
-          <w:i/>
-          <w:sz w:val="24"/>
-        </w:rPr>
-        <w:t>réaliser les maquettes avec un logiciel, décrire toutes les animations sur papier, définir les mots-clés, choisir une formule d'hébergement, définir la méthode de mise à jour, …</w:t>
-      </w:r>
-    </w:p>
-    <w:p>
-      <w:pPr>
-        <w:pStyle w:val="Retraitnormal1"/>
-        <w:numPr>
-          <w:ilvl w:val="0"/>
-          <w:numId w:val="4"/>
-        </w:numPr>
-        <w:rPr>
-          <w:rFonts w:ascii="Arial" w:hAnsi="Arial" w:cs="Arial"/>
-          <w:i/>
-          <w:sz w:val="24"/>
-        </w:rPr>
-      </w:pPr>
-      <w:proofErr w:type="gramStart"/>
-      <w:r>
-        <w:rPr>
-          <w:rFonts w:ascii="Arial" w:hAnsi="Arial" w:cs="Arial"/>
-          <w:i/>
-          <w:sz w:val="24"/>
-        </w:rPr>
-        <w:t>bases</w:t>
-      </w:r>
-      <w:proofErr w:type="gramEnd"/>
-      <w:r>
-        <w:rPr>
-          <w:rFonts w:ascii="Arial" w:hAnsi="Arial" w:cs="Arial"/>
-          <w:i/>
-          <w:sz w:val="24"/>
-        </w:rPr>
-        <w:t xml:space="preserve"> de données: décrire le modèle relationnel, le contenu détaillé des tables (caractéristiques de chaque champs) et les requêtes.</w:t>
-      </w:r>
-    </w:p>
-    <w:p>
-      <w:pPr>
-        <w:pStyle w:val="Retraitnormal1"/>
-        <w:numPr>
-          <w:ilvl w:val="0"/>
-          <w:numId w:val="4"/>
-        </w:numPr>
-        <w:rPr>
-          <w:rFonts w:ascii="Arial" w:hAnsi="Arial" w:cs="Arial"/>
-          <w:i/>
-          <w:sz w:val="24"/>
-        </w:rPr>
-      </w:pPr>
-      <w:proofErr w:type="gramStart"/>
-      <w:r>
-        <w:rPr>
-          <w:rFonts w:ascii="Arial" w:hAnsi="Arial" w:cs="Arial"/>
-          <w:i/>
-          <w:sz w:val="24"/>
-        </w:rPr>
-        <w:t>programmation</w:t>
-      </w:r>
-      <w:proofErr w:type="gramEnd"/>
-      <w:r>
-        <w:rPr>
-          <w:rFonts w:ascii="Arial" w:hAnsi="Arial" w:cs="Arial"/>
-          <w:i/>
-          <w:sz w:val="24"/>
-        </w:rPr>
-        <w:t xml:space="preserve"> et scripts: organigramme, architecture du programme, découpage modulaire, entrées-sorties des modules, pseudo-code</w:t>
-      </w:r>
-      <w:r>
-        <w:rPr>
-          <w:rFonts w:ascii="Arial" w:hAnsi="Arial" w:cs="Arial"/>
-          <w:i/>
-          <w:sz w:val="24"/>
-        </w:rPr>
-        <w:t xml:space="preserve"> </w:t>
-      </w:r>
-      <w:r>
-        <w:rPr>
-          <w:rFonts w:ascii="Arial" w:hAnsi="Arial" w:cs="Arial"/>
-          <w:i/>
-          <w:sz w:val="24"/>
-        </w:rPr>
-        <w:t>/</w:t>
-      </w:r>
-      <w:r>
-        <w:rPr>
-          <w:rFonts w:ascii="Arial" w:hAnsi="Arial" w:cs="Arial"/>
-          <w:i/>
-          <w:sz w:val="24"/>
-        </w:rPr>
-        <w:t xml:space="preserve"> </w:t>
-      </w:r>
-      <w:r>
-        <w:rPr>
-          <w:rFonts w:ascii="Arial" w:hAnsi="Arial" w:cs="Arial"/>
-          <w:i/>
-          <w:sz w:val="24"/>
-        </w:rPr>
-        <w:t>structogramme…</w:t>
-      </w:r>
-    </w:p>
-    <w:p>
-      <w:pPr>
-        <w:pStyle w:val="Retraitnormal1"/>
-        <w:numPr>
-          <w:ilvl w:val="0"/>
-          <w:numId w:val="0"/>
-        </w:numPr>
-        <w:ind w:left="720"/>
-        <w:rPr>
-          <w:rFonts w:ascii="Arial" w:hAnsi="Arial" w:cs="Arial"/>
-          <w:i/>
-          <w:sz w:val="24"/>
-        </w:rPr>
-      </w:pPr>
-    </w:p>
-    <w:p>
-      <w:pPr>
-        <w:pStyle w:val="Retraitnormal1"/>
-        <w:numPr>
-          <w:ilvl w:val="0"/>
-          <w:numId w:val="0"/>
-        </w:numPr>
-        <w:ind w:left="360"/>
-        <w:rPr>
           <w:rFonts w:ascii="Arial" w:hAnsi="Arial" w:cs="Arial"/>
           <w:b/>
           <w:bCs/>
@@ -4463,7 +5107,6 @@
           <w:i/>
           <w:iCs/>
         </w:rPr>
-        <w:lastRenderedPageBreak/>
         <w:t xml:space="preserve">NOTE : </w:t>
       </w:r>
       <w:r>
@@ -5558,8 +6201,8 @@
       </w:pPr>
     </w:p>
     <w:sectPr>
-      <w:headerReference w:type="default" r:id="rId7"/>
-      <w:footerReference w:type="default" r:id="rId8"/>
+      <w:headerReference w:type="default" r:id="rId12"/>
+      <w:footerReference w:type="default" r:id="rId13"/>
       <w:pgSz w:w="11906" w:h="16838" w:code="9"/>
       <w:pgMar w:top="1418" w:right="1418" w:bottom="1418" w:left="1418" w:header="720" w:footer="720" w:gutter="0"/>
       <w:cols w:space="720"/>
@@ -5646,7 +6289,7 @@
         <w:sz w:val="16"/>
         <w:szCs w:val="16"/>
       </w:rPr>
-      <w:t>4</w:t>
+      <w:t>2</w:t>
     </w:r>
     <w:r>
       <w:rPr>
@@ -5732,9 +6375,72 @@
         <w:rFonts w:cs="Arial"/>
         <w:b/>
         <w:bCs/>
+        <w:noProof/>
         <w:szCs w:val="24"/>
-      </w:rPr>
-      <w:t>ANNEXE 3</w:t>
+        <w:lang w:val="fr-CH" w:eastAsia="fr-CH"/>
+      </w:rPr>
+      <w:drawing>
+        <wp:anchor distT="0" distB="0" distL="114300" distR="114300" simplePos="0" relativeHeight="251658240" behindDoc="0" locked="0" layoutInCell="0" allowOverlap="1">
+          <wp:simplePos x="0" y="0"/>
+          <wp:positionH relativeFrom="column">
+            <wp:posOffset>147320</wp:posOffset>
+          </wp:positionH>
+          <wp:positionV relativeFrom="paragraph">
+            <wp:posOffset>-47625</wp:posOffset>
+          </wp:positionV>
+          <wp:extent cx="1024255" cy="311785"/>
+          <wp:effectExtent l="0" t="0" r="4445" b="0"/>
+          <wp:wrapNone/>
+          <wp:docPr id="1" name="Image 1" descr="logo informatique vert 2008"/>
+          <wp:cNvGraphicFramePr>
+            <a:graphicFrameLocks xmlns:a="http://schemas.openxmlformats.org/drawingml/2006/main" noChangeAspect="1"/>
+          </wp:cNvGraphicFramePr>
+          <a:graphic xmlns:a="http://schemas.openxmlformats.org/drawingml/2006/main">
+            <a:graphicData uri="http://schemas.openxmlformats.org/drawingml/2006/picture">
+              <pic:pic xmlns:pic="http://schemas.openxmlformats.org/drawingml/2006/picture">
+                <pic:nvPicPr>
+                  <pic:cNvPr id="0" name="Picture 1" descr="logo informatique vert 2008"/>
+                  <pic:cNvPicPr>
+                    <a:picLocks noChangeAspect="1" noChangeArrowheads="1"/>
+                  </pic:cNvPicPr>
+                </pic:nvPicPr>
+                <pic:blipFill>
+                  <a:blip r:embed="rId1">
+                    <a:extLst>
+                      <a:ext uri="{28A0092B-C50C-407E-A947-70E740481C1C}">
+                        <a14:useLocalDpi xmlns:a14="http://schemas.microsoft.com/office/drawing/2010/main" val="0"/>
+                      </a:ext>
+                    </a:extLst>
+                  </a:blip>
+                  <a:srcRect/>
+                  <a:stretch>
+                    <a:fillRect/>
+                  </a:stretch>
+                </pic:blipFill>
+                <pic:spPr bwMode="auto">
+                  <a:xfrm>
+                    <a:off x="0" y="0"/>
+                    <a:ext cx="1024255" cy="311785"/>
+                  </a:xfrm>
+                  <a:prstGeom prst="rect">
+                    <a:avLst/>
+                  </a:prstGeom>
+                  <a:noFill/>
+                  <a:ln>
+                    <a:noFill/>
+                  </a:ln>
+                </pic:spPr>
+              </pic:pic>
+            </a:graphicData>
+          </a:graphic>
+          <wp14:sizeRelH relativeFrom="page">
+            <wp14:pctWidth>0</wp14:pctWidth>
+          </wp14:sizeRelH>
+          <wp14:sizeRelV relativeFrom="page">
+            <wp14:pctHeight>0</wp14:pctHeight>
+          </wp14:sizeRelV>
+        </wp:anchor>
+      </w:drawing>
     </w:r>
     <w:r>
       <w:rPr>
@@ -5752,7 +6458,7 @@
         <w:bCs/>
         <w:szCs w:val="24"/>
       </w:rPr>
-      <w:t>Dossier de projet</w:t>
+      <w:tab/>
     </w:r>
     <w:r>
       <w:rPr>
@@ -5761,8 +6467,7 @@
         <w:bCs/>
         <w:szCs w:val="24"/>
       </w:rPr>
-      <w:tab/>
-      <w:t>TPI</w:t>
+      <w:t>Déploiement d’OS avec WDS</w:t>
     </w:r>
   </w:p>
   <w:p>
@@ -6510,6 +7215,118 @@
     </w:lvl>
   </w:abstractNum>
   <w:abstractNum w:abstractNumId="6" w15:restartNumberingAfterBreak="0">
+    <w:nsid w:val="47030AF0"/>
+    <w:multiLevelType w:val="hybridMultilevel"/>
+    <w:tmpl w:val="27E4A63E"/>
+    <w:lvl w:ilvl="0" w:tplc="28047DBC">
+      <w:numFmt w:val="bullet"/>
+      <w:lvlText w:val="-"/>
+      <w:lvlJc w:val="left"/>
+      <w:pPr>
+        <w:ind w:left="1437" w:hanging="360"/>
+      </w:pPr>
+      <w:rPr>
+        <w:rFonts w:ascii="Arial" w:eastAsia="Times New Roman" w:hAnsi="Arial" w:cs="Arial" w:hint="default"/>
+      </w:rPr>
+    </w:lvl>
+    <w:lvl w:ilvl="1" w:tplc="100C0003" w:tentative="1">
+      <w:start w:val="1"/>
+      <w:numFmt w:val="bullet"/>
+      <w:lvlText w:val="o"/>
+      <w:lvlJc w:val="left"/>
+      <w:pPr>
+        <w:ind w:left="2157" w:hanging="360"/>
+      </w:pPr>
+      <w:rPr>
+        <w:rFonts w:ascii="Courier New" w:hAnsi="Courier New" w:cs="Courier New" w:hint="default"/>
+      </w:rPr>
+    </w:lvl>
+    <w:lvl w:ilvl="2" w:tplc="100C0005" w:tentative="1">
+      <w:start w:val="1"/>
+      <w:numFmt w:val="bullet"/>
+      <w:lvlText w:val=""/>
+      <w:lvlJc w:val="left"/>
+      <w:pPr>
+        <w:ind w:left="2877" w:hanging="360"/>
+      </w:pPr>
+      <w:rPr>
+        <w:rFonts w:ascii="Wingdings" w:hAnsi="Wingdings" w:hint="default"/>
+      </w:rPr>
+    </w:lvl>
+    <w:lvl w:ilvl="3" w:tplc="100C0001" w:tentative="1">
+      <w:start w:val="1"/>
+      <w:numFmt w:val="bullet"/>
+      <w:lvlText w:val=""/>
+      <w:lvlJc w:val="left"/>
+      <w:pPr>
+        <w:ind w:left="3597" w:hanging="360"/>
+      </w:pPr>
+      <w:rPr>
+        <w:rFonts w:ascii="Symbol" w:hAnsi="Symbol" w:hint="default"/>
+      </w:rPr>
+    </w:lvl>
+    <w:lvl w:ilvl="4" w:tplc="100C0003" w:tentative="1">
+      <w:start w:val="1"/>
+      <w:numFmt w:val="bullet"/>
+      <w:lvlText w:val="o"/>
+      <w:lvlJc w:val="left"/>
+      <w:pPr>
+        <w:ind w:left="4317" w:hanging="360"/>
+      </w:pPr>
+      <w:rPr>
+        <w:rFonts w:ascii="Courier New" w:hAnsi="Courier New" w:cs="Courier New" w:hint="default"/>
+      </w:rPr>
+    </w:lvl>
+    <w:lvl w:ilvl="5" w:tplc="100C0005" w:tentative="1">
+      <w:start w:val="1"/>
+      <w:numFmt w:val="bullet"/>
+      <w:lvlText w:val=""/>
+      <w:lvlJc w:val="left"/>
+      <w:pPr>
+        <w:ind w:left="5037" w:hanging="360"/>
+      </w:pPr>
+      <w:rPr>
+        <w:rFonts w:ascii="Wingdings" w:hAnsi="Wingdings" w:hint="default"/>
+      </w:rPr>
+    </w:lvl>
+    <w:lvl w:ilvl="6" w:tplc="100C0001" w:tentative="1">
+      <w:start w:val="1"/>
+      <w:numFmt w:val="bullet"/>
+      <w:lvlText w:val=""/>
+      <w:lvlJc w:val="left"/>
+      <w:pPr>
+        <w:ind w:left="5757" w:hanging="360"/>
+      </w:pPr>
+      <w:rPr>
+        <w:rFonts w:ascii="Symbol" w:hAnsi="Symbol" w:hint="default"/>
+      </w:rPr>
+    </w:lvl>
+    <w:lvl w:ilvl="7" w:tplc="100C0003" w:tentative="1">
+      <w:start w:val="1"/>
+      <w:numFmt w:val="bullet"/>
+      <w:lvlText w:val="o"/>
+      <w:lvlJc w:val="left"/>
+      <w:pPr>
+        <w:ind w:left="6477" w:hanging="360"/>
+      </w:pPr>
+      <w:rPr>
+        <w:rFonts w:ascii="Courier New" w:hAnsi="Courier New" w:cs="Courier New" w:hint="default"/>
+      </w:rPr>
+    </w:lvl>
+    <w:lvl w:ilvl="8" w:tplc="100C0005" w:tentative="1">
+      <w:start w:val="1"/>
+      <w:numFmt w:val="bullet"/>
+      <w:lvlText w:val=""/>
+      <w:lvlJc w:val="left"/>
+      <w:pPr>
+        <w:ind w:left="7197" w:hanging="360"/>
+      </w:pPr>
+      <w:rPr>
+        <w:rFonts w:ascii="Wingdings" w:hAnsi="Wingdings" w:hint="default"/>
+      </w:rPr>
+    </w:lvl>
+  </w:abstractNum>
+  <w:abstractNum w:abstractNumId="7" w15:restartNumberingAfterBreak="0">
     <w:nsid w:val="5082572C"/>
     <w:multiLevelType w:val="hybridMultilevel"/>
     <w:tmpl w:val="ED4ACFA4"/>
@@ -6649,7 +7466,7 @@
       </w:rPr>
     </w:lvl>
   </w:abstractNum>
-  <w:abstractNum w:abstractNumId="7" w15:restartNumberingAfterBreak="0">
+  <w:abstractNum w:abstractNumId="8" w15:restartNumberingAfterBreak="0">
     <w:nsid w:val="52B247CA"/>
     <w:multiLevelType w:val="hybridMultilevel"/>
     <w:tmpl w:val="B7D4D45A"/>
@@ -6789,7 +7606,7 @@
       </w:rPr>
     </w:lvl>
   </w:abstractNum>
-  <w:abstractNum w:abstractNumId="8" w15:restartNumberingAfterBreak="0">
+  <w:abstractNum w:abstractNumId="9" w15:restartNumberingAfterBreak="0">
     <w:nsid w:val="594C1361"/>
     <w:multiLevelType w:val="hybridMultilevel"/>
     <w:tmpl w:val="5C243628"/>
@@ -6929,7 +7746,7 @@
       </w:rPr>
     </w:lvl>
   </w:abstractNum>
-  <w:abstractNum w:abstractNumId="9" w15:restartNumberingAfterBreak="0">
+  <w:abstractNum w:abstractNumId="10" w15:restartNumberingAfterBreak="0">
     <w:nsid w:val="71E06583"/>
     <w:multiLevelType w:val="hybridMultilevel"/>
     <w:tmpl w:val="26C81FCE"/>
@@ -7069,7 +7886,7 @@
       </w:rPr>
     </w:lvl>
   </w:abstractNum>
-  <w:abstractNum w:abstractNumId="10" w15:restartNumberingAfterBreak="0">
+  <w:abstractNum w:abstractNumId="11" w15:restartNumberingAfterBreak="0">
     <w:nsid w:val="75A3529B"/>
     <w:multiLevelType w:val="hybridMultilevel"/>
     <w:tmpl w:val="819EEA64"/>
@@ -7209,7 +8026,7 @@
       </w:rPr>
     </w:lvl>
   </w:abstractNum>
-  <w:abstractNum w:abstractNumId="11" w15:restartNumberingAfterBreak="0">
+  <w:abstractNum w:abstractNumId="12" w15:restartNumberingAfterBreak="0">
     <w:nsid w:val="7B193736"/>
     <w:multiLevelType w:val="multilevel"/>
     <w:tmpl w:val="3E0A631E"/>
@@ -7331,7 +8148,7 @@
       </w:pPr>
     </w:lvl>
   </w:abstractNum>
-  <w:abstractNum w:abstractNumId="12" w15:restartNumberingAfterBreak="0">
+  <w:abstractNum w:abstractNumId="13" w15:restartNumberingAfterBreak="0">
     <w:nsid w:val="7DD245F2"/>
     <w:multiLevelType w:val="hybridMultilevel"/>
     <w:tmpl w:val="3100450C"/>
@@ -7472,7 +8289,7 @@
     </w:lvl>
   </w:abstractNum>
   <w:num w:numId="1">
-    <w:abstractNumId w:val="11"/>
+    <w:abstractNumId w:val="12"/>
   </w:num>
   <w:num w:numId="2">
     <w:abstractNumId w:val="0"/>
@@ -7481,19 +8298,19 @@
     <w:abstractNumId w:val="2"/>
   </w:num>
   <w:num w:numId="4">
-    <w:abstractNumId w:val="10"/>
+    <w:abstractNumId w:val="11"/>
   </w:num>
   <w:num w:numId="5">
-    <w:abstractNumId w:val="7"/>
+    <w:abstractNumId w:val="8"/>
   </w:num>
   <w:num w:numId="6">
     <w:abstractNumId w:val="3"/>
   </w:num>
   <w:num w:numId="7">
-    <w:abstractNumId w:val="8"/>
+    <w:abstractNumId w:val="9"/>
   </w:num>
   <w:num w:numId="8">
-    <w:abstractNumId w:val="12"/>
+    <w:abstractNumId w:val="13"/>
   </w:num>
   <w:num w:numId="9">
     <w:abstractNumId w:val="1"/>
@@ -7502,13 +8319,16 @@
     <w:abstractNumId w:val="4"/>
   </w:num>
   <w:num w:numId="11">
-    <w:abstractNumId w:val="6"/>
+    <w:abstractNumId w:val="7"/>
   </w:num>
   <w:num w:numId="12">
     <w:abstractNumId w:val="5"/>
   </w:num>
   <w:num w:numId="13">
-    <w:abstractNumId w:val="9"/>
+    <w:abstractNumId w:val="10"/>
+  </w:num>
+  <w:num w:numId="14">
+    <w:abstractNumId w:val="6"/>
   </w:num>
   <w:numIdMacAtCleanup w:val="13"/>
 </w:numbering>

</xml_diff>

<commit_message>
Ajout du CdC dans la documentation + début rédaction des riques
</commit_message>
<xml_diff>
--- a/Documentations/Docuementation.docx
+++ b/Documentations/Docuementation.docx
@@ -2165,16 +2165,1166 @@
       <w:bookmarkStart w:id="0" w:name="_Toc499021832"/>
       <w:r>
         <w:lastRenderedPageBreak/>
-        <w:t>Analyse prél</w:t>
-      </w:r>
-      <w:r>
-        <w:t>i</w:t>
-      </w:r>
-      <w:r>
-        <w:t>minaire</w:t>
+        <w:t>Analyse</w:t>
       </w:r>
       <w:bookmarkEnd w:id="0"/>
     </w:p>
+    <w:p>
+      <w:pPr>
+        <w:pStyle w:val="Titre2"/>
+      </w:pPr>
+      <w:r>
+        <w:t>Cahier des charges</w:t>
+      </w:r>
+    </w:p>
+    <w:p>
+      <w:pPr>
+        <w:pStyle w:val="Titre1"/>
+        <w:keepNext w:val="0"/>
+        <w:numPr>
+          <w:ilvl w:val="0"/>
+          <w:numId w:val="17"/>
+        </w:numPr>
+        <w:pBdr>
+          <w:top w:val="single" w:sz="4" w:space="1" w:color="auto"/>
+        </w:pBdr>
+        <w:spacing w:before="360" w:after="240"/>
+      </w:pPr>
+      <w:r>
+        <w:t>TITRE</w:t>
+      </w:r>
+    </w:p>
+    <w:p>
+      <w:r>
+        <w:t>Déploiement d’OS avec WDS</w:t>
+      </w:r>
+    </w:p>
+    <w:p>
+      <w:pPr>
+        <w:pStyle w:val="Titre1"/>
+        <w:keepLines/>
+        <w:numPr>
+          <w:ilvl w:val="0"/>
+          <w:numId w:val="17"/>
+        </w:numPr>
+        <w:pBdr>
+          <w:top w:val="single" w:sz="4" w:space="0" w:color="auto"/>
+        </w:pBdr>
+        <w:spacing w:before="360" w:after="240"/>
+      </w:pPr>
+      <w:r>
+        <w:t>M</w:t>
+      </w:r>
+      <w:r>
+        <w:t>ATÉRIEL ET LOGICIEL À DISPOSITION</w:t>
+      </w:r>
+    </w:p>
+    <w:p>
+      <w:pPr>
+        <w:pStyle w:val="Paragraphedeliste"/>
+        <w:numPr>
+          <w:ilvl w:val="0"/>
+          <w:numId w:val="19"/>
+        </w:numPr>
+      </w:pPr>
+      <w:r>
+        <w:t>PC fourni par le CPNV</w:t>
+      </w:r>
+    </w:p>
+    <w:p>
+      <w:pPr>
+        <w:pStyle w:val="Paragraphedeliste"/>
+        <w:numPr>
+          <w:ilvl w:val="0"/>
+          <w:numId w:val="19"/>
+        </w:numPr>
+      </w:pPr>
+      <w:r>
+        <w:t>1 média d’installation et licence pour Windows 2019 serveur</w:t>
+      </w:r>
+    </w:p>
+    <w:p>
+      <w:pPr>
+        <w:pStyle w:val="Paragraphedeliste"/>
+        <w:numPr>
+          <w:ilvl w:val="0"/>
+          <w:numId w:val="19"/>
+        </w:numPr>
+      </w:pPr>
+      <w:r>
+        <w:t>1 média d’installation et licence pour Windows 10</w:t>
+      </w:r>
+    </w:p>
+    <w:p>
+      <w:pPr>
+        <w:pStyle w:val="Paragraphedeliste"/>
+        <w:numPr>
+          <w:ilvl w:val="0"/>
+          <w:numId w:val="19"/>
+        </w:numPr>
+      </w:pPr>
+      <w:r>
+        <w:t>Logiciel disponible par Microsoft</w:t>
+      </w:r>
+    </w:p>
+    <w:p>
+      <w:pPr>
+        <w:pStyle w:val="Titre1"/>
+        <w:keepLines/>
+        <w:numPr>
+          <w:ilvl w:val="0"/>
+          <w:numId w:val="17"/>
+        </w:numPr>
+        <w:pBdr>
+          <w:top w:val="single" w:sz="4" w:space="0" w:color="auto"/>
+        </w:pBdr>
+        <w:spacing w:before="360" w:after="240"/>
+      </w:pPr>
+      <w:r>
+        <w:t>P</w:t>
+      </w:r>
+      <w:r>
+        <w:t>RÉREQUIS</w:t>
+      </w:r>
+    </w:p>
+    <w:p>
+      <w:r>
+        <w:t>Être capable d’installer et de configurer :</w:t>
+      </w:r>
+    </w:p>
+    <w:p>
+      <w:pPr>
+        <w:pStyle w:val="Paragraphedeliste"/>
+        <w:numPr>
+          <w:ilvl w:val="0"/>
+          <w:numId w:val="20"/>
+        </w:numPr>
+      </w:pPr>
+      <w:r>
+        <w:t>Un serveur Windows 2019 avec les rôles AD, DNS, DHCP</w:t>
+      </w:r>
+    </w:p>
+    <w:p>
+      <w:pPr>
+        <w:pStyle w:val="Paragraphedeliste"/>
+        <w:numPr>
+          <w:ilvl w:val="0"/>
+          <w:numId w:val="20"/>
+        </w:numPr>
+      </w:pPr>
+      <w:r>
+        <w:t>Un poste client sous Windows</w:t>
+      </w:r>
+    </w:p>
+    <w:p>
+      <w:r>
+        <w:t>Connaissance des environnements Microsoft ainsi que du principe des outils de déploiement.</w:t>
+      </w:r>
+    </w:p>
+    <w:p>
+      <w:pPr>
+        <w:pStyle w:val="Corpsdetexte"/>
+        <w:ind w:left="426"/>
+      </w:pPr>
+    </w:p>
+    <w:p>
+      <w:pPr>
+        <w:pStyle w:val="Titre1"/>
+        <w:keepLines/>
+        <w:numPr>
+          <w:ilvl w:val="0"/>
+          <w:numId w:val="17"/>
+        </w:numPr>
+        <w:pBdr>
+          <w:top w:val="single" w:sz="4" w:space="0" w:color="auto"/>
+        </w:pBdr>
+        <w:spacing w:before="360" w:after="240"/>
+      </w:pPr>
+      <w:r>
+        <w:t>DESCRIPTIF DU PROJET</w:t>
+      </w:r>
+    </w:p>
+    <w:p>
+      <w:pPr>
+        <w:pStyle w:val="Titre2"/>
+      </w:pPr>
+      <w:r>
+        <w:t>Partie 1 (analyse)</w:t>
+      </w:r>
+    </w:p>
+    <w:p>
+      <w:pPr>
+        <w:pStyle w:val="Titre3"/>
+      </w:pPr>
+      <w:r>
+        <w:t>1. Mise en situation</w:t>
+      </w:r>
+    </w:p>
+    <w:p>
+      <w:r>
+        <w:t>Vous travaillez dans une petite entreprise comptant une centaine d'employés. Vous êtes un des trois techniciens du département d'informatique. L'entreprise possède une centaine de postes de travail ainsi qu'une dizaine de serveurs de tout type permettant d'offrir différents services sur le réseau. Depuis le début de l'entreprise, les installations et les mises à jour se font manuellement. Ces opérations occupent donc de plus en plus de temps.</w:t>
+      </w:r>
+    </w:p>
+    <w:p>
+      <w:r>
+        <w:t>Trouvant que la situation ne fait qu'empirer au fur et à mesure que le parc informatique se renouvelle, vous profitez de votre peu de temps morts pour faire quelques recherches sur des systèmes de déploiement et de mise à jour de poste de travail. Après quelques recherches, vous faites la synthèse de vos trouvailles et vous présentez le tout à votre patron.</w:t>
+      </w:r>
+    </w:p>
+    <w:p>
+      <w:pPr>
+        <w:pStyle w:val="Titre3"/>
+      </w:pPr>
+      <w:r>
+        <w:t>2. Information supplémentaire</w:t>
+      </w:r>
+    </w:p>
+    <w:p>
+      <w:r>
+        <w:t xml:space="preserve">Les départements utilisant différentes applications et les postes de travail étant de plusieurs générations, il n'y a pas vraiment d'uniformité dans le parc informatique. À titre d'exemple, certains départements utilisent des ordinateurs avec processeur Pentium 4 sous Windows XP et d'autres des i7 sous Windows 10. Une architecture </w:t>
+      </w:r>
+      <w:r>
+        <w:lastRenderedPageBreak/>
+        <w:t>en domaine Windows est présente dans l'entreprise. Un serveur est disponible pour installer un système de déploiement et/ou de gestion de parc.</w:t>
+      </w:r>
+    </w:p>
+    <w:p/>
+    <w:p>
+      <w:pPr>
+        <w:pStyle w:val="Titre3"/>
+      </w:pPr>
+      <w:r>
+        <w:t>3. Travail à remettre</w:t>
+      </w:r>
+    </w:p>
+    <w:p>
+      <w:r>
+        <w:t>Pour cette partie 1, vous devez donc trouver une solution afin d'automatiser le</w:t>
+      </w:r>
+      <w:r>
+        <w:t xml:space="preserve"> </w:t>
+      </w:r>
+      <w:r>
+        <w:t>déploiement et la mise à jour des différents postes de travail de l'entreprise. Vous devez</w:t>
+      </w:r>
+      <w:r>
+        <w:t xml:space="preserve"> </w:t>
+      </w:r>
+      <w:r>
+        <w:t>par la suite présenter cette solution de façon sommaire à votre patron.</w:t>
+      </w:r>
+    </w:p>
+    <w:p>
+      <w:pPr>
+        <w:pStyle w:val="Titre2"/>
+      </w:pPr>
+      <w:r>
+        <w:t>Partie 2 (réalisation)</w:t>
+      </w:r>
+    </w:p>
+    <w:p>
+      <w:r>
+        <w:t>Mettre en place un domaine sous 201</w:t>
+      </w:r>
+      <w:r>
+        <w:t>9</w:t>
+      </w:r>
+      <w:r>
+        <w:t>, WDS afin d’assurer le déploiement de trois</w:t>
+      </w:r>
+      <w:r>
+        <w:t xml:space="preserve"> </w:t>
+      </w:r>
+      <w:r>
+        <w:t>clients Windows 10 différents. L’implémentation est virtualisée.</w:t>
+      </w:r>
+    </w:p>
+    <w:p>
+      <w:pPr>
+        <w:pStyle w:val="Titre3"/>
+      </w:pPr>
+      <w:r>
+        <w:t>1. Travail évalué</w:t>
+      </w:r>
+    </w:p>
+    <w:p>
+      <w:r>
+        <w:t>Fournir une documentation de mise en service et d’analyse.</w:t>
+      </w:r>
+    </w:p>
+    <w:p>
+      <w:pPr>
+        <w:pStyle w:val="Titre3"/>
+      </w:pPr>
+      <w:r>
+        <w:t>2. Description de l'infrastructure virtuelle</w:t>
+      </w:r>
+    </w:p>
+    <w:p>
+      <w:r>
+        <w:t xml:space="preserve">Utilisez comme base unique </w:t>
+      </w:r>
+      <w:r>
+        <w:t>un serveur Windows 2019</w:t>
+      </w:r>
+    </w:p>
+    <w:p>
+      <w:r>
+        <w:t>Serveur</w:t>
+      </w:r>
+      <w:r>
+        <w:t xml:space="preserve"> (</w:t>
+      </w:r>
+      <w:proofErr w:type="gramStart"/>
+      <w:r>
+        <w:t>Deploy[</w:t>
+      </w:r>
+      <w:proofErr w:type="gramEnd"/>
+      <w:r>
+        <w:t>1])</w:t>
+      </w:r>
+    </w:p>
+    <w:p>
+      <w:r>
+        <w:t xml:space="preserve">Windows Server </w:t>
+      </w:r>
+      <w:r>
+        <w:br/>
+      </w:r>
+      <w:r>
+        <w:t xml:space="preserve">Contrôleur de domaine et AD pour </w:t>
+      </w:r>
+      <w:proofErr w:type="spellStart"/>
+      <w:r>
+        <w:t>equipe</w:t>
+      </w:r>
+      <w:proofErr w:type="spellEnd"/>
+      <w:r>
+        <w:t>[1].local</w:t>
+      </w:r>
+      <w:r>
+        <w:br/>
+      </w:r>
+      <w:r>
+        <w:t>DHCP → Plage: 10.10.10.100 à 10.10.10.200</w:t>
+      </w:r>
+      <w:r>
+        <w:br/>
+      </w:r>
+      <w:r>
+        <w:t xml:space="preserve">DNS → </w:t>
+      </w:r>
+      <w:proofErr w:type="spellStart"/>
+      <w:r>
+        <w:t>entreprise.ads</w:t>
+      </w:r>
+      <w:proofErr w:type="spellEnd"/>
+      <w:r>
+        <w:br/>
+      </w:r>
+      <w:proofErr w:type="spellStart"/>
+      <w:r>
+        <w:t>HostOnly</w:t>
+      </w:r>
+      <w:proofErr w:type="spellEnd"/>
+      <w:r>
+        <w:t xml:space="preserve"> → 10.10.10.5</w:t>
+      </w:r>
+      <w:r>
+        <w:br/>
+        <w:t xml:space="preserve">Windows </w:t>
+      </w:r>
+      <w:proofErr w:type="spellStart"/>
+      <w:r>
+        <w:t>Assessment</w:t>
+      </w:r>
+      <w:proofErr w:type="spellEnd"/>
+      <w:r>
+        <w:t xml:space="preserve"> and Deployment Kit (ADK) for Windows 10</w:t>
+      </w:r>
+      <w:r>
+        <w:br/>
+        <w:t>Installer le rôle WDS</w:t>
+      </w:r>
+      <w:r>
+        <w:br/>
+      </w:r>
+      <w:r>
+        <w:t>Créez et ajoutez les fichiers de réponse pour le boot et l'installation de Windows 10 pour</w:t>
+      </w:r>
+      <w:r>
+        <w:t xml:space="preserve"> </w:t>
+      </w:r>
+      <w:r>
+        <w:t>y inclure les éléments suivants:</w:t>
+      </w:r>
+      <w:r>
+        <w:br/>
+      </w:r>
+      <w:r>
+        <w:t>Utilisateur</w:t>
+      </w:r>
+      <w:r>
+        <w:t> :</w:t>
+      </w:r>
+    </w:p>
+    <w:p>
+      <w:pPr>
+        <w:pStyle w:val="Paragraphedeliste"/>
+        <w:numPr>
+          <w:ilvl w:val="0"/>
+          <w:numId w:val="21"/>
+        </w:numPr>
+      </w:pPr>
+      <w:proofErr w:type="gramStart"/>
+      <w:r>
+        <w:t>login</w:t>
+      </w:r>
+      <w:proofErr w:type="gramEnd"/>
+      <w:r>
+        <w:t xml:space="preserve"> : Test</w:t>
+      </w:r>
+    </w:p>
+    <w:p>
+      <w:pPr>
+        <w:pStyle w:val="Paragraphedeliste"/>
+        <w:numPr>
+          <w:ilvl w:val="0"/>
+          <w:numId w:val="21"/>
+        </w:numPr>
+      </w:pPr>
+      <w:proofErr w:type="spellStart"/>
+      <w:r>
+        <w:t>Pasword</w:t>
+      </w:r>
+      <w:proofErr w:type="spellEnd"/>
+      <w:r>
+        <w:t xml:space="preserve"> : Pa$$</w:t>
+      </w:r>
+      <w:proofErr w:type="spellStart"/>
+      <w:r>
+        <w:t>word</w:t>
+      </w:r>
+      <w:proofErr w:type="spellEnd"/>
+    </w:p>
+    <w:p>
+      <w:pPr>
+        <w:pStyle w:val="Paragraphedeliste"/>
+        <w:numPr>
+          <w:ilvl w:val="0"/>
+          <w:numId w:val="21"/>
+        </w:numPr>
+      </w:pPr>
+      <w:proofErr w:type="gramStart"/>
+      <w:r>
+        <w:t>administrateur</w:t>
+      </w:r>
+      <w:proofErr w:type="gramEnd"/>
+      <w:r>
+        <w:t xml:space="preserve"> local</w:t>
+      </w:r>
+    </w:p>
+    <w:p>
+      <w:r>
+        <w:t xml:space="preserve">Domaine → </w:t>
+      </w:r>
+      <w:proofErr w:type="spellStart"/>
+      <w:r>
+        <w:t>equipe</w:t>
+      </w:r>
+      <w:proofErr w:type="spellEnd"/>
+      <w:r>
+        <w:t>[1].local</w:t>
+      </w:r>
+      <w:r>
+        <w:br/>
+      </w:r>
+      <w:r>
+        <w:t>Clef de produit Windows 10</w:t>
+      </w:r>
+      <w:r>
+        <w:br/>
+      </w:r>
+      <w:r>
+        <w:t>Localisation → Français suisse (date, clavier…)</w:t>
+      </w:r>
+      <w:r>
+        <w:br/>
+      </w:r>
+      <w:r>
+        <w:t>Configuration d'Internet Explorer</w:t>
+      </w:r>
+      <w:r>
+        <w:t xml:space="preserve"> ou EDGE</w:t>
+      </w:r>
+      <w:r>
+        <w:t>:</w:t>
+      </w:r>
+    </w:p>
+    <w:p>
+      <w:pPr>
+        <w:pStyle w:val="Paragraphedeliste"/>
+        <w:numPr>
+          <w:ilvl w:val="0"/>
+          <w:numId w:val="22"/>
+        </w:numPr>
+      </w:pPr>
+      <w:r>
+        <w:t>Désactiver l'assistant de premier démarrage</w:t>
+      </w:r>
+    </w:p>
+    <w:p>
+      <w:pPr>
+        <w:pStyle w:val="Paragraphedeliste"/>
+        <w:numPr>
+          <w:ilvl w:val="0"/>
+          <w:numId w:val="22"/>
+        </w:numPr>
+      </w:pPr>
+      <w:r>
+        <w:t>www.cpnv.ch comme page de démarrage</w:t>
+      </w:r>
+    </w:p>
+    <w:p>
+      <w:pPr>
+        <w:pStyle w:val="Titre3"/>
+      </w:pPr>
+      <w:r>
+        <w:t>3. Déploiement de Windows 10</w:t>
+      </w:r>
+    </w:p>
+    <w:p>
+      <w:r>
+        <w:t>Déployez Windows 10 à partir du serveur de déploiement. L'installation ne devrait vous</w:t>
+      </w:r>
+      <w:r>
+        <w:t xml:space="preserve"> </w:t>
+      </w:r>
+      <w:r>
+        <w:t>donner le choix que de l'image d'installation. Tout le reste devrait être automatisé.</w:t>
+      </w:r>
+    </w:p>
+    <w:p/>
+    <w:p/>
+    <w:p>
+      <w:r>
+        <w:rPr>
+          <w:noProof/>
+          <w:lang w:eastAsia="fr-CH"/>
+        </w:rPr>
+        <w:lastRenderedPageBreak/>
+        <w:drawing>
+          <wp:inline distT="0" distB="0" distL="0" distR="0" wp14:anchorId="7201942F" wp14:editId="419ECC94">
+            <wp:extent cx="5759450" cy="4779645"/>
+            <wp:effectExtent l="0" t="0" r="0" b="1905"/>
+            <wp:docPr id="2" name="Image 2"/>
+            <wp:cNvGraphicFramePr>
+              <a:graphicFrameLocks xmlns:a="http://schemas.openxmlformats.org/drawingml/2006/main" noChangeAspect="1"/>
+            </wp:cNvGraphicFramePr>
+            <a:graphic xmlns:a="http://schemas.openxmlformats.org/drawingml/2006/main">
+              <a:graphicData uri="http://schemas.openxmlformats.org/drawingml/2006/picture">
+                <pic:pic xmlns:pic="http://schemas.openxmlformats.org/drawingml/2006/picture">
+                  <pic:nvPicPr>
+                    <pic:cNvPr id="1" name=""/>
+                    <pic:cNvPicPr/>
+                  </pic:nvPicPr>
+                  <pic:blipFill>
+                    <a:blip r:embed="rId7"/>
+                    <a:stretch>
+                      <a:fillRect/>
+                    </a:stretch>
+                  </pic:blipFill>
+                  <pic:spPr>
+                    <a:xfrm>
+                      <a:off x="0" y="0"/>
+                      <a:ext cx="5759450" cy="4779645"/>
+                    </a:xfrm>
+                    <a:prstGeom prst="rect">
+                      <a:avLst/>
+                    </a:prstGeom>
+                  </pic:spPr>
+                </pic:pic>
+              </a:graphicData>
+            </a:graphic>
+          </wp:inline>
+        </w:drawing>
+      </w:r>
+    </w:p>
+    <w:p>
+      <w:pPr>
+        <w:pStyle w:val="Titre1"/>
+        <w:keepLines/>
+        <w:numPr>
+          <w:ilvl w:val="0"/>
+          <w:numId w:val="17"/>
+        </w:numPr>
+        <w:pBdr>
+          <w:top w:val="single" w:sz="4" w:space="1" w:color="auto"/>
+        </w:pBdr>
+        <w:spacing w:before="360" w:after="240"/>
+      </w:pPr>
+      <w:r>
+        <w:t>LIVRABLES</w:t>
+      </w:r>
+    </w:p>
+    <w:p>
+      <w:pPr>
+        <w:pStyle w:val="western"/>
+        <w:spacing w:after="0"/>
+        <w:ind w:left="360"/>
+        <w:rPr>
+          <w:lang w:val="fr-FR"/>
+        </w:rPr>
+      </w:pPr>
+      <w:r>
+        <w:rPr>
+          <w:lang w:val="fr-FR"/>
+        </w:rPr>
+        <w:t>Le candidat est responsable de livrer à son chef de projet et aux deux experts :</w:t>
+      </w:r>
+    </w:p>
+    <w:p>
+      <w:pPr>
+        <w:pStyle w:val="western"/>
+        <w:numPr>
+          <w:ilvl w:val="0"/>
+          <w:numId w:val="18"/>
+        </w:numPr>
+        <w:spacing w:after="0"/>
+        <w:rPr>
+          <w:lang w:val="fr-FR"/>
+        </w:rPr>
+      </w:pPr>
+      <w:r>
+        <w:rPr>
+          <w:lang w:val="fr-FR"/>
+        </w:rPr>
+        <w:t>Documentation du travail de diplôme, correspondant au canevas à disposition.</w:t>
+      </w:r>
+    </w:p>
+    <w:p>
+      <w:pPr>
+        <w:pStyle w:val="western"/>
+        <w:numPr>
+          <w:ilvl w:val="0"/>
+          <w:numId w:val="18"/>
+        </w:numPr>
+        <w:spacing w:after="0"/>
+        <w:rPr>
+          <w:lang w:val="fr-FR"/>
+        </w:rPr>
+      </w:pPr>
+      <w:proofErr w:type="gramStart"/>
+      <w:r>
+        <w:rPr>
+          <w:lang w:val="fr-FR"/>
+        </w:rPr>
+        <w:t>Liste de points</w:t>
+      </w:r>
+      <w:proofErr w:type="gramEnd"/>
+      <w:r>
+        <w:rPr>
+          <w:lang w:val="fr-FR"/>
+        </w:rPr>
+        <w:t xml:space="preserve"> spécifiques pour les éléments suivants :</w:t>
+      </w:r>
+    </w:p>
+    <w:p>
+      <w:pPr>
+        <w:pStyle w:val="western"/>
+        <w:numPr>
+          <w:ilvl w:val="1"/>
+          <w:numId w:val="18"/>
+        </w:numPr>
+        <w:spacing w:after="0"/>
+        <w:rPr>
+          <w:lang w:val="fr-FR"/>
+        </w:rPr>
+      </w:pPr>
+      <w:r>
+        <w:rPr>
+          <w:lang w:val="fr-FR"/>
+        </w:rPr>
+        <w:t>Création de l’image de base</w:t>
+      </w:r>
+    </w:p>
+    <w:p>
+      <w:pPr>
+        <w:pStyle w:val="western"/>
+        <w:numPr>
+          <w:ilvl w:val="1"/>
+          <w:numId w:val="18"/>
+        </w:numPr>
+        <w:spacing w:after="0"/>
+        <w:rPr>
+          <w:lang w:val="fr-FR"/>
+        </w:rPr>
+      </w:pPr>
+      <w:r>
+        <w:rPr>
+          <w:lang w:val="fr-FR"/>
+        </w:rPr>
+        <w:t>Intégration de nouveaux pilotes</w:t>
+      </w:r>
+    </w:p>
+    <w:p>
+      <w:pPr>
+        <w:pStyle w:val="western"/>
+        <w:numPr>
+          <w:ilvl w:val="1"/>
+          <w:numId w:val="18"/>
+        </w:numPr>
+        <w:spacing w:after="0"/>
+        <w:rPr>
+          <w:lang w:val="fr-FR"/>
+        </w:rPr>
+      </w:pPr>
+      <w:r>
+        <w:rPr>
+          <w:lang w:val="fr-FR"/>
+        </w:rPr>
+        <w:t>Intégration d’une application à l’image</w:t>
+      </w:r>
+    </w:p>
+    <w:p>
+      <w:pPr>
+        <w:pStyle w:val="western"/>
+        <w:numPr>
+          <w:ilvl w:val="1"/>
+          <w:numId w:val="18"/>
+        </w:numPr>
+        <w:spacing w:after="0"/>
+        <w:rPr>
+          <w:lang w:val="fr-FR"/>
+        </w:rPr>
+      </w:pPr>
+      <w:r>
+        <w:rPr>
+          <w:lang w:val="fr-FR"/>
+        </w:rPr>
+        <w:t>Paramétrage pour une installation autonome</w:t>
+      </w:r>
+    </w:p>
+    <w:p>
+      <w:pPr>
+        <w:pStyle w:val="western"/>
+        <w:numPr>
+          <w:ilvl w:val="1"/>
+          <w:numId w:val="18"/>
+        </w:numPr>
+        <w:spacing w:after="0"/>
+        <w:rPr>
+          <w:lang w:val="fr-FR"/>
+        </w:rPr>
+      </w:pPr>
+      <w:r>
+        <w:rPr>
+          <w:lang w:val="fr-FR"/>
+        </w:rPr>
+        <w:t>Intégration des machines au domaine</w:t>
+      </w:r>
+    </w:p>
+    <w:p>
+      <w:pPr>
+        <w:pStyle w:val="western"/>
+        <w:spacing w:after="0"/>
+        <w:ind w:left="360"/>
+        <w:rPr>
+          <w:lang w:val="fr-FR"/>
+        </w:rPr>
+      </w:pPr>
+      <w:r>
+        <w:rPr>
+          <w:lang w:val="fr-FR"/>
+        </w:rPr>
+        <w:t>Ces listes s’adressent à des administrateurs, il ne s’agit donc pas de procédure</w:t>
+      </w:r>
+      <w:r>
+        <w:rPr>
+          <w:lang w:val="fr-FR"/>
+        </w:rPr>
+        <w:t xml:space="preserve"> </w:t>
+      </w:r>
+      <w:r>
+        <w:rPr>
+          <w:lang w:val="fr-FR"/>
+        </w:rPr>
+        <w:t>pas-à-pas mais de relever les points qu’il faut impérativement configurer pour mettre en</w:t>
+      </w:r>
+      <w:r>
+        <w:rPr>
+          <w:lang w:val="fr-FR"/>
+        </w:rPr>
+        <w:t xml:space="preserve"> </w:t>
+      </w:r>
+      <w:r>
+        <w:rPr>
+          <w:lang w:val="fr-FR"/>
+        </w:rPr>
+        <w:t>place le système en production.</w:t>
+      </w:r>
+    </w:p>
+    <w:p>
+      <w:pPr>
+        <w:pStyle w:val="western"/>
+        <w:spacing w:after="0"/>
+        <w:ind w:left="360"/>
+        <w:rPr>
+          <w:lang w:val="fr-FR"/>
+        </w:rPr>
+      </w:pPr>
+      <w:r>
+        <w:rPr>
+          <w:lang w:val="fr-FR"/>
+        </w:rPr>
+        <w:t>Le déploiement doit être prévu pour être réalisé par des utilisateurs, il faut donc que</w:t>
+      </w:r>
+      <w:r>
+        <w:rPr>
+          <w:lang w:val="fr-FR"/>
+        </w:rPr>
+        <w:t xml:space="preserve"> </w:t>
+      </w:r>
+      <w:r>
+        <w:rPr>
+          <w:lang w:val="fr-FR"/>
+        </w:rPr>
+        <w:t>celui-ci soit le plus « simple » possible.</w:t>
+      </w:r>
+    </w:p>
+    <w:p>
+      <w:pPr>
+        <w:pStyle w:val="Titre1"/>
+        <w:keepLines/>
+        <w:numPr>
+          <w:ilvl w:val="0"/>
+          <w:numId w:val="17"/>
+        </w:numPr>
+        <w:pBdr>
+          <w:top w:val="single" w:sz="4" w:space="1" w:color="auto"/>
+        </w:pBdr>
+        <w:spacing w:before="360" w:after="240"/>
+      </w:pPr>
+      <w:r>
+        <w:lastRenderedPageBreak/>
+        <w:t>POINTS TECHNIQUES ÉVALUÉS</w:t>
+      </w:r>
+      <w:r>
+        <w:t xml:space="preserve"> SP</w:t>
+      </w:r>
+      <w:r>
+        <w:t>É</w:t>
+      </w:r>
+      <w:r>
+        <w:t>CIFIQUES AU PROJET </w:t>
+      </w:r>
+    </w:p>
+    <w:p>
+      <w:pPr>
+        <w:pStyle w:val="NormalWeb"/>
+        <w:spacing w:after="0"/>
+        <w:ind w:left="454"/>
+        <w:rPr>
+          <w:rFonts w:ascii="Arial" w:hAnsi="Arial" w:cs="Arial"/>
+          <w:sz w:val="22"/>
+          <w:szCs w:val="22"/>
+        </w:rPr>
+      </w:pPr>
+      <w:r>
+        <w:rPr>
+          <w:rFonts w:ascii="Arial" w:hAnsi="Arial" w:cs="Arial"/>
+          <w:sz w:val="22"/>
+          <w:szCs w:val="22"/>
+        </w:rPr>
+        <w:t>La grille d’évaluation définit les critères généraux selon lesquels le travail du candidat sera évalué (documentation, journal de travail, respect des normes, qualité, …).</w:t>
+      </w:r>
+    </w:p>
+    <w:p>
+      <w:pPr>
+        <w:pStyle w:val="NormalWeb"/>
+        <w:spacing w:after="0"/>
+        <w:ind w:left="454"/>
+        <w:rPr>
+          <w:rFonts w:ascii="Arial" w:hAnsi="Arial" w:cs="Arial"/>
+          <w:sz w:val="22"/>
+          <w:szCs w:val="22"/>
+        </w:rPr>
+      </w:pPr>
+      <w:r>
+        <w:rPr>
+          <w:rFonts w:ascii="Arial" w:hAnsi="Arial" w:cs="Arial"/>
+          <w:sz w:val="22"/>
+          <w:szCs w:val="22"/>
+        </w:rPr>
+        <w:t>En plus de cela, le travail</w:t>
+      </w:r>
+      <w:r>
+        <w:rPr>
+          <w:rFonts w:ascii="Arial" w:hAnsi="Arial" w:cs="Arial"/>
+          <w:sz w:val="22"/>
+          <w:szCs w:val="22"/>
+        </w:rPr>
+        <w:t xml:space="preserve"> sera évalué sur les </w:t>
+      </w:r>
+      <w:r>
+        <w:rPr>
+          <w:rFonts w:ascii="Arial" w:hAnsi="Arial" w:cs="Arial"/>
+          <w:sz w:val="22"/>
+          <w:szCs w:val="22"/>
+        </w:rPr>
+        <w:t>7</w:t>
+      </w:r>
+      <w:r>
+        <w:rPr>
+          <w:rFonts w:ascii="Arial" w:hAnsi="Arial" w:cs="Arial"/>
+          <w:sz w:val="22"/>
+          <w:szCs w:val="22"/>
+        </w:rPr>
+        <w:t xml:space="preserve"> points spécifiques suivants</w:t>
+      </w:r>
+      <w:r>
+        <w:rPr>
+          <w:rFonts w:ascii="Arial" w:hAnsi="Arial" w:cs="Arial"/>
+          <w:sz w:val="22"/>
+          <w:szCs w:val="22"/>
+        </w:rPr>
+        <w:t xml:space="preserve"> (Point A14 à A20)</w:t>
+      </w:r>
+      <w:r>
+        <w:rPr>
+          <w:rFonts w:ascii="Arial" w:hAnsi="Arial" w:cs="Arial"/>
+          <w:sz w:val="22"/>
+          <w:szCs w:val="22"/>
+        </w:rPr>
+        <w:t> :</w:t>
+      </w:r>
+    </w:p>
+    <w:p>
+      <w:pPr>
+        <w:pStyle w:val="NormalWeb"/>
+        <w:numPr>
+          <w:ilvl w:val="0"/>
+          <w:numId w:val="23"/>
+        </w:numPr>
+        <w:spacing w:after="0" w:afterAutospacing="0"/>
+        <w:rPr>
+          <w:rFonts w:ascii="Arial" w:hAnsi="Arial" w:cs="Arial"/>
+          <w:sz w:val="22"/>
+          <w:szCs w:val="22"/>
+        </w:rPr>
+      </w:pPr>
+      <w:r>
+        <w:rPr>
+          <w:rFonts w:ascii="Arial" w:hAnsi="Arial" w:cs="Arial"/>
+          <w:sz w:val="22"/>
+          <w:szCs w:val="22"/>
+        </w:rPr>
+        <w:t>La solution est fonctionnelle</w:t>
+      </w:r>
+    </w:p>
+    <w:p>
+      <w:pPr>
+        <w:pStyle w:val="NormalWeb"/>
+        <w:numPr>
+          <w:ilvl w:val="0"/>
+          <w:numId w:val="23"/>
+        </w:numPr>
+        <w:spacing w:after="0" w:afterAutospacing="0"/>
+        <w:rPr>
+          <w:rFonts w:ascii="Arial" w:hAnsi="Arial" w:cs="Arial"/>
+          <w:sz w:val="22"/>
+          <w:szCs w:val="22"/>
+        </w:rPr>
+      </w:pPr>
+      <w:r>
+        <w:rPr>
+          <w:rFonts w:ascii="Arial" w:hAnsi="Arial" w:cs="Arial"/>
+          <w:sz w:val="22"/>
+          <w:szCs w:val="22"/>
+        </w:rPr>
+        <w:t>Facilité de mise œuvre</w:t>
+      </w:r>
+    </w:p>
+    <w:p>
+      <w:pPr>
+        <w:pStyle w:val="NormalWeb"/>
+        <w:numPr>
+          <w:ilvl w:val="0"/>
+          <w:numId w:val="23"/>
+        </w:numPr>
+        <w:spacing w:after="0" w:afterAutospacing="0"/>
+        <w:rPr>
+          <w:rFonts w:ascii="Arial" w:hAnsi="Arial" w:cs="Arial"/>
+          <w:sz w:val="22"/>
+          <w:szCs w:val="22"/>
+        </w:rPr>
+      </w:pPr>
+      <w:r>
+        <w:rPr>
+          <w:rFonts w:ascii="Arial" w:hAnsi="Arial" w:cs="Arial"/>
+          <w:sz w:val="22"/>
+          <w:szCs w:val="22"/>
+        </w:rPr>
+        <w:t>Documentation du déploiement et de l’utilisation de la solution</w:t>
+      </w:r>
+    </w:p>
+    <w:p>
+      <w:pPr>
+        <w:pStyle w:val="NormalWeb"/>
+        <w:numPr>
+          <w:ilvl w:val="0"/>
+          <w:numId w:val="23"/>
+        </w:numPr>
+        <w:spacing w:after="0" w:afterAutospacing="0"/>
+        <w:rPr>
+          <w:rFonts w:ascii="Arial" w:hAnsi="Arial" w:cs="Arial"/>
+          <w:sz w:val="22"/>
+          <w:szCs w:val="22"/>
+        </w:rPr>
+      </w:pPr>
+      <w:r>
+        <w:rPr>
+          <w:rFonts w:ascii="Arial" w:hAnsi="Arial" w:cs="Arial"/>
+          <w:sz w:val="22"/>
+          <w:szCs w:val="22"/>
+        </w:rPr>
+        <w:t>Les solutions proposées peuvent être reproduites (check-list, point clés).</w:t>
+      </w:r>
+    </w:p>
+    <w:p>
+      <w:pPr>
+        <w:pStyle w:val="NormalWeb"/>
+        <w:numPr>
+          <w:ilvl w:val="0"/>
+          <w:numId w:val="23"/>
+        </w:numPr>
+        <w:spacing w:after="0" w:afterAutospacing="0"/>
+        <w:rPr>
+          <w:rFonts w:ascii="Arial" w:hAnsi="Arial" w:cs="Arial"/>
+          <w:sz w:val="22"/>
+          <w:szCs w:val="22"/>
+        </w:rPr>
+      </w:pPr>
+      <w:r>
+        <w:rPr>
+          <w:rFonts w:ascii="Arial" w:hAnsi="Arial" w:cs="Arial"/>
+          <w:sz w:val="22"/>
+          <w:szCs w:val="22"/>
+        </w:rPr>
+        <w:t>Solution(s) utilisée(s) pour que le déploiement s’effectue avec le minimum</w:t>
+      </w:r>
+      <w:r>
+        <w:rPr>
+          <w:rFonts w:ascii="Arial" w:hAnsi="Arial" w:cs="Arial"/>
+          <w:sz w:val="22"/>
+          <w:szCs w:val="22"/>
+        </w:rPr>
+        <w:t xml:space="preserve"> </w:t>
+      </w:r>
+      <w:r>
+        <w:rPr>
+          <w:rFonts w:ascii="Arial" w:hAnsi="Arial" w:cs="Arial"/>
+          <w:sz w:val="22"/>
+          <w:szCs w:val="22"/>
+        </w:rPr>
+        <w:t>d’assistance (fichier de réponse, ajout des postes au domaine).</w:t>
+      </w:r>
+    </w:p>
+    <w:p>
+      <w:pPr>
+        <w:pStyle w:val="NormalWeb"/>
+        <w:numPr>
+          <w:ilvl w:val="0"/>
+          <w:numId w:val="23"/>
+        </w:numPr>
+        <w:spacing w:after="0" w:afterAutospacing="0"/>
+        <w:rPr>
+          <w:rFonts w:ascii="Arial" w:hAnsi="Arial" w:cs="Arial"/>
+          <w:sz w:val="22"/>
+          <w:szCs w:val="22"/>
+        </w:rPr>
+      </w:pPr>
+      <w:r>
+        <w:rPr>
+          <w:rFonts w:ascii="Arial" w:hAnsi="Arial" w:cs="Arial"/>
+          <w:sz w:val="22"/>
+          <w:szCs w:val="22"/>
+        </w:rPr>
+        <w:t>Remontée d’information sur le déroulement du processus de déploiement</w:t>
+      </w:r>
+    </w:p>
+    <w:p>
+      <w:pPr>
+        <w:pStyle w:val="NormalWeb"/>
+        <w:numPr>
+          <w:ilvl w:val="0"/>
+          <w:numId w:val="23"/>
+        </w:numPr>
+        <w:spacing w:after="0" w:afterAutospacing="0"/>
+        <w:rPr>
+          <w:rFonts w:ascii="Arial" w:hAnsi="Arial" w:cs="Arial"/>
+          <w:sz w:val="22"/>
+          <w:szCs w:val="22"/>
+        </w:rPr>
+      </w:pPr>
+      <w:r>
+        <w:rPr>
+          <w:rFonts w:ascii="Arial" w:hAnsi="Arial" w:cs="Arial"/>
+          <w:sz w:val="22"/>
+          <w:szCs w:val="22"/>
+        </w:rPr>
+        <w:t>Description et qualité des tests effectués (stratégie de test)</w:t>
+      </w:r>
+    </w:p>
+    <w:p>
+      <w:pPr>
+        <w:pStyle w:val="NormalWeb"/>
+        <w:spacing w:after="0"/>
+        <w:rPr>
+          <w:rFonts w:ascii="Arial" w:hAnsi="Arial" w:cs="Arial"/>
+          <w:sz w:val="22"/>
+          <w:szCs w:val="22"/>
+        </w:rPr>
+      </w:pPr>
+    </w:p>
+    <w:p>
+      <w:pPr>
+        <w:pStyle w:val="Titre1"/>
+        <w:keepLines/>
+        <w:numPr>
+          <w:ilvl w:val="0"/>
+          <w:numId w:val="17"/>
+        </w:numPr>
+        <w:pBdr>
+          <w:top w:val="single" w:sz="4" w:space="1" w:color="auto"/>
+        </w:pBdr>
+        <w:spacing w:before="360" w:after="240"/>
+      </w:pPr>
+      <w:r>
+        <w:t>HORAIRE DE TRAVAIL</w:t>
+      </w:r>
+    </w:p>
+    <w:p>
+      <w:r>
+        <w:t>Suivant l’horaire de la classe fourni par l’intranet</w:t>
+      </w:r>
+    </w:p>
+    <w:p>
+      <w:pPr>
+        <w:autoSpaceDE w:val="0"/>
+        <w:autoSpaceDN w:val="0"/>
+        <w:adjustRightInd w:val="0"/>
+        <w:rPr>
+          <w:sz w:val="2"/>
+          <w:szCs w:val="2"/>
+        </w:rPr>
+      </w:pPr>
+    </w:p>
+    <w:p>
+      <w:pPr>
+        <w:jc w:val="both"/>
+      </w:pPr>
+    </w:p>
+    <w:p/>
     <w:p>
       <w:pPr>
         <w:pStyle w:val="Titre2"/>
@@ -2473,7 +3623,7 @@
                     <pic:cNvPicPr/>
                   </pic:nvPicPr>
                   <pic:blipFill rotWithShape="1">
-                    <a:blip r:embed="rId7">
+                    <a:blip r:embed="rId8">
                       <a:extLst>
                         <a:ext uri="{28A0092B-C50C-407E-A947-70E740481C1C}">
                           <a14:useLocalDpi xmlns:a14="http://schemas.microsoft.com/office/drawing/2010/main" val="0"/>
@@ -2550,7 +3700,7 @@
                     <pic:cNvPicPr/>
                   </pic:nvPicPr>
                   <pic:blipFill rotWithShape="1">
-                    <a:blip r:embed="rId8">
+                    <a:blip r:embed="rId9">
                       <a:extLst>
                         <a:ext uri="{28A0092B-C50C-407E-A947-70E740481C1C}">
                           <a14:useLocalDpi xmlns:a14="http://schemas.microsoft.com/office/drawing/2010/main" val="0"/>
@@ -2627,7 +3777,7 @@
                     <pic:cNvPicPr/>
                   </pic:nvPicPr>
                   <pic:blipFill rotWithShape="1">
-                    <a:blip r:embed="rId9">
+                    <a:blip r:embed="rId10">
                       <a:extLst>
                         <a:ext uri="{28A0092B-C50C-407E-A947-70E740481C1C}">
                           <a14:useLocalDpi xmlns:a14="http://schemas.microsoft.com/office/drawing/2010/main" val="0"/>
@@ -2704,7 +3854,7 @@
                     <pic:cNvPicPr/>
                   </pic:nvPicPr>
                   <pic:blipFill rotWithShape="1">
-                    <a:blip r:embed="rId10">
+                    <a:blip r:embed="rId11">
                       <a:extLst>
                         <a:ext uri="{28A0092B-C50C-407E-A947-70E740481C1C}">
                           <a14:useLocalDpi xmlns:a14="http://schemas.microsoft.com/office/drawing/2010/main" val="0"/>
@@ -2783,7 +3933,7 @@
                     <pic:cNvPicPr/>
                   </pic:nvPicPr>
                   <pic:blipFill rotWithShape="1">
-                    <a:blip r:embed="rId11">
+                    <a:blip r:embed="rId12">
                       <a:extLst>
                         <a:ext uri="{28A0092B-C50C-407E-A947-70E740481C1C}">
                           <a14:useLocalDpi xmlns:a14="http://schemas.microsoft.com/office/drawing/2010/main" val="0"/>
@@ -3868,7 +5018,6 @@
           <w:szCs w:val="14"/>
         </w:rPr>
       </w:pPr>
-      <w:bookmarkStart w:id="8" w:name="_GoBack"/>
       <w:r>
         <w:rPr>
           <w:i/>
@@ -3878,7 +5027,6 @@
         <w:t>Pas encore terminé</w:t>
       </w:r>
     </w:p>
-    <w:bookmarkEnd w:id="8"/>
     <w:p>
       <w:pPr>
         <w:pStyle w:val="En-tte"/>
@@ -3926,6 +5074,8 @@
         </w:rPr>
         <w:t>Pour effectuer les tests concernant le DHCP, il faudra vérifier si :</w:t>
       </w:r>
+      <w:bookmarkStart w:id="8" w:name="_GoBack"/>
+      <w:bookmarkEnd w:id="8"/>
     </w:p>
     <w:p>
       <w:pPr>
@@ -3975,8 +5125,7 @@
       <w:pPr>
         <w:pStyle w:val="Titre2"/>
         <w:rPr>
-          <w:i w:val="0"/>
-          <w:iCs/>
+          <w:rFonts w:cs="Arial"/>
         </w:rPr>
       </w:pPr>
       <w:bookmarkStart w:id="9" w:name="_Toc25553310"/>
@@ -3999,6 +5148,154 @@
       <w:bookmarkEnd w:id="10"/>
       <w:bookmarkEnd w:id="11"/>
     </w:p>
+    <w:p>
+      <w:pPr>
+        <w:pStyle w:val="Retraitnormal1"/>
+        <w:numPr>
+          <w:ilvl w:val="0"/>
+          <w:numId w:val="0"/>
+        </w:numPr>
+        <w:ind w:left="360" w:hanging="360"/>
+        <w:rPr>
+          <w:rFonts w:ascii="Arial" w:hAnsi="Arial" w:cs="Arial"/>
+          <w:iCs/>
+          <w:sz w:val="24"/>
+        </w:rPr>
+      </w:pPr>
+      <w:r>
+        <w:rPr>
+          <w:rFonts w:ascii="Arial" w:hAnsi="Arial" w:cs="Arial"/>
+          <w:iCs/>
+          <w:sz w:val="24"/>
+        </w:rPr>
+        <w:t xml:space="preserve">Dans ce projet, j’utilise des machines virtuelles. Dans ce cas il peut y avoir plusieurs problèmes : </w:t>
+      </w:r>
+    </w:p>
+    <w:p>
+      <w:pPr>
+        <w:pStyle w:val="Retraitnormal1"/>
+        <w:numPr>
+          <w:ilvl w:val="0"/>
+          <w:numId w:val="14"/>
+        </w:numPr>
+        <w:rPr>
+          <w:rFonts w:ascii="Arial" w:hAnsi="Arial" w:cs="Arial"/>
+          <w:iCs/>
+          <w:sz w:val="24"/>
+        </w:rPr>
+      </w:pPr>
+      <w:r>
+        <w:rPr>
+          <w:rFonts w:ascii="Arial" w:hAnsi="Arial" w:cs="Arial"/>
+          <w:iCs/>
+          <w:sz w:val="24"/>
+        </w:rPr>
+        <w:t>Manque</w:t>
+      </w:r>
+      <w:r>
+        <w:rPr>
+          <w:rFonts w:ascii="Arial" w:hAnsi="Arial" w:cs="Arial"/>
+          <w:iCs/>
+          <w:sz w:val="24"/>
+        </w:rPr>
+        <w:t xml:space="preserve"> d’espace de stockage de la machine physique</w:t>
+      </w:r>
+    </w:p>
+    <w:p>
+      <w:pPr>
+        <w:pStyle w:val="Retraitnormal1"/>
+        <w:numPr>
+          <w:ilvl w:val="0"/>
+          <w:numId w:val="14"/>
+        </w:numPr>
+        <w:rPr>
+          <w:rFonts w:ascii="Arial" w:hAnsi="Arial" w:cs="Arial"/>
+          <w:iCs/>
+          <w:sz w:val="24"/>
+        </w:rPr>
+      </w:pPr>
+      <w:r>
+        <w:rPr>
+          <w:rFonts w:ascii="Arial" w:hAnsi="Arial" w:cs="Arial"/>
+          <w:iCs/>
+          <w:sz w:val="24"/>
+        </w:rPr>
+        <w:t xml:space="preserve">Fichier corrompu (impossible d’allumer la </w:t>
+      </w:r>
+      <w:proofErr w:type="spellStart"/>
+      <w:r>
+        <w:rPr>
+          <w:rFonts w:ascii="Arial" w:hAnsi="Arial" w:cs="Arial"/>
+          <w:iCs/>
+          <w:sz w:val="24"/>
+        </w:rPr>
+        <w:t>vm</w:t>
+      </w:r>
+      <w:proofErr w:type="spellEnd"/>
+      <w:r>
+        <w:rPr>
+          <w:rFonts w:ascii="Arial" w:hAnsi="Arial" w:cs="Arial"/>
+          <w:iCs/>
+          <w:sz w:val="24"/>
+        </w:rPr>
+        <w:t>)</w:t>
+      </w:r>
+    </w:p>
+    <w:p>
+      <w:pPr>
+        <w:pStyle w:val="Retraitnormal1"/>
+        <w:numPr>
+          <w:ilvl w:val="0"/>
+          <w:numId w:val="14"/>
+        </w:numPr>
+        <w:rPr>
+          <w:rFonts w:ascii="Arial" w:hAnsi="Arial" w:cs="Arial"/>
+          <w:iCs/>
+          <w:sz w:val="24"/>
+        </w:rPr>
+      </w:pPr>
+      <w:r>
+        <w:rPr>
+          <w:rFonts w:ascii="Arial" w:hAnsi="Arial" w:cs="Arial"/>
+          <w:iCs/>
+          <w:sz w:val="24"/>
+        </w:rPr>
+        <w:t>Mauvaise manipulation lors de l’installation d’un rôle ou d’un service</w:t>
+      </w:r>
+    </w:p>
+    <w:p>
+      <w:pPr>
+        <w:pStyle w:val="Retraitnormal1"/>
+        <w:numPr>
+          <w:ilvl w:val="0"/>
+          <w:numId w:val="14"/>
+        </w:numPr>
+        <w:rPr>
+          <w:rFonts w:ascii="Arial" w:hAnsi="Arial" w:cs="Arial"/>
+          <w:iCs/>
+          <w:sz w:val="24"/>
+        </w:rPr>
+      </w:pPr>
+    </w:p>
+    <w:p>
+      <w:pPr>
+        <w:pStyle w:val="Titre2"/>
+        <w:rPr>
+          <w:i w:val="0"/>
+          <w:iCs/>
+        </w:rPr>
+      </w:pPr>
+      <w:bookmarkStart w:id="12" w:name="_Toc499021840"/>
+      <w:r>
+        <w:rPr>
+          <w:i w:val="0"/>
+          <w:iCs/>
+        </w:rPr>
+        <w:t>Planification</w:t>
+      </w:r>
+      <w:bookmarkEnd w:id="12"/>
+    </w:p>
+    <w:p/>
     <w:p>
       <w:pPr>
         <w:pStyle w:val="Retraitnormal1"/>
@@ -4008,51 +5305,55 @@
         </w:numPr>
         <w:ind w:left="360"/>
         <w:rPr>
-          <w:rFonts w:ascii="Arial" w:hAnsi="Arial" w:cs="Arial"/>
+          <w:rFonts w:ascii="Arial" w:hAnsi="Arial"/>
           <w:iCs/>
           <w:sz w:val="24"/>
-        </w:rPr>
-      </w:pPr>
-    </w:p>
-    <w:p>
-      <w:pPr>
-        <w:pStyle w:val="Retraitnormal1"/>
-        <w:numPr>
-          <w:ilvl w:val="0"/>
-          <w:numId w:val="5"/>
-        </w:numPr>
-        <w:rPr>
-          <w:rFonts w:ascii="Arial" w:hAnsi="Arial" w:cs="Arial"/>
-          <w:i/>
+          <w:szCs w:val="14"/>
+          <w:lang w:eastAsia="fr-FR"/>
+        </w:rPr>
+      </w:pPr>
+      <w:r>
+        <w:rPr>
+          <w:rFonts w:ascii="Arial" w:hAnsi="Arial"/>
+          <w:iCs/>
           <w:sz w:val="24"/>
-        </w:rPr>
-      </w:pPr>
-      <w:proofErr w:type="gramStart"/>
-      <w:r>
-        <w:rPr>
-          <w:rFonts w:ascii="Arial" w:hAnsi="Arial" w:cs="Arial"/>
-          <w:i/>
+          <w:szCs w:val="14"/>
+          <w:lang w:eastAsia="fr-FR"/>
+        </w:rPr>
+        <w:t>La planification</w:t>
+      </w:r>
+      <w:r>
+        <w:rPr>
+          <w:rFonts w:ascii="Arial" w:hAnsi="Arial"/>
+          <w:iCs/>
           <w:sz w:val="24"/>
-        </w:rPr>
-        <w:t>risques</w:t>
-      </w:r>
-      <w:proofErr w:type="gramEnd"/>
-      <w:r>
-        <w:rPr>
-          <w:rFonts w:ascii="Arial" w:hAnsi="Arial" w:cs="Arial"/>
-          <w:i/>
-          <w:sz w:val="24"/>
-        </w:rPr>
-        <w:t xml:space="preserve"> techniques (complexité, manque de compétences, …)</w:t>
-      </w:r>
-      <w:r>
-        <w:rPr>
-          <w:rFonts w:ascii="Arial" w:hAnsi="Arial" w:cs="Arial"/>
-          <w:i/>
-          <w:sz w:val="24"/>
-        </w:rPr>
-        <w:t>.</w:t>
-      </w:r>
+          <w:szCs w:val="14"/>
+          <w:lang w:eastAsia="fr-FR"/>
+        </w:rPr>
+        <w:t xml:space="preserve"> se trouve en annexe</w:t>
+      </w:r>
+    </w:p>
+    <w:p>
+      <w:pPr>
+        <w:pStyle w:val="Titre2"/>
+        <w:rPr>
+          <w:i w:val="0"/>
+          <w:iCs/>
+        </w:rPr>
+      </w:pPr>
+      <w:bookmarkStart w:id="13" w:name="_Toc25553314"/>
+      <w:bookmarkStart w:id="14" w:name="_Toc71691019"/>
+      <w:bookmarkStart w:id="15" w:name="_Toc499021841"/>
+      <w:r>
+        <w:rPr>
+          <w:i w:val="0"/>
+          <w:iCs/>
+        </w:rPr>
+        <w:t>Dossier de conception</w:t>
+      </w:r>
+      <w:bookmarkEnd w:id="13"/>
+      <w:bookmarkEnd w:id="14"/>
+      <w:bookmarkEnd w:id="15"/>
     </w:p>
     <w:p>
       <w:pPr>
@@ -4063,7 +5364,6 @@
         </w:numPr>
         <w:ind w:left="360"/>
         <w:rPr>
-          <w:rFonts w:ascii="Arial" w:hAnsi="Arial" w:cs="Arial"/>
           <w:i/>
           <w:sz w:val="24"/>
         </w:rPr>
@@ -4089,7 +5389,7 @@
           <w:i/>
           <w:sz w:val="24"/>
         </w:rPr>
-        <w:t>Décrire aussi quelles solutions ont été appliquées pour réduire les risques (priorités, formation, actions, …)</w:t>
+        <w:t xml:space="preserve">Fournir tous </w:t>
       </w:r>
       <w:r>
         <w:rPr>
@@ -4097,7 +5397,23 @@
           <w:i/>
           <w:sz w:val="24"/>
         </w:rPr>
-        <w:t>.</w:t>
+        <w:t>les documents</w:t>
+      </w:r>
+      <w:r>
+        <w:rPr>
+          <w:rFonts w:ascii="Arial" w:hAnsi="Arial" w:cs="Arial"/>
+          <w:i/>
+          <w:sz w:val="24"/>
+        </w:rPr>
+        <w:t xml:space="preserve"> de </w:t>
+      </w:r>
+      <w:r>
+        <w:rPr>
+          <w:rFonts w:ascii="Arial" w:hAnsi="Arial" w:cs="Arial"/>
+          <w:i/>
+          <w:sz w:val="24"/>
+        </w:rPr>
+        <w:t>conception :</w:t>
       </w:r>
     </w:p>
     <w:p>
@@ -4110,57 +5426,41 @@
         <w:ind w:left="360"/>
         <w:rPr>
           <w:rFonts w:ascii="Arial" w:hAnsi="Arial" w:cs="Arial"/>
-          <w:iCs/>
+          <w:i/>
           <w:sz w:val="24"/>
         </w:rPr>
       </w:pPr>
     </w:p>
-    <w:p>
-      <w:pPr>
-        <w:pStyle w:val="Titre2"/>
-        <w:rPr>
-          <w:i w:val="0"/>
-          <w:iCs/>
-        </w:rPr>
-      </w:pPr>
-      <w:bookmarkStart w:id="12" w:name="_Toc499021840"/>
-      <w:r>
-        <w:rPr>
-          <w:i w:val="0"/>
-          <w:iCs/>
-        </w:rPr>
-        <w:t>Planification</w:t>
-      </w:r>
-      <w:bookmarkEnd w:id="12"/>
-    </w:p>
-    <w:p/>
     <w:p>
       <w:pPr>
         <w:pStyle w:val="Retraitnormal1"/>
         <w:numPr>
           <w:ilvl w:val="0"/>
-          <w:numId w:val="0"/>
+          <w:numId w:val="9"/>
         </w:numPr>
-        <w:ind w:left="349"/>
-        <w:rPr>
-          <w:rFonts w:ascii="Arial" w:hAnsi="Arial"/>
-          <w:i/>
-          <w:iCs/>
+        <w:rPr>
+          <w:rFonts w:ascii="Arial" w:hAnsi="Arial" w:cs="Arial"/>
+          <w:i/>
           <w:sz w:val="24"/>
-          <w:szCs w:val="14"/>
-          <w:lang w:eastAsia="fr-FR"/>
-        </w:rPr>
-      </w:pPr>
-      <w:r>
-        <w:rPr>
-          <w:rFonts w:ascii="Arial" w:hAnsi="Arial"/>
-          <w:i/>
-          <w:iCs/>
+        </w:rPr>
+      </w:pPr>
+      <w:proofErr w:type="gramStart"/>
+      <w:r>
+        <w:rPr>
+          <w:rFonts w:ascii="Arial" w:hAnsi="Arial" w:cs="Arial"/>
+          <w:i/>
           <w:sz w:val="24"/>
-          <w:szCs w:val="14"/>
-          <w:lang w:eastAsia="fr-FR"/>
-        </w:rPr>
-        <w:t>Révision de la planification initiale du projet :</w:t>
+        </w:rPr>
+        <w:t>le</w:t>
+      </w:r>
+      <w:proofErr w:type="gramEnd"/>
+      <w:r>
+        <w:rPr>
+          <w:rFonts w:ascii="Arial" w:hAnsi="Arial" w:cs="Arial"/>
+          <w:i/>
+          <w:sz w:val="24"/>
+        </w:rPr>
+        <w:t xml:space="preserve"> choix du matériel HW</w:t>
       </w:r>
     </w:p>
     <w:p>
@@ -4168,58 +5468,97 @@
         <w:pStyle w:val="Retraitnormal1"/>
         <w:numPr>
           <w:ilvl w:val="0"/>
-          <w:numId w:val="0"/>
+          <w:numId w:val="9"/>
         </w:numPr>
-        <w:ind w:left="349"/>
-        <w:rPr>
-          <w:rFonts w:ascii="Arial" w:hAnsi="Arial"/>
-          <w:i/>
-          <w:iCs/>
+        <w:rPr>
+          <w:rFonts w:ascii="Arial" w:hAnsi="Arial" w:cs="Arial"/>
+          <w:i/>
           <w:sz w:val="24"/>
-          <w:szCs w:val="14"/>
-          <w:lang w:eastAsia="fr-FR"/>
-        </w:rPr>
-      </w:pPr>
+        </w:rPr>
+      </w:pPr>
+      <w:proofErr w:type="gramStart"/>
+      <w:r>
+        <w:rPr>
+          <w:rFonts w:ascii="Arial" w:hAnsi="Arial" w:cs="Arial"/>
+          <w:i/>
+          <w:sz w:val="24"/>
+        </w:rPr>
+        <w:t>le</w:t>
+      </w:r>
+      <w:proofErr w:type="gramEnd"/>
+      <w:r>
+        <w:rPr>
+          <w:rFonts w:ascii="Arial" w:hAnsi="Arial" w:cs="Arial"/>
+          <w:i/>
+          <w:sz w:val="24"/>
+        </w:rPr>
+        <w:t xml:space="preserve"> choix des systèmes d'exploitation pour la réalisation </w:t>
+      </w:r>
+      <w:r>
+        <w:rPr>
+          <w:rFonts w:ascii="Arial" w:hAnsi="Arial" w:cs="Arial"/>
+          <w:i/>
+          <w:sz w:val="24"/>
+          <w:u w:val="single"/>
+        </w:rPr>
+        <w:t>et</w:t>
+      </w:r>
+      <w:r>
+        <w:rPr>
+          <w:rFonts w:ascii="Arial" w:hAnsi="Arial" w:cs="Arial"/>
+          <w:i/>
+          <w:sz w:val="24"/>
+        </w:rPr>
+        <w:t xml:space="preserve"> l'utilisation</w:t>
+      </w:r>
     </w:p>
     <w:p>
       <w:pPr>
         <w:pStyle w:val="Retraitnormal1"/>
         <w:numPr>
           <w:ilvl w:val="0"/>
-          <w:numId w:val="7"/>
+          <w:numId w:val="9"/>
         </w:numPr>
         <w:rPr>
-          <w:rFonts w:ascii="Arial" w:hAnsi="Arial"/>
-          <w:i/>
-          <w:iCs/>
+          <w:rFonts w:ascii="Arial" w:hAnsi="Arial" w:cs="Arial"/>
+          <w:i/>
           <w:sz w:val="24"/>
-          <w:szCs w:val="14"/>
-          <w:lang w:eastAsia="fr-FR"/>
         </w:rPr>
       </w:pPr>
       <w:proofErr w:type="gramStart"/>
       <w:r>
         <w:rPr>
-          <w:rFonts w:ascii="Arial" w:hAnsi="Arial"/>
-          <w:i/>
-          <w:iCs/>
+          <w:rFonts w:ascii="Arial" w:hAnsi="Arial" w:cs="Arial"/>
+          <w:i/>
           <w:sz w:val="24"/>
-          <w:szCs w:val="14"/>
-          <w:lang w:eastAsia="fr-FR"/>
-        </w:rPr>
-        <w:t>planning</w:t>
+        </w:rPr>
+        <w:t>le</w:t>
       </w:r>
       <w:proofErr w:type="gramEnd"/>
       <w:r>
         <w:rPr>
-          <w:rFonts w:ascii="Arial" w:hAnsi="Arial"/>
-          <w:i/>
-          <w:iCs/>
+          <w:rFonts w:ascii="Arial" w:hAnsi="Arial" w:cs="Arial"/>
+          <w:i/>
           <w:sz w:val="24"/>
-          <w:szCs w:val="14"/>
-          <w:lang w:eastAsia="fr-FR"/>
-        </w:rPr>
-        <w:t xml:space="preserve"> indiquant les dates de début et de fin du projet ainsi que le découpage connu des diverses phases. </w:t>
+        </w:rPr>
+        <w:t xml:space="preserve"> choix des outils logiciels pour la réalisation </w:t>
+      </w:r>
+      <w:r>
+        <w:rPr>
+          <w:rFonts w:ascii="Arial" w:hAnsi="Arial" w:cs="Arial"/>
+          <w:i/>
+          <w:sz w:val="24"/>
+          <w:u w:val="single"/>
+        </w:rPr>
+        <w:t>et</w:t>
+      </w:r>
+      <w:r>
+        <w:rPr>
+          <w:rFonts w:ascii="Arial" w:hAnsi="Arial" w:cs="Arial"/>
+          <w:i/>
+          <w:sz w:val="24"/>
+        </w:rPr>
+        <w:t xml:space="preserve"> l'utilisation</w:t>
       </w:r>
     </w:p>
     <w:p>
@@ -4227,40 +5566,135 @@
         <w:pStyle w:val="Retraitnormal1"/>
         <w:numPr>
           <w:ilvl w:val="0"/>
-          <w:numId w:val="7"/>
+          <w:numId w:val="9"/>
         </w:numPr>
         <w:rPr>
-          <w:rFonts w:ascii="Arial" w:hAnsi="Arial"/>
-          <w:i/>
-          <w:iCs/>
+          <w:rFonts w:ascii="Arial" w:hAnsi="Arial" w:cs="Arial"/>
+          <w:i/>
           <w:sz w:val="24"/>
-          <w:szCs w:val="14"/>
-          <w:lang w:eastAsia="fr-FR"/>
         </w:rPr>
       </w:pPr>
       <w:proofErr w:type="gramStart"/>
       <w:r>
         <w:rPr>
-          <w:rFonts w:ascii="Arial" w:hAnsi="Arial"/>
-          <w:i/>
-          <w:iCs/>
+          <w:rFonts w:ascii="Arial" w:hAnsi="Arial" w:cs="Arial"/>
+          <w:i/>
           <w:sz w:val="24"/>
-          <w:szCs w:val="14"/>
-          <w:lang w:eastAsia="fr-FR"/>
-        </w:rPr>
-        <w:t>partage</w:t>
+        </w:rPr>
+        <w:t>site</w:t>
       </w:r>
       <w:proofErr w:type="gramEnd"/>
       <w:r>
         <w:rPr>
-          <w:rFonts w:ascii="Arial" w:hAnsi="Arial"/>
-          <w:i/>
-          <w:iCs/>
+          <w:rFonts w:ascii="Arial" w:hAnsi="Arial" w:cs="Arial"/>
+          <w:i/>
           <w:sz w:val="24"/>
-          <w:szCs w:val="14"/>
-          <w:lang w:eastAsia="fr-FR"/>
-        </w:rPr>
-        <w:t xml:space="preserve"> des tâches en cas de travail à plusieurs.</w:t>
+        </w:rPr>
+        <w:t xml:space="preserve"> web: </w:t>
+      </w:r>
+      <w:r>
+        <w:rPr>
+          <w:rFonts w:ascii="Arial" w:hAnsi="Arial" w:cs="Arial"/>
+          <w:i/>
+          <w:sz w:val="24"/>
+        </w:rPr>
+        <w:t>réaliser les maquettes avec un logiciel, décrire toutes les animations sur papier, définir les mots-clés, choisir une formule d'hébergement, définir la méthode de mise à jour, …</w:t>
+      </w:r>
+    </w:p>
+    <w:p>
+      <w:pPr>
+        <w:pStyle w:val="Retraitnormal1"/>
+        <w:numPr>
+          <w:ilvl w:val="0"/>
+          <w:numId w:val="4"/>
+        </w:numPr>
+        <w:rPr>
+          <w:rFonts w:ascii="Arial" w:hAnsi="Arial" w:cs="Arial"/>
+          <w:i/>
+          <w:sz w:val="24"/>
+        </w:rPr>
+      </w:pPr>
+      <w:proofErr w:type="gramStart"/>
+      <w:r>
+        <w:rPr>
+          <w:rFonts w:ascii="Arial" w:hAnsi="Arial" w:cs="Arial"/>
+          <w:i/>
+          <w:sz w:val="24"/>
+        </w:rPr>
+        <w:t>bases</w:t>
+      </w:r>
+      <w:proofErr w:type="gramEnd"/>
+      <w:r>
+        <w:rPr>
+          <w:rFonts w:ascii="Arial" w:hAnsi="Arial" w:cs="Arial"/>
+          <w:i/>
+          <w:sz w:val="24"/>
+        </w:rPr>
+        <w:t xml:space="preserve"> de données: décrire le modèle relationnel, le contenu détaillé des tables (caractéristiques de chaque champs) et les requêtes.</w:t>
+      </w:r>
+    </w:p>
+    <w:p>
+      <w:pPr>
+        <w:pStyle w:val="Retraitnormal1"/>
+        <w:numPr>
+          <w:ilvl w:val="0"/>
+          <w:numId w:val="4"/>
+        </w:numPr>
+        <w:rPr>
+          <w:rFonts w:ascii="Arial" w:hAnsi="Arial" w:cs="Arial"/>
+          <w:i/>
+          <w:sz w:val="24"/>
+        </w:rPr>
+      </w:pPr>
+      <w:proofErr w:type="gramStart"/>
+      <w:r>
+        <w:rPr>
+          <w:rFonts w:ascii="Arial" w:hAnsi="Arial" w:cs="Arial"/>
+          <w:i/>
+          <w:sz w:val="24"/>
+        </w:rPr>
+        <w:t>programmation</w:t>
+      </w:r>
+      <w:proofErr w:type="gramEnd"/>
+      <w:r>
+        <w:rPr>
+          <w:rFonts w:ascii="Arial" w:hAnsi="Arial" w:cs="Arial"/>
+          <w:i/>
+          <w:sz w:val="24"/>
+        </w:rPr>
+        <w:t xml:space="preserve"> et scripts: organigramme, architecture du programme, découpage modulaire, entrées-sorties des modules, pseudo-code</w:t>
+      </w:r>
+      <w:r>
+        <w:rPr>
+          <w:rFonts w:ascii="Arial" w:hAnsi="Arial" w:cs="Arial"/>
+          <w:i/>
+          <w:sz w:val="24"/>
+        </w:rPr>
+        <w:t xml:space="preserve"> </w:t>
+      </w:r>
+      <w:r>
+        <w:rPr>
+          <w:rFonts w:ascii="Arial" w:hAnsi="Arial" w:cs="Arial"/>
+          <w:i/>
+          <w:sz w:val="24"/>
+        </w:rPr>
+        <w:t>/</w:t>
+      </w:r>
+      <w:r>
+        <w:rPr>
+          <w:rFonts w:ascii="Arial" w:hAnsi="Arial" w:cs="Arial"/>
+          <w:i/>
+          <w:sz w:val="24"/>
+        </w:rPr>
+        <w:t xml:space="preserve"> </w:t>
+      </w:r>
+      <w:r>
+        <w:rPr>
+          <w:rFonts w:ascii="Arial" w:hAnsi="Arial" w:cs="Arial"/>
+          <w:i/>
+          <w:sz w:val="24"/>
+        </w:rPr>
+        <w:t>structogramme…</w:t>
       </w:r>
     </w:p>
     <w:p>
@@ -4272,12 +5706,9 @@
         </w:numPr>
         <w:ind w:left="720"/>
         <w:rPr>
-          <w:rFonts w:ascii="Arial" w:hAnsi="Arial"/>
-          <w:i/>
-          <w:iCs/>
+          <w:rFonts w:ascii="Arial" w:hAnsi="Arial" w:cs="Arial"/>
+          <w:i/>
           <w:sz w:val="24"/>
-          <w:szCs w:val="14"/>
-          <w:lang w:eastAsia="fr-FR"/>
         </w:rPr>
       </w:pPr>
     </w:p>
@@ -4290,442 +5721,6 @@
         </w:numPr>
         <w:ind w:left="360"/>
         <w:rPr>
-          <w:rFonts w:ascii="Arial" w:hAnsi="Arial"/>
-          <w:i/>
-          <w:iCs/>
-          <w:sz w:val="24"/>
-          <w:szCs w:val="14"/>
-          <w:lang w:eastAsia="fr-FR"/>
-        </w:rPr>
-      </w:pPr>
-      <w:r>
-        <w:rPr>
-          <w:rFonts w:ascii="Arial" w:hAnsi="Arial"/>
-          <w:i/>
-          <w:iCs/>
-          <w:sz w:val="24"/>
-          <w:szCs w:val="14"/>
-          <w:lang w:eastAsia="fr-FR"/>
-        </w:rPr>
-        <w:t xml:space="preserve">Il s’agit en principe de la planification </w:t>
-      </w:r>
-      <w:r>
-        <w:rPr>
-          <w:rFonts w:ascii="Arial" w:hAnsi="Arial"/>
-          <w:b/>
-          <w:bCs/>
-          <w:i/>
-          <w:iCs/>
-          <w:sz w:val="24"/>
-          <w:szCs w:val="14"/>
-          <w:lang w:eastAsia="fr-FR"/>
-        </w:rPr>
-        <w:t>définitive du projet</w:t>
-      </w:r>
-      <w:r>
-        <w:rPr>
-          <w:rFonts w:ascii="Arial" w:hAnsi="Arial"/>
-          <w:i/>
-          <w:iCs/>
-          <w:sz w:val="24"/>
-          <w:szCs w:val="14"/>
-          <w:lang w:eastAsia="fr-FR"/>
-        </w:rPr>
-        <w:t>. Elle peut être ensuite affinée (découpage des tâches). Si les délais doivent être ensuite modifiés, le responsable de projet doit être avisé, et les raisons doivent être expliquées dans l’historique.</w:t>
-      </w:r>
-    </w:p>
-    <w:p>
-      <w:pPr>
-        <w:pStyle w:val="Retraitnormal1"/>
-        <w:numPr>
-          <w:ilvl w:val="0"/>
-          <w:numId w:val="0"/>
-        </w:numPr>
-        <w:ind w:left="360"/>
-        <w:rPr>
-          <w:rFonts w:ascii="Arial" w:hAnsi="Arial"/>
-          <w:i/>
-          <w:iCs/>
-          <w:sz w:val="24"/>
-          <w:szCs w:val="14"/>
-          <w:lang w:eastAsia="fr-FR"/>
-        </w:rPr>
-      </w:pPr>
-    </w:p>
-    <w:p>
-      <w:pPr>
-        <w:pStyle w:val="Titre2"/>
-        <w:rPr>
-          <w:i w:val="0"/>
-          <w:iCs/>
-        </w:rPr>
-      </w:pPr>
-      <w:bookmarkStart w:id="13" w:name="_Toc25553314"/>
-      <w:bookmarkStart w:id="14" w:name="_Toc71691019"/>
-      <w:bookmarkStart w:id="15" w:name="_Toc499021841"/>
-      <w:r>
-        <w:rPr>
-          <w:i w:val="0"/>
-          <w:iCs/>
-        </w:rPr>
-        <w:t>Dossier de conception</w:t>
-      </w:r>
-      <w:bookmarkEnd w:id="13"/>
-      <w:bookmarkEnd w:id="14"/>
-      <w:bookmarkEnd w:id="15"/>
-    </w:p>
-    <w:p>
-      <w:pPr>
-        <w:pStyle w:val="Retraitnormal1"/>
-        <w:numPr>
-          <w:ilvl w:val="0"/>
-          <w:numId w:val="0"/>
-        </w:numPr>
-        <w:ind w:left="360"/>
-        <w:rPr>
-          <w:i/>
-          <w:sz w:val="24"/>
-        </w:rPr>
-      </w:pPr>
-    </w:p>
-    <w:p>
-      <w:pPr>
-        <w:pStyle w:val="Retraitnormal1"/>
-        <w:numPr>
-          <w:ilvl w:val="0"/>
-          <w:numId w:val="0"/>
-        </w:numPr>
-        <w:ind w:left="360"/>
-        <w:rPr>
-          <w:rFonts w:ascii="Arial" w:hAnsi="Arial" w:cs="Arial"/>
-          <w:i/>
-          <w:sz w:val="24"/>
-        </w:rPr>
-      </w:pPr>
-      <w:r>
-        <w:rPr>
-          <w:rFonts w:ascii="Arial" w:hAnsi="Arial" w:cs="Arial"/>
-          <w:i/>
-          <w:sz w:val="24"/>
-        </w:rPr>
-        <w:t xml:space="preserve">Fournir tous les document de </w:t>
-      </w:r>
-      <w:proofErr w:type="gramStart"/>
-      <w:r>
-        <w:rPr>
-          <w:rFonts w:ascii="Arial" w:hAnsi="Arial" w:cs="Arial"/>
-          <w:i/>
-          <w:sz w:val="24"/>
-        </w:rPr>
-        <w:t>conception:</w:t>
-      </w:r>
-      <w:proofErr w:type="gramEnd"/>
-    </w:p>
-    <w:p>
-      <w:pPr>
-        <w:pStyle w:val="Retraitnormal1"/>
-        <w:numPr>
-          <w:ilvl w:val="0"/>
-          <w:numId w:val="0"/>
-        </w:numPr>
-        <w:ind w:left="360"/>
-        <w:rPr>
-          <w:rFonts w:ascii="Arial" w:hAnsi="Arial" w:cs="Arial"/>
-          <w:i/>
-          <w:sz w:val="24"/>
-        </w:rPr>
-      </w:pPr>
-    </w:p>
-    <w:p>
-      <w:pPr>
-        <w:pStyle w:val="Retraitnormal1"/>
-        <w:numPr>
-          <w:ilvl w:val="0"/>
-          <w:numId w:val="9"/>
-        </w:numPr>
-        <w:rPr>
-          <w:rFonts w:ascii="Arial" w:hAnsi="Arial" w:cs="Arial"/>
-          <w:i/>
-          <w:sz w:val="24"/>
-        </w:rPr>
-      </w:pPr>
-      <w:proofErr w:type="gramStart"/>
-      <w:r>
-        <w:rPr>
-          <w:rFonts w:ascii="Arial" w:hAnsi="Arial" w:cs="Arial"/>
-          <w:i/>
-          <w:sz w:val="24"/>
-        </w:rPr>
-        <w:t>le</w:t>
-      </w:r>
-      <w:proofErr w:type="gramEnd"/>
-      <w:r>
-        <w:rPr>
-          <w:rFonts w:ascii="Arial" w:hAnsi="Arial" w:cs="Arial"/>
-          <w:i/>
-          <w:sz w:val="24"/>
-        </w:rPr>
-        <w:t xml:space="preserve"> choix du matériel HW</w:t>
-      </w:r>
-    </w:p>
-    <w:p>
-      <w:pPr>
-        <w:pStyle w:val="Retraitnormal1"/>
-        <w:numPr>
-          <w:ilvl w:val="0"/>
-          <w:numId w:val="9"/>
-        </w:numPr>
-        <w:rPr>
-          <w:rFonts w:ascii="Arial" w:hAnsi="Arial" w:cs="Arial"/>
-          <w:i/>
-          <w:sz w:val="24"/>
-        </w:rPr>
-      </w:pPr>
-      <w:proofErr w:type="gramStart"/>
-      <w:r>
-        <w:rPr>
-          <w:rFonts w:ascii="Arial" w:hAnsi="Arial" w:cs="Arial"/>
-          <w:i/>
-          <w:sz w:val="24"/>
-        </w:rPr>
-        <w:t>le</w:t>
-      </w:r>
-      <w:proofErr w:type="gramEnd"/>
-      <w:r>
-        <w:rPr>
-          <w:rFonts w:ascii="Arial" w:hAnsi="Arial" w:cs="Arial"/>
-          <w:i/>
-          <w:sz w:val="24"/>
-        </w:rPr>
-        <w:t xml:space="preserve"> choix des systèmes d'exploitation pour la réalisation </w:t>
-      </w:r>
-      <w:r>
-        <w:rPr>
-          <w:rFonts w:ascii="Arial" w:hAnsi="Arial" w:cs="Arial"/>
-          <w:i/>
-          <w:sz w:val="24"/>
-          <w:u w:val="single"/>
-        </w:rPr>
-        <w:t>et</w:t>
-      </w:r>
-      <w:r>
-        <w:rPr>
-          <w:rFonts w:ascii="Arial" w:hAnsi="Arial" w:cs="Arial"/>
-          <w:i/>
-          <w:sz w:val="24"/>
-        </w:rPr>
-        <w:t xml:space="preserve"> l'utilisation</w:t>
-      </w:r>
-    </w:p>
-    <w:p>
-      <w:pPr>
-        <w:pStyle w:val="Retraitnormal1"/>
-        <w:numPr>
-          <w:ilvl w:val="0"/>
-          <w:numId w:val="9"/>
-        </w:numPr>
-        <w:rPr>
-          <w:rFonts w:ascii="Arial" w:hAnsi="Arial" w:cs="Arial"/>
-          <w:i/>
-          <w:sz w:val="24"/>
-        </w:rPr>
-      </w:pPr>
-      <w:proofErr w:type="gramStart"/>
-      <w:r>
-        <w:rPr>
-          <w:rFonts w:ascii="Arial" w:hAnsi="Arial" w:cs="Arial"/>
-          <w:i/>
-          <w:sz w:val="24"/>
-        </w:rPr>
-        <w:t>le</w:t>
-      </w:r>
-      <w:proofErr w:type="gramEnd"/>
-      <w:r>
-        <w:rPr>
-          <w:rFonts w:ascii="Arial" w:hAnsi="Arial" w:cs="Arial"/>
-          <w:i/>
-          <w:sz w:val="24"/>
-        </w:rPr>
-        <w:t xml:space="preserve"> choix des outils logiciels pour la réalisation </w:t>
-      </w:r>
-      <w:r>
-        <w:rPr>
-          <w:rFonts w:ascii="Arial" w:hAnsi="Arial" w:cs="Arial"/>
-          <w:i/>
-          <w:sz w:val="24"/>
-          <w:u w:val="single"/>
-        </w:rPr>
-        <w:t>et</w:t>
-      </w:r>
-      <w:r>
-        <w:rPr>
-          <w:rFonts w:ascii="Arial" w:hAnsi="Arial" w:cs="Arial"/>
-          <w:i/>
-          <w:sz w:val="24"/>
-        </w:rPr>
-        <w:t xml:space="preserve"> l'utilisation</w:t>
-      </w:r>
-    </w:p>
-    <w:p>
-      <w:pPr>
-        <w:pStyle w:val="Retraitnormal1"/>
-        <w:numPr>
-          <w:ilvl w:val="0"/>
-          <w:numId w:val="9"/>
-        </w:numPr>
-        <w:rPr>
-          <w:rFonts w:ascii="Arial" w:hAnsi="Arial" w:cs="Arial"/>
-          <w:i/>
-          <w:sz w:val="24"/>
-        </w:rPr>
-      </w:pPr>
-      <w:proofErr w:type="gramStart"/>
-      <w:r>
-        <w:rPr>
-          <w:rFonts w:ascii="Arial" w:hAnsi="Arial" w:cs="Arial"/>
-          <w:i/>
-          <w:sz w:val="24"/>
-        </w:rPr>
-        <w:t>site</w:t>
-      </w:r>
-      <w:proofErr w:type="gramEnd"/>
-      <w:r>
-        <w:rPr>
-          <w:rFonts w:ascii="Arial" w:hAnsi="Arial" w:cs="Arial"/>
-          <w:i/>
-          <w:sz w:val="24"/>
-        </w:rPr>
-        <w:t xml:space="preserve"> web: </w:t>
-      </w:r>
-      <w:r>
-        <w:rPr>
-          <w:rFonts w:ascii="Arial" w:hAnsi="Arial" w:cs="Arial"/>
-          <w:i/>
-          <w:sz w:val="24"/>
-        </w:rPr>
-        <w:t>réaliser les maquettes avec un logiciel, décrire toutes les animations sur papier, définir les mots-clés, choisir une formule d'hébergement, définir la méthode de mise à jour, …</w:t>
-      </w:r>
-    </w:p>
-    <w:p>
-      <w:pPr>
-        <w:pStyle w:val="Retraitnormal1"/>
-        <w:numPr>
-          <w:ilvl w:val="0"/>
-          <w:numId w:val="4"/>
-        </w:numPr>
-        <w:rPr>
-          <w:rFonts w:ascii="Arial" w:hAnsi="Arial" w:cs="Arial"/>
-          <w:i/>
-          <w:sz w:val="24"/>
-        </w:rPr>
-      </w:pPr>
-      <w:proofErr w:type="gramStart"/>
-      <w:r>
-        <w:rPr>
-          <w:rFonts w:ascii="Arial" w:hAnsi="Arial" w:cs="Arial"/>
-          <w:i/>
-          <w:sz w:val="24"/>
-        </w:rPr>
-        <w:t>bases</w:t>
-      </w:r>
-      <w:proofErr w:type="gramEnd"/>
-      <w:r>
-        <w:rPr>
-          <w:rFonts w:ascii="Arial" w:hAnsi="Arial" w:cs="Arial"/>
-          <w:i/>
-          <w:sz w:val="24"/>
-        </w:rPr>
-        <w:t xml:space="preserve"> de données: décrire le modèle relationnel, le contenu détaillé des tables (caractéristiques de chaque champs) et les requêtes.</w:t>
-      </w:r>
-    </w:p>
-    <w:p>
-      <w:pPr>
-        <w:pStyle w:val="Retraitnormal1"/>
-        <w:numPr>
-          <w:ilvl w:val="0"/>
-          <w:numId w:val="4"/>
-        </w:numPr>
-        <w:rPr>
-          <w:rFonts w:ascii="Arial" w:hAnsi="Arial" w:cs="Arial"/>
-          <w:i/>
-          <w:sz w:val="24"/>
-        </w:rPr>
-      </w:pPr>
-      <w:proofErr w:type="gramStart"/>
-      <w:r>
-        <w:rPr>
-          <w:rFonts w:ascii="Arial" w:hAnsi="Arial" w:cs="Arial"/>
-          <w:i/>
-          <w:sz w:val="24"/>
-        </w:rPr>
-        <w:t>programmation</w:t>
-      </w:r>
-      <w:proofErr w:type="gramEnd"/>
-      <w:r>
-        <w:rPr>
-          <w:rFonts w:ascii="Arial" w:hAnsi="Arial" w:cs="Arial"/>
-          <w:i/>
-          <w:sz w:val="24"/>
-        </w:rPr>
-        <w:t xml:space="preserve"> et scripts: organigramme, architecture du programme, découpage modulaire, entrées-sorties des modules, pseudo-code</w:t>
-      </w:r>
-      <w:r>
-        <w:rPr>
-          <w:rFonts w:ascii="Arial" w:hAnsi="Arial" w:cs="Arial"/>
-          <w:i/>
-          <w:sz w:val="24"/>
-        </w:rPr>
-        <w:t xml:space="preserve"> </w:t>
-      </w:r>
-      <w:r>
-        <w:rPr>
-          <w:rFonts w:ascii="Arial" w:hAnsi="Arial" w:cs="Arial"/>
-          <w:i/>
-          <w:sz w:val="24"/>
-        </w:rPr>
-        <w:t>/</w:t>
-      </w:r>
-      <w:r>
-        <w:rPr>
-          <w:rFonts w:ascii="Arial" w:hAnsi="Arial" w:cs="Arial"/>
-          <w:i/>
-          <w:sz w:val="24"/>
-        </w:rPr>
-        <w:t xml:space="preserve"> </w:t>
-      </w:r>
-      <w:r>
-        <w:rPr>
-          <w:rFonts w:ascii="Arial" w:hAnsi="Arial" w:cs="Arial"/>
-          <w:i/>
-          <w:sz w:val="24"/>
-        </w:rPr>
-        <w:t>structogramme…</w:t>
-      </w:r>
-    </w:p>
-    <w:p>
-      <w:pPr>
-        <w:pStyle w:val="Retraitnormal1"/>
-        <w:numPr>
-          <w:ilvl w:val="0"/>
-          <w:numId w:val="0"/>
-        </w:numPr>
-        <w:ind w:left="720"/>
-        <w:rPr>
-          <w:rFonts w:ascii="Arial" w:hAnsi="Arial" w:cs="Arial"/>
-          <w:i/>
-          <w:sz w:val="24"/>
-        </w:rPr>
-      </w:pPr>
-    </w:p>
-    <w:p>
-      <w:pPr>
-        <w:pStyle w:val="Retraitnormal1"/>
-        <w:numPr>
-          <w:ilvl w:val="0"/>
-          <w:numId w:val="0"/>
-        </w:numPr>
-        <w:ind w:left="360"/>
-        <w:rPr>
           <w:rFonts w:ascii="Arial" w:hAnsi="Arial" w:cs="Arial"/>
           <w:b/>
           <w:bCs/>
@@ -4767,6 +5762,7 @@
       </w:r>
     </w:p>
     <w:p/>
+    <w:p/>
     <w:p>
       <w:pPr>
         <w:pStyle w:val="Titre1"/>
@@ -5329,14 +6325,26 @@
         </w:rPr>
         <w:t xml:space="preserve">S'il reste encore des </w:t>
       </w:r>
-      <w:proofErr w:type="gramStart"/>
-      <w:r>
-        <w:rPr>
-          <w:i/>
-        </w:rPr>
-        <w:t>erreurs:</w:t>
-      </w:r>
-      <w:proofErr w:type="gramEnd"/>
+      <w:proofErr w:type="spellStart"/>
+      <w:r>
+        <w:rPr>
+          <w:i/>
+        </w:rPr>
+        <w:t>s</w:t>
+      </w:r>
+      <w:r>
+        <w:rPr>
+          <w:i/>
+        </w:rPr>
+        <w:t>erreurs</w:t>
+      </w:r>
+      <w:proofErr w:type="spellEnd"/>
+      <w:r>
+        <w:rPr>
+          <w:i/>
+        </w:rPr>
+        <w:t xml:space="preserve"> :</w:t>
+      </w:r>
       <w:r>
         <w:rPr>
           <w:i/>
@@ -5664,16 +6672,14 @@
         </w:rPr>
         <w:t xml:space="preserve">Développez en tous cas les points </w:t>
       </w:r>
-      <w:proofErr w:type="gramStart"/>
       <w:r>
         <w:rPr>
           <w:rFonts w:ascii="Arial" w:hAnsi="Arial" w:cs="Arial"/>
           <w:i/>
           <w:sz w:val="24"/>
         </w:rPr>
-        <w:t>suivants:</w:t>
-      </w:r>
-      <w:proofErr w:type="gramEnd"/>
+        <w:t>suivants :</w:t>
+      </w:r>
     </w:p>
     <w:p>
       <w:pPr>
@@ -6201,8 +7207,8 @@
       </w:pPr>
     </w:p>
     <w:sectPr>
-      <w:headerReference w:type="default" r:id="rId12"/>
-      <w:footerReference w:type="default" r:id="rId13"/>
+      <w:headerReference w:type="default" r:id="rId13"/>
+      <w:footerReference w:type="default" r:id="rId14"/>
       <w:pgSz w:w="11906" w:h="16838" w:code="9"/>
       <w:pgMar w:top="1418" w:right="1418" w:bottom="1418" w:left="1418" w:header="720" w:footer="720" w:gutter="0"/>
       <w:cols w:space="720"/>
@@ -6289,7 +7295,7 @@
         <w:sz w:val="16"/>
         <w:szCs w:val="16"/>
       </w:rPr>
-      <w:t>2</w:t>
+      <w:t>11</w:t>
     </w:r>
     <w:r>
       <w:rPr>
@@ -6497,6 +7503,146 @@
 <file path=word/numbering.xml><?xml version="1.0" encoding="utf-8"?>
 <w:numbering xmlns:wpc="http://schemas.microsoft.com/office/word/2010/wordprocessingCanvas" xmlns:cx="http://schemas.microsoft.com/office/drawing/2014/chartex" xmlns:cx1="http://schemas.microsoft.com/office/drawing/2015/9/8/chartex" xmlns:mc="http://schemas.openxmlformats.org/markup-compatibility/2006" xmlns:o="urn:schemas-microsoft-com:office:office" xmlns:r="http://schemas.openxmlformats.org/officeDocument/2006/relationships" xmlns:m="http://schemas.openxmlformats.org/officeDocument/2006/math" xmlns:v="urn:schemas-microsoft-com:vml" xmlns:wp14="http://schemas.microsoft.com/office/word/2010/wordprocessingDrawing" xmlns:wp="http://schemas.openxmlformats.org/drawingml/2006/wordprocessingDrawing" xmlns:w10="urn:schemas-microsoft-com:office:word" xmlns:w="http://schemas.openxmlformats.org/wordprocessingml/2006/main" xmlns:w14="http://schemas.microsoft.com/office/word/2010/wordml" xmlns:w15="http://schemas.microsoft.com/office/word/2012/wordml" xmlns:w16se="http://schemas.microsoft.com/office/word/2015/wordml/symex" xmlns:wpg="http://schemas.microsoft.com/office/word/2010/wordprocessingGroup" xmlns:wpi="http://schemas.microsoft.com/office/word/2010/wordprocessingInk" xmlns:wne="http://schemas.microsoft.com/office/word/2006/wordml" xmlns:wps="http://schemas.microsoft.com/office/word/2010/wordprocessingShape" mc:Ignorable="w14 w15 w16se wp14">
   <w:abstractNum w:abstractNumId="0" w15:restartNumberingAfterBreak="0">
+    <w:nsid w:val="04EC7F62"/>
+    <w:multiLevelType w:val="hybridMultilevel"/>
+    <w:tmpl w:val="14B611F6"/>
+    <w:lvl w:ilvl="0" w:tplc="100C0001">
+      <w:start w:val="1"/>
+      <w:numFmt w:val="bullet"/>
+      <w:lvlText w:val=""/>
+      <w:lvlJc w:val="left"/>
+      <w:pPr>
+        <w:tabs>
+          <w:tab w:val="num" w:pos="720"/>
+        </w:tabs>
+        <w:ind w:left="720" w:hanging="360"/>
+      </w:pPr>
+      <w:rPr>
+        <w:rFonts w:ascii="Symbol" w:hAnsi="Symbol" w:hint="default"/>
+      </w:rPr>
+    </w:lvl>
+    <w:lvl w:ilvl="1" w:tplc="100C0003">
+      <w:start w:val="1"/>
+      <w:numFmt w:val="bullet"/>
+      <w:lvlText w:val="o"/>
+      <w:lvlJc w:val="left"/>
+      <w:pPr>
+        <w:tabs>
+          <w:tab w:val="num" w:pos="1440"/>
+        </w:tabs>
+        <w:ind w:left="1440" w:hanging="360"/>
+      </w:pPr>
+      <w:rPr>
+        <w:rFonts w:ascii="Courier New" w:hAnsi="Courier New" w:cs="Courier New" w:hint="default"/>
+      </w:rPr>
+    </w:lvl>
+    <w:lvl w:ilvl="2" w:tplc="100C0005" w:tentative="1">
+      <w:start w:val="1"/>
+      <w:numFmt w:val="bullet"/>
+      <w:lvlText w:val=""/>
+      <w:lvlJc w:val="left"/>
+      <w:pPr>
+        <w:tabs>
+          <w:tab w:val="num" w:pos="2160"/>
+        </w:tabs>
+        <w:ind w:left="2160" w:hanging="360"/>
+      </w:pPr>
+      <w:rPr>
+        <w:rFonts w:ascii="Wingdings" w:hAnsi="Wingdings" w:hint="default"/>
+      </w:rPr>
+    </w:lvl>
+    <w:lvl w:ilvl="3" w:tplc="100C0001" w:tentative="1">
+      <w:start w:val="1"/>
+      <w:numFmt w:val="bullet"/>
+      <w:lvlText w:val=""/>
+      <w:lvlJc w:val="left"/>
+      <w:pPr>
+        <w:tabs>
+          <w:tab w:val="num" w:pos="2880"/>
+        </w:tabs>
+        <w:ind w:left="2880" w:hanging="360"/>
+      </w:pPr>
+      <w:rPr>
+        <w:rFonts w:ascii="Symbol" w:hAnsi="Symbol" w:hint="default"/>
+      </w:rPr>
+    </w:lvl>
+    <w:lvl w:ilvl="4" w:tplc="100C0003" w:tentative="1">
+      <w:start w:val="1"/>
+      <w:numFmt w:val="bullet"/>
+      <w:lvlText w:val="o"/>
+      <w:lvlJc w:val="left"/>
+      <w:pPr>
+        <w:tabs>
+          <w:tab w:val="num" w:pos="3600"/>
+        </w:tabs>
+        <w:ind w:left="3600" w:hanging="360"/>
+      </w:pPr>
+      <w:rPr>
+        <w:rFonts w:ascii="Courier New" w:hAnsi="Courier New" w:cs="Courier New" w:hint="default"/>
+      </w:rPr>
+    </w:lvl>
+    <w:lvl w:ilvl="5" w:tplc="100C0005" w:tentative="1">
+      <w:start w:val="1"/>
+      <w:numFmt w:val="bullet"/>
+      <w:lvlText w:val=""/>
+      <w:lvlJc w:val="left"/>
+      <w:pPr>
+        <w:tabs>
+          <w:tab w:val="num" w:pos="4320"/>
+        </w:tabs>
+        <w:ind w:left="4320" w:hanging="360"/>
+      </w:pPr>
+      <w:rPr>
+        <w:rFonts w:ascii="Wingdings" w:hAnsi="Wingdings" w:hint="default"/>
+      </w:rPr>
+    </w:lvl>
+    <w:lvl w:ilvl="6" w:tplc="100C0001" w:tentative="1">
+      <w:start w:val="1"/>
+      <w:numFmt w:val="bullet"/>
+      <w:lvlText w:val=""/>
+      <w:lvlJc w:val="left"/>
+      <w:pPr>
+        <w:tabs>
+          <w:tab w:val="num" w:pos="5040"/>
+        </w:tabs>
+        <w:ind w:left="5040" w:hanging="360"/>
+      </w:pPr>
+      <w:rPr>
+        <w:rFonts w:ascii="Symbol" w:hAnsi="Symbol" w:hint="default"/>
+      </w:rPr>
+    </w:lvl>
+    <w:lvl w:ilvl="7" w:tplc="100C0003" w:tentative="1">
+      <w:start w:val="1"/>
+      <w:numFmt w:val="bullet"/>
+      <w:lvlText w:val="o"/>
+      <w:lvlJc w:val="left"/>
+      <w:pPr>
+        <w:tabs>
+          <w:tab w:val="num" w:pos="5760"/>
+        </w:tabs>
+        <w:ind w:left="5760" w:hanging="360"/>
+      </w:pPr>
+      <w:rPr>
+        <w:rFonts w:ascii="Courier New" w:hAnsi="Courier New" w:cs="Courier New" w:hint="default"/>
+      </w:rPr>
+    </w:lvl>
+    <w:lvl w:ilvl="8" w:tplc="100C0005" w:tentative="1">
+      <w:start w:val="1"/>
+      <w:numFmt w:val="bullet"/>
+      <w:lvlText w:val=""/>
+      <w:lvlJc w:val="left"/>
+      <w:pPr>
+        <w:tabs>
+          <w:tab w:val="num" w:pos="6480"/>
+        </w:tabs>
+        <w:ind w:left="6480" w:hanging="360"/>
+      </w:pPr>
+      <w:rPr>
+        <w:rFonts w:ascii="Wingdings" w:hAnsi="Wingdings" w:hint="default"/>
+      </w:rPr>
+    </w:lvl>
+  </w:abstractNum>
+  <w:abstractNum w:abstractNumId="1" w15:restartNumberingAfterBreak="0">
     <w:nsid w:val="0A7C7405"/>
     <w:multiLevelType w:val="singleLevel"/>
     <w:tmpl w:val="92869324"/>
@@ -6517,7 +7663,7 @@
       </w:rPr>
     </w:lvl>
   </w:abstractNum>
-  <w:abstractNum w:abstractNumId="1" w15:restartNumberingAfterBreak="0">
+  <w:abstractNum w:abstractNumId="2" w15:restartNumberingAfterBreak="0">
     <w:nsid w:val="16794E2B"/>
     <w:multiLevelType w:val="hybridMultilevel"/>
     <w:tmpl w:val="641AD2C2"/>
@@ -6657,7 +7803,7 @@
       </w:rPr>
     </w:lvl>
   </w:abstractNum>
-  <w:abstractNum w:abstractNumId="2" w15:restartNumberingAfterBreak="0">
+  <w:abstractNum w:abstractNumId="3" w15:restartNumberingAfterBreak="0">
     <w:nsid w:val="19FF01AE"/>
     <w:multiLevelType w:val="hybridMultilevel"/>
     <w:tmpl w:val="EC6A3956"/>
@@ -6797,7 +7943,147 @@
       </w:rPr>
     </w:lvl>
   </w:abstractNum>
-  <w:abstractNum w:abstractNumId="3" w15:restartNumberingAfterBreak="0">
+  <w:abstractNum w:abstractNumId="4" w15:restartNumberingAfterBreak="0">
+    <w:nsid w:val="26566A89"/>
+    <w:multiLevelType w:val="multilevel"/>
+    <w:tmpl w:val="12E2BDB4"/>
+    <w:lvl w:ilvl="0">
+      <w:start w:val="1"/>
+      <w:numFmt w:val="decimal"/>
+      <w:lvlText w:val="%1"/>
+      <w:lvlJc w:val="left"/>
+      <w:pPr>
+        <w:tabs>
+          <w:tab w:val="num" w:pos="454"/>
+        </w:tabs>
+        <w:ind w:left="0" w:firstLine="170"/>
+      </w:pPr>
+      <w:rPr>
+        <w:rFonts w:hint="default"/>
+      </w:rPr>
+    </w:lvl>
+    <w:lvl w:ilvl="1">
+      <w:start w:val="1"/>
+      <w:numFmt w:val="decimal"/>
+      <w:lvlText w:val="%1.%2"/>
+      <w:lvlJc w:val="left"/>
+      <w:pPr>
+        <w:tabs>
+          <w:tab w:val="num" w:pos="851"/>
+        </w:tabs>
+        <w:ind w:left="284" w:firstLine="0"/>
+      </w:pPr>
+      <w:rPr>
+        <w:rFonts w:hint="default"/>
+      </w:rPr>
+    </w:lvl>
+    <w:lvl w:ilvl="2">
+      <w:start w:val="1"/>
+      <w:numFmt w:val="decimal"/>
+      <w:lvlText w:val="%1.%2.%3"/>
+      <w:lvlJc w:val="left"/>
+      <w:pPr>
+        <w:tabs>
+          <w:tab w:val="num" w:pos="890"/>
+        </w:tabs>
+        <w:ind w:left="890" w:hanging="720"/>
+      </w:pPr>
+      <w:rPr>
+        <w:rFonts w:hint="default"/>
+      </w:rPr>
+    </w:lvl>
+    <w:lvl w:ilvl="3">
+      <w:start w:val="1"/>
+      <w:numFmt w:val="decimal"/>
+      <w:lvlText w:val="%1.%2.%3.%4"/>
+      <w:lvlJc w:val="left"/>
+      <w:pPr>
+        <w:tabs>
+          <w:tab w:val="num" w:pos="1034"/>
+        </w:tabs>
+        <w:ind w:left="1034" w:hanging="864"/>
+      </w:pPr>
+      <w:rPr>
+        <w:rFonts w:hint="default"/>
+      </w:rPr>
+    </w:lvl>
+    <w:lvl w:ilvl="4">
+      <w:start w:val="1"/>
+      <w:numFmt w:val="decimal"/>
+      <w:lvlText w:val="%1.%2.%3.%4.%5"/>
+      <w:lvlJc w:val="left"/>
+      <w:pPr>
+        <w:tabs>
+          <w:tab w:val="num" w:pos="1178"/>
+        </w:tabs>
+        <w:ind w:left="1178" w:hanging="1008"/>
+      </w:pPr>
+      <w:rPr>
+        <w:rFonts w:hint="default"/>
+      </w:rPr>
+    </w:lvl>
+    <w:lvl w:ilvl="5">
+      <w:start w:val="1"/>
+      <w:numFmt w:val="decimal"/>
+      <w:lvlText w:val="%1.%2.%3.%4.%5.%6"/>
+      <w:lvlJc w:val="left"/>
+      <w:pPr>
+        <w:tabs>
+          <w:tab w:val="num" w:pos="1322"/>
+        </w:tabs>
+        <w:ind w:left="1322" w:hanging="1152"/>
+      </w:pPr>
+      <w:rPr>
+        <w:rFonts w:hint="default"/>
+      </w:rPr>
+    </w:lvl>
+    <w:lvl w:ilvl="6">
+      <w:start w:val="1"/>
+      <w:numFmt w:val="decimal"/>
+      <w:lvlText w:val="%1.%2.%3.%4.%5.%6.%7"/>
+      <w:lvlJc w:val="left"/>
+      <w:pPr>
+        <w:tabs>
+          <w:tab w:val="num" w:pos="1466"/>
+        </w:tabs>
+        <w:ind w:left="1466" w:hanging="1296"/>
+      </w:pPr>
+      <w:rPr>
+        <w:rFonts w:hint="default"/>
+      </w:rPr>
+    </w:lvl>
+    <w:lvl w:ilvl="7">
+      <w:start w:val="1"/>
+      <w:numFmt w:val="decimal"/>
+      <w:lvlText w:val="%1.%2.%3.%4.%5.%6.%7.%8"/>
+      <w:lvlJc w:val="left"/>
+      <w:pPr>
+        <w:tabs>
+          <w:tab w:val="num" w:pos="1610"/>
+        </w:tabs>
+        <w:ind w:left="1610" w:hanging="1440"/>
+      </w:pPr>
+      <w:rPr>
+        <w:rFonts w:hint="default"/>
+      </w:rPr>
+    </w:lvl>
+    <w:lvl w:ilvl="8">
+      <w:start w:val="1"/>
+      <w:numFmt w:val="decimal"/>
+      <w:lvlText w:val="%1.%2.%3.%4.%5.%6.%7.%8.%9"/>
+      <w:lvlJc w:val="left"/>
+      <w:pPr>
+        <w:tabs>
+          <w:tab w:val="num" w:pos="1754"/>
+        </w:tabs>
+        <w:ind w:left="1754" w:hanging="1584"/>
+      </w:pPr>
+      <w:rPr>
+        <w:rFonts w:hint="default"/>
+      </w:rPr>
+    </w:lvl>
+  </w:abstractNum>
+  <w:abstractNum w:abstractNumId="5" w15:restartNumberingAfterBreak="0">
     <w:nsid w:val="27A404D8"/>
     <w:multiLevelType w:val="hybridMultilevel"/>
     <w:tmpl w:val="E4483B56"/>
@@ -6937,7 +8223,459 @@
       </w:rPr>
     </w:lvl>
   </w:abstractNum>
-  <w:abstractNum w:abstractNumId="4" w15:restartNumberingAfterBreak="0">
+  <w:abstractNum w:abstractNumId="6" w15:restartNumberingAfterBreak="0">
+    <w:nsid w:val="31693702"/>
+    <w:multiLevelType w:val="hybridMultilevel"/>
+    <w:tmpl w:val="EEE096D6"/>
+    <w:lvl w:ilvl="0" w:tplc="100C0001">
+      <w:start w:val="1"/>
+      <w:numFmt w:val="bullet"/>
+      <w:lvlText w:val=""/>
+      <w:lvlJc w:val="left"/>
+      <w:pPr>
+        <w:ind w:left="720" w:hanging="360"/>
+      </w:pPr>
+      <w:rPr>
+        <w:rFonts w:ascii="Symbol" w:hAnsi="Symbol" w:hint="default"/>
+      </w:rPr>
+    </w:lvl>
+    <w:lvl w:ilvl="1" w:tplc="100C0003" w:tentative="1">
+      <w:start w:val="1"/>
+      <w:numFmt w:val="bullet"/>
+      <w:lvlText w:val="o"/>
+      <w:lvlJc w:val="left"/>
+      <w:pPr>
+        <w:ind w:left="1440" w:hanging="360"/>
+      </w:pPr>
+      <w:rPr>
+        <w:rFonts w:ascii="Courier New" w:hAnsi="Courier New" w:cs="Courier New" w:hint="default"/>
+      </w:rPr>
+    </w:lvl>
+    <w:lvl w:ilvl="2" w:tplc="100C0005" w:tentative="1">
+      <w:start w:val="1"/>
+      <w:numFmt w:val="bullet"/>
+      <w:lvlText w:val=""/>
+      <w:lvlJc w:val="left"/>
+      <w:pPr>
+        <w:ind w:left="2160" w:hanging="360"/>
+      </w:pPr>
+      <w:rPr>
+        <w:rFonts w:ascii="Wingdings" w:hAnsi="Wingdings" w:hint="default"/>
+      </w:rPr>
+    </w:lvl>
+    <w:lvl w:ilvl="3" w:tplc="100C0001" w:tentative="1">
+      <w:start w:val="1"/>
+      <w:numFmt w:val="bullet"/>
+      <w:lvlText w:val=""/>
+      <w:lvlJc w:val="left"/>
+      <w:pPr>
+        <w:ind w:left="2880" w:hanging="360"/>
+      </w:pPr>
+      <w:rPr>
+        <w:rFonts w:ascii="Symbol" w:hAnsi="Symbol" w:hint="default"/>
+      </w:rPr>
+    </w:lvl>
+    <w:lvl w:ilvl="4" w:tplc="100C0003" w:tentative="1">
+      <w:start w:val="1"/>
+      <w:numFmt w:val="bullet"/>
+      <w:lvlText w:val="o"/>
+      <w:lvlJc w:val="left"/>
+      <w:pPr>
+        <w:ind w:left="3600" w:hanging="360"/>
+      </w:pPr>
+      <w:rPr>
+        <w:rFonts w:ascii="Courier New" w:hAnsi="Courier New" w:cs="Courier New" w:hint="default"/>
+      </w:rPr>
+    </w:lvl>
+    <w:lvl w:ilvl="5" w:tplc="100C0005" w:tentative="1">
+      <w:start w:val="1"/>
+      <w:numFmt w:val="bullet"/>
+      <w:lvlText w:val=""/>
+      <w:lvlJc w:val="left"/>
+      <w:pPr>
+        <w:ind w:left="4320" w:hanging="360"/>
+      </w:pPr>
+      <w:rPr>
+        <w:rFonts w:ascii="Wingdings" w:hAnsi="Wingdings" w:hint="default"/>
+      </w:rPr>
+    </w:lvl>
+    <w:lvl w:ilvl="6" w:tplc="100C0001" w:tentative="1">
+      <w:start w:val="1"/>
+      <w:numFmt w:val="bullet"/>
+      <w:lvlText w:val=""/>
+      <w:lvlJc w:val="left"/>
+      <w:pPr>
+        <w:ind w:left="5040" w:hanging="360"/>
+      </w:pPr>
+      <w:rPr>
+        <w:rFonts w:ascii="Symbol" w:hAnsi="Symbol" w:hint="default"/>
+      </w:rPr>
+    </w:lvl>
+    <w:lvl w:ilvl="7" w:tplc="100C0003" w:tentative="1">
+      <w:start w:val="1"/>
+      <w:numFmt w:val="bullet"/>
+      <w:lvlText w:val="o"/>
+      <w:lvlJc w:val="left"/>
+      <w:pPr>
+        <w:ind w:left="5760" w:hanging="360"/>
+      </w:pPr>
+      <w:rPr>
+        <w:rFonts w:ascii="Courier New" w:hAnsi="Courier New" w:cs="Courier New" w:hint="default"/>
+      </w:rPr>
+    </w:lvl>
+    <w:lvl w:ilvl="8" w:tplc="100C0005" w:tentative="1">
+      <w:start w:val="1"/>
+      <w:numFmt w:val="bullet"/>
+      <w:lvlText w:val=""/>
+      <w:lvlJc w:val="left"/>
+      <w:pPr>
+        <w:ind w:left="6480" w:hanging="360"/>
+      </w:pPr>
+      <w:rPr>
+        <w:rFonts w:ascii="Wingdings" w:hAnsi="Wingdings" w:hint="default"/>
+      </w:rPr>
+    </w:lvl>
+  </w:abstractNum>
+  <w:abstractNum w:abstractNumId="7" w15:restartNumberingAfterBreak="0">
+    <w:nsid w:val="3C3B5178"/>
+    <w:multiLevelType w:val="hybridMultilevel"/>
+    <w:tmpl w:val="78C8F498"/>
+    <w:lvl w:ilvl="0" w:tplc="100C0001">
+      <w:start w:val="1"/>
+      <w:numFmt w:val="bullet"/>
+      <w:lvlText w:val=""/>
+      <w:lvlJc w:val="left"/>
+      <w:pPr>
+        <w:ind w:left="720" w:hanging="360"/>
+      </w:pPr>
+      <w:rPr>
+        <w:rFonts w:ascii="Symbol" w:hAnsi="Symbol" w:hint="default"/>
+      </w:rPr>
+    </w:lvl>
+    <w:lvl w:ilvl="1" w:tplc="100C0003" w:tentative="1">
+      <w:start w:val="1"/>
+      <w:numFmt w:val="bullet"/>
+      <w:lvlText w:val="o"/>
+      <w:lvlJc w:val="left"/>
+      <w:pPr>
+        <w:ind w:left="1440" w:hanging="360"/>
+      </w:pPr>
+      <w:rPr>
+        <w:rFonts w:ascii="Courier New" w:hAnsi="Courier New" w:cs="Courier New" w:hint="default"/>
+      </w:rPr>
+    </w:lvl>
+    <w:lvl w:ilvl="2" w:tplc="100C0005" w:tentative="1">
+      <w:start w:val="1"/>
+      <w:numFmt w:val="bullet"/>
+      <w:lvlText w:val=""/>
+      <w:lvlJc w:val="left"/>
+      <w:pPr>
+        <w:ind w:left="2160" w:hanging="360"/>
+      </w:pPr>
+      <w:rPr>
+        <w:rFonts w:ascii="Wingdings" w:hAnsi="Wingdings" w:hint="default"/>
+      </w:rPr>
+    </w:lvl>
+    <w:lvl w:ilvl="3" w:tplc="100C0001" w:tentative="1">
+      <w:start w:val="1"/>
+      <w:numFmt w:val="bullet"/>
+      <w:lvlText w:val=""/>
+      <w:lvlJc w:val="left"/>
+      <w:pPr>
+        <w:ind w:left="2880" w:hanging="360"/>
+      </w:pPr>
+      <w:rPr>
+        <w:rFonts w:ascii="Symbol" w:hAnsi="Symbol" w:hint="default"/>
+      </w:rPr>
+    </w:lvl>
+    <w:lvl w:ilvl="4" w:tplc="100C0003" w:tentative="1">
+      <w:start w:val="1"/>
+      <w:numFmt w:val="bullet"/>
+      <w:lvlText w:val="o"/>
+      <w:lvlJc w:val="left"/>
+      <w:pPr>
+        <w:ind w:left="3600" w:hanging="360"/>
+      </w:pPr>
+      <w:rPr>
+        <w:rFonts w:ascii="Courier New" w:hAnsi="Courier New" w:cs="Courier New" w:hint="default"/>
+      </w:rPr>
+    </w:lvl>
+    <w:lvl w:ilvl="5" w:tplc="100C0005" w:tentative="1">
+      <w:start w:val="1"/>
+      <w:numFmt w:val="bullet"/>
+      <w:lvlText w:val=""/>
+      <w:lvlJc w:val="left"/>
+      <w:pPr>
+        <w:ind w:left="4320" w:hanging="360"/>
+      </w:pPr>
+      <w:rPr>
+        <w:rFonts w:ascii="Wingdings" w:hAnsi="Wingdings" w:hint="default"/>
+      </w:rPr>
+    </w:lvl>
+    <w:lvl w:ilvl="6" w:tplc="100C0001" w:tentative="1">
+      <w:start w:val="1"/>
+      <w:numFmt w:val="bullet"/>
+      <w:lvlText w:val=""/>
+      <w:lvlJc w:val="left"/>
+      <w:pPr>
+        <w:ind w:left="5040" w:hanging="360"/>
+      </w:pPr>
+      <w:rPr>
+        <w:rFonts w:ascii="Symbol" w:hAnsi="Symbol" w:hint="default"/>
+      </w:rPr>
+    </w:lvl>
+    <w:lvl w:ilvl="7" w:tplc="100C0003" w:tentative="1">
+      <w:start w:val="1"/>
+      <w:numFmt w:val="bullet"/>
+      <w:lvlText w:val="o"/>
+      <w:lvlJc w:val="left"/>
+      <w:pPr>
+        <w:ind w:left="5760" w:hanging="360"/>
+      </w:pPr>
+      <w:rPr>
+        <w:rFonts w:ascii="Courier New" w:hAnsi="Courier New" w:cs="Courier New" w:hint="default"/>
+      </w:rPr>
+    </w:lvl>
+    <w:lvl w:ilvl="8" w:tplc="100C0005" w:tentative="1">
+      <w:start w:val="1"/>
+      <w:numFmt w:val="bullet"/>
+      <w:lvlText w:val=""/>
+      <w:lvlJc w:val="left"/>
+      <w:pPr>
+        <w:ind w:left="6480" w:hanging="360"/>
+      </w:pPr>
+      <w:rPr>
+        <w:rFonts w:ascii="Wingdings" w:hAnsi="Wingdings" w:hint="default"/>
+      </w:rPr>
+    </w:lvl>
+  </w:abstractNum>
+  <w:abstractNum w:abstractNumId="8" w15:restartNumberingAfterBreak="0">
+    <w:nsid w:val="40107057"/>
+    <w:multiLevelType w:val="hybridMultilevel"/>
+    <w:tmpl w:val="983CDF96"/>
+    <w:lvl w:ilvl="0" w:tplc="69CAE450">
+      <w:start w:val="6"/>
+      <w:numFmt w:val="bullet"/>
+      <w:lvlText w:val="-"/>
+      <w:lvlJc w:val="left"/>
+      <w:pPr>
+        <w:ind w:left="720" w:hanging="360"/>
+      </w:pPr>
+      <w:rPr>
+        <w:rFonts w:ascii="Calibri" w:eastAsiaTheme="minorHAnsi" w:hAnsi="Calibri" w:cs="Calibri" w:hint="default"/>
+      </w:rPr>
+    </w:lvl>
+    <w:lvl w:ilvl="1" w:tplc="100C0003" w:tentative="1">
+      <w:start w:val="1"/>
+      <w:numFmt w:val="bullet"/>
+      <w:lvlText w:val="o"/>
+      <w:lvlJc w:val="left"/>
+      <w:pPr>
+        <w:ind w:left="1440" w:hanging="360"/>
+      </w:pPr>
+      <w:rPr>
+        <w:rFonts w:ascii="Courier New" w:hAnsi="Courier New" w:cs="Courier New" w:hint="default"/>
+      </w:rPr>
+    </w:lvl>
+    <w:lvl w:ilvl="2" w:tplc="100C0005" w:tentative="1">
+      <w:start w:val="1"/>
+      <w:numFmt w:val="bullet"/>
+      <w:lvlText w:val=""/>
+      <w:lvlJc w:val="left"/>
+      <w:pPr>
+        <w:ind w:left="2160" w:hanging="360"/>
+      </w:pPr>
+      <w:rPr>
+        <w:rFonts w:ascii="Wingdings" w:hAnsi="Wingdings" w:hint="default"/>
+      </w:rPr>
+    </w:lvl>
+    <w:lvl w:ilvl="3" w:tplc="100C0001" w:tentative="1">
+      <w:start w:val="1"/>
+      <w:numFmt w:val="bullet"/>
+      <w:lvlText w:val=""/>
+      <w:lvlJc w:val="left"/>
+      <w:pPr>
+        <w:ind w:left="2880" w:hanging="360"/>
+      </w:pPr>
+      <w:rPr>
+        <w:rFonts w:ascii="Symbol" w:hAnsi="Symbol" w:hint="default"/>
+      </w:rPr>
+    </w:lvl>
+    <w:lvl w:ilvl="4" w:tplc="100C0003" w:tentative="1">
+      <w:start w:val="1"/>
+      <w:numFmt w:val="bullet"/>
+      <w:lvlText w:val="o"/>
+      <w:lvlJc w:val="left"/>
+      <w:pPr>
+        <w:ind w:left="3600" w:hanging="360"/>
+      </w:pPr>
+      <w:rPr>
+        <w:rFonts w:ascii="Courier New" w:hAnsi="Courier New" w:cs="Courier New" w:hint="default"/>
+      </w:rPr>
+    </w:lvl>
+    <w:lvl w:ilvl="5" w:tplc="100C0005" w:tentative="1">
+      <w:start w:val="1"/>
+      <w:numFmt w:val="bullet"/>
+      <w:lvlText w:val=""/>
+      <w:lvlJc w:val="left"/>
+      <w:pPr>
+        <w:ind w:left="4320" w:hanging="360"/>
+      </w:pPr>
+      <w:rPr>
+        <w:rFonts w:ascii="Wingdings" w:hAnsi="Wingdings" w:hint="default"/>
+      </w:rPr>
+    </w:lvl>
+    <w:lvl w:ilvl="6" w:tplc="100C0001" w:tentative="1">
+      <w:start w:val="1"/>
+      <w:numFmt w:val="bullet"/>
+      <w:lvlText w:val=""/>
+      <w:lvlJc w:val="left"/>
+      <w:pPr>
+        <w:ind w:left="5040" w:hanging="360"/>
+      </w:pPr>
+      <w:rPr>
+        <w:rFonts w:ascii="Symbol" w:hAnsi="Symbol" w:hint="default"/>
+      </w:rPr>
+    </w:lvl>
+    <w:lvl w:ilvl="7" w:tplc="100C0003" w:tentative="1">
+      <w:start w:val="1"/>
+      <w:numFmt w:val="bullet"/>
+      <w:lvlText w:val="o"/>
+      <w:lvlJc w:val="left"/>
+      <w:pPr>
+        <w:ind w:left="5760" w:hanging="360"/>
+      </w:pPr>
+      <w:rPr>
+        <w:rFonts w:ascii="Courier New" w:hAnsi="Courier New" w:cs="Courier New" w:hint="default"/>
+      </w:rPr>
+    </w:lvl>
+    <w:lvl w:ilvl="8" w:tplc="100C0005" w:tentative="1">
+      <w:start w:val="1"/>
+      <w:numFmt w:val="bullet"/>
+      <w:lvlText w:val=""/>
+      <w:lvlJc w:val="left"/>
+      <w:pPr>
+        <w:ind w:left="6480" w:hanging="360"/>
+      </w:pPr>
+      <w:rPr>
+        <w:rFonts w:ascii="Wingdings" w:hAnsi="Wingdings" w:hint="default"/>
+      </w:rPr>
+    </w:lvl>
+  </w:abstractNum>
+  <w:abstractNum w:abstractNumId="9" w15:restartNumberingAfterBreak="0">
+    <w:nsid w:val="40165FB5"/>
+    <w:multiLevelType w:val="hybridMultilevel"/>
+    <w:tmpl w:val="C816A52C"/>
+    <w:lvl w:ilvl="0" w:tplc="100C0001">
+      <w:start w:val="1"/>
+      <w:numFmt w:val="bullet"/>
+      <w:lvlText w:val=""/>
+      <w:lvlJc w:val="left"/>
+      <w:pPr>
+        <w:ind w:left="720" w:hanging="360"/>
+      </w:pPr>
+      <w:rPr>
+        <w:rFonts w:ascii="Symbol" w:hAnsi="Symbol" w:hint="default"/>
+      </w:rPr>
+    </w:lvl>
+    <w:lvl w:ilvl="1" w:tplc="100C0003" w:tentative="1">
+      <w:start w:val="1"/>
+      <w:numFmt w:val="bullet"/>
+      <w:lvlText w:val="o"/>
+      <w:lvlJc w:val="left"/>
+      <w:pPr>
+        <w:ind w:left="1440" w:hanging="360"/>
+      </w:pPr>
+      <w:rPr>
+        <w:rFonts w:ascii="Courier New" w:hAnsi="Courier New" w:cs="Courier New" w:hint="default"/>
+      </w:rPr>
+    </w:lvl>
+    <w:lvl w:ilvl="2" w:tplc="100C0005" w:tentative="1">
+      <w:start w:val="1"/>
+      <w:numFmt w:val="bullet"/>
+      <w:lvlText w:val=""/>
+      <w:lvlJc w:val="left"/>
+      <w:pPr>
+        <w:ind w:left="2160" w:hanging="360"/>
+      </w:pPr>
+      <w:rPr>
+        <w:rFonts w:ascii="Wingdings" w:hAnsi="Wingdings" w:hint="default"/>
+      </w:rPr>
+    </w:lvl>
+    <w:lvl w:ilvl="3" w:tplc="100C0001" w:tentative="1">
+      <w:start w:val="1"/>
+      <w:numFmt w:val="bullet"/>
+      <w:lvlText w:val=""/>
+      <w:lvlJc w:val="left"/>
+      <w:pPr>
+        <w:ind w:left="2880" w:hanging="360"/>
+      </w:pPr>
+      <w:rPr>
+        <w:rFonts w:ascii="Symbol" w:hAnsi="Symbol" w:hint="default"/>
+      </w:rPr>
+    </w:lvl>
+    <w:lvl w:ilvl="4" w:tplc="100C0003" w:tentative="1">
+      <w:start w:val="1"/>
+      <w:numFmt w:val="bullet"/>
+      <w:lvlText w:val="o"/>
+      <w:lvlJc w:val="left"/>
+      <w:pPr>
+        <w:ind w:left="3600" w:hanging="360"/>
+      </w:pPr>
+      <w:rPr>
+        <w:rFonts w:ascii="Courier New" w:hAnsi="Courier New" w:cs="Courier New" w:hint="default"/>
+      </w:rPr>
+    </w:lvl>
+    <w:lvl w:ilvl="5" w:tplc="100C0005" w:tentative="1">
+      <w:start w:val="1"/>
+      <w:numFmt w:val="bullet"/>
+      <w:lvlText w:val=""/>
+      <w:lvlJc w:val="left"/>
+      <w:pPr>
+        <w:ind w:left="4320" w:hanging="360"/>
+      </w:pPr>
+      <w:rPr>
+        <w:rFonts w:ascii="Wingdings" w:hAnsi="Wingdings" w:hint="default"/>
+      </w:rPr>
+    </w:lvl>
+    <w:lvl w:ilvl="6" w:tplc="100C0001" w:tentative="1">
+      <w:start w:val="1"/>
+      <w:numFmt w:val="bullet"/>
+      <w:lvlText w:val=""/>
+      <w:lvlJc w:val="left"/>
+      <w:pPr>
+        <w:ind w:left="5040" w:hanging="360"/>
+      </w:pPr>
+      <w:rPr>
+        <w:rFonts w:ascii="Symbol" w:hAnsi="Symbol" w:hint="default"/>
+      </w:rPr>
+    </w:lvl>
+    <w:lvl w:ilvl="7" w:tplc="100C0003" w:tentative="1">
+      <w:start w:val="1"/>
+      <w:numFmt w:val="bullet"/>
+      <w:lvlText w:val="o"/>
+      <w:lvlJc w:val="left"/>
+      <w:pPr>
+        <w:ind w:left="5760" w:hanging="360"/>
+      </w:pPr>
+      <w:rPr>
+        <w:rFonts w:ascii="Courier New" w:hAnsi="Courier New" w:cs="Courier New" w:hint="default"/>
+      </w:rPr>
+    </w:lvl>
+    <w:lvl w:ilvl="8" w:tplc="100C0005" w:tentative="1">
+      <w:start w:val="1"/>
+      <w:numFmt w:val="bullet"/>
+      <w:lvlText w:val=""/>
+      <w:lvlJc w:val="left"/>
+      <w:pPr>
+        <w:ind w:left="6480" w:hanging="360"/>
+      </w:pPr>
+      <w:rPr>
+        <w:rFonts w:ascii="Wingdings" w:hAnsi="Wingdings" w:hint="default"/>
+      </w:rPr>
+    </w:lvl>
+  </w:abstractNum>
+  <w:abstractNum w:abstractNumId="10" w15:restartNumberingAfterBreak="0">
     <w:nsid w:val="408C02FF"/>
     <w:multiLevelType w:val="hybridMultilevel"/>
     <w:tmpl w:val="1C925AC4"/>
@@ -7074,7 +8812,7 @@
       </w:rPr>
     </w:lvl>
   </w:abstractNum>
-  <w:abstractNum w:abstractNumId="5" w15:restartNumberingAfterBreak="0">
+  <w:abstractNum w:abstractNumId="11" w15:restartNumberingAfterBreak="0">
     <w:nsid w:val="42F31DAB"/>
     <w:multiLevelType w:val="hybridMultilevel"/>
     <w:tmpl w:val="A46C5D1C"/>
@@ -7214,7 +8952,7 @@
       </w:rPr>
     </w:lvl>
   </w:abstractNum>
-  <w:abstractNum w:abstractNumId="6" w15:restartNumberingAfterBreak="0">
+  <w:abstractNum w:abstractNumId="12" w15:restartNumberingAfterBreak="0">
     <w:nsid w:val="47030AF0"/>
     <w:multiLevelType w:val="hybridMultilevel"/>
     <w:tmpl w:val="27E4A63E"/>
@@ -7326,7 +9064,123 @@
       </w:rPr>
     </w:lvl>
   </w:abstractNum>
-  <w:abstractNum w:abstractNumId="7" w15:restartNumberingAfterBreak="0">
+  <w:abstractNum w:abstractNumId="13" w15:restartNumberingAfterBreak="0">
+    <w:nsid w:val="4E5B4EB0"/>
+    <w:multiLevelType w:val="multilevel"/>
+    <w:tmpl w:val="7C621DEC"/>
+    <w:lvl w:ilvl="0">
+      <w:start w:val="1"/>
+      <w:numFmt w:val="decimal"/>
+      <w:lvlText w:val="%1."/>
+      <w:lvlJc w:val="left"/>
+      <w:pPr>
+        <w:tabs>
+          <w:tab w:val="num" w:pos="720"/>
+        </w:tabs>
+        <w:ind w:left="720" w:hanging="360"/>
+      </w:pPr>
+    </w:lvl>
+    <w:lvl w:ilvl="1">
+      <w:start w:val="1"/>
+      <w:numFmt w:val="bullet"/>
+      <w:lvlText w:val="-"/>
+      <w:lvlJc w:val="left"/>
+      <w:pPr>
+        <w:tabs>
+          <w:tab w:val="num" w:pos="1440"/>
+        </w:tabs>
+        <w:ind w:left="1440" w:hanging="360"/>
+      </w:pPr>
+      <w:rPr>
+        <w:rFonts w:ascii="Arial" w:eastAsia="Times New Roman" w:hAnsi="Arial" w:cs="Arial" w:hint="default"/>
+      </w:rPr>
+    </w:lvl>
+    <w:lvl w:ilvl="2" w:tentative="1">
+      <w:start w:val="1"/>
+      <w:numFmt w:val="decimal"/>
+      <w:lvlText w:val="%3."/>
+      <w:lvlJc w:val="left"/>
+      <w:pPr>
+        <w:tabs>
+          <w:tab w:val="num" w:pos="2160"/>
+        </w:tabs>
+        <w:ind w:left="2160" w:hanging="360"/>
+      </w:pPr>
+    </w:lvl>
+    <w:lvl w:ilvl="3" w:tentative="1">
+      <w:start w:val="1"/>
+      <w:numFmt w:val="decimal"/>
+      <w:lvlText w:val="%4."/>
+      <w:lvlJc w:val="left"/>
+      <w:pPr>
+        <w:tabs>
+          <w:tab w:val="num" w:pos="2880"/>
+        </w:tabs>
+        <w:ind w:left="2880" w:hanging="360"/>
+      </w:pPr>
+    </w:lvl>
+    <w:lvl w:ilvl="4" w:tentative="1">
+      <w:start w:val="1"/>
+      <w:numFmt w:val="decimal"/>
+      <w:lvlText w:val="%5."/>
+      <w:lvlJc w:val="left"/>
+      <w:pPr>
+        <w:tabs>
+          <w:tab w:val="num" w:pos="3600"/>
+        </w:tabs>
+        <w:ind w:left="3600" w:hanging="360"/>
+      </w:pPr>
+    </w:lvl>
+    <w:lvl w:ilvl="5" w:tentative="1">
+      <w:start w:val="1"/>
+      <w:numFmt w:val="decimal"/>
+      <w:lvlText w:val="%6."/>
+      <w:lvlJc w:val="left"/>
+      <w:pPr>
+        <w:tabs>
+          <w:tab w:val="num" w:pos="4320"/>
+        </w:tabs>
+        <w:ind w:left="4320" w:hanging="360"/>
+      </w:pPr>
+    </w:lvl>
+    <w:lvl w:ilvl="6" w:tentative="1">
+      <w:start w:val="1"/>
+      <w:numFmt w:val="decimal"/>
+      <w:lvlText w:val="%7."/>
+      <w:lvlJc w:val="left"/>
+      <w:pPr>
+        <w:tabs>
+          <w:tab w:val="num" w:pos="5040"/>
+        </w:tabs>
+        <w:ind w:left="5040" w:hanging="360"/>
+      </w:pPr>
+    </w:lvl>
+    <w:lvl w:ilvl="7" w:tentative="1">
+      <w:start w:val="1"/>
+      <w:numFmt w:val="decimal"/>
+      <w:lvlText w:val="%8."/>
+      <w:lvlJc w:val="left"/>
+      <w:pPr>
+        <w:tabs>
+          <w:tab w:val="num" w:pos="5760"/>
+        </w:tabs>
+        <w:ind w:left="5760" w:hanging="360"/>
+      </w:pPr>
+    </w:lvl>
+    <w:lvl w:ilvl="8" w:tentative="1">
+      <w:start w:val="1"/>
+      <w:numFmt w:val="decimal"/>
+      <w:lvlText w:val="%9."/>
+      <w:lvlJc w:val="left"/>
+      <w:pPr>
+        <w:tabs>
+          <w:tab w:val="num" w:pos="6480"/>
+        </w:tabs>
+        <w:ind w:left="6480" w:hanging="360"/>
+      </w:pPr>
+    </w:lvl>
+  </w:abstractNum>
+  <w:abstractNum w:abstractNumId="14" w15:restartNumberingAfterBreak="0">
     <w:nsid w:val="5082572C"/>
     <w:multiLevelType w:val="hybridMultilevel"/>
     <w:tmpl w:val="ED4ACFA4"/>
@@ -7466,7 +9320,120 @@
       </w:rPr>
     </w:lvl>
   </w:abstractNum>
-  <w:abstractNum w:abstractNumId="8" w15:restartNumberingAfterBreak="0">
+  <w:abstractNum w:abstractNumId="15" w15:restartNumberingAfterBreak="0">
+    <w:nsid w:val="516B4868"/>
+    <w:multiLevelType w:val="multilevel"/>
+    <w:tmpl w:val="005630CA"/>
+    <w:lvl w:ilvl="0">
+      <w:start w:val="1"/>
+      <w:numFmt w:val="decimal"/>
+      <w:lvlText w:val="%1"/>
+      <w:lvlJc w:val="left"/>
+      <w:pPr>
+        <w:ind w:left="390" w:hanging="390"/>
+      </w:pPr>
+      <w:rPr>
+        <w:rFonts w:hint="default"/>
+      </w:rPr>
+    </w:lvl>
+    <w:lvl w:ilvl="1">
+      <w:start w:val="1"/>
+      <w:numFmt w:val="decimal"/>
+      <w:lvlText w:val="%1.%2"/>
+      <w:lvlJc w:val="left"/>
+      <w:pPr>
+        <w:ind w:left="1098" w:hanging="390"/>
+      </w:pPr>
+      <w:rPr>
+        <w:rFonts w:hint="default"/>
+      </w:rPr>
+    </w:lvl>
+    <w:lvl w:ilvl="2">
+      <w:start w:val="1"/>
+      <w:numFmt w:val="decimal"/>
+      <w:lvlText w:val="%1.%2.%3"/>
+      <w:lvlJc w:val="left"/>
+      <w:pPr>
+        <w:ind w:left="2136" w:hanging="720"/>
+      </w:pPr>
+      <w:rPr>
+        <w:rFonts w:hint="default"/>
+      </w:rPr>
+    </w:lvl>
+    <w:lvl w:ilvl="3">
+      <w:start w:val="1"/>
+      <w:numFmt w:val="decimal"/>
+      <w:lvlText w:val="%1.%2.%3.%4"/>
+      <w:lvlJc w:val="left"/>
+      <w:pPr>
+        <w:ind w:left="2844" w:hanging="720"/>
+      </w:pPr>
+      <w:rPr>
+        <w:rFonts w:hint="default"/>
+      </w:rPr>
+    </w:lvl>
+    <w:lvl w:ilvl="4">
+      <w:start w:val="1"/>
+      <w:numFmt w:val="decimal"/>
+      <w:lvlText w:val="%1.%2.%3.%4.%5"/>
+      <w:lvlJc w:val="left"/>
+      <w:pPr>
+        <w:ind w:left="3912" w:hanging="1080"/>
+      </w:pPr>
+      <w:rPr>
+        <w:rFonts w:hint="default"/>
+      </w:rPr>
+    </w:lvl>
+    <w:lvl w:ilvl="5">
+      <w:start w:val="1"/>
+      <w:numFmt w:val="decimal"/>
+      <w:lvlText w:val="%1.%2.%3.%4.%5.%6"/>
+      <w:lvlJc w:val="left"/>
+      <w:pPr>
+        <w:ind w:left="4620" w:hanging="1080"/>
+      </w:pPr>
+      <w:rPr>
+        <w:rFonts w:hint="default"/>
+      </w:rPr>
+    </w:lvl>
+    <w:lvl w:ilvl="6">
+      <w:start w:val="1"/>
+      <w:numFmt w:val="decimal"/>
+      <w:lvlText w:val="%1.%2.%3.%4.%5.%6.%7"/>
+      <w:lvlJc w:val="left"/>
+      <w:pPr>
+        <w:ind w:left="5688" w:hanging="1440"/>
+      </w:pPr>
+      <w:rPr>
+        <w:rFonts w:hint="default"/>
+      </w:rPr>
+    </w:lvl>
+    <w:lvl w:ilvl="7">
+      <w:start w:val="1"/>
+      <w:numFmt w:val="decimal"/>
+      <w:lvlText w:val="%1.%2.%3.%4.%5.%6.%7.%8"/>
+      <w:lvlJc w:val="left"/>
+      <w:pPr>
+        <w:ind w:left="6396" w:hanging="1440"/>
+      </w:pPr>
+      <w:rPr>
+        <w:rFonts w:hint="default"/>
+      </w:rPr>
+    </w:lvl>
+    <w:lvl w:ilvl="8">
+      <w:start w:val="1"/>
+      <w:numFmt w:val="decimal"/>
+      <w:lvlText w:val="%1.%2.%3.%4.%5.%6.%7.%8.%9"/>
+      <w:lvlJc w:val="left"/>
+      <w:pPr>
+        <w:ind w:left="7104" w:hanging="1440"/>
+      </w:pPr>
+      <w:rPr>
+        <w:rFonts w:hint="default"/>
+      </w:rPr>
+    </w:lvl>
+  </w:abstractNum>
+  <w:abstractNum w:abstractNumId="16" w15:restartNumberingAfterBreak="0">
     <w:nsid w:val="52B247CA"/>
     <w:multiLevelType w:val="hybridMultilevel"/>
     <w:tmpl w:val="B7D4D45A"/>
@@ -7606,7 +9573,7 @@
       </w:rPr>
     </w:lvl>
   </w:abstractNum>
-  <w:abstractNum w:abstractNumId="9" w15:restartNumberingAfterBreak="0">
+  <w:abstractNum w:abstractNumId="17" w15:restartNumberingAfterBreak="0">
     <w:nsid w:val="594C1361"/>
     <w:multiLevelType w:val="hybridMultilevel"/>
     <w:tmpl w:val="5C243628"/>
@@ -7746,7 +9713,120 @@
       </w:rPr>
     </w:lvl>
   </w:abstractNum>
-  <w:abstractNum w:abstractNumId="10" w15:restartNumberingAfterBreak="0">
+  <w:abstractNum w:abstractNumId="18" w15:restartNumberingAfterBreak="0">
+    <w:nsid w:val="695812A7"/>
+    <w:multiLevelType w:val="hybridMultilevel"/>
+    <w:tmpl w:val="97B44376"/>
+    <w:lvl w:ilvl="0" w:tplc="100C0001">
+      <w:start w:val="1"/>
+      <w:numFmt w:val="bullet"/>
+      <w:lvlText w:val=""/>
+      <w:lvlJc w:val="left"/>
+      <w:pPr>
+        <w:ind w:left="720" w:hanging="360"/>
+      </w:pPr>
+      <w:rPr>
+        <w:rFonts w:ascii="Symbol" w:hAnsi="Symbol" w:hint="default"/>
+      </w:rPr>
+    </w:lvl>
+    <w:lvl w:ilvl="1" w:tplc="100C0003" w:tentative="1">
+      <w:start w:val="1"/>
+      <w:numFmt w:val="bullet"/>
+      <w:lvlText w:val="o"/>
+      <w:lvlJc w:val="left"/>
+      <w:pPr>
+        <w:ind w:left="1440" w:hanging="360"/>
+      </w:pPr>
+      <w:rPr>
+        <w:rFonts w:ascii="Courier New" w:hAnsi="Courier New" w:cs="Courier New" w:hint="default"/>
+      </w:rPr>
+    </w:lvl>
+    <w:lvl w:ilvl="2" w:tplc="100C0005" w:tentative="1">
+      <w:start w:val="1"/>
+      <w:numFmt w:val="bullet"/>
+      <w:lvlText w:val=""/>
+      <w:lvlJc w:val="left"/>
+      <w:pPr>
+        <w:ind w:left="2160" w:hanging="360"/>
+      </w:pPr>
+      <w:rPr>
+        <w:rFonts w:ascii="Wingdings" w:hAnsi="Wingdings" w:hint="default"/>
+      </w:rPr>
+    </w:lvl>
+    <w:lvl w:ilvl="3" w:tplc="100C0001" w:tentative="1">
+      <w:start w:val="1"/>
+      <w:numFmt w:val="bullet"/>
+      <w:lvlText w:val=""/>
+      <w:lvlJc w:val="left"/>
+      <w:pPr>
+        <w:ind w:left="2880" w:hanging="360"/>
+      </w:pPr>
+      <w:rPr>
+        <w:rFonts w:ascii="Symbol" w:hAnsi="Symbol" w:hint="default"/>
+      </w:rPr>
+    </w:lvl>
+    <w:lvl w:ilvl="4" w:tplc="100C0003" w:tentative="1">
+      <w:start w:val="1"/>
+      <w:numFmt w:val="bullet"/>
+      <w:lvlText w:val="o"/>
+      <w:lvlJc w:val="left"/>
+      <w:pPr>
+        <w:ind w:left="3600" w:hanging="360"/>
+      </w:pPr>
+      <w:rPr>
+        <w:rFonts w:ascii="Courier New" w:hAnsi="Courier New" w:cs="Courier New" w:hint="default"/>
+      </w:rPr>
+    </w:lvl>
+    <w:lvl w:ilvl="5" w:tplc="100C0005" w:tentative="1">
+      <w:start w:val="1"/>
+      <w:numFmt w:val="bullet"/>
+      <w:lvlText w:val=""/>
+      <w:lvlJc w:val="left"/>
+      <w:pPr>
+        <w:ind w:left="4320" w:hanging="360"/>
+      </w:pPr>
+      <w:rPr>
+        <w:rFonts w:ascii="Wingdings" w:hAnsi="Wingdings" w:hint="default"/>
+      </w:rPr>
+    </w:lvl>
+    <w:lvl w:ilvl="6" w:tplc="100C0001" w:tentative="1">
+      <w:start w:val="1"/>
+      <w:numFmt w:val="bullet"/>
+      <w:lvlText w:val=""/>
+      <w:lvlJc w:val="left"/>
+      <w:pPr>
+        <w:ind w:left="5040" w:hanging="360"/>
+      </w:pPr>
+      <w:rPr>
+        <w:rFonts w:ascii="Symbol" w:hAnsi="Symbol" w:hint="default"/>
+      </w:rPr>
+    </w:lvl>
+    <w:lvl w:ilvl="7" w:tplc="100C0003" w:tentative="1">
+      <w:start w:val="1"/>
+      <w:numFmt w:val="bullet"/>
+      <w:lvlText w:val="o"/>
+      <w:lvlJc w:val="left"/>
+      <w:pPr>
+        <w:ind w:left="5760" w:hanging="360"/>
+      </w:pPr>
+      <w:rPr>
+        <w:rFonts w:ascii="Courier New" w:hAnsi="Courier New" w:cs="Courier New" w:hint="default"/>
+      </w:rPr>
+    </w:lvl>
+    <w:lvl w:ilvl="8" w:tplc="100C0005" w:tentative="1">
+      <w:start w:val="1"/>
+      <w:numFmt w:val="bullet"/>
+      <w:lvlText w:val=""/>
+      <w:lvlJc w:val="left"/>
+      <w:pPr>
+        <w:ind w:left="6480" w:hanging="360"/>
+      </w:pPr>
+      <w:rPr>
+        <w:rFonts w:ascii="Wingdings" w:hAnsi="Wingdings" w:hint="default"/>
+      </w:rPr>
+    </w:lvl>
+  </w:abstractNum>
+  <w:abstractNum w:abstractNumId="19" w15:restartNumberingAfterBreak="0">
     <w:nsid w:val="71E06583"/>
     <w:multiLevelType w:val="hybridMultilevel"/>
     <w:tmpl w:val="26C81FCE"/>
@@ -7886,7 +9966,7 @@
       </w:rPr>
     </w:lvl>
   </w:abstractNum>
-  <w:abstractNum w:abstractNumId="11" w15:restartNumberingAfterBreak="0">
+  <w:abstractNum w:abstractNumId="20" w15:restartNumberingAfterBreak="0">
     <w:nsid w:val="75A3529B"/>
     <w:multiLevelType w:val="hybridMultilevel"/>
     <w:tmpl w:val="819EEA64"/>
@@ -8026,7 +10106,7 @@
       </w:rPr>
     </w:lvl>
   </w:abstractNum>
-  <w:abstractNum w:abstractNumId="12" w15:restartNumberingAfterBreak="0">
+  <w:abstractNum w:abstractNumId="21" w15:restartNumberingAfterBreak="0">
     <w:nsid w:val="7B193736"/>
     <w:multiLevelType w:val="multilevel"/>
     <w:tmpl w:val="3E0A631E"/>
@@ -8148,7 +10228,7 @@
       </w:pPr>
     </w:lvl>
   </w:abstractNum>
-  <w:abstractNum w:abstractNumId="13" w15:restartNumberingAfterBreak="0">
+  <w:abstractNum w:abstractNumId="22" w15:restartNumberingAfterBreak="0">
     <w:nsid w:val="7DD245F2"/>
     <w:multiLevelType w:val="hybridMultilevel"/>
     <w:tmpl w:val="3100450C"/>
@@ -8289,46 +10369,73 @@
     </w:lvl>
   </w:abstractNum>
   <w:num w:numId="1">
+    <w:abstractNumId w:val="21"/>
+  </w:num>
+  <w:num w:numId="2">
+    <w:abstractNumId w:val="1"/>
+  </w:num>
+  <w:num w:numId="3">
+    <w:abstractNumId w:val="3"/>
+  </w:num>
+  <w:num w:numId="4">
+    <w:abstractNumId w:val="20"/>
+  </w:num>
+  <w:num w:numId="5">
+    <w:abstractNumId w:val="16"/>
+  </w:num>
+  <w:num w:numId="6">
+    <w:abstractNumId w:val="5"/>
+  </w:num>
+  <w:num w:numId="7">
+    <w:abstractNumId w:val="17"/>
+  </w:num>
+  <w:num w:numId="8">
+    <w:abstractNumId w:val="22"/>
+  </w:num>
+  <w:num w:numId="9">
+    <w:abstractNumId w:val="2"/>
+  </w:num>
+  <w:num w:numId="10">
+    <w:abstractNumId w:val="10"/>
+  </w:num>
+  <w:num w:numId="11">
+    <w:abstractNumId w:val="14"/>
+  </w:num>
+  <w:num w:numId="12">
+    <w:abstractNumId w:val="11"/>
+  </w:num>
+  <w:num w:numId="13">
+    <w:abstractNumId w:val="19"/>
+  </w:num>
+  <w:num w:numId="14">
     <w:abstractNumId w:val="12"/>
   </w:num>
-  <w:num w:numId="2">
+  <w:num w:numId="15">
+    <w:abstractNumId w:val="8"/>
+  </w:num>
+  <w:num w:numId="16">
+    <w:abstractNumId w:val="15"/>
+  </w:num>
+  <w:num w:numId="17">
+    <w:abstractNumId w:val="4"/>
+  </w:num>
+  <w:num w:numId="18">
     <w:abstractNumId w:val="0"/>
   </w:num>
-  <w:num w:numId="3">
-    <w:abstractNumId w:val="2"/>
+  <w:num w:numId="19">
+    <w:abstractNumId w:val="7"/>
   </w:num>
-  <w:num w:numId="4">
-    <w:abstractNumId w:val="11"/>
+  <w:num w:numId="20">
+    <w:abstractNumId w:val="6"/>
   </w:num>
-  <w:num w:numId="5">
-    <w:abstractNumId w:val="8"/>
+  <w:num w:numId="21">
+    <w:abstractNumId w:val="18"/>
   </w:num>
-  <w:num w:numId="6">
-    <w:abstractNumId w:val="3"/>
-  </w:num>
-  <w:num w:numId="7">
+  <w:num w:numId="22">
     <w:abstractNumId w:val="9"/>
   </w:num>
-  <w:num w:numId="8">
+  <w:num w:numId="23">
     <w:abstractNumId w:val="13"/>
-  </w:num>
-  <w:num w:numId="9">
-    <w:abstractNumId w:val="1"/>
-  </w:num>
-  <w:num w:numId="10">
-    <w:abstractNumId w:val="4"/>
-  </w:num>
-  <w:num w:numId="11">
-    <w:abstractNumId w:val="7"/>
-  </w:num>
-  <w:num w:numId="12">
-    <w:abstractNumId w:val="5"/>
-  </w:num>
-  <w:num w:numId="13">
-    <w:abstractNumId w:val="10"/>
-  </w:num>
-  <w:num w:numId="14">
-    <w:abstractNumId w:val="6"/>
   </w:num>
   <w:numIdMacAtCleanup w:val="13"/>
 </w:numbering>
@@ -8364,6 +10471,7 @@
     <w:lsdException w:name="Hyperlink" w:uiPriority="99"/>
     <w:lsdException w:name="Strong" w:qFormat="1"/>
     <w:lsdException w:name="Emphasis" w:qFormat="1"/>
+    <w:lsdException w:name="Normal (Web)" w:uiPriority="99"/>
     <w:lsdException w:name="Normal Table" w:semiHidden="1" w:unhideWhenUsed="1"/>
     <w:lsdException w:name="Table Simple 1" w:semiHidden="1" w:unhideWhenUsed="1"/>
     <w:lsdException w:name="Table Simple 2" w:semiHidden="1" w:unhideWhenUsed="1"/>
@@ -9027,6 +11135,7 @@
   <w:style w:type="paragraph" w:styleId="NormalWeb">
     <w:name w:val="Normal (Web)"/>
     <w:basedOn w:val="Normal"/>
+    <w:uiPriority w:val="99"/>
     <w:pPr>
       <w:spacing w:before="100" w:beforeAutospacing="1" w:after="100" w:afterAutospacing="1"/>
     </w:pPr>
@@ -9143,6 +11252,51 @@
       <w:sz w:val="16"/>
       <w:szCs w:val="16"/>
       <w:lang w:val="fr-FR" w:eastAsia="fr-FR"/>
+    </w:rPr>
+  </w:style>
+  <w:style w:type="paragraph" w:styleId="Paragraphedeliste">
+    <w:name w:val="List Paragraph"/>
+    <w:basedOn w:val="Normal"/>
+    <w:uiPriority w:val="34"/>
+    <w:qFormat/>
+    <w:rsid w:val="005F2436"/>
+    <w:pPr>
+      <w:spacing w:after="160" w:line="259" w:lineRule="auto"/>
+      <w:ind w:left="720"/>
+      <w:contextualSpacing/>
+    </w:pPr>
+    <w:rPr>
+      <w:rFonts w:asciiTheme="minorHAnsi" w:eastAsiaTheme="minorHAnsi" w:hAnsiTheme="minorHAnsi" w:cstheme="minorBidi"/>
+      <w:sz w:val="22"/>
+      <w:szCs w:val="22"/>
+      <w:lang w:val="fr-CH" w:eastAsia="en-US"/>
+    </w:rPr>
+  </w:style>
+  <w:style w:type="paragraph" w:customStyle="1" w:styleId="TexteTableau">
+    <w:name w:val="TexteTableau"/>
+    <w:basedOn w:val="Corpsdetexte"/>
+    <w:rsid w:val="005F2436"/>
+    <w:pPr>
+      <w:spacing w:before="60" w:after="60"/>
+    </w:pPr>
+    <w:rPr>
+      <w:b w:val="0"/>
+      <w:sz w:val="22"/>
+      <w:szCs w:val="22"/>
+    </w:rPr>
+  </w:style>
+  <w:style w:type="paragraph" w:customStyle="1" w:styleId="western">
+    <w:name w:val="western"/>
+    <w:basedOn w:val="Normal"/>
+    <w:rsid w:val="005F2436"/>
+    <w:pPr>
+      <w:spacing w:before="100" w:beforeAutospacing="1" w:after="119"/>
+    </w:pPr>
+    <w:rPr>
+      <w:rFonts w:cs="Arial"/>
+      <w:sz w:val="22"/>
+      <w:szCs w:val="22"/>
+      <w:lang w:val="en-GB" w:eastAsia="en-GB"/>
     </w:rPr>
   </w:style>
 </w:styles>

</xml_diff>

<commit_message>
Recréation du fichier de réponse
</commit_message>
<xml_diff>
--- a/Documentations/Docuementation.docx
+++ b/Documentations/Docuementation.docx
@@ -228,6 +228,7 @@
           <w:dataBinding w:prefixMappings="xmlns:ns0='http://purl.org/dc/elements/1.1/' xmlns:ns1='http://schemas.openxmlformats.org/package/2006/metadata/core-properties' " w:xpath="/ns1:coreProperties[1]/ns0:creator[1]" w:storeItemID="{6C3C8BC8-F283-45AE-878A-BAB7291924A1}"/>
           <w:text/>
         </w:sdtPr>
+        <w:sdtEndPr/>
         <w:sdtContent>
           <w:r>
             <w:t>Théo Ghielmini</w:t>
@@ -285,7 +286,11 @@
     <w:sdt>
       <w:sdtPr>
         <w:rPr>
-          <w:lang w:val="fr-FR"/>
+          <w:rFonts w:ascii="Arial" w:eastAsia="Times New Roman" w:hAnsi="Arial" w:cs="Times New Roman"/>
+          <w:color w:val="auto"/>
+          <w:sz w:val="24"/>
+          <w:szCs w:val="20"/>
+          <w:lang w:val="fr-FR" w:eastAsia="fr-FR"/>
         </w:rPr>
         <w:id w:val="627044774"/>
         <w:docPartObj>
@@ -295,13 +300,8 @@
       </w:sdtPr>
       <w:sdtEndPr>
         <w:rPr>
-          <w:rFonts w:ascii="Arial" w:eastAsia="Times New Roman" w:hAnsi="Arial" w:cs="Times New Roman"/>
           <w:b/>
           <w:bCs/>
-          <w:color w:val="auto"/>
-          <w:sz w:val="24"/>
-          <w:szCs w:val="20"/>
-          <w:lang w:eastAsia="fr-FR"/>
         </w:rPr>
       </w:sdtEndPr>
       <w:sdtContent>
@@ -2658,17 +2658,8 @@
           <w:iCs/>
           <w:szCs w:val="14"/>
         </w:rPr>
-        <w:t xml:space="preserve">Déployer une machine en </w:t>
-      </w:r>
-      <w:proofErr w:type="spellStart"/>
-      <w:r>
-        <w:rPr>
-          <w:iCs/>
-          <w:szCs w:val="14"/>
-        </w:rPr>
-        <w:t>monocast</w:t>
-      </w:r>
-      <w:proofErr w:type="spellEnd"/>
+        <w:t>Déployer une machine en monocast</w:t>
+      </w:r>
     </w:p>
     <w:p>
       <w:pPr>
@@ -3239,8 +3230,6 @@
           <w:szCs w:val="22"/>
         </w:rPr>
       </w:pPr>
-      <w:bookmarkStart w:id="10" w:name="_GoBack"/>
-      <w:bookmarkEnd w:id="10"/>
       <w:r>
         <w:rPr>
           <w:sz w:val="22"/>
@@ -3262,20 +3251,104 @@
           <w:sz w:val="32"/>
           <w:szCs w:val="32"/>
         </w:rPr>
-        <w:t>2</w:t>
-      </w:r>
-      <w:r>
+        <w:t xml:space="preserve">2 MATÉRIEL ET LOGICIEL À DISPOSITION </w:t>
+      </w:r>
+    </w:p>
+    <w:p>
+      <w:pPr>
+        <w:pStyle w:val="Default"/>
+        <w:spacing w:after="49"/>
+        <w:rPr>
+          <w:sz w:val="22"/>
+          <w:szCs w:val="22"/>
+        </w:rPr>
+      </w:pPr>
+      <w:r>
+        <w:rPr>
+          <w:sz w:val="22"/>
+          <w:szCs w:val="22"/>
+        </w:rPr>
+        <w:t xml:space="preserve"> PC fourni par le CPNV </w:t>
+      </w:r>
+    </w:p>
+    <w:p>
+      <w:pPr>
+        <w:pStyle w:val="Default"/>
+        <w:spacing w:after="49"/>
+        <w:rPr>
+          <w:sz w:val="22"/>
+          <w:szCs w:val="22"/>
+        </w:rPr>
+      </w:pPr>
+      <w:r>
+        <w:rPr>
+          <w:sz w:val="22"/>
+          <w:szCs w:val="22"/>
+        </w:rPr>
+        <w:t xml:space="preserve"> 1 média d’installation et licence pour Windows 2019 serveur </w:t>
+      </w:r>
+    </w:p>
+    <w:p>
+      <w:pPr>
+        <w:pStyle w:val="Default"/>
+        <w:spacing w:after="49"/>
+        <w:rPr>
+          <w:sz w:val="22"/>
+          <w:szCs w:val="22"/>
+        </w:rPr>
+      </w:pPr>
+      <w:r>
+        <w:rPr>
+          <w:sz w:val="22"/>
+          <w:szCs w:val="22"/>
+        </w:rPr>
+        <w:t xml:space="preserve"> 1 média d’installation et licence pour Windows 10 </w:t>
+      </w:r>
+    </w:p>
+    <w:p>
+      <w:pPr>
+        <w:pStyle w:val="Default"/>
+        <w:rPr>
+          <w:sz w:val="22"/>
+          <w:szCs w:val="22"/>
+        </w:rPr>
+      </w:pPr>
+      <w:r>
+        <w:rPr>
+          <w:sz w:val="22"/>
+          <w:szCs w:val="22"/>
+        </w:rPr>
+        <w:t xml:space="preserve"> Logiciel disponible par Microsoft </w:t>
+      </w:r>
+    </w:p>
+    <w:p>
+      <w:pPr>
+        <w:pStyle w:val="Default"/>
+        <w:rPr>
+          <w:sz w:val="22"/>
+          <w:szCs w:val="22"/>
+        </w:rPr>
+      </w:pPr>
+    </w:p>
+    <w:p>
+      <w:pPr>
+        <w:pStyle w:val="Default"/>
         <w:rPr>
           <w:sz w:val="32"/>
           <w:szCs w:val="32"/>
         </w:rPr>
-        <w:t xml:space="preserve"> MATÉRIEL ET LOGICIEL À DISPOSITION </w:t>
+      </w:pPr>
+      <w:r>
+        <w:rPr>
+          <w:sz w:val="32"/>
+          <w:szCs w:val="32"/>
+        </w:rPr>
+        <w:t xml:space="preserve">3 PRÉREQUIS </w:t>
       </w:r>
     </w:p>
     <w:p>
       <w:pPr>
         <w:pStyle w:val="Default"/>
-        <w:spacing w:after="49"/>
         <w:rPr>
           <w:sz w:val="22"/>
           <w:szCs w:val="22"/>
@@ -3286,13 +3359,13 @@
           <w:sz w:val="22"/>
           <w:szCs w:val="22"/>
         </w:rPr>
-        <w:t xml:space="preserve"> PC fourni par le CPNV </w:t>
+        <w:t xml:space="preserve">Être capable d’installer et de configurer : </w:t>
       </w:r>
     </w:p>
     <w:p>
       <w:pPr>
         <w:pStyle w:val="Default"/>
-        <w:spacing w:after="49"/>
+        <w:spacing w:after="46"/>
         <w:rPr>
           <w:sz w:val="22"/>
           <w:szCs w:val="22"/>
@@ -3303,13 +3376,12 @@
           <w:sz w:val="22"/>
           <w:szCs w:val="22"/>
         </w:rPr>
-        <w:t xml:space="preserve"> 1 média d’installation et licence pour Windows 2019 serveur </w:t>
+        <w:t xml:space="preserve"> Un serveur Windows 2019 avec les rôles AD, DNS, DHCP </w:t>
       </w:r>
     </w:p>
     <w:p>
       <w:pPr>
         <w:pStyle w:val="Default"/>
-        <w:spacing w:after="49"/>
         <w:rPr>
           <w:sz w:val="22"/>
           <w:szCs w:val="22"/>
@@ -3320,7 +3392,7 @@
           <w:sz w:val="22"/>
           <w:szCs w:val="22"/>
         </w:rPr>
-        <w:t xml:space="preserve"> 1 média d’installation et licence pour Windows 10 </w:t>
+        <w:t xml:space="preserve"> Un poste client sous Windows </w:t>
       </w:r>
     </w:p>
     <w:p>
@@ -3331,22 +3403,22 @@
           <w:szCs w:val="22"/>
         </w:rPr>
       </w:pPr>
-      <w:r>
+    </w:p>
+    <w:p>
+      <w:pPr>
+        <w:pStyle w:val="Default"/>
         <w:rPr>
           <w:sz w:val="22"/>
           <w:szCs w:val="22"/>
         </w:rPr>
-        <w:t xml:space="preserve"> Logiciel disponible par Microsoft </w:t>
-      </w:r>
-    </w:p>
-    <w:p>
-      <w:pPr>
-        <w:pStyle w:val="Default"/>
+      </w:pPr>
+      <w:r>
         <w:rPr>
           <w:sz w:val="22"/>
           <w:szCs w:val="22"/>
         </w:rPr>
-      </w:pPr>
+        <w:t xml:space="preserve">Connaissance des environnements Microsoft ainsi que du principe des outils de déploiement. </w:t>
+      </w:r>
     </w:p>
     <w:p>
       <w:pPr>
@@ -3361,111 +3433,7 @@
           <w:sz w:val="32"/>
           <w:szCs w:val="32"/>
         </w:rPr>
-        <w:t>3</w:t>
-      </w:r>
-      <w:r>
-        <w:rPr>
-          <w:sz w:val="32"/>
-          <w:szCs w:val="32"/>
-        </w:rPr>
-        <w:t xml:space="preserve"> PRÉREQUIS </w:t>
-      </w:r>
-    </w:p>
-    <w:p>
-      <w:pPr>
-        <w:pStyle w:val="Default"/>
-        <w:rPr>
-          <w:sz w:val="22"/>
-          <w:szCs w:val="22"/>
-        </w:rPr>
-      </w:pPr>
-      <w:r>
-        <w:rPr>
-          <w:sz w:val="22"/>
-          <w:szCs w:val="22"/>
-        </w:rPr>
-        <w:t xml:space="preserve">Être capable d’installer et de configurer : </w:t>
-      </w:r>
-    </w:p>
-    <w:p>
-      <w:pPr>
-        <w:pStyle w:val="Default"/>
-        <w:spacing w:after="46"/>
-        <w:rPr>
-          <w:sz w:val="22"/>
-          <w:szCs w:val="22"/>
-        </w:rPr>
-      </w:pPr>
-      <w:r>
-        <w:rPr>
-          <w:sz w:val="22"/>
-          <w:szCs w:val="22"/>
-        </w:rPr>
-        <w:t xml:space="preserve"> Un serveur Windows 2019 avec les rôles AD, DNS, DHCP </w:t>
-      </w:r>
-    </w:p>
-    <w:p>
-      <w:pPr>
-        <w:pStyle w:val="Default"/>
-        <w:rPr>
-          <w:sz w:val="22"/>
-          <w:szCs w:val="22"/>
-        </w:rPr>
-      </w:pPr>
-      <w:r>
-        <w:rPr>
-          <w:sz w:val="22"/>
-          <w:szCs w:val="22"/>
-        </w:rPr>
-        <w:t xml:space="preserve"> Un poste client sous Windows </w:t>
-      </w:r>
-    </w:p>
-    <w:p>
-      <w:pPr>
-        <w:pStyle w:val="Default"/>
-        <w:rPr>
-          <w:sz w:val="22"/>
-          <w:szCs w:val="22"/>
-        </w:rPr>
-      </w:pPr>
-    </w:p>
-    <w:p>
-      <w:pPr>
-        <w:pStyle w:val="Default"/>
-        <w:rPr>
-          <w:sz w:val="22"/>
-          <w:szCs w:val="22"/>
-        </w:rPr>
-      </w:pPr>
-      <w:r>
-        <w:rPr>
-          <w:sz w:val="22"/>
-          <w:szCs w:val="22"/>
-        </w:rPr>
-        <w:t xml:space="preserve">Connaissance des environnements Microsoft ainsi que du principe des outils de déploiement. </w:t>
-      </w:r>
-    </w:p>
-    <w:p>
-      <w:pPr>
-        <w:pStyle w:val="Default"/>
-        <w:rPr>
-          <w:sz w:val="32"/>
-          <w:szCs w:val="32"/>
-        </w:rPr>
-      </w:pPr>
-      <w:r>
-        <w:rPr>
-          <w:sz w:val="32"/>
-          <w:szCs w:val="32"/>
-        </w:rPr>
-        <w:t>4</w:t>
-      </w:r>
-      <w:r>
-        <w:rPr>
-          <w:sz w:val="32"/>
-          <w:szCs w:val="32"/>
-        </w:rPr>
-        <w:t xml:space="preserve"> DESCRIPTIF DU PROJET </w:t>
+        <w:t xml:space="preserve">4 DESCRIPTIF DU PROJET </w:t>
       </w:r>
     </w:p>
     <w:p>
@@ -3775,30 +3743,31 @@
           <w:sz w:val="22"/>
           <w:szCs w:val="22"/>
         </w:rPr>
-        <w:t>Serveur (</w:t>
-      </w:r>
-      <w:proofErr w:type="gramStart"/>
-      <w:r>
+        <w:t xml:space="preserve">Serveur (Deploy[1]) </w:t>
+      </w:r>
+    </w:p>
+    <w:p>
+      <w:pPr>
+        <w:pStyle w:val="Default"/>
         <w:rPr>
           <w:color w:val="auto"/>
           <w:sz w:val="22"/>
           <w:szCs w:val="22"/>
         </w:rPr>
-        <w:t>Deploy[</w:t>
-      </w:r>
-      <w:proofErr w:type="gramEnd"/>
+      </w:pPr>
       <w:r>
         <w:rPr>
           <w:color w:val="auto"/>
           <w:sz w:val="22"/>
           <w:szCs w:val="22"/>
         </w:rPr>
-        <w:t xml:space="preserve">1]) </w:t>
+        <w:t xml:space="preserve">Windows Server Contrôleur de domaine et AD pour equipe[1].local DHCP → Plage: 10.10.10.100 à 10.10.10.200 DNS → entreprise.ads HostOnly → 10.10.10.5 Windows Assessment and Deployment Kit (ADK) for Windows 10 Installer le rôle WDS Créez et ajoutez les fichiers de réponse pour le boot et l'installation de Windows 10 pour y inclure les éléments suivants: Utilisateur : </w:t>
       </w:r>
     </w:p>
     <w:p>
       <w:pPr>
         <w:pStyle w:val="Default"/>
+        <w:spacing w:after="49"/>
         <w:rPr>
           <w:color w:val="auto"/>
           <w:sz w:val="22"/>
@@ -3811,237 +3780,72 @@
           <w:sz w:val="22"/>
           <w:szCs w:val="22"/>
         </w:rPr>
-        <w:t xml:space="preserve">Windows Server Contrôleur de domaine et AD pour </w:t>
-      </w:r>
-      <w:proofErr w:type="spellStart"/>
-      <w:proofErr w:type="gramStart"/>
-      <w:r>
+        <w:t xml:space="preserve"> login : Test </w:t>
+      </w:r>
+    </w:p>
+    <w:p>
+      <w:pPr>
+        <w:pStyle w:val="Default"/>
+        <w:spacing w:after="49"/>
         <w:rPr>
           <w:color w:val="auto"/>
           <w:sz w:val="22"/>
           <w:szCs w:val="22"/>
         </w:rPr>
-        <w:t>equipe</w:t>
-      </w:r>
-      <w:proofErr w:type="spellEnd"/>
+      </w:pPr>
       <w:r>
         <w:rPr>
           <w:color w:val="auto"/>
           <w:sz w:val="22"/>
           <w:szCs w:val="22"/>
         </w:rPr>
-        <w:t>[</w:t>
-      </w:r>
-      <w:proofErr w:type="gramEnd"/>
-      <w:r>
+        <w:t xml:space="preserve"> Pasword : Pa$$word </w:t>
+      </w:r>
+    </w:p>
+    <w:p>
+      <w:pPr>
+        <w:pStyle w:val="Default"/>
         <w:rPr>
           <w:color w:val="auto"/>
           <w:sz w:val="22"/>
           <w:szCs w:val="22"/>
         </w:rPr>
-        <w:t xml:space="preserve">1].local DHCP → Plage: 10.10.10.100 à 10.10.10.200 DNS → </w:t>
-      </w:r>
-      <w:proofErr w:type="spellStart"/>
+      </w:pPr>
       <w:r>
         <w:rPr>
           <w:color w:val="auto"/>
           <w:sz w:val="22"/>
           <w:szCs w:val="22"/>
         </w:rPr>
-        <w:t>entreprise.ads</w:t>
-      </w:r>
-      <w:proofErr w:type="spellEnd"/>
-      <w:r>
+        <w:t xml:space="preserve"> administrateur local </w:t>
+      </w:r>
+    </w:p>
+    <w:p>
+      <w:pPr>
+        <w:pStyle w:val="Default"/>
         <w:rPr>
           <w:color w:val="auto"/>
           <w:sz w:val="22"/>
           <w:szCs w:val="22"/>
         </w:rPr>
-        <w:t xml:space="preserve"> </w:t>
-      </w:r>
-      <w:proofErr w:type="spellStart"/>
-      <w:r>
+      </w:pPr>
+    </w:p>
+    <w:p>
+      <w:pPr>
+        <w:pStyle w:val="Default"/>
         <w:rPr>
           <w:color w:val="auto"/>
           <w:sz w:val="22"/>
           <w:szCs w:val="22"/>
         </w:rPr>
-        <w:t>HostOnly</w:t>
-      </w:r>
-      <w:proofErr w:type="spellEnd"/>
+      </w:pPr>
       <w:r>
         <w:rPr>
           <w:color w:val="auto"/>
           <w:sz w:val="22"/>
           <w:szCs w:val="22"/>
         </w:rPr>
-        <w:t xml:space="preserve"> → 10.10.10.5 Windows </w:t>
-      </w:r>
-      <w:proofErr w:type="spellStart"/>
-      <w:r>
-        <w:rPr>
-          <w:color w:val="auto"/>
-          <w:sz w:val="22"/>
-          <w:szCs w:val="22"/>
-        </w:rPr>
-        <w:t>Assessment</w:t>
-      </w:r>
-      <w:proofErr w:type="spellEnd"/>
-      <w:r>
-        <w:rPr>
-          <w:color w:val="auto"/>
-          <w:sz w:val="22"/>
-          <w:szCs w:val="22"/>
-        </w:rPr>
-        <w:t xml:space="preserve"> and Deployment Kit (ADK) for Windows 10 Installer le rôle WDS Créez et ajoutez les fichiers de réponse pour le boot et l'installation de Windows 10 pour y inclure les éléments suivants: Utilisateur : </w:t>
-      </w:r>
-    </w:p>
-    <w:p>
-      <w:pPr>
-        <w:pStyle w:val="Default"/>
-        <w:spacing w:after="49"/>
-        <w:rPr>
-          <w:color w:val="auto"/>
-          <w:sz w:val="22"/>
-          <w:szCs w:val="22"/>
-        </w:rPr>
-      </w:pPr>
-      <w:r>
-        <w:rPr>
-          <w:color w:val="auto"/>
-          <w:sz w:val="22"/>
-          <w:szCs w:val="22"/>
-        </w:rPr>
-        <w:t xml:space="preserve"> login : Test </w:t>
-      </w:r>
-    </w:p>
-    <w:p>
-      <w:pPr>
-        <w:pStyle w:val="Default"/>
-        <w:spacing w:after="49"/>
-        <w:rPr>
-          <w:color w:val="auto"/>
-          <w:sz w:val="22"/>
-          <w:szCs w:val="22"/>
-        </w:rPr>
-      </w:pPr>
-      <w:r>
-        <w:rPr>
-          <w:color w:val="auto"/>
-          <w:sz w:val="22"/>
-          <w:szCs w:val="22"/>
-        </w:rPr>
-        <w:t xml:space="preserve"> </w:t>
-      </w:r>
-      <w:proofErr w:type="spellStart"/>
-      <w:r>
-        <w:rPr>
-          <w:color w:val="auto"/>
-          <w:sz w:val="22"/>
-          <w:szCs w:val="22"/>
-        </w:rPr>
-        <w:t>Pasword</w:t>
-      </w:r>
-      <w:proofErr w:type="spellEnd"/>
-      <w:r>
-        <w:rPr>
-          <w:color w:val="auto"/>
-          <w:sz w:val="22"/>
-          <w:szCs w:val="22"/>
-        </w:rPr>
-        <w:t xml:space="preserve"> : Pa$$</w:t>
-      </w:r>
-      <w:proofErr w:type="spellStart"/>
-      <w:r>
-        <w:rPr>
-          <w:color w:val="auto"/>
-          <w:sz w:val="22"/>
-          <w:szCs w:val="22"/>
-        </w:rPr>
-        <w:t>word</w:t>
-      </w:r>
-      <w:proofErr w:type="spellEnd"/>
-      <w:r>
-        <w:rPr>
-          <w:color w:val="auto"/>
-          <w:sz w:val="22"/>
-          <w:szCs w:val="22"/>
-        </w:rPr>
-        <w:t xml:space="preserve"> </w:t>
-      </w:r>
-    </w:p>
-    <w:p>
-      <w:pPr>
-        <w:pStyle w:val="Default"/>
-        <w:rPr>
-          <w:color w:val="auto"/>
-          <w:sz w:val="22"/>
-          <w:szCs w:val="22"/>
-        </w:rPr>
-      </w:pPr>
-      <w:r>
-        <w:rPr>
-          <w:color w:val="auto"/>
-          <w:sz w:val="22"/>
-          <w:szCs w:val="22"/>
-        </w:rPr>
-        <w:t xml:space="preserve"> administrateur local </w:t>
-      </w:r>
-    </w:p>
-    <w:p>
-      <w:pPr>
-        <w:pStyle w:val="Default"/>
-        <w:rPr>
-          <w:color w:val="auto"/>
-          <w:sz w:val="22"/>
-          <w:szCs w:val="22"/>
-        </w:rPr>
-      </w:pPr>
-    </w:p>
-    <w:p>
-      <w:pPr>
-        <w:pStyle w:val="Default"/>
-        <w:rPr>
-          <w:color w:val="auto"/>
-          <w:sz w:val="22"/>
-          <w:szCs w:val="22"/>
-        </w:rPr>
-      </w:pPr>
-      <w:r>
-        <w:rPr>
-          <w:color w:val="auto"/>
-          <w:sz w:val="22"/>
-          <w:szCs w:val="22"/>
-        </w:rPr>
-        <w:t xml:space="preserve">Domaine → </w:t>
-      </w:r>
-      <w:proofErr w:type="spellStart"/>
-      <w:proofErr w:type="gramStart"/>
-      <w:r>
-        <w:rPr>
-          <w:color w:val="auto"/>
-          <w:sz w:val="22"/>
-          <w:szCs w:val="22"/>
-        </w:rPr>
-        <w:t>equipe</w:t>
-      </w:r>
-      <w:proofErr w:type="spellEnd"/>
-      <w:r>
-        <w:rPr>
-          <w:color w:val="auto"/>
-          <w:sz w:val="22"/>
-          <w:szCs w:val="22"/>
-        </w:rPr>
-        <w:t>[</w:t>
-      </w:r>
-      <w:proofErr w:type="gramEnd"/>
-      <w:r>
-        <w:rPr>
-          <w:color w:val="auto"/>
-          <w:sz w:val="22"/>
-          <w:szCs w:val="22"/>
-        </w:rPr>
-        <w:t xml:space="preserve">1].local Clef de produit Windows 10 Localisation → Français suisse (date, clavier…) Configuration d'Internet Explorer ou EDGE: </w:t>
+        <w:t xml:space="preserve">Domaine → equipe[1].local Clef de produit Windows 10 Localisation → Français suisse (date, clavier…) Configuration d'Internet Explorer ou EDGE: </w:t>
       </w:r>
     </w:p>
     <w:p>
@@ -4181,15 +3985,7 @@
           <w:szCs w:val="32"/>
         </w:rPr>
         <w:lastRenderedPageBreak/>
-        <w:t>5</w:t>
-      </w:r>
-      <w:r>
-        <w:rPr>
-          <w:color w:val="auto"/>
-          <w:sz w:val="32"/>
-          <w:szCs w:val="32"/>
-        </w:rPr>
-        <w:t xml:space="preserve"> LIVRABLES </w:t>
+        <w:t xml:space="preserve">5 LIVRABLES </w:t>
       </w:r>
     </w:p>
     <w:p>
@@ -4259,7 +4055,6 @@
           <w:szCs w:val="22"/>
         </w:rPr>
       </w:pPr>
-      <w:proofErr w:type="gramStart"/>
       <w:r>
         <w:rPr>
           <w:rFonts w:ascii="Courier New" w:hAnsi="Courier New" w:cs="Courier New"/>
@@ -4267,31 +4062,40 @@
           <w:sz w:val="22"/>
           <w:szCs w:val="22"/>
         </w:rPr>
-        <w:t>o</w:t>
-      </w:r>
-      <w:proofErr w:type="gramEnd"/>
-      <w:r>
+        <w:t xml:space="preserve">o Création de l’image de base </w:t>
+      </w:r>
+    </w:p>
+    <w:p>
+      <w:pPr>
+        <w:pStyle w:val="Default"/>
+        <w:spacing w:after="17"/>
         <w:rPr>
           <w:rFonts w:ascii="Courier New" w:hAnsi="Courier New" w:cs="Courier New"/>
           <w:color w:val="auto"/>
           <w:sz w:val="22"/>
           <w:szCs w:val="22"/>
         </w:rPr>
-        <w:t xml:space="preserve"> Création de l’image de base </w:t>
-      </w:r>
-    </w:p>
-    <w:p>
-      <w:pPr>
-        <w:pStyle w:val="Default"/>
-        <w:spacing w:after="17"/>
+      </w:pPr>
+      <w:r>
         <w:rPr>
           <w:rFonts w:ascii="Courier New" w:hAnsi="Courier New" w:cs="Courier New"/>
           <w:color w:val="auto"/>
           <w:sz w:val="22"/>
           <w:szCs w:val="22"/>
         </w:rPr>
-      </w:pPr>
-      <w:proofErr w:type="gramStart"/>
+        <w:t xml:space="preserve">o Intégration de nouveaux pilotes </w:t>
+      </w:r>
+    </w:p>
+    <w:p>
+      <w:pPr>
+        <w:pStyle w:val="Default"/>
+        <w:spacing w:after="17"/>
+        <w:rPr>
+          <w:color w:val="auto"/>
+          <w:sz w:val="22"/>
+          <w:szCs w:val="22"/>
+        </w:rPr>
+      </w:pPr>
       <w:r>
         <w:rPr>
           <w:rFonts w:ascii="Courier New" w:hAnsi="Courier New" w:cs="Courier New"/>
@@ -4299,30 +4103,29 @@
           <w:sz w:val="22"/>
           <w:szCs w:val="22"/>
         </w:rPr>
-        <w:t>o</w:t>
-      </w:r>
-      <w:proofErr w:type="gramEnd"/>
-      <w:r>
+        <w:t xml:space="preserve">o </w:t>
+      </w:r>
+      <w:r>
+        <w:rPr>
+          <w:rFonts w:ascii="Arial" w:hAnsi="Arial" w:cs="Arial"/>
+          <w:color w:val="auto"/>
+          <w:sz w:val="22"/>
+          <w:szCs w:val="22"/>
+        </w:rPr>
+        <w:t xml:space="preserve">Intégration d’une application à l’image </w:t>
+      </w:r>
+    </w:p>
+    <w:p>
+      <w:pPr>
+        <w:pStyle w:val="Default"/>
+        <w:spacing w:after="17"/>
         <w:rPr>
           <w:rFonts w:ascii="Courier New" w:hAnsi="Courier New" w:cs="Courier New"/>
           <w:color w:val="auto"/>
           <w:sz w:val="22"/>
           <w:szCs w:val="22"/>
         </w:rPr>
-        <w:t xml:space="preserve"> Intégration de nouveaux pilotes </w:t>
-      </w:r>
-    </w:p>
-    <w:p>
-      <w:pPr>
-        <w:pStyle w:val="Default"/>
-        <w:spacing w:after="17"/>
-        <w:rPr>
-          <w:color w:val="auto"/>
-          <w:sz w:val="22"/>
-          <w:szCs w:val="22"/>
-        </w:rPr>
-      </w:pPr>
-      <w:proofErr w:type="gramStart"/>
+      </w:pPr>
       <w:r>
         <w:rPr>
           <w:rFonts w:ascii="Courier New" w:hAnsi="Courier New" w:cs="Courier New"/>
@@ -4330,18 +4133,49 @@
           <w:sz w:val="22"/>
           <w:szCs w:val="22"/>
         </w:rPr>
-        <w:t>o</w:t>
-      </w:r>
-      <w:proofErr w:type="gramEnd"/>
-      <w:r>
+        <w:t xml:space="preserve">o Paramétrage pour une installation autonome </w:t>
+      </w:r>
+    </w:p>
+    <w:p>
+      <w:pPr>
+        <w:pStyle w:val="Default"/>
         <w:rPr>
           <w:rFonts w:ascii="Courier New" w:hAnsi="Courier New" w:cs="Courier New"/>
           <w:color w:val="auto"/>
           <w:sz w:val="22"/>
           <w:szCs w:val="22"/>
         </w:rPr>
-        <w:t xml:space="preserve"> </w:t>
-      </w:r>
+      </w:pPr>
+      <w:r>
+        <w:rPr>
+          <w:rFonts w:ascii="Courier New" w:hAnsi="Courier New" w:cs="Courier New"/>
+          <w:color w:val="auto"/>
+          <w:sz w:val="22"/>
+          <w:szCs w:val="22"/>
+        </w:rPr>
+        <w:t xml:space="preserve">o Intégration des machines au domaine </w:t>
+      </w:r>
+    </w:p>
+    <w:p>
+      <w:pPr>
+        <w:pStyle w:val="Default"/>
+        <w:rPr>
+          <w:rFonts w:ascii="Courier New" w:hAnsi="Courier New" w:cs="Courier New"/>
+          <w:color w:val="auto"/>
+          <w:sz w:val="22"/>
+          <w:szCs w:val="22"/>
+        </w:rPr>
+      </w:pPr>
+    </w:p>
+    <w:p>
+      <w:pPr>
+        <w:pStyle w:val="Default"/>
+        <w:rPr>
+          <w:color w:val="auto"/>
+          <w:sz w:val="22"/>
+          <w:szCs w:val="22"/>
+        </w:rPr>
+      </w:pPr>
       <w:r>
         <w:rPr>
           <w:rFonts w:ascii="Arial" w:hAnsi="Arial" w:cs="Arial"/>
@@ -4349,90 +4183,16 @@
           <w:sz w:val="22"/>
           <w:szCs w:val="22"/>
         </w:rPr>
-        <w:t xml:space="preserve">Intégration d’une application à l’image </w:t>
+        <w:t xml:space="preserve">Ces listes s’adressent à des administrateurs, il ne s’agit donc pas de procédure pas-à-pas mais de relever les points qu’il faut impérativement configurer pour mettre en place le système en production. </w:t>
       </w:r>
     </w:p>
     <w:p>
       <w:pPr>
         <w:pStyle w:val="Default"/>
-        <w:spacing w:after="17"/>
-        <w:rPr>
-          <w:rFonts w:ascii="Courier New" w:hAnsi="Courier New" w:cs="Courier New"/>
+        <w:rPr>
           <w:color w:val="auto"/>
-          <w:sz w:val="22"/>
-          <w:szCs w:val="22"/>
-        </w:rPr>
-      </w:pPr>
-      <w:proofErr w:type="gramStart"/>
-      <w:r>
-        <w:rPr>
-          <w:rFonts w:ascii="Courier New" w:hAnsi="Courier New" w:cs="Courier New"/>
-          <w:color w:val="auto"/>
-          <w:sz w:val="22"/>
-          <w:szCs w:val="22"/>
-        </w:rPr>
-        <w:t>o</w:t>
-      </w:r>
-      <w:proofErr w:type="gramEnd"/>
-      <w:r>
-        <w:rPr>
-          <w:rFonts w:ascii="Courier New" w:hAnsi="Courier New" w:cs="Courier New"/>
-          <w:color w:val="auto"/>
-          <w:sz w:val="22"/>
-          <w:szCs w:val="22"/>
-        </w:rPr>
-        <w:t xml:space="preserve"> Paramétrage pour une installation autonome </w:t>
-      </w:r>
-    </w:p>
-    <w:p>
-      <w:pPr>
-        <w:pStyle w:val="Default"/>
-        <w:rPr>
-          <w:rFonts w:ascii="Courier New" w:hAnsi="Courier New" w:cs="Courier New"/>
-          <w:color w:val="auto"/>
-          <w:sz w:val="22"/>
-          <w:szCs w:val="22"/>
-        </w:rPr>
-      </w:pPr>
-      <w:proofErr w:type="gramStart"/>
-      <w:r>
-        <w:rPr>
-          <w:rFonts w:ascii="Courier New" w:hAnsi="Courier New" w:cs="Courier New"/>
-          <w:color w:val="auto"/>
-          <w:sz w:val="22"/>
-          <w:szCs w:val="22"/>
-        </w:rPr>
-        <w:t>o</w:t>
-      </w:r>
-      <w:proofErr w:type="gramEnd"/>
-      <w:r>
-        <w:rPr>
-          <w:rFonts w:ascii="Courier New" w:hAnsi="Courier New" w:cs="Courier New"/>
-          <w:color w:val="auto"/>
-          <w:sz w:val="22"/>
-          <w:szCs w:val="22"/>
-        </w:rPr>
-        <w:t xml:space="preserve"> Intégration des machines au domaine </w:t>
-      </w:r>
-    </w:p>
-    <w:p>
-      <w:pPr>
-        <w:pStyle w:val="Default"/>
-        <w:rPr>
-          <w:rFonts w:ascii="Courier New" w:hAnsi="Courier New" w:cs="Courier New"/>
-          <w:color w:val="auto"/>
-          <w:sz w:val="22"/>
-          <w:szCs w:val="22"/>
-        </w:rPr>
-      </w:pPr>
-    </w:p>
-    <w:p>
-      <w:pPr>
-        <w:pStyle w:val="Default"/>
-        <w:rPr>
-          <w:color w:val="auto"/>
-          <w:sz w:val="22"/>
-          <w:szCs w:val="22"/>
+          <w:sz w:val="20"/>
+          <w:szCs w:val="20"/>
         </w:rPr>
       </w:pPr>
       <w:r>
@@ -4442,16 +4202,70 @@
           <w:sz w:val="22"/>
           <w:szCs w:val="22"/>
         </w:rPr>
-        <w:t xml:space="preserve">Ces listes s’adressent à des administrateurs, il ne s’agit donc pas de procédure pas-à-pas mais de relever les points qu’il faut impérativement configurer pour mettre en place le système en production. </w:t>
-      </w:r>
-    </w:p>
-    <w:p>
-      <w:pPr>
-        <w:pStyle w:val="Default"/>
+        <w:t xml:space="preserve">Le déploiement doit être prévu pour être réalisé par des utilisateurs, il faut donc que celui-ci soit le plus « simple » possible. </w:t>
+      </w:r>
+      <w:r>
         <w:rPr>
           <w:color w:val="auto"/>
           <w:sz w:val="20"/>
           <w:szCs w:val="20"/>
+        </w:rPr>
+        <w:t xml:space="preserve">Procédure de qualification : 88600/1/2/3 Informaticien/ne CFC (Ordonnance 2014) Cahier des charges </w:t>
+      </w:r>
+    </w:p>
+    <w:p>
+      <w:pPr>
+        <w:pStyle w:val="Default"/>
+        <w:rPr>
+          <w:color w:val="auto"/>
+          <w:sz w:val="20"/>
+          <w:szCs w:val="20"/>
+        </w:rPr>
+      </w:pPr>
+      <w:r>
+        <w:rPr>
+          <w:color w:val="auto"/>
+          <w:sz w:val="20"/>
+          <w:szCs w:val="20"/>
+        </w:rPr>
+        <w:t xml:space="preserve">Page 5 sur 5 Version 1.0-ordo2k14 (4.12.2017) © I-CQ VD 2017/18 </w:t>
+      </w:r>
+    </w:p>
+    <w:p>
+      <w:pPr>
+        <w:pStyle w:val="Default"/>
+        <w:rPr>
+          <w:color w:val="auto"/>
+        </w:rPr>
+      </w:pPr>
+    </w:p>
+    <w:p>
+      <w:pPr>
+        <w:pStyle w:val="Default"/>
+        <w:pageBreakBefore/>
+        <w:rPr>
+          <w:color w:val="auto"/>
+          <w:sz w:val="32"/>
+          <w:szCs w:val="32"/>
+        </w:rPr>
+      </w:pPr>
+      <w:r>
+        <w:rPr>
+          <w:color w:val="auto"/>
+          <w:sz w:val="32"/>
+          <w:szCs w:val="32"/>
+        </w:rPr>
+        <w:lastRenderedPageBreak/>
+        <w:t xml:space="preserve">6 POINTS TECHNIQUES ÉVALUÉS SPÉCIFIQUES AU PROJET </w:t>
+      </w:r>
+    </w:p>
+    <w:p>
+      <w:pPr>
+        <w:pStyle w:val="Default"/>
+        <w:rPr>
+          <w:color w:val="auto"/>
+          <w:sz w:val="22"/>
+          <w:szCs w:val="22"/>
         </w:rPr>
       </w:pPr>
       <w:r>
@@ -4461,69 +4275,7 @@
           <w:sz w:val="22"/>
           <w:szCs w:val="22"/>
         </w:rPr>
-        <w:t xml:space="preserve">Le déploiement doit être prévu pour être réalisé par des utilisateurs, il faut donc que celui-ci soit le plus « simple » possible. </w:t>
-      </w:r>
-      <w:r>
-        <w:rPr>
-          <w:color w:val="auto"/>
-          <w:sz w:val="20"/>
-          <w:szCs w:val="20"/>
-        </w:rPr>
-        <w:t xml:space="preserve">Procédure de qualification : 88600/1/2/3 Informaticien/ne CFC (Ordonnance 2014) Cahier des charges </w:t>
-      </w:r>
-    </w:p>
-    <w:p>
-      <w:pPr>
-        <w:pStyle w:val="Default"/>
-        <w:rPr>
-          <w:color w:val="auto"/>
-          <w:sz w:val="20"/>
-          <w:szCs w:val="20"/>
-        </w:rPr>
-      </w:pPr>
-      <w:r>
-        <w:rPr>
-          <w:color w:val="auto"/>
-          <w:sz w:val="20"/>
-          <w:szCs w:val="20"/>
-        </w:rPr>
-        <w:t xml:space="preserve">Page 5 sur 5 Version 1.0-ordo2k14 (4.12.2017) © I-CQ VD 2017/18 </w:t>
-      </w:r>
-    </w:p>
-    <w:p>
-      <w:pPr>
-        <w:pStyle w:val="Default"/>
-        <w:rPr>
-          <w:color w:val="auto"/>
-        </w:rPr>
-      </w:pPr>
-    </w:p>
-    <w:p>
-      <w:pPr>
-        <w:pStyle w:val="Default"/>
-        <w:pageBreakBefore/>
-        <w:rPr>
-          <w:color w:val="auto"/>
-          <w:sz w:val="32"/>
-          <w:szCs w:val="32"/>
-        </w:rPr>
-      </w:pPr>
-      <w:r>
-        <w:rPr>
-          <w:color w:val="auto"/>
-          <w:sz w:val="32"/>
-          <w:szCs w:val="32"/>
-        </w:rPr>
-        <w:lastRenderedPageBreak/>
-        <w:t>6</w:t>
-      </w:r>
-      <w:r>
-        <w:rPr>
-          <w:color w:val="auto"/>
-          <w:sz w:val="32"/>
-          <w:szCs w:val="32"/>
-        </w:rPr>
-        <w:t xml:space="preserve"> POINTS TECHNIQUES ÉVALUÉS SPÉCIFIQUES AU PROJET </w:t>
+        <w:t xml:space="preserve">La grille d’évaluation définit les critères généraux selon lesquels le travail du candidat sera évalué (documentation, journal de travail, respect des normes, qualité, …). </w:t>
       </w:r>
     </w:p>
     <w:p>
@@ -4542,70 +4294,62 @@
           <w:sz w:val="22"/>
           <w:szCs w:val="22"/>
         </w:rPr>
-        <w:t xml:space="preserve">La grille d’évaluation définit les critères généraux selon lesquels le travail du candidat sera évalué (documentation, journal de travail, respect des normes, qualité, …). </w:t>
+        <w:t xml:space="preserve">En plus de cela, le travail sera évalué sur les 7 points spécifiques suivants (Point A14 à A20) : </w:t>
       </w:r>
     </w:p>
     <w:p>
       <w:pPr>
         <w:pStyle w:val="Default"/>
-        <w:rPr>
-          <w:color w:val="auto"/>
-          <w:sz w:val="22"/>
-          <w:szCs w:val="22"/>
-        </w:rPr>
-      </w:pPr>
-      <w:r>
+        <w:spacing w:after="14"/>
         <w:rPr>
           <w:rFonts w:ascii="Arial" w:hAnsi="Arial" w:cs="Arial"/>
           <w:color w:val="auto"/>
           <w:sz w:val="22"/>
           <w:szCs w:val="22"/>
         </w:rPr>
-        <w:t xml:space="preserve">En plus de cela, le travail sera évalué sur les 7 points spécifiques suivants (Point A14 à A20) : </w:t>
-      </w:r>
-    </w:p>
-    <w:p>
-      <w:pPr>
-        <w:pStyle w:val="Default"/>
-        <w:spacing w:after="14"/>
+      </w:pPr>
+      <w:r>
         <w:rPr>
           <w:rFonts w:ascii="Arial" w:hAnsi="Arial" w:cs="Arial"/>
           <w:color w:val="auto"/>
           <w:sz w:val="22"/>
           <w:szCs w:val="22"/>
         </w:rPr>
-      </w:pPr>
-      <w:r>
+        <w:t xml:space="preserve">1. La solution est fonctionnelle </w:t>
+      </w:r>
+    </w:p>
+    <w:p>
+      <w:pPr>
+        <w:pStyle w:val="Default"/>
+        <w:spacing w:after="14"/>
         <w:rPr>
           <w:rFonts w:ascii="Arial" w:hAnsi="Arial" w:cs="Arial"/>
           <w:color w:val="auto"/>
           <w:sz w:val="22"/>
           <w:szCs w:val="22"/>
         </w:rPr>
-        <w:t xml:space="preserve">1. La solution est fonctionnelle </w:t>
-      </w:r>
-    </w:p>
-    <w:p>
-      <w:pPr>
-        <w:pStyle w:val="Default"/>
-        <w:spacing w:after="14"/>
+      </w:pPr>
+      <w:r>
         <w:rPr>
           <w:rFonts w:ascii="Arial" w:hAnsi="Arial" w:cs="Arial"/>
           <w:color w:val="auto"/>
           <w:sz w:val="22"/>
           <w:szCs w:val="22"/>
         </w:rPr>
-      </w:pPr>
-      <w:r>
+        <w:t xml:space="preserve">2. Facilité de mise oeuvre </w:t>
+      </w:r>
+    </w:p>
+    <w:p>
+      <w:pPr>
+        <w:pStyle w:val="Default"/>
+        <w:spacing w:after="14"/>
         <w:rPr>
           <w:rFonts w:ascii="Arial" w:hAnsi="Arial" w:cs="Arial"/>
           <w:color w:val="auto"/>
           <w:sz w:val="22"/>
           <w:szCs w:val="22"/>
         </w:rPr>
-        <w:t xml:space="preserve">2. Facilité de mise </w:t>
-      </w:r>
-      <w:proofErr w:type="spellStart"/>
+      </w:pPr>
       <w:r>
         <w:rPr>
           <w:rFonts w:ascii="Arial" w:hAnsi="Arial" w:cs="Arial"/>
@@ -4613,9 +4357,19 @@
           <w:sz w:val="22"/>
           <w:szCs w:val="22"/>
         </w:rPr>
-        <w:t>oeuvre</w:t>
-      </w:r>
-      <w:proofErr w:type="spellEnd"/>
+        <w:t xml:space="preserve">3. Documentation du déploiement et de l’utilisation de la solution </w:t>
+      </w:r>
+    </w:p>
+    <w:p>
+      <w:pPr>
+        <w:pStyle w:val="Default"/>
+        <w:spacing w:after="14"/>
+        <w:rPr>
+          <w:color w:val="auto"/>
+          <w:sz w:val="22"/>
+          <w:szCs w:val="22"/>
+        </w:rPr>
+      </w:pPr>
       <w:r>
         <w:rPr>
           <w:rFonts w:ascii="Arial" w:hAnsi="Arial" w:cs="Arial"/>
@@ -4623,39 +4377,39 @@
           <w:sz w:val="22"/>
           <w:szCs w:val="22"/>
         </w:rPr>
-        <w:t xml:space="preserve"> </w:t>
+        <w:t xml:space="preserve">4. Les solutions proposées peuvent être reproduites (check-list, point clés). </w:t>
       </w:r>
     </w:p>
     <w:p>
       <w:pPr>
         <w:pStyle w:val="Default"/>
         <w:spacing w:after="14"/>
+        <w:rPr>
+          <w:color w:val="auto"/>
+          <w:sz w:val="22"/>
+          <w:szCs w:val="22"/>
+        </w:rPr>
+      </w:pPr>
+      <w:r>
         <w:rPr>
           <w:rFonts w:ascii="Arial" w:hAnsi="Arial" w:cs="Arial"/>
           <w:color w:val="auto"/>
           <w:sz w:val="22"/>
           <w:szCs w:val="22"/>
         </w:rPr>
-      </w:pPr>
-      <w:r>
+        <w:t xml:space="preserve">5. Solution(s) utilisée(s) pour que le déploiement s’effectue avec le minimum d’assistance (fichier de réponse, ajout des postes au domaine). </w:t>
+      </w:r>
+    </w:p>
+    <w:p>
+      <w:pPr>
+        <w:pStyle w:val="Default"/>
+        <w:spacing w:after="14"/>
         <w:rPr>
           <w:rFonts w:ascii="Arial" w:hAnsi="Arial" w:cs="Arial"/>
           <w:color w:val="auto"/>
           <w:sz w:val="22"/>
           <w:szCs w:val="22"/>
         </w:rPr>
-        <w:t xml:space="preserve">3. Documentation du déploiement et de l’utilisation de la solution </w:t>
-      </w:r>
-    </w:p>
-    <w:p>
-      <w:pPr>
-        <w:pStyle w:val="Default"/>
-        <w:spacing w:after="14"/>
-        <w:rPr>
-          <w:color w:val="auto"/>
-          <w:sz w:val="22"/>
-          <w:szCs w:val="22"/>
-        </w:rPr>
       </w:pPr>
       <w:r>
         <w:rPr>
@@ -4664,79 +4418,38 @@
           <w:sz w:val="22"/>
           <w:szCs w:val="22"/>
         </w:rPr>
-        <w:t xml:space="preserve">4. Les solutions proposées peuvent être reproduites (check-list, point clés). </w:t>
+        <w:t xml:space="preserve">6. Remontée d’information sur le déroulement du processus de déploiement </w:t>
       </w:r>
     </w:p>
     <w:p>
       <w:pPr>
         <w:pStyle w:val="Default"/>
-        <w:spacing w:after="14"/>
-        <w:rPr>
-          <w:color w:val="auto"/>
-          <w:sz w:val="22"/>
-          <w:szCs w:val="22"/>
-        </w:rPr>
-      </w:pPr>
-      <w:r>
         <w:rPr>
           <w:rFonts w:ascii="Arial" w:hAnsi="Arial" w:cs="Arial"/>
           <w:color w:val="auto"/>
           <w:sz w:val="22"/>
           <w:szCs w:val="22"/>
         </w:rPr>
-        <w:t xml:space="preserve">5. Solution(s) utilisée(s) pour que le déploiement s’effectue avec le minimum d’assistance (fichier de réponse, ajout des postes au domaine). </w:t>
-      </w:r>
-    </w:p>
-    <w:p>
-      <w:pPr>
-        <w:pStyle w:val="Default"/>
-        <w:spacing w:after="14"/>
+      </w:pPr>
+      <w:r>
         <w:rPr>
           <w:rFonts w:ascii="Arial" w:hAnsi="Arial" w:cs="Arial"/>
           <w:color w:val="auto"/>
           <w:sz w:val="22"/>
           <w:szCs w:val="22"/>
         </w:rPr>
-      </w:pPr>
-      <w:r>
+        <w:t xml:space="preserve">7. Description et qualité des tests effectués (stratégie de test) </w:t>
+      </w:r>
+    </w:p>
+    <w:p>
+      <w:pPr>
+        <w:pStyle w:val="Default"/>
         <w:rPr>
           <w:rFonts w:ascii="Arial" w:hAnsi="Arial" w:cs="Arial"/>
           <w:color w:val="auto"/>
           <w:sz w:val="22"/>
           <w:szCs w:val="22"/>
         </w:rPr>
-        <w:t xml:space="preserve">6. Remontée d’information sur le déroulement du processus de déploiement </w:t>
-      </w:r>
-    </w:p>
-    <w:p>
-      <w:pPr>
-        <w:pStyle w:val="Default"/>
-        <w:rPr>
-          <w:rFonts w:ascii="Arial" w:hAnsi="Arial" w:cs="Arial"/>
-          <w:color w:val="auto"/>
-          <w:sz w:val="22"/>
-          <w:szCs w:val="22"/>
-        </w:rPr>
-      </w:pPr>
-      <w:r>
-        <w:rPr>
-          <w:rFonts w:ascii="Arial" w:hAnsi="Arial" w:cs="Arial"/>
-          <w:color w:val="auto"/>
-          <w:sz w:val="22"/>
-          <w:szCs w:val="22"/>
-        </w:rPr>
-        <w:t xml:space="preserve">7. Description et qualité des tests effectués (stratégie de test) </w:t>
-      </w:r>
-    </w:p>
-    <w:p>
-      <w:pPr>
-        <w:pStyle w:val="Default"/>
-        <w:rPr>
-          <w:rFonts w:ascii="Arial" w:hAnsi="Arial" w:cs="Arial"/>
-          <w:color w:val="auto"/>
-          <w:sz w:val="22"/>
-          <w:szCs w:val="22"/>
-        </w:rPr>
       </w:pPr>
     </w:p>
     <w:p>
@@ -4754,15 +4467,7 @@
           <w:sz w:val="32"/>
           <w:szCs w:val="32"/>
         </w:rPr>
-        <w:t>7</w:t>
-      </w:r>
-      <w:r>
-        <w:rPr>
-          <w:color w:val="auto"/>
-          <w:sz w:val="32"/>
-          <w:szCs w:val="32"/>
-        </w:rPr>
-        <w:t xml:space="preserve"> HORAIRE DE TRAVAIL </w:t>
+        <w:t xml:space="preserve">7 HORAIRE DE TRAVAIL </w:t>
       </w:r>
     </w:p>
     <w:p>
@@ -4810,9 +4515,9 @@
           <w:iCs/>
         </w:rPr>
       </w:pPr>
-      <w:bookmarkStart w:id="11" w:name="_Toc71691012"/>
-      <w:bookmarkStart w:id="12" w:name="_Toc499021838"/>
-      <w:bookmarkStart w:id="13" w:name="_Toc129185467"/>
+      <w:bookmarkStart w:id="10" w:name="_Toc71691012"/>
+      <w:bookmarkStart w:id="11" w:name="_Toc499021838"/>
+      <w:bookmarkStart w:id="12" w:name="_Toc129185467"/>
       <w:r>
         <w:rPr>
           <w:i w:val="0"/>
@@ -4820,9 +4525,9 @@
         </w:rPr>
         <w:t>Stratégie de test</w:t>
       </w:r>
+      <w:bookmarkEnd w:id="10"/>
       <w:bookmarkEnd w:id="11"/>
       <w:bookmarkEnd w:id="12"/>
-      <w:bookmarkEnd w:id="13"/>
     </w:p>
     <w:p/>
     <w:p>
@@ -4841,25 +4546,7 @@
           <w:iCs/>
           <w:szCs w:val="14"/>
         </w:rPr>
-        <w:t xml:space="preserve">Décrire la stratégie globale de </w:t>
-      </w:r>
-      <w:proofErr w:type="gramStart"/>
-      <w:r>
-        <w:rPr>
-          <w:i/>
-          <w:iCs/>
-          <w:szCs w:val="14"/>
-        </w:rPr>
-        <w:t>test:</w:t>
-      </w:r>
-      <w:proofErr w:type="gramEnd"/>
-      <w:r>
-        <w:rPr>
-          <w:i/>
-          <w:iCs/>
-          <w:szCs w:val="14"/>
-        </w:rPr>
-        <w:t xml:space="preserve"> </w:t>
+        <w:t xml:space="preserve">Décrire la stratégie globale de test: </w:t>
       </w:r>
     </w:p>
     <w:p>
@@ -4890,7 +4577,6 @@
           <w:szCs w:val="14"/>
         </w:rPr>
       </w:pPr>
-      <w:proofErr w:type="gramStart"/>
       <w:r>
         <w:rPr>
           <w:i/>
@@ -4905,16 +4591,7 @@
           <w:iCs/>
           <w:szCs w:val="14"/>
         </w:rPr>
-        <w:t>ypes</w:t>
-      </w:r>
-      <w:proofErr w:type="gramEnd"/>
-      <w:r>
-        <w:rPr>
-          <w:i/>
-          <w:iCs/>
-          <w:szCs w:val="14"/>
-        </w:rPr>
-        <w:t xml:space="preserve"> de des tests et ordre dans lequel ils seront effectués.</w:t>
+        <w:t>ypes de des tests et ordre dans lequel ils seront effectués.</w:t>
       </w:r>
     </w:p>
     <w:p>
@@ -4934,7 +4611,6 @@
           <w:szCs w:val="14"/>
         </w:rPr>
       </w:pPr>
-      <w:proofErr w:type="gramStart"/>
       <w:r>
         <w:rPr>
           <w:i/>
@@ -4949,16 +4625,7 @@
           <w:iCs/>
           <w:szCs w:val="14"/>
         </w:rPr>
-        <w:t>es</w:t>
-      </w:r>
-      <w:proofErr w:type="gramEnd"/>
-      <w:r>
-        <w:rPr>
-          <w:i/>
-          <w:iCs/>
-          <w:szCs w:val="14"/>
-        </w:rPr>
-        <w:t xml:space="preserve"> moyens à mettre en œuvre</w:t>
+        <w:t>es moyens à mettre en œuvre</w:t>
       </w:r>
       <w:r>
         <w:rPr>
@@ -4986,7 +4653,6 @@
           <w:szCs w:val="14"/>
         </w:rPr>
       </w:pPr>
-      <w:proofErr w:type="gramStart"/>
       <w:r>
         <w:rPr>
           <w:i/>
@@ -5001,16 +4667,7 @@
           <w:iCs/>
           <w:szCs w:val="14"/>
         </w:rPr>
-        <w:t>ouverture</w:t>
-      </w:r>
-      <w:proofErr w:type="gramEnd"/>
-      <w:r>
-        <w:rPr>
-          <w:i/>
-          <w:iCs/>
-          <w:szCs w:val="14"/>
-        </w:rPr>
-        <w:t xml:space="preserve"> des tests (tests exhaustifs ou non, si non, pourquoi ?)</w:t>
+        <w:t>ouverture des tests (tests exhaustifs ou non, si non, pourquoi ?)</w:t>
       </w:r>
       <w:r>
         <w:rPr>
@@ -5038,7 +4695,6 @@
           <w:szCs w:val="14"/>
         </w:rPr>
       </w:pPr>
-      <w:proofErr w:type="gramStart"/>
       <w:r>
         <w:rPr>
           <w:i/>
@@ -5053,16 +4709,7 @@
           <w:iCs/>
           <w:szCs w:val="14"/>
         </w:rPr>
-        <w:t>onnées</w:t>
-      </w:r>
-      <w:proofErr w:type="gramEnd"/>
-      <w:r>
-        <w:rPr>
-          <w:i/>
-          <w:iCs/>
-          <w:szCs w:val="14"/>
-        </w:rPr>
-        <w:t xml:space="preserve"> de test à prévoir (données réelles ?)</w:t>
+        <w:t>onnées de test à prévoir (données réelles ?)</w:t>
       </w:r>
       <w:r>
         <w:rPr>
@@ -5090,23 +4737,13 @@
           <w:szCs w:val="14"/>
         </w:rPr>
       </w:pPr>
-      <w:proofErr w:type="gramStart"/>
       <w:r>
         <w:rPr>
           <w:i/>
           <w:iCs/>
           <w:szCs w:val="14"/>
         </w:rPr>
-        <w:t>les</w:t>
-      </w:r>
-      <w:proofErr w:type="gramEnd"/>
-      <w:r>
-        <w:rPr>
-          <w:i/>
-          <w:iCs/>
-          <w:szCs w:val="14"/>
-        </w:rPr>
-        <w:t xml:space="preserve"> testeurs extérieurs éventuels.</w:t>
+        <w:t>les testeurs extérieurs éventuels.</w:t>
       </w:r>
     </w:p>
     <w:p>
@@ -5258,40 +4895,6 @@
           <w:tab w:val="clear" w:pos="4536"/>
           <w:tab w:val="clear" w:pos="9072"/>
         </w:tabs>
-        <w:rPr>
-          <w:szCs w:val="14"/>
-        </w:rPr>
-      </w:pPr>
-    </w:p>
-    <w:p>
-      <w:pPr>
-        <w:pStyle w:val="En-tte"/>
-        <w:tabs>
-          <w:tab w:val="clear" w:pos="4536"/>
-          <w:tab w:val="clear" w:pos="9072"/>
-        </w:tabs>
-        <w:rPr>
-          <w:i/>
-          <w:color w:val="FF0000"/>
-          <w:szCs w:val="14"/>
-        </w:rPr>
-      </w:pPr>
-      <w:r>
-        <w:rPr>
-          <w:i/>
-          <w:color w:val="FF0000"/>
-          <w:szCs w:val="14"/>
-        </w:rPr>
-        <w:t>Pas encore terminé</w:t>
-      </w:r>
-    </w:p>
-    <w:p>
-      <w:pPr>
-        <w:pStyle w:val="En-tte"/>
-        <w:tabs>
-          <w:tab w:val="clear" w:pos="4536"/>
-          <w:tab w:val="clear" w:pos="9072"/>
-        </w:tabs>
         <w:ind w:left="708"/>
         <w:rPr>
           <w:szCs w:val="14"/>
@@ -5420,6 +5023,7 @@
           <w:tab w:val="clear" w:pos="4536"/>
           <w:tab w:val="clear" w:pos="9072"/>
         </w:tabs>
+        <w:ind w:left="0"/>
         <w:rPr>
           <w:szCs w:val="14"/>
         </w:rPr>
@@ -5433,18 +5037,14 @@
           <w:tab w:val="clear" w:pos="9072"/>
         </w:tabs>
         <w:rPr>
-          <w:i/>
-          <w:color w:val="FF0000"/>
           <w:szCs w:val="14"/>
         </w:rPr>
       </w:pPr>
       <w:r>
         <w:rPr>
-          <w:i/>
-          <w:color w:val="FF0000"/>
           <w:szCs w:val="14"/>
         </w:rPr>
-        <w:t>Pas encore terminé</w:t>
+        <w:t>Tests du DHCP :</w:t>
       </w:r>
     </w:p>
     <w:p>
@@ -5458,41 +5058,10 @@
           <w:szCs w:val="14"/>
         </w:rPr>
       </w:pPr>
-    </w:p>
-    <w:p>
-      <w:pPr>
-        <w:pStyle w:val="En-tte"/>
-        <w:tabs>
-          <w:tab w:val="clear" w:pos="4536"/>
-          <w:tab w:val="clear" w:pos="9072"/>
-        </w:tabs>
+      <w:r>
         <w:rPr>
           <w:szCs w:val="14"/>
         </w:rPr>
-      </w:pPr>
-      <w:r>
-        <w:rPr>
-          <w:szCs w:val="14"/>
-        </w:rPr>
-        <w:t>Tests du DHCP :</w:t>
-      </w:r>
-    </w:p>
-    <w:p>
-      <w:pPr>
-        <w:pStyle w:val="En-tte"/>
-        <w:tabs>
-          <w:tab w:val="clear" w:pos="4536"/>
-          <w:tab w:val="clear" w:pos="9072"/>
-        </w:tabs>
-        <w:rPr>
-          <w:szCs w:val="14"/>
-        </w:rPr>
-      </w:pPr>
-      <w:r>
-        <w:rPr>
-          <w:szCs w:val="14"/>
-        </w:rPr>
-        <w:lastRenderedPageBreak/>
         <w:t>Pour effectuer les tests concernant le DHCP, il faudra vérifier si :</w:t>
       </w:r>
     </w:p>
@@ -5523,6 +5092,34 @@
           <w:szCs w:val="14"/>
         </w:rPr>
       </w:pPr>
+      <w:r>
+        <w:rPr>
+          <w:szCs w:val="14"/>
+        </w:rPr>
+        <w:t>Un DHCP est installé sur le serveur</w:t>
+      </w:r>
+    </w:p>
+    <w:p>
+      <w:pPr>
+        <w:pStyle w:val="En-tte"/>
+        <w:numPr>
+          <w:ilvl w:val="0"/>
+          <w:numId w:val="14"/>
+        </w:numPr>
+        <w:tabs>
+          <w:tab w:val="clear" w:pos="4536"/>
+          <w:tab w:val="clear" w:pos="9072"/>
+        </w:tabs>
+        <w:rPr>
+          <w:szCs w:val="14"/>
+        </w:rPr>
+      </w:pPr>
+      <w:r>
+        <w:rPr>
+          <w:szCs w:val="14"/>
+        </w:rPr>
+        <w:t>La machine cliente obtient une adresse IP dans le range du DHCP</w:t>
+      </w:r>
     </w:p>
     <w:p>
       <w:pPr>
@@ -5547,10 +5144,10 @@
           <w:rFonts w:cs="Arial"/>
         </w:rPr>
       </w:pPr>
-      <w:bookmarkStart w:id="14" w:name="_Toc25553310"/>
-      <w:bookmarkStart w:id="15" w:name="_Toc71691015"/>
-      <w:bookmarkStart w:id="16" w:name="_Toc499021839"/>
-      <w:bookmarkStart w:id="17" w:name="_Toc129185468"/>
+      <w:bookmarkStart w:id="13" w:name="_Toc25553310"/>
+      <w:bookmarkStart w:id="14" w:name="_Toc71691015"/>
+      <w:bookmarkStart w:id="15" w:name="_Toc499021839"/>
+      <w:bookmarkStart w:id="16" w:name="_Toc129185468"/>
       <w:r>
         <w:rPr>
           <w:rFonts w:cs="Arial"/>
@@ -5563,10 +5160,10 @@
         </w:rPr>
         <w:t>isques techniques</w:t>
       </w:r>
+      <w:bookmarkEnd w:id="13"/>
       <w:bookmarkEnd w:id="14"/>
       <w:bookmarkEnd w:id="15"/>
       <w:bookmarkEnd w:id="16"/>
-      <w:bookmarkEnd w:id="17"/>
     </w:p>
     <w:p>
       <w:pPr>
@@ -5656,25 +5253,7 @@
           <w:iCs/>
           <w:sz w:val="24"/>
         </w:rPr>
-        <w:t xml:space="preserve"> la </w:t>
-      </w:r>
-      <w:proofErr w:type="spellStart"/>
-      <w:r>
-        <w:rPr>
-          <w:rFonts w:ascii="Arial" w:hAnsi="Arial" w:cs="Arial"/>
-          <w:iCs/>
-          <w:sz w:val="24"/>
-        </w:rPr>
-        <w:t>vm</w:t>
-      </w:r>
-      <w:proofErr w:type="spellEnd"/>
-      <w:r>
-        <w:rPr>
-          <w:rFonts w:ascii="Arial" w:hAnsi="Arial" w:cs="Arial"/>
-          <w:iCs/>
-          <w:sz w:val="24"/>
-        </w:rPr>
-        <w:t>)</w:t>
+        <w:t xml:space="preserve"> la vm)</w:t>
       </w:r>
     </w:p>
     <w:p>
@@ -5716,14 +5295,111 @@
     </w:p>
     <w:p>
       <w:pPr>
+        <w:pStyle w:val="Retraitnormal1"/>
+        <w:numPr>
+          <w:ilvl w:val="0"/>
+          <w:numId w:val="0"/>
+        </w:numPr>
+        <w:ind w:left="360" w:hanging="360"/>
+        <w:rPr>
+          <w:rFonts w:ascii="Arial" w:hAnsi="Arial" w:cs="Arial"/>
+          <w:iCs/>
+          <w:sz w:val="24"/>
+        </w:rPr>
+      </w:pPr>
+      <w:r>
+        <w:rPr>
+          <w:rFonts w:ascii="Arial" w:hAnsi="Arial" w:cs="Arial"/>
+          <w:iCs/>
+          <w:sz w:val="24"/>
+        </w:rPr>
+        <w:t>Afin de</w:t>
+      </w:r>
+      <w:r>
+        <w:rPr>
+          <w:rFonts w:ascii="Arial" w:hAnsi="Arial" w:cs="Arial"/>
+          <w:iCs/>
+          <w:sz w:val="24"/>
+        </w:rPr>
+        <w:t xml:space="preserve"> réduire au maximum ces risques j’ai :</w:t>
+      </w:r>
+    </w:p>
+    <w:p>
+      <w:pPr>
+        <w:pStyle w:val="Retraitnormal1"/>
+        <w:numPr>
+          <w:ilvl w:val="0"/>
+          <w:numId w:val="14"/>
+        </w:numPr>
+        <w:rPr>
+          <w:rFonts w:ascii="Arial" w:hAnsi="Arial" w:cs="Arial"/>
+          <w:iCs/>
+          <w:sz w:val="24"/>
+        </w:rPr>
+      </w:pPr>
+      <w:r>
+        <w:rPr>
+          <w:rFonts w:ascii="Arial" w:hAnsi="Arial" w:cs="Arial"/>
+          <w:iCs/>
+          <w:sz w:val="24"/>
+        </w:rPr>
+        <w:t xml:space="preserve">Effectuer des snapshots après chaque installation de service. </w:t>
+      </w:r>
+    </w:p>
+    <w:p>
+      <w:pPr>
+        <w:pStyle w:val="Retraitnormal1"/>
+        <w:numPr>
+          <w:ilvl w:val="0"/>
+          <w:numId w:val="14"/>
+        </w:numPr>
+        <w:rPr>
+          <w:rFonts w:ascii="Arial" w:hAnsi="Arial" w:cs="Arial"/>
+          <w:iCs/>
+          <w:sz w:val="24"/>
+        </w:rPr>
+      </w:pPr>
+      <w:r>
+        <w:rPr>
+          <w:rFonts w:ascii="Arial" w:hAnsi="Arial" w:cs="Arial"/>
+          <w:iCs/>
+          <w:sz w:val="24"/>
+        </w:rPr>
+        <w:t>Effectuer des sauvegardes des VM sur un disque dur externe.</w:t>
+      </w:r>
+    </w:p>
+    <w:p>
+      <w:pPr>
+        <w:pStyle w:val="Retraitnormal1"/>
+        <w:numPr>
+          <w:ilvl w:val="0"/>
+          <w:numId w:val="14"/>
+        </w:numPr>
+        <w:rPr>
+          <w:rFonts w:ascii="Arial" w:hAnsi="Arial" w:cs="Arial"/>
+          <w:iCs/>
+          <w:sz w:val="24"/>
+        </w:rPr>
+      </w:pPr>
+      <w:r>
+        <w:rPr>
+          <w:rFonts w:ascii="Arial" w:hAnsi="Arial" w:cs="Arial"/>
+          <w:iCs/>
+          <w:sz w:val="24"/>
+        </w:rPr>
+        <w:t>Déplacer mes VM sur le disque dur externe afin de ne pas manquer d’espace de stockage.</w:t>
+      </w:r>
+    </w:p>
+    <w:p>
+      <w:pPr>
         <w:pStyle w:val="Titre2"/>
         <w:rPr>
           <w:i w:val="0"/>
           <w:iCs/>
         </w:rPr>
       </w:pPr>
-      <w:bookmarkStart w:id="18" w:name="_Toc499021840"/>
-      <w:bookmarkStart w:id="19" w:name="_Toc129185469"/>
+      <w:bookmarkStart w:id="17" w:name="_Toc499021840"/>
+      <w:bookmarkStart w:id="18" w:name="_Toc129185469"/>
       <w:r>
         <w:rPr>
           <w:i w:val="0"/>
@@ -5731,8 +5407,8 @@
         </w:rPr>
         <w:t>Planification</w:t>
       </w:r>
+      <w:bookmarkEnd w:id="17"/>
       <w:bookmarkEnd w:id="18"/>
-      <w:bookmarkEnd w:id="19"/>
     </w:p>
     <w:p/>
     <w:p>
@@ -5769,7 +5445,27 @@
           <w:szCs w:val="14"/>
           <w:lang w:eastAsia="fr-FR"/>
         </w:rPr>
-        <w:t xml:space="preserve"> se trouve en annexe</w:t>
+        <w:t xml:space="preserve"> se trouve dans les</w:t>
+      </w:r>
+      <w:r>
+        <w:rPr>
+          <w:rFonts w:ascii="Arial" w:hAnsi="Arial"/>
+          <w:iCs/>
+          <w:sz w:val="24"/>
+          <w:szCs w:val="14"/>
+          <w:lang w:eastAsia="fr-FR"/>
+        </w:rPr>
+        <w:t xml:space="preserve"> annexe</w:t>
+      </w:r>
+      <w:r>
+        <w:rPr>
+          <w:rFonts w:ascii="Arial" w:hAnsi="Arial"/>
+          <w:iCs/>
+          <w:sz w:val="24"/>
+          <w:szCs w:val="14"/>
+          <w:lang w:eastAsia="fr-FR"/>
+        </w:rPr>
+        <w:t>s</w:t>
       </w:r>
     </w:p>
     <w:p>
@@ -5780,10 +5476,10 @@
           <w:iCs/>
         </w:rPr>
       </w:pPr>
-      <w:bookmarkStart w:id="20" w:name="_Toc25553314"/>
-      <w:bookmarkStart w:id="21" w:name="_Toc71691019"/>
-      <w:bookmarkStart w:id="22" w:name="_Toc499021841"/>
-      <w:bookmarkStart w:id="23" w:name="_Toc129185470"/>
+      <w:bookmarkStart w:id="19" w:name="_Toc25553314"/>
+      <w:bookmarkStart w:id="20" w:name="_Toc71691019"/>
+      <w:bookmarkStart w:id="21" w:name="_Toc499021841"/>
+      <w:bookmarkStart w:id="22" w:name="_Toc129185470"/>
       <w:r>
         <w:rPr>
           <w:i w:val="0"/>
@@ -5791,10 +5487,10 @@
         </w:rPr>
         <w:t>Dossier de conception</w:t>
       </w:r>
+      <w:bookmarkEnd w:id="19"/>
       <w:bookmarkEnd w:id="20"/>
       <w:bookmarkEnd w:id="21"/>
       <w:bookmarkEnd w:id="22"/>
-      <w:bookmarkEnd w:id="23"/>
     </w:p>
     <w:p>
       <w:pPr>
@@ -5811,398 +5507,30 @@
       </w:pPr>
     </w:p>
     <w:p>
-      <w:pPr>
-        <w:pStyle w:val="Retraitnormal1"/>
-        <w:numPr>
-          <w:ilvl w:val="0"/>
-          <w:numId w:val="0"/>
-        </w:numPr>
-        <w:ind w:left="360"/>
-        <w:rPr>
-          <w:rFonts w:ascii="Arial" w:hAnsi="Arial" w:cs="Arial"/>
-          <w:i/>
-          <w:sz w:val="24"/>
-        </w:rPr>
-      </w:pPr>
-      <w:r>
-        <w:rPr>
-          <w:rFonts w:ascii="Arial" w:hAnsi="Arial" w:cs="Arial"/>
-          <w:i/>
-          <w:sz w:val="24"/>
-        </w:rPr>
-        <w:t xml:space="preserve">Fournir tous </w:t>
-      </w:r>
-      <w:r>
-        <w:rPr>
-          <w:rFonts w:ascii="Arial" w:hAnsi="Arial" w:cs="Arial"/>
-          <w:i/>
-          <w:sz w:val="24"/>
-        </w:rPr>
-        <w:t>les documents</w:t>
-      </w:r>
-      <w:r>
-        <w:rPr>
-          <w:rFonts w:ascii="Arial" w:hAnsi="Arial" w:cs="Arial"/>
-          <w:i/>
-          <w:sz w:val="24"/>
-        </w:rPr>
-        <w:t xml:space="preserve"> de </w:t>
-      </w:r>
-      <w:r>
-        <w:rPr>
-          <w:rFonts w:ascii="Arial" w:hAnsi="Arial" w:cs="Arial"/>
-          <w:i/>
-          <w:sz w:val="24"/>
-        </w:rPr>
-        <w:t>conception :</w:t>
-      </w:r>
-    </w:p>
-    <w:p>
-      <w:pPr>
-        <w:pStyle w:val="Retraitnormal1"/>
-        <w:numPr>
-          <w:ilvl w:val="0"/>
-          <w:numId w:val="0"/>
-        </w:numPr>
-        <w:ind w:left="360"/>
-        <w:rPr>
-          <w:rFonts w:ascii="Arial" w:hAnsi="Arial" w:cs="Arial"/>
-          <w:i/>
-          <w:sz w:val="24"/>
-        </w:rPr>
-      </w:pPr>
-    </w:p>
-    <w:p>
-      <w:pPr>
-        <w:pStyle w:val="Retraitnormal1"/>
-        <w:numPr>
-          <w:ilvl w:val="0"/>
-          <w:numId w:val="9"/>
-        </w:numPr>
-        <w:rPr>
-          <w:rFonts w:ascii="Arial" w:hAnsi="Arial" w:cs="Arial"/>
-          <w:i/>
-          <w:sz w:val="24"/>
-        </w:rPr>
-      </w:pPr>
-      <w:proofErr w:type="gramStart"/>
-      <w:r>
-        <w:rPr>
-          <w:rFonts w:ascii="Arial" w:hAnsi="Arial" w:cs="Arial"/>
-          <w:i/>
-          <w:sz w:val="24"/>
-        </w:rPr>
-        <w:t>le</w:t>
-      </w:r>
-      <w:proofErr w:type="gramEnd"/>
-      <w:r>
-        <w:rPr>
-          <w:rFonts w:ascii="Arial" w:hAnsi="Arial" w:cs="Arial"/>
-          <w:i/>
-          <w:sz w:val="24"/>
-        </w:rPr>
-        <w:t xml:space="preserve"> choix du matériel HW</w:t>
-      </w:r>
-    </w:p>
-    <w:p>
-      <w:pPr>
-        <w:pStyle w:val="Retraitnormal1"/>
-        <w:numPr>
-          <w:ilvl w:val="0"/>
-          <w:numId w:val="9"/>
-        </w:numPr>
-        <w:rPr>
-          <w:rFonts w:ascii="Arial" w:hAnsi="Arial" w:cs="Arial"/>
-          <w:i/>
-          <w:sz w:val="24"/>
-        </w:rPr>
-      </w:pPr>
-      <w:proofErr w:type="gramStart"/>
-      <w:r>
-        <w:rPr>
-          <w:rFonts w:ascii="Arial" w:hAnsi="Arial" w:cs="Arial"/>
-          <w:i/>
-          <w:sz w:val="24"/>
-        </w:rPr>
-        <w:t>le</w:t>
-      </w:r>
-      <w:proofErr w:type="gramEnd"/>
-      <w:r>
-        <w:rPr>
-          <w:rFonts w:ascii="Arial" w:hAnsi="Arial" w:cs="Arial"/>
-          <w:i/>
-          <w:sz w:val="24"/>
-        </w:rPr>
-        <w:t xml:space="preserve"> choix des systèmes d'exploitation pour la réalisation </w:t>
-      </w:r>
-      <w:r>
-        <w:rPr>
-          <w:rFonts w:ascii="Arial" w:hAnsi="Arial" w:cs="Arial"/>
-          <w:i/>
-          <w:sz w:val="24"/>
-          <w:u w:val="single"/>
-        </w:rPr>
-        <w:t>et</w:t>
-      </w:r>
-      <w:r>
-        <w:rPr>
-          <w:rFonts w:ascii="Arial" w:hAnsi="Arial" w:cs="Arial"/>
-          <w:i/>
-          <w:sz w:val="24"/>
-        </w:rPr>
-        <w:t xml:space="preserve"> l'utilisation</w:t>
-      </w:r>
-    </w:p>
-    <w:p>
-      <w:pPr>
-        <w:pStyle w:val="Retraitnormal1"/>
-        <w:numPr>
-          <w:ilvl w:val="0"/>
-          <w:numId w:val="9"/>
-        </w:numPr>
-        <w:rPr>
-          <w:rFonts w:ascii="Arial" w:hAnsi="Arial" w:cs="Arial"/>
-          <w:i/>
-          <w:sz w:val="24"/>
-        </w:rPr>
-      </w:pPr>
-      <w:proofErr w:type="gramStart"/>
-      <w:r>
-        <w:rPr>
-          <w:rFonts w:ascii="Arial" w:hAnsi="Arial" w:cs="Arial"/>
-          <w:i/>
-          <w:sz w:val="24"/>
-        </w:rPr>
-        <w:t>le</w:t>
-      </w:r>
-      <w:proofErr w:type="gramEnd"/>
-      <w:r>
-        <w:rPr>
-          <w:rFonts w:ascii="Arial" w:hAnsi="Arial" w:cs="Arial"/>
-          <w:i/>
-          <w:sz w:val="24"/>
-        </w:rPr>
-        <w:t xml:space="preserve"> choix des outils logiciels pour la réalisation </w:t>
-      </w:r>
-      <w:r>
-        <w:rPr>
-          <w:rFonts w:ascii="Arial" w:hAnsi="Arial" w:cs="Arial"/>
-          <w:i/>
-          <w:sz w:val="24"/>
-          <w:u w:val="single"/>
-        </w:rPr>
-        <w:t>et</w:t>
-      </w:r>
-      <w:r>
-        <w:rPr>
-          <w:rFonts w:ascii="Arial" w:hAnsi="Arial" w:cs="Arial"/>
-          <w:i/>
-          <w:sz w:val="24"/>
-        </w:rPr>
-        <w:t xml:space="preserve"> l'utilisation</w:t>
-      </w:r>
-    </w:p>
-    <w:p>
-      <w:pPr>
-        <w:pStyle w:val="Retraitnormal1"/>
-        <w:numPr>
-          <w:ilvl w:val="0"/>
-          <w:numId w:val="9"/>
-        </w:numPr>
-        <w:rPr>
-          <w:rFonts w:ascii="Arial" w:hAnsi="Arial" w:cs="Arial"/>
-          <w:i/>
-          <w:sz w:val="24"/>
-        </w:rPr>
-      </w:pPr>
-      <w:proofErr w:type="gramStart"/>
-      <w:r>
-        <w:rPr>
-          <w:rFonts w:ascii="Arial" w:hAnsi="Arial" w:cs="Arial"/>
-          <w:i/>
-          <w:sz w:val="24"/>
-        </w:rPr>
-        <w:t>site</w:t>
-      </w:r>
-      <w:proofErr w:type="gramEnd"/>
-      <w:r>
-        <w:rPr>
-          <w:rFonts w:ascii="Arial" w:hAnsi="Arial" w:cs="Arial"/>
-          <w:i/>
-          <w:sz w:val="24"/>
-        </w:rPr>
-        <w:t xml:space="preserve"> web: </w:t>
-      </w:r>
-      <w:r>
-        <w:rPr>
-          <w:rFonts w:ascii="Arial" w:hAnsi="Arial" w:cs="Arial"/>
-          <w:i/>
-          <w:sz w:val="24"/>
-        </w:rPr>
-        <w:t>réaliser les maquettes avec un logiciel, décrire toutes les animations sur papier, définir les mots-clés, choisir une formule d'hébergement, définir la méthode de mise à jour, …</w:t>
-      </w:r>
-    </w:p>
-    <w:p>
-      <w:pPr>
-        <w:pStyle w:val="Retraitnormal1"/>
-        <w:numPr>
-          <w:ilvl w:val="0"/>
-          <w:numId w:val="4"/>
-        </w:numPr>
-        <w:rPr>
-          <w:rFonts w:ascii="Arial" w:hAnsi="Arial" w:cs="Arial"/>
-          <w:i/>
-          <w:sz w:val="24"/>
-        </w:rPr>
-      </w:pPr>
-      <w:proofErr w:type="gramStart"/>
-      <w:r>
-        <w:rPr>
-          <w:rFonts w:ascii="Arial" w:hAnsi="Arial" w:cs="Arial"/>
-          <w:i/>
-          <w:sz w:val="24"/>
-        </w:rPr>
-        <w:t>bases</w:t>
-      </w:r>
-      <w:proofErr w:type="gramEnd"/>
-      <w:r>
-        <w:rPr>
-          <w:rFonts w:ascii="Arial" w:hAnsi="Arial" w:cs="Arial"/>
-          <w:i/>
-          <w:sz w:val="24"/>
-        </w:rPr>
-        <w:t xml:space="preserve"> de données: décrire le modèle relationnel, le contenu détaillé des tables (caractéristiques de chaque champs) et les requêtes.</w:t>
-      </w:r>
-    </w:p>
-    <w:p>
-      <w:pPr>
-        <w:pStyle w:val="Retraitnormal1"/>
-        <w:numPr>
-          <w:ilvl w:val="0"/>
-          <w:numId w:val="4"/>
-        </w:numPr>
-        <w:rPr>
-          <w:rFonts w:ascii="Arial" w:hAnsi="Arial" w:cs="Arial"/>
-          <w:i/>
-          <w:sz w:val="24"/>
-        </w:rPr>
-      </w:pPr>
-      <w:proofErr w:type="gramStart"/>
-      <w:r>
-        <w:rPr>
-          <w:rFonts w:ascii="Arial" w:hAnsi="Arial" w:cs="Arial"/>
-          <w:i/>
-          <w:sz w:val="24"/>
-        </w:rPr>
-        <w:t>programmation</w:t>
-      </w:r>
-      <w:proofErr w:type="gramEnd"/>
-      <w:r>
-        <w:rPr>
-          <w:rFonts w:ascii="Arial" w:hAnsi="Arial" w:cs="Arial"/>
-          <w:i/>
-          <w:sz w:val="24"/>
-        </w:rPr>
-        <w:t xml:space="preserve"> et scripts: organigramme, architecture du programme, découpage modulaire, entrées-sorties des modules, pseudo-code</w:t>
-      </w:r>
-      <w:r>
-        <w:rPr>
-          <w:rFonts w:ascii="Arial" w:hAnsi="Arial" w:cs="Arial"/>
-          <w:i/>
-          <w:sz w:val="24"/>
-        </w:rPr>
-        <w:t xml:space="preserve"> </w:t>
-      </w:r>
-      <w:r>
-        <w:rPr>
-          <w:rFonts w:ascii="Arial" w:hAnsi="Arial" w:cs="Arial"/>
-          <w:i/>
-          <w:sz w:val="24"/>
-        </w:rPr>
-        <w:t>/</w:t>
-      </w:r>
-      <w:r>
-        <w:rPr>
-          <w:rFonts w:ascii="Arial" w:hAnsi="Arial" w:cs="Arial"/>
-          <w:i/>
-          <w:sz w:val="24"/>
-        </w:rPr>
-        <w:t xml:space="preserve"> </w:t>
-      </w:r>
-      <w:r>
-        <w:rPr>
-          <w:rFonts w:ascii="Arial" w:hAnsi="Arial" w:cs="Arial"/>
-          <w:i/>
-          <w:sz w:val="24"/>
-        </w:rPr>
-        <w:t>structogramme…</w:t>
-      </w:r>
-    </w:p>
-    <w:p>
-      <w:pPr>
-        <w:pStyle w:val="Retraitnormal1"/>
-        <w:numPr>
-          <w:ilvl w:val="0"/>
-          <w:numId w:val="0"/>
-        </w:numPr>
-        <w:ind w:left="720"/>
-        <w:rPr>
-          <w:rFonts w:ascii="Arial" w:hAnsi="Arial" w:cs="Arial"/>
-          <w:i/>
-          <w:sz w:val="24"/>
-        </w:rPr>
-      </w:pPr>
-    </w:p>
-    <w:p>
-      <w:pPr>
-        <w:pStyle w:val="Retraitnormal1"/>
-        <w:numPr>
-          <w:ilvl w:val="0"/>
-          <w:numId w:val="0"/>
-        </w:numPr>
-        <w:ind w:left="360"/>
-        <w:rPr>
-          <w:rFonts w:ascii="Arial" w:hAnsi="Arial" w:cs="Arial"/>
-          <w:b/>
-          <w:bCs/>
-          <w:i/>
-          <w:sz w:val="24"/>
-        </w:rPr>
-      </w:pPr>
-      <w:r>
-        <w:rPr>
-          <w:rFonts w:ascii="Arial" w:hAnsi="Arial" w:cs="Arial"/>
-          <w:b/>
-          <w:bCs/>
-          <w:i/>
-          <w:sz w:val="24"/>
-        </w:rPr>
-        <w:t xml:space="preserve">Le </w:t>
-      </w:r>
-      <w:smartTag w:uri="urn:schemas-microsoft-com:office:smarttags" w:element="PersonName">
-        <w:r>
-          <w:rPr>
-            <w:rFonts w:ascii="Arial" w:hAnsi="Arial" w:cs="Arial"/>
-            <w:b/>
-            <w:bCs/>
-            <w:i/>
-            <w:sz w:val="24"/>
-          </w:rPr>
-          <w:t>dos</w:t>
-        </w:r>
-      </w:smartTag>
-      <w:r>
-        <w:rPr>
-          <w:rFonts w:ascii="Arial" w:hAnsi="Arial" w:cs="Arial"/>
-          <w:b/>
-          <w:bCs/>
-          <w:i/>
-          <w:sz w:val="24"/>
-        </w:rPr>
-        <w:t>sier de conception devrait permettre de sous-traiter la réalisation du projet !</w:t>
-      </w:r>
-    </w:p>
-    <w:p/>
+      <w:r>
+        <w:t xml:space="preserve">Pour réaliser ce projet, j’ai utilisé le logiciels VMware Workstation pro 16 et des machines virtuelles. </w:t>
+      </w:r>
+    </w:p>
+    <w:p>
+      <w:r>
+        <w:t>Afin de ne pas gêner le réseau du CPNV avec mon serveur j’</w:t>
+      </w:r>
+      <w:r>
+        <w:t>ai créé un VNnet en Host Only sur VMware.</w:t>
+      </w:r>
+    </w:p>
+    <w:p>
+      <w:r>
+        <w:t xml:space="preserve">Un VMnet (Virtual Machine Network) est un réseau virtuel créer pour rélier différentes machines virtuelles entre elle dans un réseau. </w:t>
+      </w:r>
+    </w:p>
+    <w:p>
+      <w:r>
+        <w:t xml:space="preserve">L’Host Only permet de mettre </w:t>
+      </w:r>
+      <w:bookmarkStart w:id="23" w:name="_GoBack"/>
+      <w:bookmarkEnd w:id="23"/>
+    </w:p>
     <w:p/>
     <w:p>
       <w:pPr>
@@ -6300,21 +5628,12 @@
           <w:iCs/>
         </w:rPr>
       </w:pPr>
-      <w:proofErr w:type="gramStart"/>
       <w:r>
         <w:rPr>
           <w:i/>
           <w:iCs/>
         </w:rPr>
-        <w:t>les</w:t>
-      </w:r>
-      <w:proofErr w:type="gramEnd"/>
-      <w:r>
-        <w:rPr>
-          <w:i/>
-          <w:iCs/>
-        </w:rPr>
-        <w:t xml:space="preserve"> répertoires où le logiciel est installé</w:t>
+        <w:t>les répertoires où le logiciel est installé</w:t>
       </w:r>
     </w:p>
     <w:p>
@@ -6333,21 +5652,12 @@
           <w:iCs/>
         </w:rPr>
       </w:pPr>
-      <w:proofErr w:type="gramStart"/>
       <w:r>
         <w:rPr>
           <w:i/>
           <w:iCs/>
         </w:rPr>
-        <w:t>la</w:t>
-      </w:r>
-      <w:proofErr w:type="gramEnd"/>
-      <w:r>
-        <w:rPr>
-          <w:i/>
-          <w:iCs/>
-        </w:rPr>
-        <w:t xml:space="preserve"> liste de tous les fichiers et une rapide description de leur contenu (des noms qui parlent !)</w:t>
+        <w:t>la liste de tous les fichiers et une rapide description de leur contenu (des noms qui parlent !)</w:t>
       </w:r>
     </w:p>
     <w:p>
@@ -6366,21 +5676,12 @@
           <w:iCs/>
         </w:rPr>
       </w:pPr>
-      <w:proofErr w:type="gramStart"/>
       <w:r>
         <w:rPr>
           <w:i/>
           <w:iCs/>
         </w:rPr>
-        <w:t>les</w:t>
-      </w:r>
-      <w:proofErr w:type="gramEnd"/>
-      <w:r>
-        <w:rPr>
-          <w:i/>
-          <w:iCs/>
-        </w:rPr>
-        <w:t xml:space="preserve"> versions des systèmes d'exploitation et des outils logiciels</w:t>
+        <w:t>les versions des systèmes d'exploitation et des outils logiciels</w:t>
       </w:r>
     </w:p>
     <w:p>
@@ -6399,22 +5700,12 @@
           <w:iCs/>
         </w:rPr>
       </w:pPr>
-      <w:proofErr w:type="gramStart"/>
       <w:r>
         <w:rPr>
           <w:i/>
           <w:iCs/>
         </w:rPr>
-        <w:lastRenderedPageBreak/>
-        <w:t>la</w:t>
-      </w:r>
-      <w:proofErr w:type="gramEnd"/>
-      <w:r>
-        <w:rPr>
-          <w:i/>
-          <w:iCs/>
-        </w:rPr>
-        <w:t xml:space="preserve"> description exacte du matériel</w:t>
+        <w:t>la description exacte du matériel</w:t>
       </w:r>
     </w:p>
     <w:p>
@@ -6433,21 +5724,12 @@
           <w:iCs/>
         </w:rPr>
       </w:pPr>
-      <w:proofErr w:type="gramStart"/>
       <w:r>
         <w:rPr>
           <w:i/>
           <w:iCs/>
         </w:rPr>
-        <w:t>le</w:t>
-      </w:r>
-      <w:proofErr w:type="gramEnd"/>
-      <w:r>
-        <w:rPr>
-          <w:i/>
-          <w:iCs/>
-        </w:rPr>
-        <w:t xml:space="preserve"> numé</w:t>
+        <w:t>le numé</w:t>
       </w:r>
       <w:r>
         <w:rPr>
@@ -6481,21 +5763,12 @@
           <w:u w:val="single"/>
         </w:rPr>
       </w:pPr>
-      <w:proofErr w:type="gramStart"/>
       <w:r>
         <w:rPr>
           <w:i/>
           <w:iCs/>
         </w:rPr>
-        <w:t>programmation</w:t>
-      </w:r>
-      <w:proofErr w:type="gramEnd"/>
-      <w:r>
-        <w:rPr>
-          <w:i/>
-          <w:iCs/>
-        </w:rPr>
-        <w:t xml:space="preserve"> et scripts: librairies externes, dictionnaire des données, reconstruction du logiciel</w:t>
+        <w:t>programmation et scripts: librairies externes, dictionnaire des données, reconstruction du logiciel</w:t>
       </w:r>
       <w:r>
         <w:rPr>
@@ -6598,6 +5871,7 @@
           <w:i w:val="0"/>
           <w:iCs/>
         </w:rPr>
+        <w:lastRenderedPageBreak/>
         <w:t>Description des test</w:t>
       </w:r>
       <w:bookmarkEnd w:id="32"/>
@@ -6662,19 +5936,11 @@
           <w:i/>
         </w:rPr>
       </w:pPr>
-      <w:proofErr w:type="gramStart"/>
       <w:r>
         <w:rPr>
           <w:i/>
         </w:rPr>
-        <w:t>les</w:t>
-      </w:r>
-      <w:proofErr w:type="gramEnd"/>
-      <w:r>
-        <w:rPr>
-          <w:i/>
-        </w:rPr>
-        <w:t xml:space="preserve"> conditions exactes de chaque test</w:t>
+        <w:t>les conditions exactes de chaque test</w:t>
       </w:r>
     </w:p>
     <w:p>
@@ -6687,19 +5953,11 @@
           <w:i/>
         </w:rPr>
       </w:pPr>
-      <w:proofErr w:type="gramStart"/>
       <w:r>
         <w:rPr>
           <w:i/>
         </w:rPr>
-        <w:t>les</w:t>
-      </w:r>
-      <w:proofErr w:type="gramEnd"/>
-      <w:r>
-        <w:rPr>
-          <w:i/>
-        </w:rPr>
-        <w:t xml:space="preserve"> preuves de test (papier ou fichier)</w:t>
+        <w:t>les preuves de test (papier ou fichier)</w:t>
       </w:r>
     </w:p>
     <w:p>
@@ -6712,19 +5970,11 @@
           <w:i/>
         </w:rPr>
       </w:pPr>
-      <w:proofErr w:type="gramStart"/>
       <w:r>
         <w:rPr>
           <w:i/>
         </w:rPr>
-        <w:t>tests</w:t>
-      </w:r>
-      <w:proofErr w:type="gramEnd"/>
-      <w:r>
-        <w:rPr>
-          <w:i/>
-        </w:rPr>
-        <w:t xml:space="preserve"> sans preuve: fournir au moins une description </w:t>
+        <w:t xml:space="preserve">tests sans preuve: fournir au moins une description </w:t>
       </w:r>
     </w:p>
     <w:p>
@@ -6952,21 +6202,12 @@
           <w:i/>
         </w:rPr>
       </w:pPr>
-      <w:proofErr w:type="gramStart"/>
       <w:r>
         <w:rPr>
           <w:rFonts w:cs="Arial"/>
           <w:i/>
         </w:rPr>
-        <w:t>le</w:t>
-      </w:r>
-      <w:proofErr w:type="gramEnd"/>
-      <w:r>
-        <w:rPr>
-          <w:rFonts w:cs="Arial"/>
-          <w:i/>
-        </w:rPr>
-        <w:t xml:space="preserve"> rapport de projet</w:t>
+        <w:t>le rapport de projet</w:t>
       </w:r>
     </w:p>
     <w:p>
@@ -6980,21 +6221,12 @@
           <w:i/>
         </w:rPr>
       </w:pPr>
-      <w:proofErr w:type="gramStart"/>
       <w:r>
         <w:rPr>
           <w:rFonts w:cs="Arial"/>
           <w:i/>
         </w:rPr>
-        <w:t>le</w:t>
-      </w:r>
-      <w:proofErr w:type="gramEnd"/>
-      <w:r>
-        <w:rPr>
-          <w:rFonts w:cs="Arial"/>
-          <w:i/>
-        </w:rPr>
-        <w:t xml:space="preserve"> manuel d'Installation (en annexe)</w:t>
+        <w:t>le manuel d'Installation (en annexe)</w:t>
       </w:r>
     </w:p>
     <w:p>
@@ -7008,21 +6240,12 @@
           <w:i/>
         </w:rPr>
       </w:pPr>
-      <w:proofErr w:type="gramStart"/>
       <w:r>
         <w:rPr>
           <w:rFonts w:cs="Arial"/>
           <w:i/>
         </w:rPr>
-        <w:t>le</w:t>
-      </w:r>
-      <w:proofErr w:type="gramEnd"/>
-      <w:r>
-        <w:rPr>
-          <w:rFonts w:cs="Arial"/>
-          <w:i/>
-        </w:rPr>
-        <w:t xml:space="preserve"> manuel d'Utilisation avec des exemples graphiques (en annexe)</w:t>
+        <w:t>le manuel d'Utilisation avec des exemples graphiques (en annexe)</w:t>
       </w:r>
     </w:p>
     <w:p>
@@ -7036,21 +6259,12 @@
           <w:i/>
         </w:rPr>
       </w:pPr>
-      <w:proofErr w:type="gramStart"/>
       <w:r>
         <w:rPr>
           <w:rFonts w:cs="Arial"/>
           <w:i/>
         </w:rPr>
-        <w:t>autres</w:t>
-      </w:r>
-      <w:proofErr w:type="gramEnd"/>
-      <w:r>
-        <w:rPr>
-          <w:rFonts w:cs="Arial"/>
-          <w:i/>
-        </w:rPr>
-        <w:t>…</w:t>
+        <w:t>autres…</w:t>
       </w:r>
     </w:p>
     <w:p>
@@ -7340,21 +6554,7 @@
         <w:rPr>
           <w:i/>
         </w:rPr>
-        <w:t xml:space="preserve"> (Titre, auteur, date), des sites Internet (URL) consultés, des articles (Revue, date, titre, </w:t>
-      </w:r>
-      <w:proofErr w:type="gramStart"/>
-      <w:r>
-        <w:rPr>
-          <w:i/>
-        </w:rPr>
-        <w:t>auteur)…</w:t>
-      </w:r>
-      <w:proofErr w:type="gramEnd"/>
-      <w:r>
-        <w:rPr>
-          <w:i/>
-        </w:rPr>
-        <w:t xml:space="preserve"> Et de toutes les aides externes (noms)   </w:t>
+        <w:t xml:space="preserve"> (Titre, auteur, date), des sites Internet (URL) consultés, des articles (Revue, date, titre, auteur)… Et de toutes les aides externes (noms)   </w:t>
       </w:r>
     </w:p>
     <w:p>
@@ -7615,8 +6815,8 @@
       </w:pPr>
       <w:bookmarkStart w:id="69" w:name="_Toc71703270"/>
       <w:bookmarkStart w:id="70" w:name="_Toc499021854"/>
-      <w:bookmarkStart w:id="71" w:name="_Toc25553334"/>
-      <w:bookmarkStart w:id="72" w:name="_Toc129185483"/>
+      <w:bookmarkStart w:id="71" w:name="_Toc129185483"/>
+      <w:bookmarkStart w:id="72" w:name="_Toc25553334"/>
       <w:r>
         <w:rPr>
           <w:i w:val="0"/>
@@ -7633,15 +6833,15 @@
       </w:r>
       <w:bookmarkEnd w:id="69"/>
       <w:bookmarkEnd w:id="70"/>
+      <w:bookmarkEnd w:id="71"/>
+      <w:r>
+        <w:rPr>
+          <w:i w:val="0"/>
+          <w:iCs/>
+        </w:rPr>
+        <w:t xml:space="preserve"> </w:t>
+      </w:r>
       <w:bookmarkEnd w:id="72"/>
-      <w:r>
-        <w:rPr>
-          <w:i w:val="0"/>
-          <w:iCs/>
-        </w:rPr>
-        <w:t xml:space="preserve"> </w:t>
-      </w:r>
-      <w:bookmarkEnd w:id="71"/>
     </w:p>
     <w:p/>
     <w:p>
@@ -7759,7 +6959,7 @@
         <w:sz w:val="16"/>
         <w:szCs w:val="16"/>
       </w:rPr>
-      <w:t>6</w:t>
+      <w:t>9</w:t>
     </w:r>
     <w:r>
       <w:rPr>
@@ -7781,23 +6981,7 @@
         <w:sz w:val="16"/>
         <w:szCs w:val="16"/>
       </w:rPr>
-      <w:t xml:space="preserve">Dernière </w:t>
-    </w:r>
-    <w:proofErr w:type="spellStart"/>
-    <w:r>
-      <w:rPr>
-        <w:sz w:val="16"/>
-        <w:szCs w:val="16"/>
-      </w:rPr>
-      <w:t>modif</w:t>
-    </w:r>
-    <w:proofErr w:type="spellEnd"/>
-    <w:r>
-      <w:rPr>
-        <w:sz w:val="16"/>
-        <w:szCs w:val="16"/>
-      </w:rPr>
-      <w:t> : 02.12.2010</w:t>
+      <w:t>Dernière modif : 02.12.2010</w:t>
     </w:r>
     <w:r>
       <w:rPr>
@@ -11864,7 +11048,6 @@
 <file path=word/glossary/fontTable.xml><?xml version="1.0" encoding="utf-8"?>
 <w:fonts xmlns:mc="http://schemas.openxmlformats.org/markup-compatibility/2006" xmlns:r="http://schemas.openxmlformats.org/officeDocument/2006/relationships" xmlns:w="http://schemas.openxmlformats.org/wordprocessingml/2006/main" xmlns:w14="http://schemas.microsoft.com/office/word/2010/wordml" xmlns:w15="http://schemas.microsoft.com/office/word/2012/wordml" xmlns:w16se="http://schemas.microsoft.com/office/word/2015/wordml/symex" mc:Ignorable="w14 w15 w16se">
   <w:font w:name="Symbol">
-    <w:altName w:val="Symbol"/>
     <w:panose1 w:val="05050102010706020507"/>
     <w:charset w:val="02"/>
     <w:family w:val="roman"/>
@@ -11876,10 +11059,9 @@
     <w:charset w:val="00"/>
     <w:family w:val="roman"/>
     <w:pitch w:val="variable"/>
-    <w:sig w:usb0="E0002AFF" w:usb1="C0007843" w:usb2="00000009" w:usb3="00000000" w:csb0="000001FF" w:csb1="00000000"/>
+    <w:sig w:usb0="E0002EFF" w:usb1="C000785B" w:usb2="00000009" w:usb3="00000000" w:csb0="000001FF" w:csb1="00000000"/>
   </w:font>
   <w:font w:name="Courier New">
-    <w:altName w:val="Courier New"/>
     <w:panose1 w:val="02070309020205020404"/>
     <w:charset w:val="00"/>
     <w:family w:val="modern"/>
@@ -11894,20 +11076,18 @@
     <w:sig w:usb0="00000000" w:usb1="10000000" w:usb2="00000000" w:usb3="00000000" w:csb0="80000000" w:csb1="00000000"/>
   </w:font>
   <w:font w:name="Calibri">
-    <w:altName w:val="Calibri"/>
     <w:panose1 w:val="020F0502020204030204"/>
     <w:charset w:val="00"/>
     <w:family w:val="swiss"/>
     <w:pitch w:val="variable"/>
-    <w:sig w:usb0="E0002AFF" w:usb1="4000ACFF" w:usb2="00000001" w:usb3="00000000" w:csb0="000001FF" w:csb1="00000000"/>
+    <w:sig w:usb0="E4002EFF" w:usb1="C000247B" w:usb2="00000009" w:usb3="00000000" w:csb0="000001FF" w:csb1="00000000"/>
   </w:font>
   <w:font w:name="Arial">
-    <w:altName w:val="Arial"/>
     <w:panose1 w:val="020B0604020202020204"/>
     <w:charset w:val="00"/>
     <w:family w:val="swiss"/>
     <w:pitch w:val="variable"/>
-    <w:sig w:usb0="E0002AFF" w:usb1="C0007843" w:usb2="00000009" w:usb3="00000000" w:csb0="000001FF" w:csb1="00000000"/>
+    <w:sig w:usb0="E0002EFF" w:usb1="C000785B" w:usb2="00000009" w:usb3="00000000" w:csb0="000001FF" w:csb1="00000000"/>
   </w:font>
   <w:font w:name="Arial Narrow">
     <w:panose1 w:val="020B0606020202030204"/>
@@ -11928,7 +11108,7 @@
     <w:charset w:val="00"/>
     <w:family w:val="swiss"/>
     <w:pitch w:val="variable"/>
-    <w:sig w:usb0="A0002AEF" w:usb1="4000207B" w:usb2="00000000" w:usb3="00000000" w:csb0="000001FF" w:csb1="00000000"/>
+    <w:sig w:usb0="E4002EFF" w:usb1="C000247B" w:usb2="00000009" w:usb3="00000000" w:csb0="000001FF" w:csb1="00000000"/>
   </w:font>
   <w:font w:name="Impact">
     <w:panose1 w:val="020B0806030902050204"/>
@@ -11956,6 +11136,8 @@
   </w:compat>
   <w:rsids>
     <w:rsidRoot w:val="00BE748E"/>
+    <w:rsid w:val="008C26AA"/>
+    <w:rsid w:val="00B8076E"/>
     <w:rsid w:val="00BE748E"/>
     <w:rsid w:val="00C537E5"/>
   </w:rsids>
@@ -12725,7 +11907,7 @@
 </file>
 
 <file path=customXml/itemProps1.xml><?xml version="1.0" encoding="utf-8"?>
-<ds:datastoreItem xmlns:ds="http://schemas.openxmlformats.org/officeDocument/2006/customXml" ds:itemID="{35C2633B-478D-4822-A331-87A41418B274}">
+<ds:datastoreItem xmlns:ds="http://schemas.openxmlformats.org/officeDocument/2006/customXml" ds:itemID="{C12657A9-6264-45FE-8B38-5D6EFB5404B0}">
   <ds:schemaRefs>
     <ds:schemaRef ds:uri="http://schemas.openxmlformats.org/officeDocument/2006/bibliography"/>
   </ds:schemaRefs>

</xml_diff>

<commit_message>
Documentation + comparaison de logiciels
</commit_message>
<xml_diff>
--- a/Documentations/Docuementation.docx
+++ b/Documentations/Docuementation.docx
@@ -2562,38 +2562,7 @@
     </w:p>
     <w:p>
       <w:pPr>
-        <w:rPr>
-          <w:iCs/>
-          <w:szCs w:val="14"/>
-        </w:rPr>
-      </w:pPr>
-    </w:p>
-    <w:p>
-      <w:pPr>
-        <w:rPr>
-          <w:iCs/>
-          <w:szCs w:val="14"/>
-        </w:rPr>
-      </w:pPr>
-    </w:p>
-    <w:p>
-      <w:pPr>
-        <w:rPr>
-          <w:iCs/>
-          <w:szCs w:val="14"/>
-        </w:rPr>
-      </w:pPr>
-    </w:p>
-    <w:p>
-      <w:pPr>
-        <w:rPr>
-          <w:iCs/>
-          <w:szCs w:val="14"/>
-        </w:rPr>
-      </w:pPr>
-    </w:p>
-    <w:p>
-      <w:pPr>
+        <w:ind w:left="0"/>
         <w:rPr>
           <w:szCs w:val="14"/>
         </w:rPr>
@@ -2658,8 +2627,17 @@
           <w:iCs/>
           <w:szCs w:val="14"/>
         </w:rPr>
-        <w:t>Déployer une machine en monocast</w:t>
-      </w:r>
+        <w:t xml:space="preserve">Déployer une machine en </w:t>
+      </w:r>
+      <w:proofErr w:type="spellStart"/>
+      <w:r>
+        <w:rPr>
+          <w:iCs/>
+          <w:szCs w:val="14"/>
+        </w:rPr>
+        <w:t>monocast</w:t>
+      </w:r>
+      <w:proofErr w:type="spellEnd"/>
     </w:p>
     <w:p>
       <w:pPr>
@@ -2762,6 +2740,22 @@
       </w:r>
       <w:bookmarkEnd w:id="6"/>
       <w:bookmarkEnd w:id="7"/>
+    </w:p>
+    <w:p>
+      <w:r>
+        <w:t xml:space="preserve">Pour ce projet j’ai décidé d’utiliser la méthode de gestion de projet </w:t>
+      </w:r>
+      <w:proofErr w:type="spellStart"/>
+      <w:r>
+        <w:t>waterfall</w:t>
+      </w:r>
+      <w:proofErr w:type="spellEnd"/>
+      <w:r>
+        <w:t xml:space="preserve">, qui me paraissait </w:t>
+      </w:r>
+      <w:r>
+        <w:t>la plus optimale pour ce projet.</w:t>
+      </w:r>
     </w:p>
     <w:p>
       <w:pPr>
@@ -3153,22 +3147,7 @@
     </w:p>
     <w:p>
       <w:pPr>
-        <w:rPr>
-          <w:i/>
-          <w:iCs/>
-          <w:szCs w:val="14"/>
-        </w:rPr>
-      </w:pPr>
-    </w:p>
-    <w:p>
-      <w:pPr>
-        <w:rPr>
-          <w:szCs w:val="14"/>
-        </w:rPr>
-      </w:pPr>
-    </w:p>
-    <w:p>
-      <w:pPr>
+        <w:ind w:left="0"/>
         <w:rPr>
           <w:szCs w:val="14"/>
         </w:rPr>
@@ -3225,6 +3204,7 @@
     <w:p>
       <w:pPr>
         <w:pStyle w:val="Default"/>
+        <w:ind w:left="170"/>
         <w:rPr>
           <w:sz w:val="22"/>
           <w:szCs w:val="22"/>
@@ -3258,6 +3238,7 @@
       <w:pPr>
         <w:pStyle w:val="Default"/>
         <w:spacing w:after="49"/>
+        <w:ind w:left="170"/>
         <w:rPr>
           <w:sz w:val="22"/>
           <w:szCs w:val="22"/>
@@ -3268,12 +3249,16 @@
           <w:sz w:val="22"/>
           <w:szCs w:val="22"/>
         </w:rPr>
-        <w:t xml:space="preserve"> PC fourni par le CPNV </w:t>
+        <w:t xml:space="preserve">PC fourni par le CPNV </w:t>
       </w:r>
     </w:p>
     <w:p>
       <w:pPr>
         <w:pStyle w:val="Default"/>
+        <w:numPr>
+          <w:ilvl w:val="0"/>
+          <w:numId w:val="24"/>
+        </w:numPr>
         <w:spacing w:after="49"/>
         <w:rPr>
           <w:sz w:val="22"/>
@@ -3285,12 +3270,16 @@
           <w:sz w:val="22"/>
           <w:szCs w:val="22"/>
         </w:rPr>
-        <w:t xml:space="preserve"> 1 média d’installation et licence pour Windows 2019 serveur </w:t>
+        <w:t xml:space="preserve">1 média d’installation et licence pour Windows 2019 serveur </w:t>
       </w:r>
     </w:p>
     <w:p>
       <w:pPr>
         <w:pStyle w:val="Default"/>
+        <w:numPr>
+          <w:ilvl w:val="0"/>
+          <w:numId w:val="24"/>
+        </w:numPr>
         <w:spacing w:after="49"/>
         <w:rPr>
           <w:sz w:val="22"/>
@@ -3302,12 +3291,16 @@
           <w:sz w:val="22"/>
           <w:szCs w:val="22"/>
         </w:rPr>
-        <w:t xml:space="preserve"> 1 média d’installation et licence pour Windows 10 </w:t>
+        <w:t xml:space="preserve">1 média d’installation et licence pour Windows 10 </w:t>
       </w:r>
     </w:p>
     <w:p>
       <w:pPr>
         <w:pStyle w:val="Default"/>
+        <w:numPr>
+          <w:ilvl w:val="0"/>
+          <w:numId w:val="24"/>
+        </w:numPr>
         <w:rPr>
           <w:sz w:val="22"/>
           <w:szCs w:val="22"/>
@@ -3318,7 +3311,7 @@
           <w:sz w:val="22"/>
           <w:szCs w:val="22"/>
         </w:rPr>
-        <w:t xml:space="preserve"> Logiciel disponible par Microsoft </w:t>
+        <w:t xml:space="preserve">Logiciel disponible par Microsoft </w:t>
       </w:r>
     </w:p>
     <w:p>
@@ -3349,6 +3342,7 @@
     <w:p>
       <w:pPr>
         <w:pStyle w:val="Default"/>
+        <w:ind w:left="170"/>
         <w:rPr>
           <w:sz w:val="22"/>
           <w:szCs w:val="22"/>
@@ -3365,6 +3359,10 @@
     <w:p>
       <w:pPr>
         <w:pStyle w:val="Default"/>
+        <w:numPr>
+          <w:ilvl w:val="0"/>
+          <w:numId w:val="24"/>
+        </w:numPr>
         <w:spacing w:after="46"/>
         <w:rPr>
           <w:sz w:val="22"/>
@@ -3376,12 +3374,16 @@
           <w:sz w:val="22"/>
           <w:szCs w:val="22"/>
         </w:rPr>
-        <w:t xml:space="preserve"> Un serveur Windows 2019 avec les rôles AD, DNS, DHCP </w:t>
+        <w:t xml:space="preserve">Un serveur Windows 2019 avec les rôles AD, DNS, DHCP </w:t>
       </w:r>
     </w:p>
     <w:p>
       <w:pPr>
         <w:pStyle w:val="Default"/>
+        <w:numPr>
+          <w:ilvl w:val="0"/>
+          <w:numId w:val="24"/>
+        </w:numPr>
         <w:rPr>
           <w:sz w:val="22"/>
           <w:szCs w:val="22"/>
@@ -3392,7 +3394,7 @@
           <w:sz w:val="22"/>
           <w:szCs w:val="22"/>
         </w:rPr>
-        <w:t xml:space="preserve"> Un poste client sous Windows </w:t>
+        <w:t xml:space="preserve">Un poste client sous Windows </w:t>
       </w:r>
     </w:p>
     <w:p>
@@ -3407,6 +3409,7 @@
     <w:p>
       <w:pPr>
         <w:pStyle w:val="Default"/>
+        <w:ind w:left="170"/>
         <w:rPr>
           <w:sz w:val="22"/>
           <w:szCs w:val="22"/>
@@ -3475,6 +3478,7 @@
     <w:p>
       <w:pPr>
         <w:pStyle w:val="Default"/>
+        <w:ind w:left="170"/>
         <w:rPr>
           <w:sz w:val="22"/>
           <w:szCs w:val="22"/>
@@ -3491,6 +3495,7 @@
     <w:p>
       <w:pPr>
         <w:pStyle w:val="Default"/>
+        <w:ind w:left="170"/>
         <w:rPr>
           <w:sz w:val="22"/>
           <w:szCs w:val="22"/>
@@ -3526,6 +3531,7 @@
     <w:p>
       <w:pPr>
         <w:pStyle w:val="Default"/>
+        <w:ind w:left="170"/>
         <w:rPr>
           <w:sz w:val="20"/>
           <w:szCs w:val="20"/>
@@ -3598,6 +3604,7 @@
     <w:p>
       <w:pPr>
         <w:pStyle w:val="Default"/>
+        <w:ind w:left="170"/>
         <w:rPr>
           <w:color w:val="auto"/>
           <w:sz w:val="22"/>
@@ -3634,6 +3641,7 @@
     <w:p>
       <w:pPr>
         <w:pStyle w:val="Default"/>
+        <w:ind w:left="170"/>
         <w:rPr>
           <w:color w:val="auto"/>
           <w:sz w:val="22"/>
@@ -3674,6 +3682,7 @@
     <w:p>
       <w:pPr>
         <w:pStyle w:val="Default"/>
+        <w:ind w:left="170"/>
         <w:rPr>
           <w:color w:val="auto"/>
           <w:sz w:val="22"/>
@@ -3713,6 +3722,7 @@
     <w:p>
       <w:pPr>
         <w:pStyle w:val="Default"/>
+        <w:ind w:left="170"/>
         <w:rPr>
           <w:color w:val="auto"/>
           <w:sz w:val="22"/>
@@ -3731,6 +3741,7 @@
     <w:p>
       <w:pPr>
         <w:pStyle w:val="Default"/>
+        <w:ind w:left="170"/>
         <w:rPr>
           <w:color w:val="auto"/>
           <w:sz w:val="22"/>
@@ -3743,31 +3754,31 @@
           <w:sz w:val="22"/>
           <w:szCs w:val="22"/>
         </w:rPr>
-        <w:t xml:space="preserve">Serveur (Deploy[1]) </w:t>
-      </w:r>
-    </w:p>
-    <w:p>
-      <w:pPr>
-        <w:pStyle w:val="Default"/>
+        <w:t>Serveur (</w:t>
+      </w:r>
+      <w:proofErr w:type="gramStart"/>
+      <w:r>
         <w:rPr>
           <w:color w:val="auto"/>
           <w:sz w:val="22"/>
           <w:szCs w:val="22"/>
         </w:rPr>
-      </w:pPr>
+        <w:t>Deploy[</w:t>
+      </w:r>
+      <w:proofErr w:type="gramEnd"/>
       <w:r>
         <w:rPr>
           <w:color w:val="auto"/>
           <w:sz w:val="22"/>
           <w:szCs w:val="22"/>
         </w:rPr>
-        <w:t xml:space="preserve">Windows Server Contrôleur de domaine et AD pour equipe[1].local DHCP → Plage: 10.10.10.100 à 10.10.10.200 DNS → entreprise.ads HostOnly → 10.10.10.5 Windows Assessment and Deployment Kit (ADK) for Windows 10 Installer le rôle WDS Créez et ajoutez les fichiers de réponse pour le boot et l'installation de Windows 10 pour y inclure les éléments suivants: Utilisateur : </w:t>
+        <w:t xml:space="preserve">1]) </w:t>
       </w:r>
     </w:p>
     <w:p>
       <w:pPr>
         <w:pStyle w:val="Default"/>
-        <w:spacing w:after="49"/>
+        <w:ind w:left="170"/>
         <w:rPr>
           <w:color w:val="auto"/>
           <w:sz w:val="22"/>
@@ -3780,109 +3791,307 @@
           <w:sz w:val="22"/>
           <w:szCs w:val="22"/>
         </w:rPr>
-        <w:t xml:space="preserve"> login : Test </w:t>
-      </w:r>
-    </w:p>
-    <w:p>
-      <w:pPr>
-        <w:pStyle w:val="Default"/>
-        <w:spacing w:after="49"/>
+        <w:t xml:space="preserve">Windows Server Contrôleur de domaine et AD pour </w:t>
+      </w:r>
+      <w:proofErr w:type="spellStart"/>
+      <w:proofErr w:type="gramStart"/>
+      <w:r>
         <w:rPr>
           <w:color w:val="auto"/>
           <w:sz w:val="22"/>
           <w:szCs w:val="22"/>
         </w:rPr>
-      </w:pPr>
+        <w:t>equipe</w:t>
+      </w:r>
+      <w:proofErr w:type="spellEnd"/>
       <w:r>
         <w:rPr>
           <w:color w:val="auto"/>
           <w:sz w:val="22"/>
           <w:szCs w:val="22"/>
         </w:rPr>
-        <w:t xml:space="preserve"> Pasword : Pa$$word </w:t>
-      </w:r>
-    </w:p>
-    <w:p>
-      <w:pPr>
-        <w:pStyle w:val="Default"/>
+        <w:t>[</w:t>
+      </w:r>
+      <w:proofErr w:type="gramEnd"/>
+      <w:r>
         <w:rPr>
           <w:color w:val="auto"/>
           <w:sz w:val="22"/>
           <w:szCs w:val="22"/>
         </w:rPr>
-      </w:pPr>
+        <w:t xml:space="preserve">1].local DHCP → Plage: 10.10.10.100 à 10.10.10.200 DNS → </w:t>
+      </w:r>
+      <w:proofErr w:type="spellStart"/>
       <w:r>
         <w:rPr>
           <w:color w:val="auto"/>
           <w:sz w:val="22"/>
           <w:szCs w:val="22"/>
         </w:rPr>
-        <w:t xml:space="preserve"> administrateur local </w:t>
-      </w:r>
-    </w:p>
-    <w:p>
-      <w:pPr>
-        <w:pStyle w:val="Default"/>
+        <w:t>entreprise.ads</w:t>
+      </w:r>
+      <w:proofErr w:type="spellEnd"/>
+      <w:r>
         <w:rPr>
           <w:color w:val="auto"/>
           <w:sz w:val="22"/>
           <w:szCs w:val="22"/>
         </w:rPr>
-      </w:pPr>
-    </w:p>
-    <w:p>
-      <w:pPr>
-        <w:pStyle w:val="Default"/>
+        <w:t xml:space="preserve"> </w:t>
+      </w:r>
+      <w:proofErr w:type="spellStart"/>
+      <w:r>
         <w:rPr>
           <w:color w:val="auto"/>
           <w:sz w:val="22"/>
           <w:szCs w:val="22"/>
         </w:rPr>
-      </w:pPr>
+        <w:t>HostOnly</w:t>
+      </w:r>
+      <w:proofErr w:type="spellEnd"/>
       <w:r>
         <w:rPr>
           <w:color w:val="auto"/>
           <w:sz w:val="22"/>
           <w:szCs w:val="22"/>
         </w:rPr>
-        <w:t xml:space="preserve">Domaine → equipe[1].local Clef de produit Windows 10 Localisation → Français suisse (date, clavier…) Configuration d'Internet Explorer ou EDGE: </w:t>
-      </w:r>
-    </w:p>
-    <w:p>
-      <w:pPr>
-        <w:pStyle w:val="Default"/>
-        <w:spacing w:after="49"/>
+        <w:t xml:space="preserve"> → 10.10.10.5 Windows </w:t>
+      </w:r>
+      <w:proofErr w:type="spellStart"/>
+      <w:r>
         <w:rPr>
           <w:color w:val="auto"/>
           <w:sz w:val="22"/>
           <w:szCs w:val="22"/>
         </w:rPr>
-      </w:pPr>
+        <w:t>Assessment</w:t>
+      </w:r>
+      <w:proofErr w:type="spellEnd"/>
       <w:r>
         <w:rPr>
           <w:color w:val="auto"/>
           <w:sz w:val="22"/>
           <w:szCs w:val="22"/>
         </w:rPr>
-        <w:t xml:space="preserve"> Désactiver l'assistant de premier démarrage </w:t>
+        <w:t xml:space="preserve"> and Deployment Kit (ADK) for Windows 10 Installer le rôle WDS Créez et ajoutez les fichiers de réponse pour le boot et l'installation de Windows 10 pour y inclure les éléments suivants: Utilisateur : </w:t>
       </w:r>
     </w:p>
     <w:p>
       <w:pPr>
         <w:pStyle w:val="Default"/>
+        <w:numPr>
+          <w:ilvl w:val="0"/>
+          <w:numId w:val="26"/>
+        </w:numPr>
+        <w:spacing w:after="49"/>
         <w:rPr>
           <w:color w:val="auto"/>
           <w:sz w:val="22"/>
           <w:szCs w:val="22"/>
         </w:rPr>
       </w:pPr>
+      <w:proofErr w:type="gramStart"/>
       <w:r>
         <w:rPr>
           <w:color w:val="auto"/>
           <w:sz w:val="22"/>
           <w:szCs w:val="22"/>
         </w:rPr>
-        <w:t xml:space="preserve"> www.cpnv.ch comme page de démarrage </w:t>
+        <w:t>login</w:t>
+      </w:r>
+      <w:proofErr w:type="gramEnd"/>
+      <w:r>
+        <w:rPr>
+          <w:color w:val="auto"/>
+          <w:sz w:val="22"/>
+          <w:szCs w:val="22"/>
+        </w:rPr>
+        <w:t xml:space="preserve"> : Test </w:t>
+      </w:r>
+    </w:p>
+    <w:p>
+      <w:pPr>
+        <w:pStyle w:val="Default"/>
+        <w:numPr>
+          <w:ilvl w:val="0"/>
+          <w:numId w:val="26"/>
+        </w:numPr>
+        <w:spacing w:after="49"/>
+        <w:rPr>
+          <w:color w:val="auto"/>
+          <w:sz w:val="22"/>
+          <w:szCs w:val="22"/>
+        </w:rPr>
+      </w:pPr>
+      <w:proofErr w:type="spellStart"/>
+      <w:r>
+        <w:rPr>
+          <w:color w:val="auto"/>
+          <w:sz w:val="22"/>
+          <w:szCs w:val="22"/>
+        </w:rPr>
+        <w:t>Pasword</w:t>
+      </w:r>
+      <w:proofErr w:type="spellEnd"/>
+      <w:r>
+        <w:rPr>
+          <w:color w:val="auto"/>
+          <w:sz w:val="22"/>
+          <w:szCs w:val="22"/>
+        </w:rPr>
+        <w:t xml:space="preserve"> : Pa$$</w:t>
+      </w:r>
+      <w:proofErr w:type="spellStart"/>
+      <w:r>
+        <w:rPr>
+          <w:color w:val="auto"/>
+          <w:sz w:val="22"/>
+          <w:szCs w:val="22"/>
+        </w:rPr>
+        <w:t>word</w:t>
+      </w:r>
+      <w:proofErr w:type="spellEnd"/>
+      <w:r>
+        <w:rPr>
+          <w:color w:val="auto"/>
+          <w:sz w:val="22"/>
+          <w:szCs w:val="22"/>
+        </w:rPr>
+        <w:t xml:space="preserve"> </w:t>
+      </w:r>
+    </w:p>
+    <w:p>
+      <w:pPr>
+        <w:pStyle w:val="Default"/>
+        <w:numPr>
+          <w:ilvl w:val="0"/>
+          <w:numId w:val="26"/>
+        </w:numPr>
+        <w:rPr>
+          <w:color w:val="auto"/>
+          <w:sz w:val="22"/>
+          <w:szCs w:val="22"/>
+        </w:rPr>
+      </w:pPr>
+      <w:proofErr w:type="gramStart"/>
+      <w:r>
+        <w:rPr>
+          <w:color w:val="auto"/>
+          <w:sz w:val="22"/>
+          <w:szCs w:val="22"/>
+        </w:rPr>
+        <w:t>administrateur</w:t>
+      </w:r>
+      <w:proofErr w:type="gramEnd"/>
+      <w:r>
+        <w:rPr>
+          <w:color w:val="auto"/>
+          <w:sz w:val="22"/>
+          <w:szCs w:val="22"/>
+        </w:rPr>
+        <w:t xml:space="preserve"> local </w:t>
+      </w:r>
+    </w:p>
+    <w:p>
+      <w:pPr>
+        <w:pStyle w:val="Default"/>
+        <w:rPr>
+          <w:color w:val="auto"/>
+          <w:sz w:val="22"/>
+          <w:szCs w:val="22"/>
+        </w:rPr>
+      </w:pPr>
+    </w:p>
+    <w:p>
+      <w:pPr>
+        <w:pStyle w:val="Default"/>
+        <w:ind w:left="170"/>
+        <w:rPr>
+          <w:color w:val="auto"/>
+          <w:sz w:val="22"/>
+          <w:szCs w:val="22"/>
+        </w:rPr>
+      </w:pPr>
+      <w:r>
+        <w:rPr>
+          <w:color w:val="auto"/>
+          <w:sz w:val="22"/>
+          <w:szCs w:val="22"/>
+        </w:rPr>
+        <w:t xml:space="preserve">Domaine → </w:t>
+      </w:r>
+      <w:proofErr w:type="spellStart"/>
+      <w:proofErr w:type="gramStart"/>
+      <w:r>
+        <w:rPr>
+          <w:color w:val="auto"/>
+          <w:sz w:val="22"/>
+          <w:szCs w:val="22"/>
+        </w:rPr>
+        <w:t>equipe</w:t>
+      </w:r>
+      <w:proofErr w:type="spellEnd"/>
+      <w:r>
+        <w:rPr>
+          <w:color w:val="auto"/>
+          <w:sz w:val="22"/>
+          <w:szCs w:val="22"/>
+        </w:rPr>
+        <w:t>[</w:t>
+      </w:r>
+      <w:proofErr w:type="gramEnd"/>
+      <w:r>
+        <w:rPr>
+          <w:color w:val="auto"/>
+          <w:sz w:val="22"/>
+          <w:szCs w:val="22"/>
+        </w:rPr>
+        <w:t xml:space="preserve">1].local Clef de produit Windows 10 Localisation → Français suisse (date, clavier…) Configuration d'Internet Explorer ou EDGE: </w:t>
+      </w:r>
+    </w:p>
+    <w:p>
+      <w:pPr>
+        <w:pStyle w:val="Default"/>
+        <w:numPr>
+          <w:ilvl w:val="0"/>
+          <w:numId w:val="26"/>
+        </w:numPr>
+        <w:spacing w:after="49"/>
+        <w:rPr>
+          <w:color w:val="auto"/>
+          <w:sz w:val="22"/>
+          <w:szCs w:val="22"/>
+        </w:rPr>
+      </w:pPr>
+      <w:r>
+        <w:rPr>
+          <w:color w:val="auto"/>
+          <w:sz w:val="22"/>
+          <w:szCs w:val="22"/>
+        </w:rPr>
+        <w:t xml:space="preserve">Désactiver l'assistant de premier démarrage </w:t>
+      </w:r>
+    </w:p>
+    <w:p>
+      <w:pPr>
+        <w:pStyle w:val="Default"/>
+        <w:numPr>
+          <w:ilvl w:val="0"/>
+          <w:numId w:val="26"/>
+        </w:numPr>
+        <w:rPr>
+          <w:color w:val="auto"/>
+          <w:sz w:val="22"/>
+          <w:szCs w:val="22"/>
+        </w:rPr>
+      </w:pPr>
+      <w:r>
+        <w:rPr>
+          <w:color w:val="auto"/>
+          <w:sz w:val="22"/>
+          <w:szCs w:val="22"/>
+        </w:rPr>
+        <w:t xml:space="preserve">www.cpnv.ch comme page de démarrage </w:t>
       </w:r>
     </w:p>
     <w:p>
@@ -3919,6 +4128,7 @@
     <w:p>
       <w:pPr>
         <w:pStyle w:val="Default"/>
+        <w:ind w:left="170"/>
         <w:rPr>
           <w:color w:val="auto"/>
           <w:sz w:val="20"/>
@@ -3991,6 +4201,7 @@
     <w:p>
       <w:pPr>
         <w:pStyle w:val="Default"/>
+        <w:ind w:left="170"/>
         <w:rPr>
           <w:color w:val="auto"/>
           <w:sz w:val="22"/>
@@ -4010,6 +4221,10 @@
     <w:p>
       <w:pPr>
         <w:pStyle w:val="Default"/>
+        <w:numPr>
+          <w:ilvl w:val="0"/>
+          <w:numId w:val="26"/>
+        </w:numPr>
         <w:spacing w:after="27"/>
         <w:rPr>
           <w:color w:val="auto"/>
@@ -4023,30 +4238,48 @@
           <w:sz w:val="22"/>
           <w:szCs w:val="22"/>
         </w:rPr>
-        <w:t xml:space="preserve"> Documentation du travail de diplôme, correspondant au canevas à disposition. </w:t>
+        <w:t xml:space="preserve">Documentation du travail de diplôme, correspondant au canevas à disposition. </w:t>
       </w:r>
     </w:p>
     <w:p>
       <w:pPr>
         <w:pStyle w:val="Default"/>
+        <w:numPr>
+          <w:ilvl w:val="0"/>
+          <w:numId w:val="26"/>
+        </w:numPr>
         <w:rPr>
           <w:color w:val="auto"/>
           <w:sz w:val="22"/>
           <w:szCs w:val="22"/>
         </w:rPr>
       </w:pPr>
+      <w:proofErr w:type="gramStart"/>
       <w:r>
         <w:rPr>
           <w:color w:val="auto"/>
           <w:sz w:val="22"/>
           <w:szCs w:val="22"/>
         </w:rPr>
-        <w:t xml:space="preserve"> Liste de points spécifiques pour les éléments suivants : </w:t>
+        <w:t>Liste de points</w:t>
+      </w:r>
+      <w:proofErr w:type="gramEnd"/>
+      <w:r>
+        <w:rPr>
+          <w:color w:val="auto"/>
+          <w:sz w:val="22"/>
+          <w:szCs w:val="22"/>
+        </w:rPr>
+        <w:t xml:space="preserve"> spécifiques pour les éléments suivants : </w:t>
       </w:r>
     </w:p>
     <w:p>
       <w:pPr>
         <w:pStyle w:val="Default"/>
+        <w:numPr>
+          <w:ilvl w:val="0"/>
+          <w:numId w:val="28"/>
+        </w:numPr>
         <w:spacing w:after="17"/>
         <w:rPr>
           <w:rFonts w:ascii="Courier New" w:hAnsi="Courier New" w:cs="Courier New"/>
@@ -4062,12 +4295,16 @@
           <w:sz w:val="22"/>
           <w:szCs w:val="22"/>
         </w:rPr>
-        <w:t xml:space="preserve">o Création de l’image de base </w:t>
+        <w:t xml:space="preserve">Création de l’image de base </w:t>
       </w:r>
     </w:p>
     <w:p>
       <w:pPr>
         <w:pStyle w:val="Default"/>
+        <w:numPr>
+          <w:ilvl w:val="0"/>
+          <w:numId w:val="28"/>
+        </w:numPr>
         <w:spacing w:after="17"/>
         <w:rPr>
           <w:rFonts w:ascii="Courier New" w:hAnsi="Courier New" w:cs="Courier New"/>
@@ -4083,28 +4320,103 @@
           <w:sz w:val="22"/>
           <w:szCs w:val="22"/>
         </w:rPr>
-        <w:t xml:space="preserve">o Intégration de nouveaux pilotes </w:t>
+        <w:t xml:space="preserve">Intégration de nouveaux pilotes </w:t>
       </w:r>
     </w:p>
     <w:p>
       <w:pPr>
         <w:pStyle w:val="Default"/>
+        <w:numPr>
+          <w:ilvl w:val="0"/>
+          <w:numId w:val="28"/>
+        </w:numPr>
         <w:spacing w:after="17"/>
-        <w:rPr>
-          <w:color w:val="auto"/>
-          <w:sz w:val="22"/>
-          <w:szCs w:val="22"/>
-        </w:rPr>
-      </w:pPr>
-      <w:r>
         <w:rPr>
           <w:rFonts w:ascii="Courier New" w:hAnsi="Courier New" w:cs="Courier New"/>
           <w:color w:val="auto"/>
           <w:sz w:val="22"/>
           <w:szCs w:val="22"/>
         </w:rPr>
-        <w:t xml:space="preserve">o </w:t>
-      </w:r>
+      </w:pPr>
+      <w:r>
+        <w:rPr>
+          <w:rFonts w:ascii="Courier New" w:hAnsi="Courier New" w:cs="Courier New"/>
+          <w:color w:val="auto"/>
+          <w:sz w:val="22"/>
+          <w:szCs w:val="22"/>
+        </w:rPr>
+        <w:t xml:space="preserve">Intégration d’une application à l’image </w:t>
+      </w:r>
+    </w:p>
+    <w:p>
+      <w:pPr>
+        <w:pStyle w:val="Default"/>
+        <w:numPr>
+          <w:ilvl w:val="0"/>
+          <w:numId w:val="28"/>
+        </w:numPr>
+        <w:spacing w:after="17"/>
+        <w:rPr>
+          <w:rFonts w:ascii="Courier New" w:hAnsi="Courier New" w:cs="Courier New"/>
+          <w:color w:val="auto"/>
+          <w:sz w:val="22"/>
+          <w:szCs w:val="22"/>
+        </w:rPr>
+      </w:pPr>
+      <w:r>
+        <w:rPr>
+          <w:rFonts w:ascii="Courier New" w:hAnsi="Courier New" w:cs="Courier New"/>
+          <w:color w:val="auto"/>
+          <w:sz w:val="22"/>
+          <w:szCs w:val="22"/>
+        </w:rPr>
+        <w:t xml:space="preserve">Paramétrage pour une installation autonome </w:t>
+      </w:r>
+    </w:p>
+    <w:p>
+      <w:pPr>
+        <w:pStyle w:val="Default"/>
+        <w:numPr>
+          <w:ilvl w:val="0"/>
+          <w:numId w:val="28"/>
+        </w:numPr>
+        <w:rPr>
+          <w:rFonts w:ascii="Courier New" w:hAnsi="Courier New" w:cs="Courier New"/>
+          <w:color w:val="auto"/>
+          <w:sz w:val="22"/>
+          <w:szCs w:val="22"/>
+        </w:rPr>
+      </w:pPr>
+      <w:r>
+        <w:rPr>
+          <w:rFonts w:ascii="Courier New" w:hAnsi="Courier New" w:cs="Courier New"/>
+          <w:color w:val="auto"/>
+          <w:sz w:val="22"/>
+          <w:szCs w:val="22"/>
+        </w:rPr>
+        <w:t xml:space="preserve">Intégration des machines au domaine </w:t>
+      </w:r>
+    </w:p>
+    <w:p>
+      <w:pPr>
+        <w:pStyle w:val="Default"/>
+        <w:rPr>
+          <w:rFonts w:ascii="Courier New" w:hAnsi="Courier New" w:cs="Courier New"/>
+          <w:color w:val="auto"/>
+          <w:sz w:val="22"/>
+          <w:szCs w:val="22"/>
+        </w:rPr>
+      </w:pPr>
+    </w:p>
+    <w:p>
+      <w:pPr>
+        <w:pStyle w:val="Default"/>
+        <w:rPr>
+          <w:color w:val="auto"/>
+          <w:sz w:val="22"/>
+          <w:szCs w:val="22"/>
+        </w:rPr>
+      </w:pPr>
       <w:r>
         <w:rPr>
           <w:rFonts w:ascii="Arial" w:hAnsi="Arial" w:cs="Arial"/>
@@ -4112,88 +4424,18 @@
           <w:sz w:val="22"/>
           <w:szCs w:val="22"/>
         </w:rPr>
-        <w:t xml:space="preserve">Intégration d’une application à l’image </w:t>
+        <w:t xml:space="preserve">Ces listes s’adressent à des administrateurs, il ne s’agit donc pas de procédure pas-à-pas mais de relever les points qu’il faut impérativement configurer pour mettre en place le système en production. </w:t>
       </w:r>
     </w:p>
     <w:p>
       <w:pPr>
         <w:pStyle w:val="Default"/>
-        <w:spacing w:after="17"/>
-        <w:rPr>
-          <w:rFonts w:ascii="Courier New" w:hAnsi="Courier New" w:cs="Courier New"/>
-          <w:color w:val="auto"/>
-          <w:sz w:val="22"/>
-          <w:szCs w:val="22"/>
-        </w:rPr>
-      </w:pPr>
-      <w:r>
-        <w:rPr>
-          <w:rFonts w:ascii="Courier New" w:hAnsi="Courier New" w:cs="Courier New"/>
-          <w:color w:val="auto"/>
-          <w:sz w:val="22"/>
-          <w:szCs w:val="22"/>
-        </w:rPr>
-        <w:t xml:space="preserve">o Paramétrage pour une installation autonome </w:t>
-      </w:r>
-    </w:p>
-    <w:p>
-      <w:pPr>
-        <w:pStyle w:val="Default"/>
-        <w:rPr>
-          <w:rFonts w:ascii="Courier New" w:hAnsi="Courier New" w:cs="Courier New"/>
-          <w:color w:val="auto"/>
-          <w:sz w:val="22"/>
-          <w:szCs w:val="22"/>
-        </w:rPr>
-      </w:pPr>
-      <w:r>
-        <w:rPr>
-          <w:rFonts w:ascii="Courier New" w:hAnsi="Courier New" w:cs="Courier New"/>
-          <w:color w:val="auto"/>
-          <w:sz w:val="22"/>
-          <w:szCs w:val="22"/>
-        </w:rPr>
-        <w:t xml:space="preserve">o Intégration des machines au domaine </w:t>
-      </w:r>
-    </w:p>
-    <w:p>
-      <w:pPr>
-        <w:pStyle w:val="Default"/>
-        <w:rPr>
-          <w:rFonts w:ascii="Courier New" w:hAnsi="Courier New" w:cs="Courier New"/>
-          <w:color w:val="auto"/>
-          <w:sz w:val="22"/>
-          <w:szCs w:val="22"/>
-        </w:rPr>
-      </w:pPr>
-    </w:p>
-    <w:p>
-      <w:pPr>
-        <w:pStyle w:val="Default"/>
-        <w:rPr>
-          <w:color w:val="auto"/>
-          <w:sz w:val="22"/>
-          <w:szCs w:val="22"/>
-        </w:rPr>
-      </w:pPr>
-      <w:r>
         <w:rPr>
           <w:rFonts w:ascii="Arial" w:hAnsi="Arial" w:cs="Arial"/>
           <w:color w:val="auto"/>
           <w:sz w:val="22"/>
           <w:szCs w:val="22"/>
         </w:rPr>
-        <w:t xml:space="preserve">Ces listes s’adressent à des administrateurs, il ne s’agit donc pas de procédure pas-à-pas mais de relever les points qu’il faut impérativement configurer pour mettre en place le système en production. </w:t>
-      </w:r>
-    </w:p>
-    <w:p>
-      <w:pPr>
-        <w:pStyle w:val="Default"/>
-        <w:rPr>
-          <w:color w:val="auto"/>
-          <w:sz w:val="20"/>
-          <w:szCs w:val="20"/>
-        </w:rPr>
       </w:pPr>
       <w:r>
         <w:rPr>
@@ -4202,70 +4444,16 @@
           <w:sz w:val="22"/>
           <w:szCs w:val="22"/>
         </w:rPr>
-        <w:t xml:space="preserve">Le déploiement doit être prévu pour être réalisé par des utilisateurs, il faut donc que celui-ci soit le plus « simple » possible. </w:t>
-      </w:r>
-      <w:r>
+        <w:t>Le déploiement doit être prévu pour être réalisé par des utilisateurs, il faut donc que celui-ci soit le plus « simple » possible.</w:t>
+      </w:r>
+    </w:p>
+    <w:p>
+      <w:pPr>
+        <w:pStyle w:val="Default"/>
         <w:rPr>
           <w:color w:val="auto"/>
           <w:sz w:val="20"/>
           <w:szCs w:val="20"/>
-        </w:rPr>
-        <w:t xml:space="preserve">Procédure de qualification : 88600/1/2/3 Informaticien/ne CFC (Ordonnance 2014) Cahier des charges </w:t>
-      </w:r>
-    </w:p>
-    <w:p>
-      <w:pPr>
-        <w:pStyle w:val="Default"/>
-        <w:rPr>
-          <w:color w:val="auto"/>
-          <w:sz w:val="20"/>
-          <w:szCs w:val="20"/>
-        </w:rPr>
-      </w:pPr>
-      <w:r>
-        <w:rPr>
-          <w:color w:val="auto"/>
-          <w:sz w:val="20"/>
-          <w:szCs w:val="20"/>
-        </w:rPr>
-        <w:t xml:space="preserve">Page 5 sur 5 Version 1.0-ordo2k14 (4.12.2017) © I-CQ VD 2017/18 </w:t>
-      </w:r>
-    </w:p>
-    <w:p>
-      <w:pPr>
-        <w:pStyle w:val="Default"/>
-        <w:rPr>
-          <w:color w:val="auto"/>
-        </w:rPr>
-      </w:pPr>
-    </w:p>
-    <w:p>
-      <w:pPr>
-        <w:pStyle w:val="Default"/>
-        <w:pageBreakBefore/>
-        <w:rPr>
-          <w:color w:val="auto"/>
-          <w:sz w:val="32"/>
-          <w:szCs w:val="32"/>
-        </w:rPr>
-      </w:pPr>
-      <w:r>
-        <w:rPr>
-          <w:color w:val="auto"/>
-          <w:sz w:val="32"/>
-          <w:szCs w:val="32"/>
-        </w:rPr>
-        <w:lastRenderedPageBreak/>
-        <w:t xml:space="preserve">6 POINTS TECHNIQUES ÉVALUÉS SPÉCIFIQUES AU PROJET </w:t>
-      </w:r>
-    </w:p>
-    <w:p>
-      <w:pPr>
-        <w:pStyle w:val="Default"/>
-        <w:rPr>
-          <w:color w:val="auto"/>
-          <w:sz w:val="22"/>
-          <w:szCs w:val="22"/>
         </w:rPr>
       </w:pPr>
       <w:r>
@@ -4275,12 +4463,67 @@
           <w:sz w:val="22"/>
           <w:szCs w:val="22"/>
         </w:rPr>
-        <w:t xml:space="preserve">La grille d’évaluation définit les critères généraux selon lesquels le travail du candidat sera évalué (documentation, journal de travail, respect des normes, qualité, …). </w:t>
+        <w:t xml:space="preserve"> </w:t>
+      </w:r>
+      <w:r>
+        <w:rPr>
+          <w:color w:val="auto"/>
+          <w:sz w:val="20"/>
+          <w:szCs w:val="20"/>
+        </w:rPr>
+        <w:t xml:space="preserve">Procédure de qualification : 88600/1/2/3 Informaticien/ne CFC (Ordonnance 2014) Cahier des charges </w:t>
       </w:r>
     </w:p>
     <w:p>
       <w:pPr>
         <w:pStyle w:val="Default"/>
+        <w:rPr>
+          <w:color w:val="auto"/>
+          <w:sz w:val="20"/>
+          <w:szCs w:val="20"/>
+        </w:rPr>
+      </w:pPr>
+      <w:r>
+        <w:rPr>
+          <w:color w:val="auto"/>
+          <w:sz w:val="20"/>
+          <w:szCs w:val="20"/>
+        </w:rPr>
+        <w:t xml:space="preserve">Page 5 sur 5 Version 1.0-ordo2k14 (4.12.2017) © I-CQ VD 2017/18 </w:t>
+      </w:r>
+    </w:p>
+    <w:p>
+      <w:pPr>
+        <w:pStyle w:val="Default"/>
+        <w:rPr>
+          <w:color w:val="auto"/>
+        </w:rPr>
+      </w:pPr>
+    </w:p>
+    <w:p>
+      <w:pPr>
+        <w:pStyle w:val="Default"/>
+        <w:pageBreakBefore/>
+        <w:rPr>
+          <w:color w:val="auto"/>
+          <w:sz w:val="32"/>
+          <w:szCs w:val="32"/>
+        </w:rPr>
+      </w:pPr>
+      <w:r>
+        <w:rPr>
+          <w:color w:val="auto"/>
+          <w:sz w:val="32"/>
+          <w:szCs w:val="32"/>
+        </w:rPr>
+        <w:lastRenderedPageBreak/>
+        <w:t xml:space="preserve">6 POINTS TECHNIQUES ÉVALUÉS SPÉCIFIQUES AU PROJET </w:t>
+      </w:r>
+    </w:p>
+    <w:p>
+      <w:pPr>
+        <w:pStyle w:val="Default"/>
+        <w:ind w:left="170"/>
         <w:rPr>
           <w:color w:val="auto"/>
           <w:sz w:val="22"/>
@@ -4294,62 +4537,73 @@
           <w:sz w:val="22"/>
           <w:szCs w:val="22"/>
         </w:rPr>
-        <w:t xml:space="preserve">En plus de cela, le travail sera évalué sur les 7 points spécifiques suivants (Point A14 à A20) : </w:t>
+        <w:t xml:space="preserve">La grille d’évaluation définit les critères généraux selon lesquels le travail du candidat sera évalué (documentation, journal de travail, respect des normes, qualité, …). </w:t>
       </w:r>
     </w:p>
     <w:p>
       <w:pPr>
         <w:pStyle w:val="Default"/>
-        <w:spacing w:after="14"/>
+        <w:ind w:left="170"/>
+        <w:rPr>
+          <w:color w:val="auto"/>
+          <w:sz w:val="22"/>
+          <w:szCs w:val="22"/>
+        </w:rPr>
+      </w:pPr>
+      <w:r>
         <w:rPr>
           <w:rFonts w:ascii="Arial" w:hAnsi="Arial" w:cs="Arial"/>
           <w:color w:val="auto"/>
           <w:sz w:val="22"/>
           <w:szCs w:val="22"/>
         </w:rPr>
-      </w:pPr>
-      <w:r>
+        <w:t xml:space="preserve">En plus de cela, le travail sera évalué sur les 7 points spécifiques suivants (Point A14 à A20) : </w:t>
+      </w:r>
+    </w:p>
+    <w:p>
+      <w:pPr>
+        <w:pStyle w:val="Default"/>
+        <w:spacing w:after="14"/>
+        <w:ind w:left="170"/>
         <w:rPr>
           <w:rFonts w:ascii="Arial" w:hAnsi="Arial" w:cs="Arial"/>
           <w:color w:val="auto"/>
           <w:sz w:val="22"/>
           <w:szCs w:val="22"/>
         </w:rPr>
-        <w:t xml:space="preserve">1. La solution est fonctionnelle </w:t>
-      </w:r>
-    </w:p>
-    <w:p>
-      <w:pPr>
-        <w:pStyle w:val="Default"/>
-        <w:spacing w:after="14"/>
+      </w:pPr>
+      <w:r>
         <w:rPr>
           <w:rFonts w:ascii="Arial" w:hAnsi="Arial" w:cs="Arial"/>
           <w:color w:val="auto"/>
           <w:sz w:val="22"/>
           <w:szCs w:val="22"/>
         </w:rPr>
-      </w:pPr>
-      <w:r>
+        <w:t xml:space="preserve">1. La solution est fonctionnelle </w:t>
+      </w:r>
+    </w:p>
+    <w:p>
+      <w:pPr>
+        <w:pStyle w:val="Default"/>
+        <w:spacing w:after="14"/>
+        <w:ind w:left="170"/>
         <w:rPr>
           <w:rFonts w:ascii="Arial" w:hAnsi="Arial" w:cs="Arial"/>
           <w:color w:val="auto"/>
           <w:sz w:val="22"/>
           <w:szCs w:val="22"/>
         </w:rPr>
-        <w:t xml:space="preserve">2. Facilité de mise oeuvre </w:t>
-      </w:r>
-    </w:p>
-    <w:p>
-      <w:pPr>
-        <w:pStyle w:val="Default"/>
-        <w:spacing w:after="14"/>
+      </w:pPr>
+      <w:r>
         <w:rPr>
           <w:rFonts w:ascii="Arial" w:hAnsi="Arial" w:cs="Arial"/>
           <w:color w:val="auto"/>
           <w:sz w:val="22"/>
           <w:szCs w:val="22"/>
         </w:rPr>
-      </w:pPr>
+        <w:t xml:space="preserve">2. Facilité de mise </w:t>
+      </w:r>
+      <w:proofErr w:type="spellStart"/>
       <w:r>
         <w:rPr>
           <w:rFonts w:ascii="Arial" w:hAnsi="Arial" w:cs="Arial"/>
@@ -4357,19 +4611,9 @@
           <w:sz w:val="22"/>
           <w:szCs w:val="22"/>
         </w:rPr>
-        <w:t xml:space="preserve">3. Documentation du déploiement et de l’utilisation de la solution </w:t>
-      </w:r>
-    </w:p>
-    <w:p>
-      <w:pPr>
-        <w:pStyle w:val="Default"/>
-        <w:spacing w:after="14"/>
-        <w:rPr>
-          <w:color w:val="auto"/>
-          <w:sz w:val="22"/>
-          <w:szCs w:val="22"/>
-        </w:rPr>
-      </w:pPr>
+        <w:t>oeuvre</w:t>
+      </w:r>
+      <w:proofErr w:type="spellEnd"/>
       <w:r>
         <w:rPr>
           <w:rFonts w:ascii="Arial" w:hAnsi="Arial" w:cs="Arial"/>
@@ -4377,39 +4621,41 @@
           <w:sz w:val="22"/>
           <w:szCs w:val="22"/>
         </w:rPr>
-        <w:t xml:space="preserve">4. Les solutions proposées peuvent être reproduites (check-list, point clés). </w:t>
+        <w:t xml:space="preserve"> </w:t>
       </w:r>
     </w:p>
     <w:p>
       <w:pPr>
         <w:pStyle w:val="Default"/>
         <w:spacing w:after="14"/>
-        <w:rPr>
-          <w:color w:val="auto"/>
-          <w:sz w:val="22"/>
-          <w:szCs w:val="22"/>
-        </w:rPr>
-      </w:pPr>
-      <w:r>
+        <w:ind w:left="170"/>
         <w:rPr>
           <w:rFonts w:ascii="Arial" w:hAnsi="Arial" w:cs="Arial"/>
           <w:color w:val="auto"/>
           <w:sz w:val="22"/>
           <w:szCs w:val="22"/>
         </w:rPr>
-        <w:t xml:space="preserve">5. Solution(s) utilisée(s) pour que le déploiement s’effectue avec le minimum d’assistance (fichier de réponse, ajout des postes au domaine). </w:t>
-      </w:r>
-    </w:p>
-    <w:p>
-      <w:pPr>
-        <w:pStyle w:val="Default"/>
-        <w:spacing w:after="14"/>
+      </w:pPr>
+      <w:r>
         <w:rPr>
           <w:rFonts w:ascii="Arial" w:hAnsi="Arial" w:cs="Arial"/>
           <w:color w:val="auto"/>
           <w:sz w:val="22"/>
           <w:szCs w:val="22"/>
         </w:rPr>
+        <w:t xml:space="preserve">3. Documentation du déploiement et de l’utilisation de la solution </w:t>
+      </w:r>
+    </w:p>
+    <w:p>
+      <w:pPr>
+        <w:pStyle w:val="Default"/>
+        <w:spacing w:after="14"/>
+        <w:ind w:left="170"/>
+        <w:rPr>
+          <w:color w:val="auto"/>
+          <w:sz w:val="22"/>
+          <w:szCs w:val="22"/>
+        </w:rPr>
       </w:pPr>
       <w:r>
         <w:rPr>
@@ -4418,12 +4664,56 @@
           <w:sz w:val="22"/>
           <w:szCs w:val="22"/>
         </w:rPr>
+        <w:t xml:space="preserve">4. Les solutions proposées peuvent être reproduites (check-list, point clés). </w:t>
+      </w:r>
+    </w:p>
+    <w:p>
+      <w:pPr>
+        <w:pStyle w:val="Default"/>
+        <w:spacing w:after="14"/>
+        <w:ind w:left="170"/>
+        <w:rPr>
+          <w:color w:val="auto"/>
+          <w:sz w:val="22"/>
+          <w:szCs w:val="22"/>
+        </w:rPr>
+      </w:pPr>
+      <w:r>
+        <w:rPr>
+          <w:rFonts w:ascii="Arial" w:hAnsi="Arial" w:cs="Arial"/>
+          <w:color w:val="auto"/>
+          <w:sz w:val="22"/>
+          <w:szCs w:val="22"/>
+        </w:rPr>
+        <w:t xml:space="preserve">5. Solution(s) utilisée(s) pour que le déploiement s’effectue avec le minimum d’assistance (fichier de réponse, ajout des postes au domaine). </w:t>
+      </w:r>
+    </w:p>
+    <w:p>
+      <w:pPr>
+        <w:pStyle w:val="Default"/>
+        <w:spacing w:after="14"/>
+        <w:ind w:left="170"/>
+        <w:rPr>
+          <w:rFonts w:ascii="Arial" w:hAnsi="Arial" w:cs="Arial"/>
+          <w:color w:val="auto"/>
+          <w:sz w:val="22"/>
+          <w:szCs w:val="22"/>
+        </w:rPr>
+      </w:pPr>
+      <w:r>
+        <w:rPr>
+          <w:rFonts w:ascii="Arial" w:hAnsi="Arial" w:cs="Arial"/>
+          <w:color w:val="auto"/>
+          <w:sz w:val="22"/>
+          <w:szCs w:val="22"/>
+        </w:rPr>
         <w:t xml:space="preserve">6. Remontée d’information sur le déroulement du processus de déploiement </w:t>
       </w:r>
     </w:p>
     <w:p>
       <w:pPr>
         <w:pStyle w:val="Default"/>
+        <w:ind w:left="170"/>
         <w:rPr>
           <w:rFonts w:ascii="Arial" w:hAnsi="Arial" w:cs="Arial"/>
           <w:color w:val="auto"/>
@@ -4477,6 +4767,7 @@
           <w:ilvl w:val="0"/>
           <w:numId w:val="0"/>
         </w:numPr>
+        <w:ind w:left="170"/>
         <w:rPr>
           <w:rFonts w:ascii="Arial" w:hAnsi="Arial"/>
           <w:sz w:val="24"/>
@@ -4531,595 +4822,403 @@
     </w:p>
     <w:p/>
     <w:p>
-      <w:pPr>
-        <w:pStyle w:val="En-tte"/>
-        <w:ind w:firstLine="360"/>
-        <w:rPr>
-          <w:i/>
-          <w:iCs/>
-          <w:szCs w:val="14"/>
-        </w:rPr>
-      </w:pPr>
-      <w:r>
-        <w:rPr>
-          <w:i/>
-          <w:iCs/>
-          <w:szCs w:val="14"/>
-        </w:rPr>
-        <w:t xml:space="preserve">Décrire la stratégie globale de test: </w:t>
-      </w:r>
-    </w:p>
-    <w:p>
-      <w:pPr>
-        <w:pStyle w:val="En-tte"/>
-        <w:ind w:firstLine="360"/>
-        <w:rPr>
-          <w:i/>
-          <w:iCs/>
-          <w:szCs w:val="14"/>
-        </w:rPr>
-      </w:pPr>
-    </w:p>
-    <w:p>
-      <w:pPr>
-        <w:pStyle w:val="En-tte"/>
+      <w:r>
+        <w:t>Tests de l’AD :</w:t>
+      </w:r>
+    </w:p>
+    <w:p>
+      <w:r>
+        <w:t>Pour les effectuer les tests concernant l’active directory, il faudra vérifier si :</w:t>
+      </w:r>
+    </w:p>
+    <w:p/>
+    <w:p>
+      <w:pPr>
+        <w:pStyle w:val="Paragraphedeliste"/>
         <w:numPr>
-          <w:ilvl w:val="0"/>
-          <w:numId w:val="6"/>
+          <w:ilvl w:val="1"/>
+          <w:numId w:val="23"/>
         </w:numPr>
-        <w:tabs>
-          <w:tab w:val="clear" w:pos="4536"/>
-          <w:tab w:val="clear" w:pos="9072"/>
-        </w:tabs>
-        <w:rPr>
-          <w:i/>
-          <w:iCs/>
-          <w:szCs w:val="14"/>
-        </w:rPr>
-      </w:pPr>
-      <w:r>
-        <w:rPr>
-          <w:i/>
-          <w:iCs/>
-          <w:szCs w:val="14"/>
-        </w:rPr>
-        <w:t>t</w:t>
-      </w:r>
-      <w:r>
-        <w:rPr>
-          <w:i/>
-          <w:iCs/>
-          <w:szCs w:val="14"/>
-        </w:rPr>
-        <w:t>ypes de des tests et ordre dans lequel ils seront effectués.</w:t>
-      </w:r>
-    </w:p>
-    <w:p>
-      <w:pPr>
-        <w:pStyle w:val="En-tte"/>
+        <w:rPr>
+          <w:rFonts w:ascii="Arial" w:hAnsi="Arial" w:cs="Arial"/>
+        </w:rPr>
+      </w:pPr>
+      <w:r>
+        <w:rPr>
+          <w:rFonts w:ascii="Arial" w:hAnsi="Arial" w:cs="Arial"/>
+        </w:rPr>
+        <w:t>Un active directory est installé sur le serveur</w:t>
+      </w:r>
+    </w:p>
+    <w:p>
+      <w:pPr>
+        <w:pStyle w:val="Paragraphedeliste"/>
         <w:numPr>
-          <w:ilvl w:val="0"/>
-          <w:numId w:val="6"/>
+          <w:ilvl w:val="1"/>
+          <w:numId w:val="23"/>
         </w:numPr>
-        <w:tabs>
-          <w:tab w:val="clear" w:pos="4536"/>
-          <w:tab w:val="clear" w:pos="9072"/>
-        </w:tabs>
-        <w:rPr>
-          <w:i/>
-          <w:iCs/>
-          <w:szCs w:val="14"/>
-        </w:rPr>
-      </w:pPr>
-      <w:r>
-        <w:rPr>
-          <w:i/>
-          <w:iCs/>
-          <w:szCs w:val="14"/>
-        </w:rPr>
-        <w:t>l</w:t>
-      </w:r>
-      <w:r>
-        <w:rPr>
-          <w:i/>
-          <w:iCs/>
-          <w:szCs w:val="14"/>
-        </w:rPr>
-        <w:t>es moyens à mettre en œuvre</w:t>
-      </w:r>
-      <w:r>
-        <w:rPr>
-          <w:i/>
-          <w:iCs/>
-          <w:szCs w:val="14"/>
-        </w:rPr>
-        <w:t>.</w:t>
-      </w:r>
-    </w:p>
-    <w:p>
-      <w:pPr>
-        <w:pStyle w:val="En-tte"/>
+        <w:rPr>
+          <w:rFonts w:ascii="Arial" w:hAnsi="Arial" w:cs="Arial"/>
+        </w:rPr>
+      </w:pPr>
+      <w:r>
+        <w:rPr>
+          <w:rFonts w:ascii="Arial" w:hAnsi="Arial" w:cs="Arial"/>
+        </w:rPr>
+        <w:t xml:space="preserve">Le serveur est dans un domaine </w:t>
+      </w:r>
+    </w:p>
+    <w:p>
+      <w:pPr>
+        <w:pStyle w:val="Paragraphedeliste"/>
         <w:numPr>
-          <w:ilvl w:val="0"/>
-          <w:numId w:val="6"/>
+          <w:ilvl w:val="1"/>
+          <w:numId w:val="23"/>
         </w:numPr>
-        <w:tabs>
-          <w:tab w:val="clear" w:pos="4536"/>
-          <w:tab w:val="clear" w:pos="9072"/>
-        </w:tabs>
-        <w:rPr>
-          <w:i/>
-          <w:iCs/>
-          <w:szCs w:val="14"/>
-        </w:rPr>
-      </w:pPr>
-      <w:r>
-        <w:rPr>
-          <w:i/>
-          <w:iCs/>
-          <w:szCs w:val="14"/>
-        </w:rPr>
-        <w:t>c</w:t>
-      </w:r>
-      <w:r>
-        <w:rPr>
-          <w:i/>
-          <w:iCs/>
-          <w:szCs w:val="14"/>
-        </w:rPr>
-        <w:t>ouverture des tests (tests exhaustifs ou non, si non, pourquoi ?)</w:t>
-      </w:r>
-      <w:r>
-        <w:rPr>
-          <w:i/>
-          <w:iCs/>
-          <w:szCs w:val="14"/>
-        </w:rPr>
-        <w:t>.</w:t>
-      </w:r>
-    </w:p>
-    <w:p>
-      <w:pPr>
-        <w:pStyle w:val="En-tte"/>
+        <w:rPr>
+          <w:rFonts w:ascii="Arial" w:hAnsi="Arial" w:cs="Arial"/>
+        </w:rPr>
+      </w:pPr>
+      <w:r>
+        <w:rPr>
+          <w:rFonts w:ascii="Arial" w:hAnsi="Arial" w:cs="Arial"/>
+        </w:rPr>
+        <w:t>Le serveur est contr</w:t>
+      </w:r>
+      <w:r>
+        <w:rPr>
+          <w:rFonts w:ascii="Arial" w:hAnsi="Arial" w:cs="Arial"/>
+        </w:rPr>
+        <w:t>ôleur du</w:t>
+      </w:r>
+      <w:r>
+        <w:rPr>
+          <w:rFonts w:ascii="Arial" w:hAnsi="Arial" w:cs="Arial"/>
+        </w:rPr>
+        <w:t xml:space="preserve"> domaine </w:t>
+      </w:r>
+    </w:p>
+    <w:p/>
+    <w:p>
+      <w:r>
+        <w:t>Tests du DNS :</w:t>
+      </w:r>
+    </w:p>
+    <w:p>
+      <w:r>
+        <w:t>Pour effectuer les tests concernant le DNS, il faudra vérifier si :</w:t>
+      </w:r>
+    </w:p>
+    <w:p/>
+    <w:p>
+      <w:pPr>
+        <w:pStyle w:val="Paragraphedeliste"/>
         <w:numPr>
-          <w:ilvl w:val="0"/>
-          <w:numId w:val="6"/>
+          <w:ilvl w:val="1"/>
+          <w:numId w:val="23"/>
         </w:numPr>
-        <w:tabs>
-          <w:tab w:val="clear" w:pos="4536"/>
-          <w:tab w:val="clear" w:pos="9072"/>
-        </w:tabs>
-        <w:rPr>
-          <w:i/>
-          <w:iCs/>
-          <w:szCs w:val="14"/>
-        </w:rPr>
-      </w:pPr>
-      <w:r>
-        <w:rPr>
-          <w:i/>
-          <w:iCs/>
-          <w:szCs w:val="14"/>
-        </w:rPr>
-        <w:t>d</w:t>
-      </w:r>
-      <w:r>
-        <w:rPr>
-          <w:i/>
-          <w:iCs/>
-          <w:szCs w:val="14"/>
-        </w:rPr>
-        <w:t>onnées de test à prévoir (données réelles ?)</w:t>
-      </w:r>
-      <w:r>
-        <w:rPr>
-          <w:i/>
-          <w:iCs/>
-          <w:szCs w:val="14"/>
-        </w:rPr>
-        <w:t>.</w:t>
-      </w:r>
-    </w:p>
-    <w:p>
-      <w:pPr>
-        <w:pStyle w:val="En-tte"/>
+        <w:rPr>
+          <w:rFonts w:ascii="Arial" w:hAnsi="Arial" w:cs="Arial"/>
+        </w:rPr>
+      </w:pPr>
+      <w:r>
+        <w:rPr>
+          <w:rFonts w:ascii="Arial" w:hAnsi="Arial" w:cs="Arial"/>
+        </w:rPr>
+        <w:t>Le DNS est installé sur le serveur</w:t>
+      </w:r>
+    </w:p>
+    <w:p>
+      <w:pPr>
+        <w:pStyle w:val="Paragraphedeliste"/>
         <w:numPr>
-          <w:ilvl w:val="0"/>
-          <w:numId w:val="6"/>
+          <w:ilvl w:val="1"/>
+          <w:numId w:val="23"/>
         </w:numPr>
-        <w:tabs>
-          <w:tab w:val="clear" w:pos="4536"/>
-          <w:tab w:val="clear" w:pos="9072"/>
-        </w:tabs>
-        <w:rPr>
-          <w:i/>
-          <w:iCs/>
-          <w:szCs w:val="14"/>
-        </w:rPr>
-      </w:pPr>
-      <w:r>
-        <w:rPr>
-          <w:i/>
-          <w:iCs/>
-          <w:szCs w:val="14"/>
-        </w:rPr>
-        <w:t>les testeurs extérieurs éventuels.</w:t>
-      </w:r>
-    </w:p>
-    <w:p>
-      <w:pPr>
-        <w:pStyle w:val="En-tte"/>
-        <w:tabs>
-          <w:tab w:val="clear" w:pos="4536"/>
-          <w:tab w:val="clear" w:pos="9072"/>
-        </w:tabs>
-        <w:rPr>
-          <w:b/>
-          <w:i/>
-          <w:iCs/>
-          <w:szCs w:val="14"/>
-        </w:rPr>
-      </w:pPr>
-    </w:p>
-    <w:p>
-      <w:pPr>
-        <w:pStyle w:val="En-tte"/>
-        <w:tabs>
-          <w:tab w:val="clear" w:pos="4536"/>
-          <w:tab w:val="clear" w:pos="9072"/>
-        </w:tabs>
-        <w:rPr>
-          <w:szCs w:val="14"/>
-        </w:rPr>
-      </w:pPr>
-      <w:r>
-        <w:rPr>
-          <w:szCs w:val="14"/>
-        </w:rPr>
-        <w:t>Tests de l’AD :</w:t>
-      </w:r>
-    </w:p>
-    <w:p>
-      <w:pPr>
-        <w:pStyle w:val="En-tte"/>
-        <w:tabs>
-          <w:tab w:val="clear" w:pos="4536"/>
-          <w:tab w:val="clear" w:pos="9072"/>
-        </w:tabs>
-        <w:rPr>
-          <w:szCs w:val="14"/>
-        </w:rPr>
-      </w:pPr>
-      <w:r>
-        <w:rPr>
-          <w:szCs w:val="14"/>
-        </w:rPr>
-        <w:t>Pour les effectuer les tests concernant l’active directory, il faudra vérifier si :</w:t>
-      </w:r>
-    </w:p>
-    <w:p>
-      <w:pPr>
-        <w:pStyle w:val="En-tte"/>
-        <w:tabs>
-          <w:tab w:val="clear" w:pos="4536"/>
-          <w:tab w:val="clear" w:pos="9072"/>
-        </w:tabs>
-        <w:ind w:left="717"/>
-        <w:rPr>
-          <w:szCs w:val="14"/>
-        </w:rPr>
-      </w:pPr>
-    </w:p>
-    <w:p>
-      <w:pPr>
-        <w:pStyle w:val="En-tte"/>
+        <w:rPr>
+          <w:rFonts w:ascii="Arial" w:hAnsi="Arial" w:cs="Arial"/>
+        </w:rPr>
+      </w:pPr>
+      <w:r>
+        <w:rPr>
+          <w:rFonts w:ascii="Arial" w:hAnsi="Arial" w:cs="Arial"/>
+        </w:rPr>
+        <w:t>Toutes les machines déployées sont dans les zones de recherche du DNS</w:t>
+      </w:r>
+    </w:p>
+    <w:p>
+      <w:pPr>
+        <w:pStyle w:val="Paragraphedeliste"/>
         <w:numPr>
-          <w:ilvl w:val="0"/>
-          <w:numId w:val="14"/>
+          <w:ilvl w:val="1"/>
+          <w:numId w:val="23"/>
         </w:numPr>
-        <w:tabs>
-          <w:tab w:val="clear" w:pos="4536"/>
-          <w:tab w:val="clear" w:pos="9072"/>
-        </w:tabs>
-        <w:rPr>
-          <w:szCs w:val="14"/>
-        </w:rPr>
-      </w:pPr>
-      <w:r>
-        <w:rPr>
-          <w:szCs w:val="14"/>
-        </w:rPr>
-        <w:t>Un active directory est installé sur le serveur</w:t>
-      </w:r>
-    </w:p>
-    <w:p>
-      <w:pPr>
-        <w:pStyle w:val="En-tte"/>
+        <w:rPr>
+          <w:rFonts w:ascii="Arial" w:hAnsi="Arial" w:cs="Arial"/>
+        </w:rPr>
+      </w:pPr>
+      <w:r>
+        <w:rPr>
+          <w:rFonts w:ascii="Arial" w:hAnsi="Arial" w:cs="Arial"/>
+        </w:rPr>
+        <w:t>Une zone de recherche inversée a été configurée</w:t>
+      </w:r>
+    </w:p>
+    <w:p/>
+    <w:p>
+      <w:r>
+        <w:t>Tests du DHCP :</w:t>
+      </w:r>
+    </w:p>
+    <w:p>
+      <w:r>
+        <w:t>Pour effectuer les tests concernant le DHCP, il faudra vérifier si :</w:t>
+      </w:r>
+    </w:p>
+    <w:p/>
+    <w:p>
+      <w:pPr>
+        <w:pStyle w:val="Paragraphedeliste"/>
         <w:numPr>
-          <w:ilvl w:val="0"/>
-          <w:numId w:val="14"/>
+          <w:ilvl w:val="1"/>
+          <w:numId w:val="23"/>
         </w:numPr>
-        <w:tabs>
-          <w:tab w:val="clear" w:pos="4536"/>
-          <w:tab w:val="clear" w:pos="9072"/>
-        </w:tabs>
-        <w:rPr>
-          <w:szCs w:val="14"/>
-        </w:rPr>
-      </w:pPr>
-      <w:r>
-        <w:rPr>
-          <w:szCs w:val="14"/>
-        </w:rPr>
-        <w:t xml:space="preserve">Le serveur est dans un domaine </w:t>
-      </w:r>
-    </w:p>
-    <w:p>
-      <w:pPr>
-        <w:pStyle w:val="En-tte"/>
+        <w:rPr>
+          <w:rFonts w:ascii="Arial" w:hAnsi="Arial" w:cs="Arial"/>
+        </w:rPr>
+      </w:pPr>
+      <w:r>
+        <w:rPr>
+          <w:rFonts w:ascii="Arial" w:hAnsi="Arial" w:cs="Arial"/>
+        </w:rPr>
+        <w:t>Un DHCP est installé sur le serveur</w:t>
+      </w:r>
+    </w:p>
+    <w:p>
+      <w:pPr>
+        <w:pStyle w:val="Paragraphedeliste"/>
         <w:numPr>
-          <w:ilvl w:val="0"/>
-          <w:numId w:val="14"/>
+          <w:ilvl w:val="1"/>
+          <w:numId w:val="23"/>
         </w:numPr>
-        <w:tabs>
-          <w:tab w:val="clear" w:pos="4536"/>
-          <w:tab w:val="clear" w:pos="9072"/>
-        </w:tabs>
-        <w:rPr>
-          <w:szCs w:val="14"/>
-        </w:rPr>
-      </w:pPr>
-      <w:r>
-        <w:rPr>
-          <w:szCs w:val="14"/>
-        </w:rPr>
-        <w:t>Le serveur est contr</w:t>
-      </w:r>
-      <w:r>
-        <w:rPr>
-          <w:szCs w:val="14"/>
-        </w:rPr>
-        <w:t>ôleur du</w:t>
-      </w:r>
-      <w:r>
-        <w:rPr>
-          <w:szCs w:val="14"/>
-        </w:rPr>
-        <w:t xml:space="preserve"> domaine </w:t>
-      </w:r>
-    </w:p>
-    <w:p>
-      <w:pPr>
-        <w:pStyle w:val="En-tte"/>
-        <w:tabs>
-          <w:tab w:val="clear" w:pos="4536"/>
-          <w:tab w:val="clear" w:pos="9072"/>
-        </w:tabs>
-        <w:ind w:left="708"/>
-        <w:rPr>
-          <w:szCs w:val="14"/>
-        </w:rPr>
-      </w:pPr>
-    </w:p>
-    <w:p>
-      <w:pPr>
-        <w:pStyle w:val="En-tte"/>
-        <w:tabs>
-          <w:tab w:val="clear" w:pos="4536"/>
-          <w:tab w:val="clear" w:pos="9072"/>
-        </w:tabs>
-        <w:rPr>
-          <w:szCs w:val="14"/>
-        </w:rPr>
-      </w:pPr>
-      <w:r>
-        <w:rPr>
-          <w:szCs w:val="14"/>
-        </w:rPr>
-        <w:t>Tests du DNS :</w:t>
-      </w:r>
-    </w:p>
-    <w:p>
-      <w:pPr>
-        <w:pStyle w:val="En-tte"/>
-        <w:tabs>
-          <w:tab w:val="clear" w:pos="4536"/>
-          <w:tab w:val="clear" w:pos="9072"/>
-        </w:tabs>
-        <w:rPr>
-          <w:szCs w:val="14"/>
-        </w:rPr>
-      </w:pPr>
-      <w:r>
-        <w:rPr>
-          <w:szCs w:val="14"/>
-        </w:rPr>
-        <w:t>Pour effectuer les tests concernant le DNS, il faudra vérifier si :</w:t>
-      </w:r>
-    </w:p>
-    <w:p>
-      <w:pPr>
-        <w:pStyle w:val="En-tte"/>
-        <w:tabs>
-          <w:tab w:val="clear" w:pos="4536"/>
-          <w:tab w:val="clear" w:pos="9072"/>
-        </w:tabs>
-        <w:ind w:left="708"/>
-        <w:rPr>
-          <w:szCs w:val="14"/>
-        </w:rPr>
-      </w:pPr>
-    </w:p>
-    <w:p>
-      <w:pPr>
-        <w:pStyle w:val="En-tte"/>
+        <w:rPr>
+          <w:rFonts w:ascii="Arial" w:hAnsi="Arial" w:cs="Arial"/>
+        </w:rPr>
+      </w:pPr>
+      <w:r>
+        <w:rPr>
+          <w:rFonts w:ascii="Arial" w:hAnsi="Arial" w:cs="Arial"/>
+        </w:rPr>
+        <w:t>La machine cliente obtient une adresse IP dans le range du DHCP</w:t>
+      </w:r>
+    </w:p>
+    <w:p>
+      <w:pPr>
+        <w:ind w:left="0"/>
+        <w:jc w:val="left"/>
+        <w:rPr>
+          <w:rFonts w:eastAsiaTheme="minorHAnsi" w:cs="Arial"/>
+          <w:sz w:val="22"/>
+          <w:szCs w:val="22"/>
+          <w:lang w:val="fr-CH" w:eastAsia="en-US"/>
+        </w:rPr>
+      </w:pPr>
+      <w:r>
+        <w:rPr>
+          <w:rFonts w:cs="Arial"/>
+        </w:rPr>
+        <w:br w:type="page"/>
+      </w:r>
+    </w:p>
+    <w:p>
+      <w:r>
+        <w:lastRenderedPageBreak/>
+        <w:t>Tests du déploiement :</w:t>
+      </w:r>
+    </w:p>
+    <w:p>
+      <w:r>
+        <w:t>Pour effectuer les tests concernant le déploiement, il faudra vérifier si :</w:t>
+      </w:r>
+    </w:p>
+    <w:p/>
+    <w:p>
+      <w:pPr>
+        <w:pStyle w:val="Paragraphedeliste"/>
         <w:numPr>
-          <w:ilvl w:val="0"/>
-          <w:numId w:val="14"/>
+          <w:ilvl w:val="1"/>
+          <w:numId w:val="23"/>
         </w:numPr>
-        <w:tabs>
-          <w:tab w:val="clear" w:pos="4536"/>
-          <w:tab w:val="clear" w:pos="9072"/>
-        </w:tabs>
-        <w:rPr>
-          <w:szCs w:val="14"/>
-        </w:rPr>
-      </w:pPr>
-      <w:r>
-        <w:rPr>
-          <w:szCs w:val="14"/>
-        </w:rPr>
-        <w:t>Le DNS est installé sur le serveur</w:t>
-      </w:r>
-    </w:p>
-    <w:p>
-      <w:pPr>
-        <w:pStyle w:val="En-tte"/>
+        <w:rPr>
+          <w:rFonts w:ascii="Arial" w:hAnsi="Arial" w:cs="Arial"/>
+        </w:rPr>
+      </w:pPr>
+      <w:r>
+        <w:rPr>
+          <w:rFonts w:ascii="Arial" w:hAnsi="Arial" w:cs="Arial"/>
+        </w:rPr>
+        <w:t>WDS est installer sur le serveur.</w:t>
+      </w:r>
+    </w:p>
+    <w:p>
+      <w:pPr>
+        <w:pStyle w:val="Paragraphedeliste"/>
         <w:numPr>
-          <w:ilvl w:val="0"/>
-          <w:numId w:val="14"/>
+          <w:ilvl w:val="1"/>
+          <w:numId w:val="23"/>
         </w:numPr>
-        <w:tabs>
-          <w:tab w:val="clear" w:pos="4536"/>
-          <w:tab w:val="clear" w:pos="9072"/>
-        </w:tabs>
-        <w:rPr>
-          <w:szCs w:val="14"/>
-        </w:rPr>
-      </w:pPr>
-      <w:r>
-        <w:rPr>
-          <w:szCs w:val="14"/>
-        </w:rPr>
-        <w:t>Toutes les machines déployées sont dans les zones de recherche du DNS</w:t>
-      </w:r>
-    </w:p>
-    <w:p>
-      <w:pPr>
-        <w:pStyle w:val="En-tte"/>
+        <w:rPr>
+          <w:rFonts w:ascii="Arial" w:hAnsi="Arial" w:cs="Arial"/>
+        </w:rPr>
+      </w:pPr>
+      <w:r>
+        <w:rPr>
+          <w:rFonts w:ascii="Arial" w:hAnsi="Arial" w:cs="Arial"/>
+        </w:rPr>
+        <w:t>Machine virtuelle créée sans OS se connecter</w:t>
+      </w:r>
+    </w:p>
+    <w:p>
+      <w:pPr>
+        <w:pStyle w:val="Paragraphedeliste"/>
         <w:numPr>
-          <w:ilvl w:val="0"/>
-          <w:numId w:val="14"/>
+          <w:ilvl w:val="1"/>
+          <w:numId w:val="23"/>
         </w:numPr>
-        <w:tabs>
-          <w:tab w:val="clear" w:pos="4536"/>
-          <w:tab w:val="clear" w:pos="9072"/>
-        </w:tabs>
-        <w:rPr>
-          <w:szCs w:val="14"/>
-        </w:rPr>
-      </w:pPr>
-      <w:r>
-        <w:rPr>
-          <w:szCs w:val="14"/>
-        </w:rPr>
-        <w:t>Une zone de recherche inversée a été configurée</w:t>
-      </w:r>
-    </w:p>
-    <w:p>
-      <w:pPr>
-        <w:pStyle w:val="En-tte"/>
-        <w:tabs>
-          <w:tab w:val="clear" w:pos="4536"/>
-          <w:tab w:val="clear" w:pos="9072"/>
-        </w:tabs>
-        <w:ind w:left="0"/>
-        <w:rPr>
-          <w:szCs w:val="14"/>
-        </w:rPr>
-      </w:pPr>
-    </w:p>
-    <w:p>
-      <w:pPr>
-        <w:pStyle w:val="En-tte"/>
-        <w:tabs>
-          <w:tab w:val="clear" w:pos="4536"/>
-          <w:tab w:val="clear" w:pos="9072"/>
-        </w:tabs>
-        <w:rPr>
-          <w:szCs w:val="14"/>
-        </w:rPr>
-      </w:pPr>
-      <w:r>
-        <w:rPr>
-          <w:szCs w:val="14"/>
-        </w:rPr>
-        <w:t>Tests du DHCP :</w:t>
-      </w:r>
-    </w:p>
-    <w:p>
-      <w:pPr>
-        <w:pStyle w:val="En-tte"/>
-        <w:tabs>
-          <w:tab w:val="clear" w:pos="4536"/>
-          <w:tab w:val="clear" w:pos="9072"/>
-        </w:tabs>
-        <w:rPr>
-          <w:szCs w:val="14"/>
-        </w:rPr>
-      </w:pPr>
-      <w:r>
-        <w:rPr>
-          <w:szCs w:val="14"/>
-        </w:rPr>
-        <w:t>Pour effectuer les tests concernant le DHCP, il faudra vérifier si :</w:t>
-      </w:r>
-    </w:p>
-    <w:p>
-      <w:pPr>
-        <w:pStyle w:val="En-tte"/>
-        <w:tabs>
-          <w:tab w:val="clear" w:pos="4536"/>
-          <w:tab w:val="clear" w:pos="9072"/>
-        </w:tabs>
-        <w:rPr>
-          <w:szCs w:val="14"/>
-        </w:rPr>
-      </w:pPr>
-    </w:p>
-    <w:p>
-      <w:pPr>
-        <w:pStyle w:val="En-tte"/>
+        <w:rPr>
+          <w:rFonts w:ascii="Arial" w:hAnsi="Arial" w:cs="Arial"/>
+        </w:rPr>
+      </w:pPr>
+      <w:r>
+        <w:rPr>
+          <w:rFonts w:ascii="Arial" w:hAnsi="Arial" w:cs="Arial"/>
+        </w:rPr>
+        <w:t>Un fichier de réponse modifié est mis en place sur WDS</w:t>
+      </w:r>
+    </w:p>
+    <w:p>
+      <w:pPr>
+        <w:pStyle w:val="Paragraphedeliste"/>
         <w:numPr>
-          <w:ilvl w:val="0"/>
-          <w:numId w:val="14"/>
+          <w:ilvl w:val="1"/>
+          <w:numId w:val="23"/>
         </w:numPr>
-        <w:tabs>
-          <w:tab w:val="clear" w:pos="4536"/>
-          <w:tab w:val="clear" w:pos="9072"/>
-        </w:tabs>
-        <w:rPr>
-          <w:szCs w:val="14"/>
-        </w:rPr>
-      </w:pPr>
-      <w:r>
-        <w:rPr>
-          <w:szCs w:val="14"/>
-        </w:rPr>
-        <w:t>Un DHCP est installé sur le serveur</w:t>
-      </w:r>
-    </w:p>
-    <w:p>
-      <w:pPr>
-        <w:pStyle w:val="En-tte"/>
+        <w:rPr>
+          <w:rFonts w:ascii="Arial" w:hAnsi="Arial" w:cs="Arial"/>
+        </w:rPr>
+      </w:pPr>
+      <w:r>
+        <w:rPr>
+          <w:rFonts w:ascii="Arial" w:hAnsi="Arial" w:cs="Arial"/>
+        </w:rPr>
+        <w:t>Les machines déployées sont automatiquement ajoutées dans le domaine</w:t>
+      </w:r>
+    </w:p>
+    <w:p>
+      <w:pPr>
+        <w:pStyle w:val="Paragraphedeliste"/>
         <w:numPr>
-          <w:ilvl w:val="0"/>
-          <w:numId w:val="14"/>
+          <w:ilvl w:val="1"/>
+          <w:numId w:val="23"/>
         </w:numPr>
-        <w:tabs>
-          <w:tab w:val="clear" w:pos="4536"/>
-          <w:tab w:val="clear" w:pos="9072"/>
-        </w:tabs>
-        <w:rPr>
-          <w:szCs w:val="14"/>
-        </w:rPr>
-      </w:pPr>
-      <w:r>
-        <w:rPr>
-          <w:szCs w:val="14"/>
-        </w:rPr>
-        <w:t>La machine cliente obtient une adresse IP dans le range du DHCP</w:t>
-      </w:r>
+        <w:rPr>
+          <w:rFonts w:ascii="Arial" w:hAnsi="Arial" w:cs="Arial"/>
+        </w:rPr>
+      </w:pPr>
+      <w:r>
+        <w:rPr>
+          <w:rFonts w:ascii="Arial" w:hAnsi="Arial" w:cs="Arial"/>
+        </w:rPr>
+        <w:t xml:space="preserve">Les machines </w:t>
+      </w:r>
+      <w:r>
+        <w:rPr>
+          <w:rFonts w:ascii="Arial" w:hAnsi="Arial" w:cs="Arial"/>
+        </w:rPr>
+        <w:t>déployées ont pour langue français (suisse)</w:t>
+      </w:r>
+    </w:p>
+    <w:p>
+      <w:pPr>
+        <w:pStyle w:val="Paragraphedeliste"/>
+        <w:numPr>
+          <w:ilvl w:val="1"/>
+          <w:numId w:val="23"/>
+        </w:numPr>
+        <w:rPr>
+          <w:rFonts w:ascii="Arial" w:hAnsi="Arial" w:cs="Arial"/>
+        </w:rPr>
+      </w:pPr>
+      <w:r>
+        <w:rPr>
+          <w:rFonts w:ascii="Arial" w:hAnsi="Arial" w:cs="Arial"/>
+        </w:rPr>
+        <w:t>Les machines déployées ont comme disposition de clavier français suisse</w:t>
+      </w:r>
+    </w:p>
+    <w:p>
+      <w:pPr>
+        <w:pStyle w:val="Paragraphedeliste"/>
+        <w:numPr>
+          <w:ilvl w:val="1"/>
+          <w:numId w:val="23"/>
+        </w:numPr>
+        <w:rPr>
+          <w:rFonts w:ascii="Arial" w:hAnsi="Arial" w:cs="Arial"/>
+        </w:rPr>
+      </w:pPr>
+      <w:r>
+        <w:rPr>
+          <w:rFonts w:ascii="Arial" w:hAnsi="Arial" w:cs="Arial"/>
+        </w:rPr>
+        <w:t>Les machines déployées indiquent la bonne date et sont à l’heure suisse</w:t>
+      </w:r>
+    </w:p>
+    <w:p>
+      <w:pPr>
+        <w:pStyle w:val="Paragraphedeliste"/>
+        <w:numPr>
+          <w:ilvl w:val="1"/>
+          <w:numId w:val="23"/>
+        </w:numPr>
+        <w:rPr>
+          <w:rFonts w:ascii="Arial" w:hAnsi="Arial" w:cs="Arial"/>
+        </w:rPr>
+      </w:pPr>
+      <w:r>
+        <w:rPr>
+          <w:rFonts w:ascii="Arial" w:hAnsi="Arial" w:cs="Arial"/>
+        </w:rPr>
+        <w:t>Lors de l’installation de Windows, les partitions du disque se fait automatiquement</w:t>
+      </w:r>
+    </w:p>
+    <w:p>
+      <w:pPr>
+        <w:pStyle w:val="Titre2"/>
+        <w:rPr>
+          <w:rFonts w:cs="Arial"/>
+        </w:rPr>
+      </w:pPr>
+      <w:bookmarkStart w:id="13" w:name="_Toc25553310"/>
+      <w:bookmarkStart w:id="14" w:name="_Toc71691015"/>
+      <w:bookmarkStart w:id="15" w:name="_Toc499021839"/>
+      <w:bookmarkStart w:id="16" w:name="_Toc129185468"/>
+      <w:r>
+        <w:rPr>
+          <w:rFonts w:cs="Arial"/>
+        </w:rPr>
+        <w:t>R</w:t>
+      </w:r>
+      <w:r>
+        <w:rPr>
+          <w:rFonts w:cs="Arial"/>
+        </w:rPr>
+        <w:t>isques techniques</w:t>
+      </w:r>
+      <w:bookmarkEnd w:id="13"/>
+      <w:bookmarkEnd w:id="14"/>
+      <w:bookmarkEnd w:id="15"/>
+      <w:bookmarkEnd w:id="16"/>
     </w:p>
     <w:p>
       <w:pPr>
@@ -5130,40 +5229,142 @@
         </w:numPr>
         <w:ind w:left="360" w:hanging="360"/>
         <w:rPr>
-          <w:rFonts w:ascii="Arial" w:hAnsi="Arial"/>
+          <w:rFonts w:ascii="Arial" w:hAnsi="Arial" w:cs="Arial"/>
+          <w:iCs/>
           <w:sz w:val="24"/>
-          <w:szCs w:val="14"/>
-          <w:lang w:eastAsia="fr-FR"/>
-        </w:rPr>
-      </w:pPr>
-    </w:p>
-    <w:p>
-      <w:pPr>
-        <w:pStyle w:val="Titre2"/>
-        <w:rPr>
-          <w:rFonts w:cs="Arial"/>
-        </w:rPr>
-      </w:pPr>
-      <w:bookmarkStart w:id="13" w:name="_Toc25553310"/>
-      <w:bookmarkStart w:id="14" w:name="_Toc71691015"/>
-      <w:bookmarkStart w:id="15" w:name="_Toc499021839"/>
-      <w:bookmarkStart w:id="16" w:name="_Toc129185468"/>
-      <w:r>
-        <w:rPr>
-          <w:rFonts w:cs="Arial"/>
-        </w:rPr>
-        <w:t>R</w:t>
-      </w:r>
-      <w:r>
-        <w:rPr>
-          <w:rFonts w:cs="Arial"/>
-        </w:rPr>
-        <w:t>isques techniques</w:t>
-      </w:r>
-      <w:bookmarkEnd w:id="13"/>
-      <w:bookmarkEnd w:id="14"/>
-      <w:bookmarkEnd w:id="15"/>
-      <w:bookmarkEnd w:id="16"/>
+        </w:rPr>
+      </w:pPr>
+      <w:r>
+        <w:rPr>
+          <w:rFonts w:ascii="Arial" w:hAnsi="Arial" w:cs="Arial"/>
+          <w:iCs/>
+          <w:sz w:val="24"/>
+        </w:rPr>
+        <w:t xml:space="preserve">Dans ce projet, j’utilise des machines virtuelles. Dans ce cas il peut y avoir plusieurs problèmes : </w:t>
+      </w:r>
+    </w:p>
+    <w:p>
+      <w:pPr>
+        <w:pStyle w:val="Retraitnormal1"/>
+        <w:numPr>
+          <w:ilvl w:val="0"/>
+          <w:numId w:val="14"/>
+        </w:numPr>
+        <w:rPr>
+          <w:rFonts w:ascii="Arial" w:hAnsi="Arial" w:cs="Arial"/>
+          <w:iCs/>
+          <w:sz w:val="24"/>
+        </w:rPr>
+      </w:pPr>
+      <w:r>
+        <w:rPr>
+          <w:rFonts w:ascii="Arial" w:hAnsi="Arial" w:cs="Arial"/>
+          <w:iCs/>
+          <w:sz w:val="24"/>
+        </w:rPr>
+        <w:t>Manque</w:t>
+      </w:r>
+      <w:r>
+        <w:rPr>
+          <w:rFonts w:ascii="Arial" w:hAnsi="Arial" w:cs="Arial"/>
+          <w:iCs/>
+          <w:sz w:val="24"/>
+        </w:rPr>
+        <w:t xml:space="preserve"> d’espace de stockage de la machine physique</w:t>
+      </w:r>
+    </w:p>
+    <w:p>
+      <w:pPr>
+        <w:pStyle w:val="Retraitnormal1"/>
+        <w:numPr>
+          <w:ilvl w:val="0"/>
+          <w:numId w:val="14"/>
+        </w:numPr>
+        <w:rPr>
+          <w:rFonts w:ascii="Arial" w:hAnsi="Arial" w:cs="Arial"/>
+          <w:iCs/>
+          <w:sz w:val="24"/>
+        </w:rPr>
+      </w:pPr>
+      <w:r>
+        <w:rPr>
+          <w:rFonts w:ascii="Arial" w:hAnsi="Arial" w:cs="Arial"/>
+          <w:iCs/>
+          <w:sz w:val="24"/>
+        </w:rPr>
+        <w:t>Fichie</w:t>
+      </w:r>
+      <w:r>
+        <w:rPr>
+          <w:rFonts w:ascii="Arial" w:hAnsi="Arial" w:cs="Arial"/>
+          <w:iCs/>
+          <w:sz w:val="24"/>
+        </w:rPr>
+        <w:t>r corrompu (impossible de démarrer</w:t>
+      </w:r>
+      <w:r>
+        <w:rPr>
+          <w:rFonts w:ascii="Arial" w:hAnsi="Arial" w:cs="Arial"/>
+          <w:iCs/>
+          <w:sz w:val="24"/>
+        </w:rPr>
+        <w:t xml:space="preserve"> la </w:t>
+      </w:r>
+      <w:proofErr w:type="spellStart"/>
+      <w:r>
+        <w:rPr>
+          <w:rFonts w:ascii="Arial" w:hAnsi="Arial" w:cs="Arial"/>
+          <w:iCs/>
+          <w:sz w:val="24"/>
+        </w:rPr>
+        <w:t>vm</w:t>
+      </w:r>
+      <w:proofErr w:type="spellEnd"/>
+      <w:r>
+        <w:rPr>
+          <w:rFonts w:ascii="Arial" w:hAnsi="Arial" w:cs="Arial"/>
+          <w:iCs/>
+          <w:sz w:val="24"/>
+        </w:rPr>
+        <w:t>)</w:t>
+      </w:r>
+    </w:p>
+    <w:p>
+      <w:pPr>
+        <w:pStyle w:val="Retraitnormal1"/>
+        <w:numPr>
+          <w:ilvl w:val="0"/>
+          <w:numId w:val="14"/>
+        </w:numPr>
+        <w:rPr>
+          <w:rFonts w:ascii="Arial" w:hAnsi="Arial" w:cs="Arial"/>
+          <w:iCs/>
+          <w:sz w:val="24"/>
+        </w:rPr>
+      </w:pPr>
+      <w:r>
+        <w:rPr>
+          <w:rFonts w:ascii="Arial" w:hAnsi="Arial" w:cs="Arial"/>
+          <w:iCs/>
+          <w:sz w:val="24"/>
+        </w:rPr>
+        <w:t>Mauvaise manipulation lors de l’installation d’un rôle ou d’un service</w:t>
+      </w:r>
+    </w:p>
+    <w:p>
+      <w:pPr>
+        <w:pStyle w:val="Retraitnormal1"/>
+        <w:numPr>
+          <w:ilvl w:val="0"/>
+          <w:numId w:val="0"/>
+        </w:numPr>
+        <w:ind w:left="1437"/>
+        <w:rPr>
+          <w:rFonts w:ascii="Arial" w:hAnsi="Arial" w:cs="Arial"/>
+          <w:iCs/>
+          <w:sz w:val="24"/>
+        </w:rPr>
+      </w:pPr>
     </w:p>
     <w:p>
       <w:pPr>
@@ -5185,7 +5386,15 @@
           <w:iCs/>
           <w:sz w:val="24"/>
         </w:rPr>
-        <w:t xml:space="preserve">Dans ce projet, j’utilise des machines virtuelles. Dans ce cas il peut y avoir plusieurs problèmes : </w:t>
+        <w:t>Afin de</w:t>
+      </w:r>
+      <w:r>
+        <w:rPr>
+          <w:rFonts w:ascii="Arial" w:hAnsi="Arial" w:cs="Arial"/>
+          <w:iCs/>
+          <w:sz w:val="24"/>
+        </w:rPr>
+        <w:t xml:space="preserve"> réduire au maximum ces risques j’ai :</w:t>
       </w:r>
     </w:p>
     <w:p>
@@ -5207,15 +5416,25 @@
           <w:iCs/>
           <w:sz w:val="24"/>
         </w:rPr>
-        <w:t>Manque</w:t>
-      </w:r>
+        <w:t xml:space="preserve">Effectuer des </w:t>
+      </w:r>
+      <w:proofErr w:type="spellStart"/>
       <w:r>
         <w:rPr>
           <w:rFonts w:ascii="Arial" w:hAnsi="Arial" w:cs="Arial"/>
           <w:iCs/>
           <w:sz w:val="24"/>
         </w:rPr>
-        <w:t xml:space="preserve"> d’espace de stockage de la machine physique</w:t>
+        <w:t>snapshots</w:t>
+      </w:r>
+      <w:proofErr w:type="spellEnd"/>
+      <w:r>
+        <w:rPr>
+          <w:rFonts w:ascii="Arial" w:hAnsi="Arial" w:cs="Arial"/>
+          <w:iCs/>
+          <w:sz w:val="24"/>
+        </w:rPr>
+        <w:t xml:space="preserve"> après chaque installation de service. </w:t>
       </w:r>
     </w:p>
     <w:p>
@@ -5237,23 +5456,7 @@
           <w:iCs/>
           <w:sz w:val="24"/>
         </w:rPr>
-        <w:t>Fichie</w:t>
-      </w:r>
-      <w:r>
-        <w:rPr>
-          <w:rFonts w:ascii="Arial" w:hAnsi="Arial" w:cs="Arial"/>
-          <w:iCs/>
-          <w:sz w:val="24"/>
-        </w:rPr>
-        <w:t>r corrompu (impossible de démarrer</w:t>
-      </w:r>
-      <w:r>
-        <w:rPr>
-          <w:rFonts w:ascii="Arial" w:hAnsi="Arial" w:cs="Arial"/>
-          <w:iCs/>
-          <w:sz w:val="24"/>
-        </w:rPr>
-        <w:t xml:space="preserve"> la vm)</w:t>
+        <w:t>Effectuer des sauvegardes des VM sur un disque dur externe.</w:t>
       </w:r>
     </w:p>
     <w:p>
@@ -5275,23 +5478,8 @@
           <w:iCs/>
           <w:sz w:val="24"/>
         </w:rPr>
-        <w:t>Mauvaise manipulation lors de l’installation d’un rôle ou d’un service</w:t>
-      </w:r>
-    </w:p>
-    <w:p>
-      <w:pPr>
-        <w:pStyle w:val="Retraitnormal1"/>
-        <w:numPr>
-          <w:ilvl w:val="0"/>
-          <w:numId w:val="0"/>
-        </w:numPr>
-        <w:ind w:left="1437"/>
-        <w:rPr>
-          <w:rFonts w:ascii="Arial" w:hAnsi="Arial" w:cs="Arial"/>
-          <w:iCs/>
-          <w:sz w:val="24"/>
-        </w:rPr>
-      </w:pPr>
+        <w:t>Déplacer mes VM sur le disque dur externe afin de ne pas manquer d’espace de stockage.</w:t>
+      </w:r>
     </w:p>
     <w:p>
       <w:pPr>
@@ -5307,87 +5495,37 @@
           <w:sz w:val="24"/>
         </w:rPr>
       </w:pPr>
-      <w:r>
-        <w:rPr>
-          <w:rFonts w:ascii="Arial" w:hAnsi="Arial" w:cs="Arial"/>
-          <w:iCs/>
-          <w:sz w:val="24"/>
-        </w:rPr>
-        <w:t>Afin de</w:t>
-      </w:r>
-      <w:r>
-        <w:rPr>
-          <w:rFonts w:ascii="Arial" w:hAnsi="Arial" w:cs="Arial"/>
-          <w:iCs/>
-          <w:sz w:val="24"/>
-        </w:rPr>
-        <w:t xml:space="preserve"> réduire au maximum ces risques j’ai :</w:t>
-      </w:r>
-    </w:p>
-    <w:p>
-      <w:pPr>
-        <w:pStyle w:val="Retraitnormal1"/>
-        <w:numPr>
-          <w:ilvl w:val="0"/>
-          <w:numId w:val="14"/>
-        </w:numPr>
-        <w:rPr>
-          <w:rFonts w:ascii="Arial" w:hAnsi="Arial" w:cs="Arial"/>
-          <w:iCs/>
-          <w:sz w:val="24"/>
-        </w:rPr>
-      </w:pPr>
-      <w:r>
-        <w:rPr>
-          <w:rFonts w:ascii="Arial" w:hAnsi="Arial" w:cs="Arial"/>
-          <w:iCs/>
-          <w:sz w:val="24"/>
-        </w:rPr>
-        <w:t xml:space="preserve">Effectuer des snapshots après chaque installation de service. </w:t>
-      </w:r>
-    </w:p>
-    <w:p>
-      <w:pPr>
-        <w:pStyle w:val="Retraitnormal1"/>
-        <w:numPr>
-          <w:ilvl w:val="0"/>
-          <w:numId w:val="14"/>
-        </w:numPr>
-        <w:rPr>
-          <w:rFonts w:ascii="Arial" w:hAnsi="Arial" w:cs="Arial"/>
-          <w:iCs/>
-          <w:sz w:val="24"/>
-        </w:rPr>
-      </w:pPr>
-      <w:r>
-        <w:rPr>
-          <w:rFonts w:ascii="Arial" w:hAnsi="Arial" w:cs="Arial"/>
-          <w:iCs/>
-          <w:sz w:val="24"/>
-        </w:rPr>
-        <w:t>Effectuer des sauvegardes des VM sur un disque dur externe.</w:t>
-      </w:r>
-    </w:p>
-    <w:p>
-      <w:pPr>
-        <w:pStyle w:val="Retraitnormal1"/>
-        <w:numPr>
-          <w:ilvl w:val="0"/>
-          <w:numId w:val="14"/>
-        </w:numPr>
-        <w:rPr>
-          <w:rFonts w:ascii="Arial" w:hAnsi="Arial" w:cs="Arial"/>
-          <w:iCs/>
-          <w:sz w:val="24"/>
-        </w:rPr>
-      </w:pPr>
-      <w:r>
-        <w:rPr>
-          <w:rFonts w:ascii="Arial" w:hAnsi="Arial" w:cs="Arial"/>
-          <w:iCs/>
-          <w:sz w:val="24"/>
-        </w:rPr>
-        <w:t>Déplacer mes VM sur le disque dur externe afin de ne pas manquer d’espace de stockage.</w:t>
+    </w:p>
+    <w:p>
+      <w:pPr>
+        <w:pStyle w:val="Titre2"/>
+      </w:pPr>
+      <w:r>
+        <w:t>Comparaison de logiciels</w:t>
+      </w:r>
+    </w:p>
+    <w:p>
+      <w:r>
+        <w:t>Pour effectuer un déploiement de système d’exploitation il y a plusieurs logiciels disponibles qui nous permettent de le faire. Notamment, SCCM</w:t>
+      </w:r>
+      <w:r>
+        <w:t xml:space="preserve"> qui est un logiciel proposé par Microsoft qui permet de la gestion de parc informatique.</w:t>
+      </w:r>
+      <w:r>
+        <w:t xml:space="preserve"> Une des fonctionnalités de SCCM est le déploiement de système d’exploitation. Il y aussi WDS qui est un service directement intégré à Windows Serveur. </w:t>
+      </w:r>
+    </w:p>
+    <w:p/>
+    <w:p>
+      <w:r>
+        <w:t xml:space="preserve">Comme indiqué plus haut WDS est intégré à Windows Serveur par conséquent, il n’est pas payant comme les sont d’autres logiciels de déploiement. </w:t>
+      </w:r>
+      <w:bookmarkStart w:id="17" w:name="_GoBack"/>
+      <w:bookmarkEnd w:id="17"/>
+    </w:p>
+    <w:p>
+      <w:r>
+        <w:t xml:space="preserve"> </w:t>
       </w:r>
     </w:p>
     <w:p>
@@ -5398,8 +5536,8 @@
           <w:iCs/>
         </w:rPr>
       </w:pPr>
-      <w:bookmarkStart w:id="17" w:name="_Toc499021840"/>
-      <w:bookmarkStart w:id="18" w:name="_Toc129185469"/>
+      <w:bookmarkStart w:id="18" w:name="_Toc499021840"/>
+      <w:bookmarkStart w:id="19" w:name="_Toc129185469"/>
       <w:r>
         <w:rPr>
           <w:i w:val="0"/>
@@ -5407,8 +5545,8 @@
         </w:rPr>
         <w:t>Planification</w:t>
       </w:r>
-      <w:bookmarkEnd w:id="17"/>
       <w:bookmarkEnd w:id="18"/>
+      <w:bookmarkEnd w:id="19"/>
     </w:p>
     <w:p/>
     <w:p>
@@ -5476,35 +5614,28 @@
           <w:iCs/>
         </w:rPr>
       </w:pPr>
-      <w:bookmarkStart w:id="19" w:name="_Toc25553314"/>
-      <w:bookmarkStart w:id="20" w:name="_Toc71691019"/>
-      <w:bookmarkStart w:id="21" w:name="_Toc499021841"/>
-      <w:bookmarkStart w:id="22" w:name="_Toc129185470"/>
+      <w:bookmarkStart w:id="20" w:name="_Toc25553314"/>
+      <w:bookmarkStart w:id="21" w:name="_Toc71691019"/>
+      <w:bookmarkStart w:id="22" w:name="_Toc499021841"/>
+      <w:bookmarkStart w:id="23" w:name="_Toc129185470"/>
       <w:r>
         <w:rPr>
           <w:i w:val="0"/>
           <w:iCs/>
         </w:rPr>
-        <w:t>Dossier de conception</w:t>
-      </w:r>
-      <w:bookmarkEnd w:id="19"/>
+        <w:t>C</w:t>
+      </w:r>
+      <w:r>
+        <w:rPr>
+          <w:i w:val="0"/>
+          <w:iCs/>
+        </w:rPr>
+        <w:t>onception</w:t>
+      </w:r>
       <w:bookmarkEnd w:id="20"/>
       <w:bookmarkEnd w:id="21"/>
       <w:bookmarkEnd w:id="22"/>
-    </w:p>
-    <w:p>
-      <w:pPr>
-        <w:pStyle w:val="Retraitnormal1"/>
-        <w:numPr>
-          <w:ilvl w:val="0"/>
-          <w:numId w:val="0"/>
-        </w:numPr>
-        <w:ind w:left="360"/>
-        <w:rPr>
-          <w:i/>
-          <w:sz w:val="24"/>
-        </w:rPr>
-      </w:pPr>
+      <w:bookmarkEnd w:id="23"/>
     </w:p>
     <w:p>
       <w:r>
@@ -5516,22 +5647,187 @@
         <w:t>Afin de ne pas gêner le réseau du CPNV avec mon serveur j’</w:t>
       </w:r>
       <w:r>
-        <w:t>ai créé un VNnet en Host Only sur VMware.</w:t>
-      </w:r>
-    </w:p>
-    <w:p>
-      <w:r>
-        <w:t xml:space="preserve">Un VMnet (Virtual Machine Network) est un réseau virtuel créer pour rélier différentes machines virtuelles entre elle dans un réseau. </w:t>
-      </w:r>
-    </w:p>
-    <w:p>
-      <w:r>
-        <w:t xml:space="preserve">L’Host Only permet de mettre </w:t>
-      </w:r>
-      <w:bookmarkStart w:id="23" w:name="_GoBack"/>
-      <w:bookmarkEnd w:id="23"/>
+        <w:t xml:space="preserve">ai créé un </w:t>
+      </w:r>
+      <w:proofErr w:type="spellStart"/>
+      <w:r>
+        <w:t>VM</w:t>
+      </w:r>
+      <w:r>
+        <w:t>net</w:t>
+      </w:r>
+      <w:proofErr w:type="spellEnd"/>
+      <w:r>
+        <w:t xml:space="preserve"> en Host </w:t>
+      </w:r>
+      <w:proofErr w:type="spellStart"/>
+      <w:r>
+        <w:t>Only</w:t>
+      </w:r>
+      <w:proofErr w:type="spellEnd"/>
+      <w:r>
+        <w:t xml:space="preserve"> sur VMware.</w:t>
+      </w:r>
+    </w:p>
+    <w:p>
+      <w:r>
+        <w:t xml:space="preserve">Configuration du </w:t>
+      </w:r>
+      <w:proofErr w:type="spellStart"/>
+      <w:r>
+        <w:t>VMnet</w:t>
+      </w:r>
+      <w:proofErr w:type="spellEnd"/>
+      <w:r>
+        <w:t> :</w:t>
+      </w:r>
     </w:p>
     <w:p/>
+    <w:p>
+      <w:r>
+        <w:rPr>
+          <w:noProof/>
+          <w:lang w:val="fr-CH" w:eastAsia="fr-CH"/>
+        </w:rPr>
+        <w:drawing>
+          <wp:anchor distT="0" distB="0" distL="114300" distR="114300" simplePos="0" relativeHeight="251664384" behindDoc="0" locked="0" layoutInCell="1" allowOverlap="1">
+            <wp:simplePos x="0" y="0"/>
+            <wp:positionH relativeFrom="margin">
+              <wp:posOffset>692509</wp:posOffset>
+            </wp:positionH>
+            <wp:positionV relativeFrom="paragraph">
+              <wp:posOffset>6627</wp:posOffset>
+            </wp:positionV>
+            <wp:extent cx="4413140" cy="3870381"/>
+            <wp:effectExtent l="0" t="0" r="6985" b="0"/>
+            <wp:wrapSquare wrapText="bothSides"/>
+            <wp:docPr id="2" name="Image 2" descr="C:\Users\Theo.GHIELMINI\Desktop\ScreenShots\Installation du serveur\Capture d’écran 2023-03-16 111122.png"/>
+            <wp:cNvGraphicFramePr>
+              <a:graphicFrameLocks xmlns:a="http://schemas.openxmlformats.org/drawingml/2006/main" noChangeAspect="1"/>
+            </wp:cNvGraphicFramePr>
+            <a:graphic xmlns:a="http://schemas.openxmlformats.org/drawingml/2006/main">
+              <a:graphicData uri="http://schemas.openxmlformats.org/drawingml/2006/picture">
+                <pic:pic xmlns:pic="http://schemas.openxmlformats.org/drawingml/2006/picture">
+                  <pic:nvPicPr>
+                    <pic:cNvPr id="0" name="Picture 1" descr="C:\Users\Theo.GHIELMINI\Desktop\ScreenShots\Installation du serveur\Capture d’écran 2023-03-16 111122.png"/>
+                    <pic:cNvPicPr>
+                      <a:picLocks noChangeAspect="1" noChangeArrowheads="1"/>
+                    </pic:cNvPicPr>
+                  </pic:nvPicPr>
+                  <pic:blipFill>
+                    <a:blip r:embed="rId16">
+                      <a:extLst>
+                        <a:ext uri="{28A0092B-C50C-407E-A947-70E740481C1C}">
+                          <a14:useLocalDpi xmlns:a14="http://schemas.microsoft.com/office/drawing/2010/main" val="0"/>
+                        </a:ext>
+                      </a:extLst>
+                    </a:blip>
+                    <a:srcRect/>
+                    <a:stretch>
+                      <a:fillRect/>
+                    </a:stretch>
+                  </pic:blipFill>
+                  <pic:spPr bwMode="auto">
+                    <a:xfrm>
+                      <a:off x="0" y="0"/>
+                      <a:ext cx="4413140" cy="3870381"/>
+                    </a:xfrm>
+                    <a:prstGeom prst="rect">
+                      <a:avLst/>
+                    </a:prstGeom>
+                    <a:noFill/>
+                    <a:ln>
+                      <a:noFill/>
+                    </a:ln>
+                  </pic:spPr>
+                </pic:pic>
+              </a:graphicData>
+            </a:graphic>
+            <wp14:sizeRelH relativeFrom="margin">
+              <wp14:pctWidth>0</wp14:pctWidth>
+            </wp14:sizeRelH>
+            <wp14:sizeRelV relativeFrom="margin">
+              <wp14:pctHeight>0</wp14:pctHeight>
+            </wp14:sizeRelV>
+          </wp:anchor>
+        </w:drawing>
+      </w:r>
+    </w:p>
+    <w:p>
+      <w:r>
+        <w:t>Schéma logique :</w:t>
+      </w:r>
+    </w:p>
+    <w:p>
+      <w:r>
+        <w:rPr>
+          <w:noProof/>
+          <w:lang w:val="fr-CH" w:eastAsia="fr-CH"/>
+        </w:rPr>
+        <w:drawing>
+          <wp:anchor distT="0" distB="0" distL="114300" distR="114300" simplePos="0" relativeHeight="251665408" behindDoc="0" locked="0" layoutInCell="1" allowOverlap="1">
+            <wp:simplePos x="0" y="0"/>
+            <wp:positionH relativeFrom="margin">
+              <wp:align>center</wp:align>
+            </wp:positionH>
+            <wp:positionV relativeFrom="paragraph">
+              <wp:posOffset>248754</wp:posOffset>
+            </wp:positionV>
+            <wp:extent cx="3763010" cy="2816225"/>
+            <wp:effectExtent l="0" t="0" r="8890" b="3175"/>
+            <wp:wrapTopAndBottom/>
+            <wp:docPr id="10" name="Image 10" descr="C:\Pre-TPI\Documentations\Schema_Logique.png"/>
+            <wp:cNvGraphicFramePr>
+              <a:graphicFrameLocks xmlns:a="http://schemas.openxmlformats.org/drawingml/2006/main" noChangeAspect="1"/>
+            </wp:cNvGraphicFramePr>
+            <a:graphic xmlns:a="http://schemas.openxmlformats.org/drawingml/2006/main">
+              <a:graphicData uri="http://schemas.openxmlformats.org/drawingml/2006/picture">
+                <pic:pic xmlns:pic="http://schemas.openxmlformats.org/drawingml/2006/picture">
+                  <pic:nvPicPr>
+                    <pic:cNvPr id="0" name="Picture 3" descr="C:\Pre-TPI\Documentations\Schema_Logique.png"/>
+                    <pic:cNvPicPr>
+                      <a:picLocks noChangeAspect="1" noChangeArrowheads="1"/>
+                    </pic:cNvPicPr>
+                  </pic:nvPicPr>
+                  <pic:blipFill rotWithShape="1">
+                    <a:blip r:embed="rId17">
+                      <a:extLst>
+                        <a:ext uri="{28A0092B-C50C-407E-A947-70E740481C1C}">
+                          <a14:useLocalDpi xmlns:a14="http://schemas.microsoft.com/office/drawing/2010/main" val="0"/>
+                        </a:ext>
+                      </a:extLst>
+                    </a:blip>
+                    <a:srcRect t="16543" b="2069"/>
+                    <a:stretch/>
+                  </pic:blipFill>
+                  <pic:spPr bwMode="auto">
+                    <a:xfrm>
+                      <a:off x="0" y="0"/>
+                      <a:ext cx="3763010" cy="2816225"/>
+                    </a:xfrm>
+                    <a:prstGeom prst="rect">
+                      <a:avLst/>
+                    </a:prstGeom>
+                    <a:noFill/>
+                    <a:ln>
+                      <a:noFill/>
+                    </a:ln>
+                    <a:extLst>
+                      <a:ext uri="{53640926-AAD7-44D8-BBD7-CCE9431645EC}">
+                        <a14:shadowObscured xmlns:a14="http://schemas.microsoft.com/office/drawing/2010/main"/>
+                      </a:ext>
+                    </a:extLst>
+                  </pic:spPr>
+                </pic:pic>
+              </a:graphicData>
+            </a:graphic>
+            <wp14:sizeRelV relativeFrom="margin">
+              <wp14:pctHeight>0</wp14:pctHeight>
+            </wp14:sizeRelV>
+          </wp:anchor>
+        </w:drawing>
+      </w:r>
+    </w:p>
     <w:p>
       <w:pPr>
         <w:pStyle w:val="Titre1"/>
@@ -5628,12 +5924,22 @@
           <w:iCs/>
         </w:rPr>
       </w:pPr>
+      <w:proofErr w:type="gramStart"/>
       <w:r>
         <w:rPr>
           <w:i/>
           <w:iCs/>
         </w:rPr>
-        <w:t>les répertoires où le logiciel est installé</w:t>
+        <w:lastRenderedPageBreak/>
+        <w:t>les</w:t>
+      </w:r>
+      <w:proofErr w:type="gramEnd"/>
+      <w:r>
+        <w:rPr>
+          <w:i/>
+          <w:iCs/>
+        </w:rPr>
+        <w:t xml:space="preserve"> répertoires où le logiciel est installé</w:t>
       </w:r>
     </w:p>
     <w:p>
@@ -5652,12 +5958,21 @@
           <w:iCs/>
         </w:rPr>
       </w:pPr>
+      <w:proofErr w:type="gramStart"/>
       <w:r>
         <w:rPr>
           <w:i/>
           <w:iCs/>
         </w:rPr>
-        <w:t>la liste de tous les fichiers et une rapide description de leur contenu (des noms qui parlent !)</w:t>
+        <w:t>la</w:t>
+      </w:r>
+      <w:proofErr w:type="gramEnd"/>
+      <w:r>
+        <w:rPr>
+          <w:i/>
+          <w:iCs/>
+        </w:rPr>
+        <w:t xml:space="preserve"> liste de tous les fichiers et une rapide description de leur contenu (des noms qui parlent !)</w:t>
       </w:r>
     </w:p>
     <w:p>
@@ -5676,12 +5991,21 @@
           <w:iCs/>
         </w:rPr>
       </w:pPr>
+      <w:proofErr w:type="gramStart"/>
       <w:r>
         <w:rPr>
           <w:i/>
           <w:iCs/>
         </w:rPr>
-        <w:t>les versions des systèmes d'exploitation et des outils logiciels</w:t>
+        <w:t>les</w:t>
+      </w:r>
+      <w:proofErr w:type="gramEnd"/>
+      <w:r>
+        <w:rPr>
+          <w:i/>
+          <w:iCs/>
+        </w:rPr>
+        <w:t xml:space="preserve"> versions des systèmes d'exploitation et des outils logiciels</w:t>
       </w:r>
     </w:p>
     <w:p>
@@ -5700,12 +6024,21 @@
           <w:iCs/>
         </w:rPr>
       </w:pPr>
+      <w:proofErr w:type="gramStart"/>
       <w:r>
         <w:rPr>
           <w:i/>
           <w:iCs/>
         </w:rPr>
-        <w:t>la description exacte du matériel</w:t>
+        <w:t>la</w:t>
+      </w:r>
+      <w:proofErr w:type="gramEnd"/>
+      <w:r>
+        <w:rPr>
+          <w:i/>
+          <w:iCs/>
+        </w:rPr>
+        <w:t xml:space="preserve"> description exacte du matériel</w:t>
       </w:r>
     </w:p>
     <w:p>
@@ -5724,12 +6057,21 @@
           <w:iCs/>
         </w:rPr>
       </w:pPr>
+      <w:proofErr w:type="gramStart"/>
       <w:r>
         <w:rPr>
           <w:i/>
           <w:iCs/>
         </w:rPr>
-        <w:t>le numé</w:t>
+        <w:t>le</w:t>
+      </w:r>
+      <w:proofErr w:type="gramEnd"/>
+      <w:r>
+        <w:rPr>
+          <w:i/>
+          <w:iCs/>
+        </w:rPr>
+        <w:t xml:space="preserve"> numé</w:t>
       </w:r>
       <w:r>
         <w:rPr>
@@ -5763,12 +6105,21 @@
           <w:u w:val="single"/>
         </w:rPr>
       </w:pPr>
+      <w:proofErr w:type="gramStart"/>
       <w:r>
         <w:rPr>
           <w:i/>
           <w:iCs/>
         </w:rPr>
-        <w:t>programmation et scripts: librairies externes, dictionnaire des données, reconstruction du logiciel</w:t>
+        <w:t>programmation</w:t>
+      </w:r>
+      <w:proofErr w:type="gramEnd"/>
+      <w:r>
+        <w:rPr>
+          <w:i/>
+          <w:iCs/>
+        </w:rPr>
+        <w:t xml:space="preserve"> et scripts: librairies externes, dictionnaire des données, reconstruction du logiciel</w:t>
       </w:r>
       <w:r>
         <w:rPr>
@@ -5871,7 +6222,6 @@
           <w:i w:val="0"/>
           <w:iCs/>
         </w:rPr>
-        <w:lastRenderedPageBreak/>
         <w:t>Description des test</w:t>
       </w:r>
       <w:bookmarkEnd w:id="32"/>
@@ -5936,11 +6286,19 @@
           <w:i/>
         </w:rPr>
       </w:pPr>
+      <w:proofErr w:type="gramStart"/>
       <w:r>
         <w:rPr>
           <w:i/>
         </w:rPr>
-        <w:t>les conditions exactes de chaque test</w:t>
+        <w:t>les</w:t>
+      </w:r>
+      <w:proofErr w:type="gramEnd"/>
+      <w:r>
+        <w:rPr>
+          <w:i/>
+        </w:rPr>
+        <w:t xml:space="preserve"> conditions exactes de chaque test</w:t>
       </w:r>
     </w:p>
     <w:p>
@@ -5953,11 +6311,19 @@
           <w:i/>
         </w:rPr>
       </w:pPr>
+      <w:proofErr w:type="gramStart"/>
       <w:r>
         <w:rPr>
           <w:i/>
         </w:rPr>
-        <w:t>les preuves de test (papier ou fichier)</w:t>
+        <w:t>les</w:t>
+      </w:r>
+      <w:proofErr w:type="gramEnd"/>
+      <w:r>
+        <w:rPr>
+          <w:i/>
+        </w:rPr>
+        <w:t xml:space="preserve"> preuves de test (papier ou fichier)</w:t>
       </w:r>
     </w:p>
     <w:p>
@@ -5970,11 +6336,19 @@
           <w:i/>
         </w:rPr>
       </w:pPr>
+      <w:proofErr w:type="gramStart"/>
       <w:r>
         <w:rPr>
           <w:i/>
         </w:rPr>
-        <w:t xml:space="preserve">tests sans preuve: fournir au moins une description </w:t>
+        <w:t>tests</w:t>
+      </w:r>
+      <w:proofErr w:type="gramEnd"/>
+      <w:r>
+        <w:rPr>
+          <w:i/>
+        </w:rPr>
+        <w:t xml:space="preserve"> sans preuve: fournir au moins une description </w:t>
       </w:r>
     </w:p>
     <w:p>
@@ -6007,13 +6381,6 @@
       <w:bookmarkEnd w:id="37"/>
       <w:bookmarkEnd w:id="38"/>
       <w:bookmarkEnd w:id="39"/>
-      <w:r>
-        <w:rPr>
-          <w:i w:val="0"/>
-          <w:iCs/>
-        </w:rPr>
-        <w:t xml:space="preserve">  </w:t>
-      </w:r>
     </w:p>
     <w:p>
       <w:pPr>
@@ -6202,12 +6569,21 @@
           <w:i/>
         </w:rPr>
       </w:pPr>
+      <w:proofErr w:type="gramStart"/>
       <w:r>
         <w:rPr>
           <w:rFonts w:cs="Arial"/>
           <w:i/>
         </w:rPr>
-        <w:t>le rapport de projet</w:t>
+        <w:t>le</w:t>
+      </w:r>
+      <w:proofErr w:type="gramEnd"/>
+      <w:r>
+        <w:rPr>
+          <w:rFonts w:cs="Arial"/>
+          <w:i/>
+        </w:rPr>
+        <w:t xml:space="preserve"> rapport de projet</w:t>
       </w:r>
     </w:p>
     <w:p>
@@ -6221,12 +6597,21 @@
           <w:i/>
         </w:rPr>
       </w:pPr>
+      <w:proofErr w:type="gramStart"/>
       <w:r>
         <w:rPr>
           <w:rFonts w:cs="Arial"/>
           <w:i/>
         </w:rPr>
-        <w:t>le manuel d'Installation (en annexe)</w:t>
+        <w:t>le</w:t>
+      </w:r>
+      <w:proofErr w:type="gramEnd"/>
+      <w:r>
+        <w:rPr>
+          <w:rFonts w:cs="Arial"/>
+          <w:i/>
+        </w:rPr>
+        <w:t xml:space="preserve"> manuel d'Installation (en annexe)</w:t>
       </w:r>
     </w:p>
     <w:p>
@@ -6240,12 +6625,21 @@
           <w:i/>
         </w:rPr>
       </w:pPr>
+      <w:proofErr w:type="gramStart"/>
       <w:r>
         <w:rPr>
           <w:rFonts w:cs="Arial"/>
           <w:i/>
         </w:rPr>
-        <w:t>le manuel d'Utilisation avec des exemples graphiques (en annexe)</w:t>
+        <w:t>le</w:t>
+      </w:r>
+      <w:proofErr w:type="gramEnd"/>
+      <w:r>
+        <w:rPr>
+          <w:rFonts w:cs="Arial"/>
+          <w:i/>
+        </w:rPr>
+        <w:t xml:space="preserve"> manuel d'Utilisation avec des exemples graphiques (en annexe)</w:t>
       </w:r>
     </w:p>
     <w:p>
@@ -6259,12 +6653,21 @@
           <w:i/>
         </w:rPr>
       </w:pPr>
+      <w:proofErr w:type="gramStart"/>
       <w:r>
         <w:rPr>
           <w:rFonts w:cs="Arial"/>
           <w:i/>
         </w:rPr>
-        <w:t>autres…</w:t>
+        <w:t>autres</w:t>
+      </w:r>
+      <w:proofErr w:type="gramEnd"/>
+      <w:r>
+        <w:rPr>
+          <w:rFonts w:cs="Arial"/>
+          <w:i/>
+        </w:rPr>
+        <w:t>…</w:t>
       </w:r>
     </w:p>
     <w:p>
@@ -6378,6 +6781,7 @@
           <w:rFonts w:cs="Arial"/>
           <w:i/>
         </w:rPr>
+        <w:lastRenderedPageBreak/>
         <w:t>Objectifs atteints / non-atteints</w:t>
       </w:r>
     </w:p>
@@ -6554,7 +6958,21 @@
         <w:rPr>
           <w:i/>
         </w:rPr>
-        <w:t xml:space="preserve"> (Titre, auteur, date), des sites Internet (URL) consultés, des articles (Revue, date, titre, auteur)… Et de toutes les aides externes (noms)   </w:t>
+        <w:t xml:space="preserve"> (Titre, auteur, date), des sites Internet (URL) consultés, des articles (Revue, date, titre, </w:t>
+      </w:r>
+      <w:proofErr w:type="gramStart"/>
+      <w:r>
+        <w:rPr>
+          <w:i/>
+        </w:rPr>
+        <w:t>auteur)…</w:t>
+      </w:r>
+      <w:proofErr w:type="gramEnd"/>
+      <w:r>
+        <w:rPr>
+          <w:i/>
+        </w:rPr>
+        <w:t xml:space="preserve"> Et de toutes les aides externes (noms)   </w:t>
       </w:r>
     </w:p>
     <w:p>
@@ -6772,12 +7190,19 @@
           <w:i w:val="0"/>
           <w:iCs/>
         </w:rPr>
-        <w:t>Manuel d'Installation</w:t>
+        <w:t xml:space="preserve">Manuel </w:t>
       </w:r>
       <w:bookmarkEnd w:id="61"/>
       <w:bookmarkEnd w:id="62"/>
       <w:bookmarkEnd w:id="63"/>
       <w:bookmarkEnd w:id="64"/>
+      <w:r>
+        <w:rPr>
+          <w:i w:val="0"/>
+          <w:iCs/>
+        </w:rPr>
+        <w:t>administrateur</w:t>
+      </w:r>
     </w:p>
     <w:p/>
     <w:p>
@@ -6797,12 +7222,19 @@
           <w:i w:val="0"/>
           <w:iCs/>
         </w:rPr>
-        <w:t>Manuel d'Utilisation</w:t>
+        <w:t xml:space="preserve">Manuel </w:t>
       </w:r>
       <w:bookmarkEnd w:id="65"/>
       <w:bookmarkEnd w:id="66"/>
       <w:bookmarkEnd w:id="67"/>
       <w:bookmarkEnd w:id="68"/>
+      <w:r>
+        <w:rPr>
+          <w:i w:val="0"/>
+          <w:iCs/>
+        </w:rPr>
+        <w:t>utilisateur</w:t>
+      </w:r>
     </w:p>
     <w:p/>
     <w:p>
@@ -6919,7 +7351,7 @@
         <w:sz w:val="16"/>
         <w:szCs w:val="16"/>
       </w:rPr>
-      <w:t>i-CQ VD Octobre 2010</w:t>
+      <w:t>Théo Ghielmini</w:t>
     </w:r>
     <w:r>
       <w:rPr>
@@ -6959,7 +7391,7 @@
         <w:sz w:val="16"/>
         <w:szCs w:val="16"/>
       </w:rPr>
-      <w:t>9</w:t>
+      <w:t>13</w:t>
     </w:r>
     <w:r>
       <w:rPr>
@@ -6971,25 +7403,55 @@
     </w:r>
     <w:r>
       <w:rPr>
-        <w:sz w:val="16"/>
-        <w:szCs w:val="16"/>
-      </w:rPr>
-      <w:tab/>
-    </w:r>
-    <w:r>
-      <w:rPr>
-        <w:sz w:val="16"/>
-        <w:szCs w:val="16"/>
-      </w:rPr>
-      <w:t>Dernière modif : 02.12.2010</w:t>
-    </w:r>
-    <w:r>
-      <w:rPr>
         <w:rStyle w:val="Numrodepage"/>
         <w:sz w:val="16"/>
         <w:szCs w:val="16"/>
       </w:rPr>
       <w:tab/>
+      <w:t>Dernière modification :</w:t>
+    </w:r>
+    <w:r>
+      <w:rPr>
+        <w:rStyle w:val="Numrodepage"/>
+        <w:sz w:val="16"/>
+        <w:szCs w:val="16"/>
+      </w:rPr>
+      <w:fldChar w:fldCharType="begin"/>
+    </w:r>
+    <w:r>
+      <w:rPr>
+        <w:rStyle w:val="Numrodepage"/>
+        <w:sz w:val="16"/>
+        <w:szCs w:val="16"/>
+        <w:lang w:val="fr-CH"/>
+      </w:rPr>
+      <w:instrText xml:space="preserve"> TIME \@ "dd.MM.yyyy" </w:instrText>
+    </w:r>
+    <w:r>
+      <w:rPr>
+        <w:rStyle w:val="Numrodepage"/>
+        <w:sz w:val="16"/>
+        <w:szCs w:val="16"/>
+      </w:rPr>
+      <w:fldChar w:fldCharType="separate"/>
+    </w:r>
+    <w:r>
+      <w:rPr>
+        <w:rStyle w:val="Numrodepage"/>
+        <w:noProof/>
+        <w:sz w:val="16"/>
+        <w:szCs w:val="16"/>
+        <w:lang w:val="fr-CH"/>
+      </w:rPr>
+      <w:t>16.03.2023</w:t>
+    </w:r>
+    <w:r>
+      <w:rPr>
+        <w:rStyle w:val="Numrodepage"/>
+        <w:sz w:val="16"/>
+        <w:szCs w:val="16"/>
+      </w:rPr>
+      <w:fldChar w:fldCharType="end"/>
     </w:r>
   </w:p>
 </w:ftr>
@@ -7592,6 +8054,118 @@
     </w:lvl>
   </w:abstractNum>
   <w:abstractNum w:abstractNumId="4" w15:restartNumberingAfterBreak="0">
+    <w:nsid w:val="21E34AEC"/>
+    <w:multiLevelType w:val="hybridMultilevel"/>
+    <w:tmpl w:val="7CA8B9E6"/>
+    <w:lvl w:ilvl="0" w:tplc="EC10B104">
+      <w:numFmt w:val="bullet"/>
+      <w:lvlText w:val=""/>
+      <w:lvlJc w:val="left"/>
+      <w:pPr>
+        <w:ind w:left="720" w:hanging="360"/>
+      </w:pPr>
+      <w:rPr>
+        <w:rFonts w:ascii="Calibri" w:eastAsia="Times New Roman" w:hAnsi="Calibri" w:cs="Calibri" w:hint="default"/>
+      </w:rPr>
+    </w:lvl>
+    <w:lvl w:ilvl="1" w:tplc="100C0003" w:tentative="1">
+      <w:start w:val="1"/>
+      <w:numFmt w:val="bullet"/>
+      <w:lvlText w:val="o"/>
+      <w:lvlJc w:val="left"/>
+      <w:pPr>
+        <w:ind w:left="1440" w:hanging="360"/>
+      </w:pPr>
+      <w:rPr>
+        <w:rFonts w:ascii="Courier New" w:hAnsi="Courier New" w:cs="Courier New" w:hint="default"/>
+      </w:rPr>
+    </w:lvl>
+    <w:lvl w:ilvl="2" w:tplc="100C0005" w:tentative="1">
+      <w:start w:val="1"/>
+      <w:numFmt w:val="bullet"/>
+      <w:lvlText w:val=""/>
+      <w:lvlJc w:val="left"/>
+      <w:pPr>
+        <w:ind w:left="2160" w:hanging="360"/>
+      </w:pPr>
+      <w:rPr>
+        <w:rFonts w:ascii="Wingdings" w:hAnsi="Wingdings" w:hint="default"/>
+      </w:rPr>
+    </w:lvl>
+    <w:lvl w:ilvl="3" w:tplc="100C0001" w:tentative="1">
+      <w:start w:val="1"/>
+      <w:numFmt w:val="bullet"/>
+      <w:lvlText w:val=""/>
+      <w:lvlJc w:val="left"/>
+      <w:pPr>
+        <w:ind w:left="2880" w:hanging="360"/>
+      </w:pPr>
+      <w:rPr>
+        <w:rFonts w:ascii="Symbol" w:hAnsi="Symbol" w:hint="default"/>
+      </w:rPr>
+    </w:lvl>
+    <w:lvl w:ilvl="4" w:tplc="100C0003" w:tentative="1">
+      <w:start w:val="1"/>
+      <w:numFmt w:val="bullet"/>
+      <w:lvlText w:val="o"/>
+      <w:lvlJc w:val="left"/>
+      <w:pPr>
+        <w:ind w:left="3600" w:hanging="360"/>
+      </w:pPr>
+      <w:rPr>
+        <w:rFonts w:ascii="Courier New" w:hAnsi="Courier New" w:cs="Courier New" w:hint="default"/>
+      </w:rPr>
+    </w:lvl>
+    <w:lvl w:ilvl="5" w:tplc="100C0005" w:tentative="1">
+      <w:start w:val="1"/>
+      <w:numFmt w:val="bullet"/>
+      <w:lvlText w:val=""/>
+      <w:lvlJc w:val="left"/>
+      <w:pPr>
+        <w:ind w:left="4320" w:hanging="360"/>
+      </w:pPr>
+      <w:rPr>
+        <w:rFonts w:ascii="Wingdings" w:hAnsi="Wingdings" w:hint="default"/>
+      </w:rPr>
+    </w:lvl>
+    <w:lvl w:ilvl="6" w:tplc="100C0001" w:tentative="1">
+      <w:start w:val="1"/>
+      <w:numFmt w:val="bullet"/>
+      <w:lvlText w:val=""/>
+      <w:lvlJc w:val="left"/>
+      <w:pPr>
+        <w:ind w:left="5040" w:hanging="360"/>
+      </w:pPr>
+      <w:rPr>
+        <w:rFonts w:ascii="Symbol" w:hAnsi="Symbol" w:hint="default"/>
+      </w:rPr>
+    </w:lvl>
+    <w:lvl w:ilvl="7" w:tplc="100C0003" w:tentative="1">
+      <w:start w:val="1"/>
+      <w:numFmt w:val="bullet"/>
+      <w:lvlText w:val="o"/>
+      <w:lvlJc w:val="left"/>
+      <w:pPr>
+        <w:ind w:left="5760" w:hanging="360"/>
+      </w:pPr>
+      <w:rPr>
+        <w:rFonts w:ascii="Courier New" w:hAnsi="Courier New" w:cs="Courier New" w:hint="default"/>
+      </w:rPr>
+    </w:lvl>
+    <w:lvl w:ilvl="8" w:tplc="100C0005" w:tentative="1">
+      <w:start w:val="1"/>
+      <w:numFmt w:val="bullet"/>
+      <w:lvlText w:val=""/>
+      <w:lvlJc w:val="left"/>
+      <w:pPr>
+        <w:ind w:left="6480" w:hanging="360"/>
+      </w:pPr>
+      <w:rPr>
+        <w:rFonts w:ascii="Wingdings" w:hAnsi="Wingdings" w:hint="default"/>
+      </w:rPr>
+    </w:lvl>
+  </w:abstractNum>
+  <w:abstractNum w:abstractNumId="5" w15:restartNumberingAfterBreak="0">
     <w:nsid w:val="26566A89"/>
     <w:multiLevelType w:val="multilevel"/>
     <w:tmpl w:val="12E2BDB4"/>
@@ -7731,7 +8305,7 @@
       </w:rPr>
     </w:lvl>
   </w:abstractNum>
-  <w:abstractNum w:abstractNumId="5" w15:restartNumberingAfterBreak="0">
+  <w:abstractNum w:abstractNumId="6" w15:restartNumberingAfterBreak="0">
     <w:nsid w:val="27A404D8"/>
     <w:multiLevelType w:val="hybridMultilevel"/>
     <w:tmpl w:val="E4483B56"/>
@@ -7871,7 +8445,120 @@
       </w:rPr>
     </w:lvl>
   </w:abstractNum>
-  <w:abstractNum w:abstractNumId="6" w15:restartNumberingAfterBreak="0">
+  <w:abstractNum w:abstractNumId="7" w15:restartNumberingAfterBreak="0">
+    <w:nsid w:val="27E368E3"/>
+    <w:multiLevelType w:val="hybridMultilevel"/>
+    <w:tmpl w:val="44003FDE"/>
+    <w:lvl w:ilvl="0" w:tplc="100C0001">
+      <w:start w:val="1"/>
+      <w:numFmt w:val="bullet"/>
+      <w:lvlText w:val=""/>
+      <w:lvlJc w:val="left"/>
+      <w:pPr>
+        <w:ind w:left="720" w:hanging="360"/>
+      </w:pPr>
+      <w:rPr>
+        <w:rFonts w:ascii="Symbol" w:hAnsi="Symbol" w:hint="default"/>
+      </w:rPr>
+    </w:lvl>
+    <w:lvl w:ilvl="1" w:tplc="100C0003" w:tentative="1">
+      <w:start w:val="1"/>
+      <w:numFmt w:val="bullet"/>
+      <w:lvlText w:val="o"/>
+      <w:lvlJc w:val="left"/>
+      <w:pPr>
+        <w:ind w:left="1440" w:hanging="360"/>
+      </w:pPr>
+      <w:rPr>
+        <w:rFonts w:ascii="Courier New" w:hAnsi="Courier New" w:cs="Courier New" w:hint="default"/>
+      </w:rPr>
+    </w:lvl>
+    <w:lvl w:ilvl="2" w:tplc="100C0005" w:tentative="1">
+      <w:start w:val="1"/>
+      <w:numFmt w:val="bullet"/>
+      <w:lvlText w:val=""/>
+      <w:lvlJc w:val="left"/>
+      <w:pPr>
+        <w:ind w:left="2160" w:hanging="360"/>
+      </w:pPr>
+      <w:rPr>
+        <w:rFonts w:ascii="Wingdings" w:hAnsi="Wingdings" w:hint="default"/>
+      </w:rPr>
+    </w:lvl>
+    <w:lvl w:ilvl="3" w:tplc="100C0001" w:tentative="1">
+      <w:start w:val="1"/>
+      <w:numFmt w:val="bullet"/>
+      <w:lvlText w:val=""/>
+      <w:lvlJc w:val="left"/>
+      <w:pPr>
+        <w:ind w:left="2880" w:hanging="360"/>
+      </w:pPr>
+      <w:rPr>
+        <w:rFonts w:ascii="Symbol" w:hAnsi="Symbol" w:hint="default"/>
+      </w:rPr>
+    </w:lvl>
+    <w:lvl w:ilvl="4" w:tplc="100C0003" w:tentative="1">
+      <w:start w:val="1"/>
+      <w:numFmt w:val="bullet"/>
+      <w:lvlText w:val="o"/>
+      <w:lvlJc w:val="left"/>
+      <w:pPr>
+        <w:ind w:left="3600" w:hanging="360"/>
+      </w:pPr>
+      <w:rPr>
+        <w:rFonts w:ascii="Courier New" w:hAnsi="Courier New" w:cs="Courier New" w:hint="default"/>
+      </w:rPr>
+    </w:lvl>
+    <w:lvl w:ilvl="5" w:tplc="100C0005" w:tentative="1">
+      <w:start w:val="1"/>
+      <w:numFmt w:val="bullet"/>
+      <w:lvlText w:val=""/>
+      <w:lvlJc w:val="left"/>
+      <w:pPr>
+        <w:ind w:left="4320" w:hanging="360"/>
+      </w:pPr>
+      <w:rPr>
+        <w:rFonts w:ascii="Wingdings" w:hAnsi="Wingdings" w:hint="default"/>
+      </w:rPr>
+    </w:lvl>
+    <w:lvl w:ilvl="6" w:tplc="100C0001" w:tentative="1">
+      <w:start w:val="1"/>
+      <w:numFmt w:val="bullet"/>
+      <w:lvlText w:val=""/>
+      <w:lvlJc w:val="left"/>
+      <w:pPr>
+        <w:ind w:left="5040" w:hanging="360"/>
+      </w:pPr>
+      <w:rPr>
+        <w:rFonts w:ascii="Symbol" w:hAnsi="Symbol" w:hint="default"/>
+      </w:rPr>
+    </w:lvl>
+    <w:lvl w:ilvl="7" w:tplc="100C0003" w:tentative="1">
+      <w:start w:val="1"/>
+      <w:numFmt w:val="bullet"/>
+      <w:lvlText w:val="o"/>
+      <w:lvlJc w:val="left"/>
+      <w:pPr>
+        <w:ind w:left="5760" w:hanging="360"/>
+      </w:pPr>
+      <w:rPr>
+        <w:rFonts w:ascii="Courier New" w:hAnsi="Courier New" w:cs="Courier New" w:hint="default"/>
+      </w:rPr>
+    </w:lvl>
+    <w:lvl w:ilvl="8" w:tplc="100C0005" w:tentative="1">
+      <w:start w:val="1"/>
+      <w:numFmt w:val="bullet"/>
+      <w:lvlText w:val=""/>
+      <w:lvlJc w:val="left"/>
+      <w:pPr>
+        <w:ind w:left="6480" w:hanging="360"/>
+      </w:pPr>
+      <w:rPr>
+        <w:rFonts w:ascii="Wingdings" w:hAnsi="Wingdings" w:hint="default"/>
+      </w:rPr>
+    </w:lvl>
+  </w:abstractNum>
+  <w:abstractNum w:abstractNumId="8" w15:restartNumberingAfterBreak="0">
     <w:nsid w:val="31693702"/>
     <w:multiLevelType w:val="hybridMultilevel"/>
     <w:tmpl w:val="EEE096D6"/>
@@ -7984,7 +8671,120 @@
       </w:rPr>
     </w:lvl>
   </w:abstractNum>
-  <w:abstractNum w:abstractNumId="7" w15:restartNumberingAfterBreak="0">
+  <w:abstractNum w:abstractNumId="9" w15:restartNumberingAfterBreak="0">
+    <w:nsid w:val="35537A86"/>
+    <w:multiLevelType w:val="hybridMultilevel"/>
+    <w:tmpl w:val="858A91FE"/>
+    <w:lvl w:ilvl="0" w:tplc="100C0001">
+      <w:start w:val="1"/>
+      <w:numFmt w:val="bullet"/>
+      <w:lvlText w:val=""/>
+      <w:lvlJc w:val="left"/>
+      <w:pPr>
+        <w:ind w:left="720" w:hanging="360"/>
+      </w:pPr>
+      <w:rPr>
+        <w:rFonts w:ascii="Symbol" w:hAnsi="Symbol" w:hint="default"/>
+      </w:rPr>
+    </w:lvl>
+    <w:lvl w:ilvl="1" w:tplc="100C0003" w:tentative="1">
+      <w:start w:val="1"/>
+      <w:numFmt w:val="bullet"/>
+      <w:lvlText w:val="o"/>
+      <w:lvlJc w:val="left"/>
+      <w:pPr>
+        <w:ind w:left="1440" w:hanging="360"/>
+      </w:pPr>
+      <w:rPr>
+        <w:rFonts w:ascii="Courier New" w:hAnsi="Courier New" w:cs="Courier New" w:hint="default"/>
+      </w:rPr>
+    </w:lvl>
+    <w:lvl w:ilvl="2" w:tplc="100C0005" w:tentative="1">
+      <w:start w:val="1"/>
+      <w:numFmt w:val="bullet"/>
+      <w:lvlText w:val=""/>
+      <w:lvlJc w:val="left"/>
+      <w:pPr>
+        <w:ind w:left="2160" w:hanging="360"/>
+      </w:pPr>
+      <w:rPr>
+        <w:rFonts w:ascii="Wingdings" w:hAnsi="Wingdings" w:hint="default"/>
+      </w:rPr>
+    </w:lvl>
+    <w:lvl w:ilvl="3" w:tplc="100C0001" w:tentative="1">
+      <w:start w:val="1"/>
+      <w:numFmt w:val="bullet"/>
+      <w:lvlText w:val=""/>
+      <w:lvlJc w:val="left"/>
+      <w:pPr>
+        <w:ind w:left="2880" w:hanging="360"/>
+      </w:pPr>
+      <w:rPr>
+        <w:rFonts w:ascii="Symbol" w:hAnsi="Symbol" w:hint="default"/>
+      </w:rPr>
+    </w:lvl>
+    <w:lvl w:ilvl="4" w:tplc="100C0003" w:tentative="1">
+      <w:start w:val="1"/>
+      <w:numFmt w:val="bullet"/>
+      <w:lvlText w:val="o"/>
+      <w:lvlJc w:val="left"/>
+      <w:pPr>
+        <w:ind w:left="3600" w:hanging="360"/>
+      </w:pPr>
+      <w:rPr>
+        <w:rFonts w:ascii="Courier New" w:hAnsi="Courier New" w:cs="Courier New" w:hint="default"/>
+      </w:rPr>
+    </w:lvl>
+    <w:lvl w:ilvl="5" w:tplc="100C0005" w:tentative="1">
+      <w:start w:val="1"/>
+      <w:numFmt w:val="bullet"/>
+      <w:lvlText w:val=""/>
+      <w:lvlJc w:val="left"/>
+      <w:pPr>
+        <w:ind w:left="4320" w:hanging="360"/>
+      </w:pPr>
+      <w:rPr>
+        <w:rFonts w:ascii="Wingdings" w:hAnsi="Wingdings" w:hint="default"/>
+      </w:rPr>
+    </w:lvl>
+    <w:lvl w:ilvl="6" w:tplc="100C0001" w:tentative="1">
+      <w:start w:val="1"/>
+      <w:numFmt w:val="bullet"/>
+      <w:lvlText w:val=""/>
+      <w:lvlJc w:val="left"/>
+      <w:pPr>
+        <w:ind w:left="5040" w:hanging="360"/>
+      </w:pPr>
+      <w:rPr>
+        <w:rFonts w:ascii="Symbol" w:hAnsi="Symbol" w:hint="default"/>
+      </w:rPr>
+    </w:lvl>
+    <w:lvl w:ilvl="7" w:tplc="100C0003" w:tentative="1">
+      <w:start w:val="1"/>
+      <w:numFmt w:val="bullet"/>
+      <w:lvlText w:val="o"/>
+      <w:lvlJc w:val="left"/>
+      <w:pPr>
+        <w:ind w:left="5760" w:hanging="360"/>
+      </w:pPr>
+      <w:rPr>
+        <w:rFonts w:ascii="Courier New" w:hAnsi="Courier New" w:cs="Courier New" w:hint="default"/>
+      </w:rPr>
+    </w:lvl>
+    <w:lvl w:ilvl="8" w:tplc="100C0005" w:tentative="1">
+      <w:start w:val="1"/>
+      <w:numFmt w:val="bullet"/>
+      <w:lvlText w:val=""/>
+      <w:lvlJc w:val="left"/>
+      <w:pPr>
+        <w:ind w:left="6480" w:hanging="360"/>
+      </w:pPr>
+      <w:rPr>
+        <w:rFonts w:ascii="Wingdings" w:hAnsi="Wingdings" w:hint="default"/>
+      </w:rPr>
+    </w:lvl>
+  </w:abstractNum>
+  <w:abstractNum w:abstractNumId="10" w15:restartNumberingAfterBreak="0">
     <w:nsid w:val="3C3B5178"/>
     <w:multiLevelType w:val="hybridMultilevel"/>
     <w:tmpl w:val="78C8F498"/>
@@ -8097,7 +8897,7 @@
       </w:rPr>
     </w:lvl>
   </w:abstractNum>
-  <w:abstractNum w:abstractNumId="8" w15:restartNumberingAfterBreak="0">
+  <w:abstractNum w:abstractNumId="11" w15:restartNumberingAfterBreak="0">
     <w:nsid w:val="40107057"/>
     <w:multiLevelType w:val="hybridMultilevel"/>
     <w:tmpl w:val="983CDF96"/>
@@ -8210,7 +9010,7 @@
       </w:rPr>
     </w:lvl>
   </w:abstractNum>
-  <w:abstractNum w:abstractNumId="9" w15:restartNumberingAfterBreak="0">
+  <w:abstractNum w:abstractNumId="12" w15:restartNumberingAfterBreak="0">
     <w:nsid w:val="40165FB5"/>
     <w:multiLevelType w:val="hybridMultilevel"/>
     <w:tmpl w:val="C816A52C"/>
@@ -8323,7 +9123,7 @@
       </w:rPr>
     </w:lvl>
   </w:abstractNum>
-  <w:abstractNum w:abstractNumId="10" w15:restartNumberingAfterBreak="0">
+  <w:abstractNum w:abstractNumId="13" w15:restartNumberingAfterBreak="0">
     <w:nsid w:val="408C02FF"/>
     <w:multiLevelType w:val="hybridMultilevel"/>
     <w:tmpl w:val="1C925AC4"/>
@@ -8460,7 +9260,120 @@
       </w:rPr>
     </w:lvl>
   </w:abstractNum>
-  <w:abstractNum w:abstractNumId="11" w15:restartNumberingAfterBreak="0">
+  <w:abstractNum w:abstractNumId="14" w15:restartNumberingAfterBreak="0">
+    <w:nsid w:val="41B44D4D"/>
+    <w:multiLevelType w:val="hybridMultilevel"/>
+    <w:tmpl w:val="A9221238"/>
+    <w:lvl w:ilvl="0" w:tplc="100C0001">
+      <w:start w:val="1"/>
+      <w:numFmt w:val="bullet"/>
+      <w:lvlText w:val=""/>
+      <w:lvlJc w:val="left"/>
+      <w:pPr>
+        <w:ind w:left="720" w:hanging="360"/>
+      </w:pPr>
+      <w:rPr>
+        <w:rFonts w:ascii="Symbol" w:hAnsi="Symbol" w:hint="default"/>
+      </w:rPr>
+    </w:lvl>
+    <w:lvl w:ilvl="1" w:tplc="100C0003">
+      <w:start w:val="1"/>
+      <w:numFmt w:val="bullet"/>
+      <w:lvlText w:val="o"/>
+      <w:lvlJc w:val="left"/>
+      <w:pPr>
+        <w:ind w:left="1440" w:hanging="360"/>
+      </w:pPr>
+      <w:rPr>
+        <w:rFonts w:ascii="Courier New" w:hAnsi="Courier New" w:cs="Courier New" w:hint="default"/>
+      </w:rPr>
+    </w:lvl>
+    <w:lvl w:ilvl="2" w:tplc="100C0005" w:tentative="1">
+      <w:start w:val="1"/>
+      <w:numFmt w:val="bullet"/>
+      <w:lvlText w:val=""/>
+      <w:lvlJc w:val="left"/>
+      <w:pPr>
+        <w:ind w:left="2160" w:hanging="360"/>
+      </w:pPr>
+      <w:rPr>
+        <w:rFonts w:ascii="Wingdings" w:hAnsi="Wingdings" w:hint="default"/>
+      </w:rPr>
+    </w:lvl>
+    <w:lvl w:ilvl="3" w:tplc="100C0001" w:tentative="1">
+      <w:start w:val="1"/>
+      <w:numFmt w:val="bullet"/>
+      <w:lvlText w:val=""/>
+      <w:lvlJc w:val="left"/>
+      <w:pPr>
+        <w:ind w:left="2880" w:hanging="360"/>
+      </w:pPr>
+      <w:rPr>
+        <w:rFonts w:ascii="Symbol" w:hAnsi="Symbol" w:hint="default"/>
+      </w:rPr>
+    </w:lvl>
+    <w:lvl w:ilvl="4" w:tplc="100C0003" w:tentative="1">
+      <w:start w:val="1"/>
+      <w:numFmt w:val="bullet"/>
+      <w:lvlText w:val="o"/>
+      <w:lvlJc w:val="left"/>
+      <w:pPr>
+        <w:ind w:left="3600" w:hanging="360"/>
+      </w:pPr>
+      <w:rPr>
+        <w:rFonts w:ascii="Courier New" w:hAnsi="Courier New" w:cs="Courier New" w:hint="default"/>
+      </w:rPr>
+    </w:lvl>
+    <w:lvl w:ilvl="5" w:tplc="100C0005" w:tentative="1">
+      <w:start w:val="1"/>
+      <w:numFmt w:val="bullet"/>
+      <w:lvlText w:val=""/>
+      <w:lvlJc w:val="left"/>
+      <w:pPr>
+        <w:ind w:left="4320" w:hanging="360"/>
+      </w:pPr>
+      <w:rPr>
+        <w:rFonts w:ascii="Wingdings" w:hAnsi="Wingdings" w:hint="default"/>
+      </w:rPr>
+    </w:lvl>
+    <w:lvl w:ilvl="6" w:tplc="100C0001" w:tentative="1">
+      <w:start w:val="1"/>
+      <w:numFmt w:val="bullet"/>
+      <w:lvlText w:val=""/>
+      <w:lvlJc w:val="left"/>
+      <w:pPr>
+        <w:ind w:left="5040" w:hanging="360"/>
+      </w:pPr>
+      <w:rPr>
+        <w:rFonts w:ascii="Symbol" w:hAnsi="Symbol" w:hint="default"/>
+      </w:rPr>
+    </w:lvl>
+    <w:lvl w:ilvl="7" w:tplc="100C0003" w:tentative="1">
+      <w:start w:val="1"/>
+      <w:numFmt w:val="bullet"/>
+      <w:lvlText w:val="o"/>
+      <w:lvlJc w:val="left"/>
+      <w:pPr>
+        <w:ind w:left="5760" w:hanging="360"/>
+      </w:pPr>
+      <w:rPr>
+        <w:rFonts w:ascii="Courier New" w:hAnsi="Courier New" w:cs="Courier New" w:hint="default"/>
+      </w:rPr>
+    </w:lvl>
+    <w:lvl w:ilvl="8" w:tplc="100C0005" w:tentative="1">
+      <w:start w:val="1"/>
+      <w:numFmt w:val="bullet"/>
+      <w:lvlText w:val=""/>
+      <w:lvlJc w:val="left"/>
+      <w:pPr>
+        <w:ind w:left="6480" w:hanging="360"/>
+      </w:pPr>
+      <w:rPr>
+        <w:rFonts w:ascii="Wingdings" w:hAnsi="Wingdings" w:hint="default"/>
+      </w:rPr>
+    </w:lvl>
+  </w:abstractNum>
+  <w:abstractNum w:abstractNumId="15" w15:restartNumberingAfterBreak="0">
     <w:nsid w:val="42F31DAB"/>
     <w:multiLevelType w:val="hybridMultilevel"/>
     <w:tmpl w:val="A46C5D1C"/>
@@ -8600,7 +9513,7 @@
       </w:rPr>
     </w:lvl>
   </w:abstractNum>
-  <w:abstractNum w:abstractNumId="12" w15:restartNumberingAfterBreak="0">
+  <w:abstractNum w:abstractNumId="16" w15:restartNumberingAfterBreak="0">
     <w:nsid w:val="47030AF0"/>
     <w:multiLevelType w:val="hybridMultilevel"/>
     <w:tmpl w:val="27E4A63E"/>
@@ -8615,13 +9528,126 @@
         <w:rFonts w:ascii="Arial" w:eastAsia="Times New Roman" w:hAnsi="Arial" w:cs="Arial" w:hint="default"/>
       </w:rPr>
     </w:lvl>
+    <w:lvl w:ilvl="1" w:tplc="100C0003">
+      <w:start w:val="1"/>
+      <w:numFmt w:val="bullet"/>
+      <w:lvlText w:val="o"/>
+      <w:lvlJc w:val="left"/>
+      <w:pPr>
+        <w:ind w:left="2157" w:hanging="360"/>
+      </w:pPr>
+      <w:rPr>
+        <w:rFonts w:ascii="Courier New" w:hAnsi="Courier New" w:cs="Courier New" w:hint="default"/>
+      </w:rPr>
+    </w:lvl>
+    <w:lvl w:ilvl="2" w:tplc="100C0005" w:tentative="1">
+      <w:start w:val="1"/>
+      <w:numFmt w:val="bullet"/>
+      <w:lvlText w:val=""/>
+      <w:lvlJc w:val="left"/>
+      <w:pPr>
+        <w:ind w:left="2877" w:hanging="360"/>
+      </w:pPr>
+      <w:rPr>
+        <w:rFonts w:ascii="Wingdings" w:hAnsi="Wingdings" w:hint="default"/>
+      </w:rPr>
+    </w:lvl>
+    <w:lvl w:ilvl="3" w:tplc="100C0001" w:tentative="1">
+      <w:start w:val="1"/>
+      <w:numFmt w:val="bullet"/>
+      <w:lvlText w:val=""/>
+      <w:lvlJc w:val="left"/>
+      <w:pPr>
+        <w:ind w:left="3597" w:hanging="360"/>
+      </w:pPr>
+      <w:rPr>
+        <w:rFonts w:ascii="Symbol" w:hAnsi="Symbol" w:hint="default"/>
+      </w:rPr>
+    </w:lvl>
+    <w:lvl w:ilvl="4" w:tplc="100C0003" w:tentative="1">
+      <w:start w:val="1"/>
+      <w:numFmt w:val="bullet"/>
+      <w:lvlText w:val="o"/>
+      <w:lvlJc w:val="left"/>
+      <w:pPr>
+        <w:ind w:left="4317" w:hanging="360"/>
+      </w:pPr>
+      <w:rPr>
+        <w:rFonts w:ascii="Courier New" w:hAnsi="Courier New" w:cs="Courier New" w:hint="default"/>
+      </w:rPr>
+    </w:lvl>
+    <w:lvl w:ilvl="5" w:tplc="100C0005" w:tentative="1">
+      <w:start w:val="1"/>
+      <w:numFmt w:val="bullet"/>
+      <w:lvlText w:val=""/>
+      <w:lvlJc w:val="left"/>
+      <w:pPr>
+        <w:ind w:left="5037" w:hanging="360"/>
+      </w:pPr>
+      <w:rPr>
+        <w:rFonts w:ascii="Wingdings" w:hAnsi="Wingdings" w:hint="default"/>
+      </w:rPr>
+    </w:lvl>
+    <w:lvl w:ilvl="6" w:tplc="100C0001" w:tentative="1">
+      <w:start w:val="1"/>
+      <w:numFmt w:val="bullet"/>
+      <w:lvlText w:val=""/>
+      <w:lvlJc w:val="left"/>
+      <w:pPr>
+        <w:ind w:left="5757" w:hanging="360"/>
+      </w:pPr>
+      <w:rPr>
+        <w:rFonts w:ascii="Symbol" w:hAnsi="Symbol" w:hint="default"/>
+      </w:rPr>
+    </w:lvl>
+    <w:lvl w:ilvl="7" w:tplc="100C0003" w:tentative="1">
+      <w:start w:val="1"/>
+      <w:numFmt w:val="bullet"/>
+      <w:lvlText w:val="o"/>
+      <w:lvlJc w:val="left"/>
+      <w:pPr>
+        <w:ind w:left="6477" w:hanging="360"/>
+      </w:pPr>
+      <w:rPr>
+        <w:rFonts w:ascii="Courier New" w:hAnsi="Courier New" w:cs="Courier New" w:hint="default"/>
+      </w:rPr>
+    </w:lvl>
+    <w:lvl w:ilvl="8" w:tplc="100C0005" w:tentative="1">
+      <w:start w:val="1"/>
+      <w:numFmt w:val="bullet"/>
+      <w:lvlText w:val=""/>
+      <w:lvlJc w:val="left"/>
+      <w:pPr>
+        <w:ind w:left="7197" w:hanging="360"/>
+      </w:pPr>
+      <w:rPr>
+        <w:rFonts w:ascii="Wingdings" w:hAnsi="Wingdings" w:hint="default"/>
+      </w:rPr>
+    </w:lvl>
+  </w:abstractNum>
+  <w:abstractNum w:abstractNumId="17" w15:restartNumberingAfterBreak="0">
+    <w:nsid w:val="479304A2"/>
+    <w:multiLevelType w:val="hybridMultilevel"/>
+    <w:tmpl w:val="C15C6EBC"/>
+    <w:lvl w:ilvl="0" w:tplc="100C0001">
+      <w:start w:val="1"/>
+      <w:numFmt w:val="bullet"/>
+      <w:lvlText w:val=""/>
+      <w:lvlJc w:val="left"/>
+      <w:pPr>
+        <w:ind w:left="720" w:hanging="360"/>
+      </w:pPr>
+      <w:rPr>
+        <w:rFonts w:ascii="Symbol" w:hAnsi="Symbol" w:hint="default"/>
+      </w:rPr>
+    </w:lvl>
     <w:lvl w:ilvl="1" w:tplc="100C0003" w:tentative="1">
       <w:start w:val="1"/>
       <w:numFmt w:val="bullet"/>
       <w:lvlText w:val="o"/>
       <w:lvlJc w:val="left"/>
       <w:pPr>
-        <w:ind w:left="2157" w:hanging="360"/>
+        <w:ind w:left="1440" w:hanging="360"/>
       </w:pPr>
       <w:rPr>
         <w:rFonts w:ascii="Courier New" w:hAnsi="Courier New" w:cs="Courier New" w:hint="default"/>
@@ -8633,7 +9659,7 @@
       <w:lvlText w:val=""/>
       <w:lvlJc w:val="left"/>
       <w:pPr>
-        <w:ind w:left="2877" w:hanging="360"/>
+        <w:ind w:left="2160" w:hanging="360"/>
       </w:pPr>
       <w:rPr>
         <w:rFonts w:ascii="Wingdings" w:hAnsi="Wingdings" w:hint="default"/>
@@ -8645,7 +9671,7 @@
       <w:lvlText w:val=""/>
       <w:lvlJc w:val="left"/>
       <w:pPr>
-        <w:ind w:left="3597" w:hanging="360"/>
+        <w:ind w:left="2880" w:hanging="360"/>
       </w:pPr>
       <w:rPr>
         <w:rFonts w:ascii="Symbol" w:hAnsi="Symbol" w:hint="default"/>
@@ -8657,7 +9683,7 @@
       <w:lvlText w:val="o"/>
       <w:lvlJc w:val="left"/>
       <w:pPr>
-        <w:ind w:left="4317" w:hanging="360"/>
+        <w:ind w:left="3600" w:hanging="360"/>
       </w:pPr>
       <w:rPr>
         <w:rFonts w:ascii="Courier New" w:hAnsi="Courier New" w:cs="Courier New" w:hint="default"/>
@@ -8669,7 +9695,7 @@
       <w:lvlText w:val=""/>
       <w:lvlJc w:val="left"/>
       <w:pPr>
-        <w:ind w:left="5037" w:hanging="360"/>
+        <w:ind w:left="4320" w:hanging="360"/>
       </w:pPr>
       <w:rPr>
         <w:rFonts w:ascii="Wingdings" w:hAnsi="Wingdings" w:hint="default"/>
@@ -8681,7 +9707,7 @@
       <w:lvlText w:val=""/>
       <w:lvlJc w:val="left"/>
       <w:pPr>
-        <w:ind w:left="5757" w:hanging="360"/>
+        <w:ind w:left="5040" w:hanging="360"/>
       </w:pPr>
       <w:rPr>
         <w:rFonts w:ascii="Symbol" w:hAnsi="Symbol" w:hint="default"/>
@@ -8693,7 +9719,7 @@
       <w:lvlText w:val="o"/>
       <w:lvlJc w:val="left"/>
       <w:pPr>
-        <w:ind w:left="6477" w:hanging="360"/>
+        <w:ind w:left="5760" w:hanging="360"/>
       </w:pPr>
       <w:rPr>
         <w:rFonts w:ascii="Courier New" w:hAnsi="Courier New" w:cs="Courier New" w:hint="default"/>
@@ -8705,14 +9731,14 @@
       <w:lvlText w:val=""/>
       <w:lvlJc w:val="left"/>
       <w:pPr>
-        <w:ind w:left="7197" w:hanging="360"/>
+        <w:ind w:left="6480" w:hanging="360"/>
       </w:pPr>
       <w:rPr>
         <w:rFonts w:ascii="Wingdings" w:hAnsi="Wingdings" w:hint="default"/>
       </w:rPr>
     </w:lvl>
   </w:abstractNum>
-  <w:abstractNum w:abstractNumId="13" w15:restartNumberingAfterBreak="0">
+  <w:abstractNum w:abstractNumId="18" w15:restartNumberingAfterBreak="0">
     <w:nsid w:val="4E5B4EB0"/>
     <w:multiLevelType w:val="multilevel"/>
     <w:tmpl w:val="7C621DEC"/>
@@ -8743,7 +9769,7 @@
         <w:rFonts w:ascii="Arial" w:eastAsia="Times New Roman" w:hAnsi="Arial" w:cs="Arial" w:hint="default"/>
       </w:rPr>
     </w:lvl>
-    <w:lvl w:ilvl="2" w:tentative="1">
+    <w:lvl w:ilvl="2">
       <w:start w:val="1"/>
       <w:numFmt w:val="decimal"/>
       <w:lvlText w:val="%3."/>
@@ -8828,7 +9854,7 @@
       </w:pPr>
     </w:lvl>
   </w:abstractNum>
-  <w:abstractNum w:abstractNumId="14" w15:restartNumberingAfterBreak="0">
+  <w:abstractNum w:abstractNumId="19" w15:restartNumberingAfterBreak="0">
     <w:nsid w:val="5082572C"/>
     <w:multiLevelType w:val="hybridMultilevel"/>
     <w:tmpl w:val="ED4ACFA4"/>
@@ -8968,7 +9994,7 @@
       </w:rPr>
     </w:lvl>
   </w:abstractNum>
-  <w:abstractNum w:abstractNumId="15" w15:restartNumberingAfterBreak="0">
+  <w:abstractNum w:abstractNumId="20" w15:restartNumberingAfterBreak="0">
     <w:nsid w:val="516B4868"/>
     <w:multiLevelType w:val="multilevel"/>
     <w:tmpl w:val="005630CA"/>
@@ -9081,7 +10107,7 @@
       </w:rPr>
     </w:lvl>
   </w:abstractNum>
-  <w:abstractNum w:abstractNumId="16" w15:restartNumberingAfterBreak="0">
+  <w:abstractNum w:abstractNumId="21" w15:restartNumberingAfterBreak="0">
     <w:nsid w:val="52B247CA"/>
     <w:multiLevelType w:val="hybridMultilevel"/>
     <w:tmpl w:val="B7D4D45A"/>
@@ -9221,7 +10247,7 @@
       </w:rPr>
     </w:lvl>
   </w:abstractNum>
-  <w:abstractNum w:abstractNumId="17" w15:restartNumberingAfterBreak="0">
+  <w:abstractNum w:abstractNumId="22" w15:restartNumberingAfterBreak="0">
     <w:nsid w:val="594C1361"/>
     <w:multiLevelType w:val="hybridMultilevel"/>
     <w:tmpl w:val="5C243628"/>
@@ -9361,7 +10387,233 @@
       </w:rPr>
     </w:lvl>
   </w:abstractNum>
-  <w:abstractNum w:abstractNumId="18" w15:restartNumberingAfterBreak="0">
+  <w:abstractNum w:abstractNumId="23" w15:restartNumberingAfterBreak="0">
+    <w:nsid w:val="60A568F2"/>
+    <w:multiLevelType w:val="hybridMultilevel"/>
+    <w:tmpl w:val="BC30F82E"/>
+    <w:lvl w:ilvl="0" w:tplc="100C0001">
+      <w:start w:val="1"/>
+      <w:numFmt w:val="bullet"/>
+      <w:lvlText w:val=""/>
+      <w:lvlJc w:val="left"/>
+      <w:pPr>
+        <w:ind w:left="720" w:hanging="360"/>
+      </w:pPr>
+      <w:rPr>
+        <w:rFonts w:ascii="Symbol" w:hAnsi="Symbol" w:hint="default"/>
+      </w:rPr>
+    </w:lvl>
+    <w:lvl w:ilvl="1" w:tplc="100C0003" w:tentative="1">
+      <w:start w:val="1"/>
+      <w:numFmt w:val="bullet"/>
+      <w:lvlText w:val="o"/>
+      <w:lvlJc w:val="left"/>
+      <w:pPr>
+        <w:ind w:left="1440" w:hanging="360"/>
+      </w:pPr>
+      <w:rPr>
+        <w:rFonts w:ascii="Courier New" w:hAnsi="Courier New" w:cs="Courier New" w:hint="default"/>
+      </w:rPr>
+    </w:lvl>
+    <w:lvl w:ilvl="2" w:tplc="100C0005" w:tentative="1">
+      <w:start w:val="1"/>
+      <w:numFmt w:val="bullet"/>
+      <w:lvlText w:val=""/>
+      <w:lvlJc w:val="left"/>
+      <w:pPr>
+        <w:ind w:left="2160" w:hanging="360"/>
+      </w:pPr>
+      <w:rPr>
+        <w:rFonts w:ascii="Wingdings" w:hAnsi="Wingdings" w:hint="default"/>
+      </w:rPr>
+    </w:lvl>
+    <w:lvl w:ilvl="3" w:tplc="100C0001" w:tentative="1">
+      <w:start w:val="1"/>
+      <w:numFmt w:val="bullet"/>
+      <w:lvlText w:val=""/>
+      <w:lvlJc w:val="left"/>
+      <w:pPr>
+        <w:ind w:left="2880" w:hanging="360"/>
+      </w:pPr>
+      <w:rPr>
+        <w:rFonts w:ascii="Symbol" w:hAnsi="Symbol" w:hint="default"/>
+      </w:rPr>
+    </w:lvl>
+    <w:lvl w:ilvl="4" w:tplc="100C0003" w:tentative="1">
+      <w:start w:val="1"/>
+      <w:numFmt w:val="bullet"/>
+      <w:lvlText w:val="o"/>
+      <w:lvlJc w:val="left"/>
+      <w:pPr>
+        <w:ind w:left="3600" w:hanging="360"/>
+      </w:pPr>
+      <w:rPr>
+        <w:rFonts w:ascii="Courier New" w:hAnsi="Courier New" w:cs="Courier New" w:hint="default"/>
+      </w:rPr>
+    </w:lvl>
+    <w:lvl w:ilvl="5" w:tplc="100C0005" w:tentative="1">
+      <w:start w:val="1"/>
+      <w:numFmt w:val="bullet"/>
+      <w:lvlText w:val=""/>
+      <w:lvlJc w:val="left"/>
+      <w:pPr>
+        <w:ind w:left="4320" w:hanging="360"/>
+      </w:pPr>
+      <w:rPr>
+        <w:rFonts w:ascii="Wingdings" w:hAnsi="Wingdings" w:hint="default"/>
+      </w:rPr>
+    </w:lvl>
+    <w:lvl w:ilvl="6" w:tplc="100C0001" w:tentative="1">
+      <w:start w:val="1"/>
+      <w:numFmt w:val="bullet"/>
+      <w:lvlText w:val=""/>
+      <w:lvlJc w:val="left"/>
+      <w:pPr>
+        <w:ind w:left="5040" w:hanging="360"/>
+      </w:pPr>
+      <w:rPr>
+        <w:rFonts w:ascii="Symbol" w:hAnsi="Symbol" w:hint="default"/>
+      </w:rPr>
+    </w:lvl>
+    <w:lvl w:ilvl="7" w:tplc="100C0003" w:tentative="1">
+      <w:start w:val="1"/>
+      <w:numFmt w:val="bullet"/>
+      <w:lvlText w:val="o"/>
+      <w:lvlJc w:val="left"/>
+      <w:pPr>
+        <w:ind w:left="5760" w:hanging="360"/>
+      </w:pPr>
+      <w:rPr>
+        <w:rFonts w:ascii="Courier New" w:hAnsi="Courier New" w:cs="Courier New" w:hint="default"/>
+      </w:rPr>
+    </w:lvl>
+    <w:lvl w:ilvl="8" w:tplc="100C0005" w:tentative="1">
+      <w:start w:val="1"/>
+      <w:numFmt w:val="bullet"/>
+      <w:lvlText w:val=""/>
+      <w:lvlJc w:val="left"/>
+      <w:pPr>
+        <w:ind w:left="6480" w:hanging="360"/>
+      </w:pPr>
+      <w:rPr>
+        <w:rFonts w:ascii="Wingdings" w:hAnsi="Wingdings" w:hint="default"/>
+      </w:rPr>
+    </w:lvl>
+  </w:abstractNum>
+  <w:abstractNum w:abstractNumId="24" w15:restartNumberingAfterBreak="0">
+    <w:nsid w:val="618046F3"/>
+    <w:multiLevelType w:val="hybridMultilevel"/>
+    <w:tmpl w:val="5AC82CD6"/>
+    <w:lvl w:ilvl="0" w:tplc="100C0003">
+      <w:start w:val="1"/>
+      <w:numFmt w:val="bullet"/>
+      <w:lvlText w:val="o"/>
+      <w:lvlJc w:val="left"/>
+      <w:pPr>
+        <w:ind w:left="1440" w:hanging="360"/>
+      </w:pPr>
+      <w:rPr>
+        <w:rFonts w:ascii="Courier New" w:hAnsi="Courier New" w:cs="Courier New" w:hint="default"/>
+      </w:rPr>
+    </w:lvl>
+    <w:lvl w:ilvl="1" w:tplc="100C0003" w:tentative="1">
+      <w:start w:val="1"/>
+      <w:numFmt w:val="bullet"/>
+      <w:lvlText w:val="o"/>
+      <w:lvlJc w:val="left"/>
+      <w:pPr>
+        <w:ind w:left="2160" w:hanging="360"/>
+      </w:pPr>
+      <w:rPr>
+        <w:rFonts w:ascii="Courier New" w:hAnsi="Courier New" w:cs="Courier New" w:hint="default"/>
+      </w:rPr>
+    </w:lvl>
+    <w:lvl w:ilvl="2" w:tplc="100C0005" w:tentative="1">
+      <w:start w:val="1"/>
+      <w:numFmt w:val="bullet"/>
+      <w:lvlText w:val=""/>
+      <w:lvlJc w:val="left"/>
+      <w:pPr>
+        <w:ind w:left="2880" w:hanging="360"/>
+      </w:pPr>
+      <w:rPr>
+        <w:rFonts w:ascii="Wingdings" w:hAnsi="Wingdings" w:hint="default"/>
+      </w:rPr>
+    </w:lvl>
+    <w:lvl w:ilvl="3" w:tplc="100C0001" w:tentative="1">
+      <w:start w:val="1"/>
+      <w:numFmt w:val="bullet"/>
+      <w:lvlText w:val=""/>
+      <w:lvlJc w:val="left"/>
+      <w:pPr>
+        <w:ind w:left="3600" w:hanging="360"/>
+      </w:pPr>
+      <w:rPr>
+        <w:rFonts w:ascii="Symbol" w:hAnsi="Symbol" w:hint="default"/>
+      </w:rPr>
+    </w:lvl>
+    <w:lvl w:ilvl="4" w:tplc="100C0003" w:tentative="1">
+      <w:start w:val="1"/>
+      <w:numFmt w:val="bullet"/>
+      <w:lvlText w:val="o"/>
+      <w:lvlJc w:val="left"/>
+      <w:pPr>
+        <w:ind w:left="4320" w:hanging="360"/>
+      </w:pPr>
+      <w:rPr>
+        <w:rFonts w:ascii="Courier New" w:hAnsi="Courier New" w:cs="Courier New" w:hint="default"/>
+      </w:rPr>
+    </w:lvl>
+    <w:lvl w:ilvl="5" w:tplc="100C0005" w:tentative="1">
+      <w:start w:val="1"/>
+      <w:numFmt w:val="bullet"/>
+      <w:lvlText w:val=""/>
+      <w:lvlJc w:val="left"/>
+      <w:pPr>
+        <w:ind w:left="5040" w:hanging="360"/>
+      </w:pPr>
+      <w:rPr>
+        <w:rFonts w:ascii="Wingdings" w:hAnsi="Wingdings" w:hint="default"/>
+      </w:rPr>
+    </w:lvl>
+    <w:lvl w:ilvl="6" w:tplc="100C0001" w:tentative="1">
+      <w:start w:val="1"/>
+      <w:numFmt w:val="bullet"/>
+      <w:lvlText w:val=""/>
+      <w:lvlJc w:val="left"/>
+      <w:pPr>
+        <w:ind w:left="5760" w:hanging="360"/>
+      </w:pPr>
+      <w:rPr>
+        <w:rFonts w:ascii="Symbol" w:hAnsi="Symbol" w:hint="default"/>
+      </w:rPr>
+    </w:lvl>
+    <w:lvl w:ilvl="7" w:tplc="100C0003" w:tentative="1">
+      <w:start w:val="1"/>
+      <w:numFmt w:val="bullet"/>
+      <w:lvlText w:val="o"/>
+      <w:lvlJc w:val="left"/>
+      <w:pPr>
+        <w:ind w:left="6480" w:hanging="360"/>
+      </w:pPr>
+      <w:rPr>
+        <w:rFonts w:ascii="Courier New" w:hAnsi="Courier New" w:cs="Courier New" w:hint="default"/>
+      </w:rPr>
+    </w:lvl>
+    <w:lvl w:ilvl="8" w:tplc="100C0005" w:tentative="1">
+      <w:start w:val="1"/>
+      <w:numFmt w:val="bullet"/>
+      <w:lvlText w:val=""/>
+      <w:lvlJc w:val="left"/>
+      <w:pPr>
+        <w:ind w:left="7200" w:hanging="360"/>
+      </w:pPr>
+      <w:rPr>
+        <w:rFonts w:ascii="Wingdings" w:hAnsi="Wingdings" w:hint="default"/>
+      </w:rPr>
+    </w:lvl>
+  </w:abstractNum>
+  <w:abstractNum w:abstractNumId="25" w15:restartNumberingAfterBreak="0">
     <w:nsid w:val="695812A7"/>
     <w:multiLevelType w:val="hybridMultilevel"/>
     <w:tmpl w:val="97B44376"/>
@@ -9474,7 +10726,7 @@
       </w:rPr>
     </w:lvl>
   </w:abstractNum>
-  <w:abstractNum w:abstractNumId="19" w15:restartNumberingAfterBreak="0">
+  <w:abstractNum w:abstractNumId="26" w15:restartNumberingAfterBreak="0">
     <w:nsid w:val="71E06583"/>
     <w:multiLevelType w:val="hybridMultilevel"/>
     <w:tmpl w:val="26C81FCE"/>
@@ -9614,7 +10866,7 @@
       </w:rPr>
     </w:lvl>
   </w:abstractNum>
-  <w:abstractNum w:abstractNumId="20" w15:restartNumberingAfterBreak="0">
+  <w:abstractNum w:abstractNumId="27" w15:restartNumberingAfterBreak="0">
     <w:nsid w:val="75A3529B"/>
     <w:multiLevelType w:val="hybridMultilevel"/>
     <w:tmpl w:val="819EEA64"/>
@@ -9754,7 +11006,7 @@
       </w:rPr>
     </w:lvl>
   </w:abstractNum>
-  <w:abstractNum w:abstractNumId="21" w15:restartNumberingAfterBreak="0">
+  <w:abstractNum w:abstractNumId="28" w15:restartNumberingAfterBreak="0">
     <w:nsid w:val="7B193736"/>
     <w:multiLevelType w:val="multilevel"/>
     <w:tmpl w:val="3E0A631E"/>
@@ -9876,7 +11128,7 @@
       </w:pPr>
     </w:lvl>
   </w:abstractNum>
-  <w:abstractNum w:abstractNumId="22" w15:restartNumberingAfterBreak="0">
+  <w:abstractNum w:abstractNumId="29" w15:restartNumberingAfterBreak="0">
     <w:nsid w:val="7DD245F2"/>
     <w:multiLevelType w:val="hybridMultilevel"/>
     <w:tmpl w:val="3100450C"/>
@@ -10017,7 +11269,7 @@
     </w:lvl>
   </w:abstractNum>
   <w:num w:numId="1">
-    <w:abstractNumId w:val="21"/>
+    <w:abstractNumId w:val="28"/>
   </w:num>
   <w:num w:numId="2">
     <w:abstractNumId w:val="1"/>
@@ -10026,64 +11278,85 @@
     <w:abstractNumId w:val="3"/>
   </w:num>
   <w:num w:numId="4">
-    <w:abstractNumId w:val="20"/>
+    <w:abstractNumId w:val="27"/>
   </w:num>
   <w:num w:numId="5">
-    <w:abstractNumId w:val="16"/>
+    <w:abstractNumId w:val="21"/>
   </w:num>
   <w:num w:numId="6">
-    <w:abstractNumId w:val="5"/>
+    <w:abstractNumId w:val="6"/>
   </w:num>
   <w:num w:numId="7">
-    <w:abstractNumId w:val="17"/>
+    <w:abstractNumId w:val="22"/>
   </w:num>
   <w:num w:numId="8">
-    <w:abstractNumId w:val="22"/>
+    <w:abstractNumId w:val="29"/>
   </w:num>
   <w:num w:numId="9">
     <w:abstractNumId w:val="2"/>
   </w:num>
   <w:num w:numId="10">
-    <w:abstractNumId w:val="10"/>
+    <w:abstractNumId w:val="13"/>
   </w:num>
   <w:num w:numId="11">
-    <w:abstractNumId w:val="14"/>
+    <w:abstractNumId w:val="19"/>
   </w:num>
   <w:num w:numId="12">
+    <w:abstractNumId w:val="15"/>
+  </w:num>
+  <w:num w:numId="13">
+    <w:abstractNumId w:val="26"/>
+  </w:num>
+  <w:num w:numId="14">
+    <w:abstractNumId w:val="16"/>
+  </w:num>
+  <w:num w:numId="15">
     <w:abstractNumId w:val="11"/>
   </w:num>
-  <w:num w:numId="13">
-    <w:abstractNumId w:val="19"/>
-  </w:num>
-  <w:num w:numId="14">
-    <w:abstractNumId w:val="12"/>
-  </w:num>
-  <w:num w:numId="15">
-    <w:abstractNumId w:val="8"/>
-  </w:num>
   <w:num w:numId="16">
-    <w:abstractNumId w:val="15"/>
+    <w:abstractNumId w:val="20"/>
   </w:num>
   <w:num w:numId="17">
-    <w:abstractNumId w:val="4"/>
+    <w:abstractNumId w:val="5"/>
   </w:num>
   <w:num w:numId="18">
     <w:abstractNumId w:val="0"/>
   </w:num>
   <w:num w:numId="19">
+    <w:abstractNumId w:val="10"/>
+  </w:num>
+  <w:num w:numId="20">
+    <w:abstractNumId w:val="8"/>
+  </w:num>
+  <w:num w:numId="21">
+    <w:abstractNumId w:val="25"/>
+  </w:num>
+  <w:num w:numId="22">
+    <w:abstractNumId w:val="12"/>
+  </w:num>
+  <w:num w:numId="23">
+    <w:abstractNumId w:val="18"/>
+  </w:num>
+  <w:num w:numId="24">
+    <w:abstractNumId w:val="14"/>
+  </w:num>
+  <w:num w:numId="25">
+    <w:abstractNumId w:val="4"/>
+  </w:num>
+  <w:num w:numId="26">
+    <w:abstractNumId w:val="9"/>
+  </w:num>
+  <w:num w:numId="27">
     <w:abstractNumId w:val="7"/>
   </w:num>
-  <w:num w:numId="20">
-    <w:abstractNumId w:val="6"/>
+  <w:num w:numId="28">
+    <w:abstractNumId w:val="24"/>
   </w:num>
-  <w:num w:numId="21">
-    <w:abstractNumId w:val="18"/>
+  <w:num w:numId="29">
+    <w:abstractNumId w:val="17"/>
   </w:num>
-  <w:num w:numId="22">
-    <w:abstractNumId w:val="9"/>
-  </w:num>
-  <w:num w:numId="23">
-    <w:abstractNumId w:val="13"/>
+  <w:num w:numId="30">
+    <w:abstractNumId w:val="23"/>
   </w:num>
   <w:numIdMacAtCleanup w:val="13"/>
 </w:numbering>
@@ -10383,7 +11656,7 @@
   <w:style w:type="paragraph" w:default="1" w:styleId="Normal">
     <w:name w:val="Normal"/>
     <w:qFormat/>
-    <w:rsid w:val="00255FEF"/>
+    <w:rsid w:val="00A806B9"/>
     <w:pPr>
       <w:ind w:left="170"/>
       <w:jc w:val="both"/>
@@ -11137,9 +12410,11 @@
   <w:rsids>
     <w:rsidRoot w:val="00BE748E"/>
     <w:rsid w:val="008C26AA"/>
+    <w:rsid w:val="0092396F"/>
     <w:rsid w:val="00B8076E"/>
     <w:rsid w:val="00BE748E"/>
     <w:rsid w:val="00C537E5"/>
+    <w:rsid w:val="00CC529A"/>
   </w:rsids>
   <m:mathPr>
     <m:mathFont m:val="Cambria Math"/>
@@ -11907,7 +13182,7 @@
 </file>
 
 <file path=customXml/itemProps1.xml><?xml version="1.0" encoding="utf-8"?>
-<ds:datastoreItem xmlns:ds="http://schemas.openxmlformats.org/officeDocument/2006/customXml" ds:itemID="{C12657A9-6264-45FE-8B38-5D6EFB5404B0}">
+<ds:datastoreItem xmlns:ds="http://schemas.openxmlformats.org/officeDocument/2006/customXml" ds:itemID="{B4077A3A-9CAF-4DBF-8A4A-635EC6BCBE07}">
   <ds:schemaRefs>
     <ds:schemaRef ds:uri="http://schemas.openxmlformats.org/officeDocument/2006/bibliography"/>
   </ds:schemaRefs>

</xml_diff>

<commit_message>
Test + Réalisation documentation
</commit_message>
<xml_diff>
--- a/Documentations/Docuementation.docx
+++ b/Documentations/Docuementation.docx
@@ -5307,8 +5307,6 @@
         </w:rPr>
         <w:t>uelle créée sans OS doit se connecter au serveur afin d’en recevoir une</w:t>
       </w:r>
-      <w:bookmarkStart w:id="21" w:name="_GoBack"/>
-      <w:bookmarkEnd w:id="21"/>
     </w:p>
     <w:p>
       <w:pPr>
@@ -5367,7 +5365,13 @@
         <w:rPr>
           <w:rFonts w:ascii="Arial" w:hAnsi="Arial" w:cs="Arial"/>
         </w:rPr>
-        <w:t>déployées ont pour langue français (suisse)</w:t>
+        <w:t>déployées o</w:t>
+      </w:r>
+      <w:r>
+        <w:rPr>
+          <w:rFonts w:ascii="Arial" w:hAnsi="Arial" w:cs="Arial"/>
+        </w:rPr>
+        <w:t>nt pour langue français</w:t>
       </w:r>
     </w:p>
     <w:p>
@@ -5385,7 +5389,19 @@
         <w:rPr>
           <w:rFonts w:ascii="Arial" w:hAnsi="Arial" w:cs="Arial"/>
         </w:rPr>
-        <w:t>Les machines déployées ont comme disposition de clavier français suisse</w:t>
+        <w:t>Les machines déployées ont comme disposition de clavier</w:t>
+      </w:r>
+      <w:r>
+        <w:rPr>
+          <w:rFonts w:ascii="Arial" w:hAnsi="Arial" w:cs="Arial"/>
+        </w:rPr>
+        <w:t> : F</w:t>
+      </w:r>
+      <w:r>
+        <w:rPr>
+          <w:rFonts w:ascii="Arial" w:hAnsi="Arial" w:cs="Arial"/>
+        </w:rPr>
+        <w:t>rançais suisse</w:t>
       </w:r>
     </w:p>
     <w:p>
@@ -5526,10 +5542,10 @@
           <w:rFonts w:cs="Arial"/>
         </w:rPr>
       </w:pPr>
-      <w:bookmarkStart w:id="22" w:name="_Toc25553310"/>
-      <w:bookmarkStart w:id="23" w:name="_Toc71691015"/>
-      <w:bookmarkStart w:id="24" w:name="_Toc499021839"/>
-      <w:bookmarkStart w:id="25" w:name="_Toc130304809"/>
+      <w:bookmarkStart w:id="21" w:name="_Toc25553310"/>
+      <w:bookmarkStart w:id="22" w:name="_Toc71691015"/>
+      <w:bookmarkStart w:id="23" w:name="_Toc499021839"/>
+      <w:bookmarkStart w:id="24" w:name="_Toc130304809"/>
       <w:r>
         <w:rPr>
           <w:rFonts w:cs="Arial"/>
@@ -5543,10 +5559,10 @@
         </w:rPr>
         <w:t>isques techniques</w:t>
       </w:r>
+      <w:bookmarkEnd w:id="21"/>
       <w:bookmarkEnd w:id="22"/>
       <w:bookmarkEnd w:id="23"/>
       <w:bookmarkEnd w:id="24"/>
-      <w:bookmarkEnd w:id="25"/>
     </w:p>
     <w:p>
       <w:pPr>
@@ -5828,11 +5844,11 @@
       <w:pPr>
         <w:pStyle w:val="Titre2"/>
       </w:pPr>
-      <w:bookmarkStart w:id="26" w:name="_Toc130304810"/>
+      <w:bookmarkStart w:id="25" w:name="_Toc130304810"/>
       <w:r>
         <w:t>Comparaison de logiciels</w:t>
       </w:r>
-      <w:bookmarkEnd w:id="26"/>
+      <w:bookmarkEnd w:id="25"/>
     </w:p>
     <w:p>
       <w:r>
@@ -5864,8 +5880,8 @@
           <w:iCs/>
         </w:rPr>
       </w:pPr>
-      <w:bookmarkStart w:id="27" w:name="_Toc499021840"/>
-      <w:bookmarkStart w:id="28" w:name="_Toc130304811"/>
+      <w:bookmarkStart w:id="26" w:name="_Toc499021840"/>
+      <w:bookmarkStart w:id="27" w:name="_Toc130304811"/>
       <w:r>
         <w:rPr>
           <w:i w:val="0"/>
@@ -5873,8 +5889,8 @@
         </w:rPr>
         <w:t>Planification</w:t>
       </w:r>
+      <w:bookmarkEnd w:id="26"/>
       <w:bookmarkEnd w:id="27"/>
-      <w:bookmarkEnd w:id="28"/>
     </w:p>
     <w:p/>
     <w:p>
@@ -5942,10 +5958,10 @@
           <w:iCs/>
         </w:rPr>
       </w:pPr>
-      <w:bookmarkStart w:id="29" w:name="_Toc25553314"/>
-      <w:bookmarkStart w:id="30" w:name="_Toc71691019"/>
-      <w:bookmarkStart w:id="31" w:name="_Toc499021841"/>
-      <w:bookmarkStart w:id="32" w:name="_Toc130304812"/>
+      <w:bookmarkStart w:id="28" w:name="_Toc25553314"/>
+      <w:bookmarkStart w:id="29" w:name="_Toc71691019"/>
+      <w:bookmarkStart w:id="30" w:name="_Toc499021841"/>
+      <w:bookmarkStart w:id="31" w:name="_Toc130304812"/>
       <w:r>
         <w:rPr>
           <w:i w:val="0"/>
@@ -5960,10 +5976,10 @@
         </w:rPr>
         <w:t>onception</w:t>
       </w:r>
+      <w:bookmarkEnd w:id="28"/>
       <w:bookmarkEnd w:id="29"/>
       <w:bookmarkEnd w:id="30"/>
       <w:bookmarkEnd w:id="31"/>
-      <w:bookmarkEnd w:id="32"/>
     </w:p>
     <w:p>
       <w:r>
@@ -6158,19 +6174,19 @@
           <w:tab w:val="num" w:pos="360"/>
         </w:tabs>
       </w:pPr>
-      <w:bookmarkStart w:id="33" w:name="_Toc71703259"/>
-      <w:bookmarkStart w:id="34" w:name="_Toc499021842"/>
-      <w:bookmarkStart w:id="35" w:name="_Toc130304813"/>
+      <w:bookmarkStart w:id="32" w:name="_Toc71703259"/>
+      <w:bookmarkStart w:id="33" w:name="_Toc499021842"/>
+      <w:bookmarkStart w:id="34" w:name="_Toc130304813"/>
       <w:r>
         <w:lastRenderedPageBreak/>
         <w:t>R</w:t>
       </w:r>
+      <w:bookmarkEnd w:id="32"/>
+      <w:r>
+        <w:t>éalisation</w:t>
+      </w:r>
       <w:bookmarkEnd w:id="33"/>
-      <w:r>
-        <w:t>éalisation</w:t>
-      </w:r>
       <w:bookmarkEnd w:id="34"/>
-      <w:bookmarkEnd w:id="35"/>
     </w:p>
     <w:p>
       <w:pPr>
@@ -6180,10 +6196,10 @@
           <w:iCs/>
         </w:rPr>
       </w:pPr>
-      <w:bookmarkStart w:id="36" w:name="_Toc25553317"/>
-      <w:bookmarkStart w:id="37" w:name="_Toc71691022"/>
-      <w:bookmarkStart w:id="38" w:name="_Toc499021843"/>
-      <w:bookmarkStart w:id="39" w:name="_Toc130304814"/>
+      <w:bookmarkStart w:id="35" w:name="_Toc25553317"/>
+      <w:bookmarkStart w:id="36" w:name="_Toc71691022"/>
+      <w:bookmarkStart w:id="37" w:name="_Toc499021843"/>
+      <w:bookmarkStart w:id="38" w:name="_Toc130304814"/>
       <w:r>
         <w:rPr>
           <w:i w:val="0"/>
@@ -6191,10 +6207,10 @@
         </w:rPr>
         <w:t>Dossier de réalisation</w:t>
       </w:r>
+      <w:bookmarkEnd w:id="35"/>
       <w:bookmarkEnd w:id="36"/>
       <w:bookmarkEnd w:id="37"/>
       <w:bookmarkEnd w:id="38"/>
-      <w:bookmarkEnd w:id="39"/>
     </w:p>
     <w:p>
       <w:r>
@@ -6215,23 +6231,21 @@
     <w:p/>
     <w:p>
       <w:r>
-        <w:t>Une fois l’installation du système d’exploitation faites je suis allé modifier le nom de la machine dans les paramètres de Windows : Deploy1</w:t>
-      </w:r>
-    </w:p>
-    <w:p/>
-    <w:p/>
-    <w:p/>
-    <w:p/>
-    <w:p/>
-    <w:p/>
-    <w:p>
-      <w:proofErr w:type="gramStart"/>
-      <w:r>
-        <w:t>je</w:t>
-      </w:r>
-      <w:proofErr w:type="gramEnd"/>
-      <w:r>
-        <w:t xml:space="preserve"> lui ai ensuite ajouté plusieurs rôles :</w:t>
+        <w:t>Une fois l’installation du système d’exploitation faites je suis allé modifier le nom de la machine dans les paramètres de Windows</w:t>
+      </w:r>
+      <w:r>
+        <w:t xml:space="preserve"> puis je lui ai attribué une adresse </w:t>
+      </w:r>
+      <w:proofErr w:type="spellStart"/>
+      <w:r>
+        <w:t>ip</w:t>
+      </w:r>
+      <w:proofErr w:type="spellEnd"/>
+      <w:r>
+        <w:t xml:space="preserve"> en statique. J</w:t>
+      </w:r>
+      <w:r>
+        <w:t>e lui ai ensuite ajouté plusieurs rôles :</w:t>
       </w:r>
     </w:p>
     <w:p>
@@ -6357,18 +6371,85 @@
         </w:drawing>
       </w:r>
       <w:r>
-        <w:t xml:space="preserve">Comme on peut le voir sur le </w:t>
-      </w:r>
-      <w:proofErr w:type="spellStart"/>
-      <w:r>
-        <w:t>screenshot</w:t>
-      </w:r>
-      <w:proofErr w:type="spellEnd"/>
+        <w:t>Comme o</w:t>
+      </w:r>
+      <w:r>
+        <w:t>n peut le voir sur cette capture d’écran</w:t>
+      </w:r>
       <w:r>
         <w:t xml:space="preserve"> ci-dessous :</w:t>
       </w:r>
     </w:p>
     <w:p/>
+    <w:p>
+      <w:r>
+        <w:t xml:space="preserve">Une fois les rôles ajouter au serveur, j’ai été configurer </w:t>
+      </w:r>
+      <w:r>
+        <w:t>l’étendue du DHCP</w:t>
+      </w:r>
+      <w:r>
+        <w:t xml:space="preserve"> pour qu’il distribue des adresses selon la plage :</w:t>
+      </w:r>
+    </w:p>
+    <w:p>
+      <w:pPr>
+        <w:pStyle w:val="Paragraphedeliste"/>
+        <w:numPr>
+          <w:ilvl w:val="0"/>
+          <w:numId w:val="14"/>
+        </w:numPr>
+      </w:pPr>
+      <w:r>
+        <w:t>Adresse de début : 10.10.10.100</w:t>
+      </w:r>
+    </w:p>
+    <w:p>
+      <w:pPr>
+        <w:pStyle w:val="Paragraphedeliste"/>
+        <w:numPr>
+          <w:ilvl w:val="0"/>
+          <w:numId w:val="14"/>
+        </w:numPr>
+      </w:pPr>
+      <w:r>
+        <w:t>Adresse de fin : 10.10.10.200</w:t>
+      </w:r>
+    </w:p>
+    <w:p>
+      <w:pPr>
+        <w:pStyle w:val="Paragraphedeliste"/>
+        <w:numPr>
+          <w:ilvl w:val="0"/>
+          <w:numId w:val="14"/>
+        </w:numPr>
+      </w:pPr>
+      <w:r>
+        <w:t>Masque de sous-réseau : 255.255.255.0</w:t>
+      </w:r>
+      <w:bookmarkStart w:id="39" w:name="_GoBack"/>
+      <w:bookmarkEnd w:id="39"/>
+    </w:p>
+    <w:p>
+      <w:r>
+        <w:t>J’ai ensuite été configuré une zone de recherche inversée dans le service DNS</w:t>
+      </w:r>
+      <w:r>
+        <w:t>. Une fois cela fait j’</w:t>
+      </w:r>
+      <w:r>
+        <w:t>ai installé ADK ainsi que l’option WinPE d’ADK qui doit être installée séparément.</w:t>
+      </w:r>
+    </w:p>
+    <w:p/>
+    <w:p>
+      <w:r>
+        <w:t xml:space="preserve">Lors de l’installation d’ADK </w:t>
+      </w:r>
+      <w:r>
+        <w:t>j’ai remarqué que je n’avais plus d’espace de stockage sur machine physique</w:t>
+      </w:r>
+    </w:p>
     <w:p>
       <w:pPr>
         <w:pStyle w:val="Titre2"/>
@@ -6468,6 +6549,7 @@
         <w:rPr>
           <w:i/>
         </w:rPr>
+        <w:lastRenderedPageBreak/>
         <w:t>les</w:t>
       </w:r>
       <w:proofErr w:type="gramEnd"/>
@@ -7469,7 +7551,7 @@
         <w:sz w:val="16"/>
         <w:szCs w:val="16"/>
       </w:rPr>
-      <w:t>9</w:t>
+      <w:t>13</w:t>
     </w:r>
     <w:r>
       <w:rPr>
@@ -7521,7 +7603,7 @@
         <w:szCs w:val="16"/>
         <w:lang w:val="fr-CH"/>
       </w:rPr>
-      <w:t>22.03.2023</w:t>
+      <w:t>23.03.2023</w:t>
     </w:r>
     <w:r>
       <w:rPr>
@@ -13462,12 +13544,11 @@
     <w:sig w:usb0="00000000" w:usb1="10000000" w:usb2="00000000" w:usb3="00000000" w:csb0="80000000" w:csb1="00000000"/>
   </w:font>
   <w:font w:name="Calibri">
-    <w:altName w:val="Calibri Light"/>
     <w:panose1 w:val="020F0502020204030204"/>
     <w:charset w:val="00"/>
     <w:family w:val="swiss"/>
     <w:pitch w:val="variable"/>
-    <w:sig w:usb0="E0002AFF" w:usb1="4000ACFF" w:usb2="00000001" w:usb3="00000000" w:csb0="000001FF" w:csb1="00000000"/>
+    <w:sig w:usb0="E00002FF" w:usb1="4000ACFF" w:usb2="00000001" w:usb3="00000000" w:csb0="0000019F" w:csb1="00000000"/>
   </w:font>
   <w:font w:name="Arial">
     <w:panose1 w:val="020B0604020202020204"/>
@@ -13495,7 +13576,7 @@
     <w:charset w:val="00"/>
     <w:family w:val="swiss"/>
     <w:pitch w:val="variable"/>
-    <w:sig w:usb0="A0002AEF" w:usb1="4000207B" w:usb2="00000000" w:usb3="00000000" w:csb0="000001FF" w:csb1="00000000"/>
+    <w:sig w:usb0="A00002EF" w:usb1="4000207B" w:usb2="00000000" w:usb3="00000000" w:csb0="0000009F" w:csb1="00000000"/>
   </w:font>
   <w:font w:name="Impact">
     <w:panose1 w:val="020B0806030902050204"/>
@@ -13525,6 +13606,7 @@
     <w:rsidRoot w:val="00BE748E"/>
     <w:rsid w:val="001A2AEF"/>
     <w:rsid w:val="00330300"/>
+    <w:rsid w:val="00481911"/>
     <w:rsid w:val="008C26AA"/>
     <w:rsid w:val="0092396F"/>
     <w:rsid w:val="00B8076E"/>
@@ -14298,7 +14380,7 @@
 </file>
 
 <file path=customXml/itemProps1.xml><?xml version="1.0" encoding="utf-8"?>
-<ds:datastoreItem xmlns:ds="http://schemas.openxmlformats.org/officeDocument/2006/customXml" ds:itemID="{4697DD70-92FF-4BC2-94FC-BBDF109F8E16}">
+<ds:datastoreItem xmlns:ds="http://schemas.openxmlformats.org/officeDocument/2006/customXml" ds:itemID="{8AAD3E33-730B-4DB1-B02C-8EBEE3913C9A}">
   <ds:schemaRefs>
     <ds:schemaRef ds:uri="http://schemas.openxmlformats.org/officeDocument/2006/bibliography"/>
   </ds:schemaRefs>

</xml_diff>